<commit_message>
docs: entrega v2 corrigido em aula
</commit_message>
<xml_diff>
--- a/entregas-aula/BSI_Especificacao_do_Projeto_PetConnect_v1.docx
+++ b/entregas-aula/BSI_Especificacao_do_Projeto_PetConnect_v1.docx
@@ -1555,7 +1555,7 @@
       </w:tr>
       <w:tr>
         <w:trPr>
-          <w:trHeight w:val="1450"/>
+          <w:trHeight w:val="1166"/>
         </w:trPr>
         <w:tc>
           <w:tcPr>
@@ -1586,24 +1586,17 @@
           </w:tcPr>
           <w:p>
             <w:r>
-              <w:rPr>
-                <w:b/>
-                <w:bCs/>
-              </w:rPr>
-              <w:t>Gestão de Agendamento:</w:t>
-            </w:r>
-            <w:r>
-              <w:t xml:space="preserve"> Implementar um sistema de agendamento eficiente que permita aos donos de pets reservar e gerenciar horários para consultas veterinárias, banhos e tosas de forma fácil e automatizada, minimizando o esforço manual e otimizando o calendário do petshop.</w:t>
-            </w:r>
-            <w:r>
-              <w:t xml:space="preserve"> </w:t>
+              <w:t>Prover</w:t>
+            </w:r>
+            <w:r>
+              <w:t xml:space="preserve"> agendamento eficiente que permita aos donos de pets reservar e gerenciar horários para consultas veterinárias, banhos e tosas de forma fácil e automatizada, minimizando o esforço manual e otimizando o calendário do petshop. </w:t>
             </w:r>
           </w:p>
         </w:tc>
       </w:tr>
       <w:tr>
         <w:trPr>
-          <w:trHeight w:val="1117"/>
+          <w:trHeight w:val="843"/>
         </w:trPr>
         <w:tc>
           <w:tcPr>
@@ -1634,14 +1627,10 @@
           </w:tcPr>
           <w:p>
             <w:r>
-              <w:rPr>
-                <w:b/>
-                <w:bCs/>
-              </w:rPr>
-              <w:t>Comercialização de Produtos e Medicamentos:</w:t>
-            </w:r>
-            <w:r>
-              <w:t xml:space="preserve"> Desenvolver um módulo de e-commerce seguro e confiável que habilite a venda online de medicamentos e produtos para pets, oferecendo uma interface simples para</w:t>
+              <w:t>Disponibilizar um</w:t>
+            </w:r>
+            <w:r>
+              <w:t xml:space="preserve"> e-commerce seguro e confiável que habilite a venda online de medicamentos e produtos para pets, oferecendo uma interface simples para</w:t>
             </w:r>
             <w:r>
               <w:t xml:space="preserve"> compra</w:t>
@@ -1654,7 +1643,7 @@
       </w:tr>
       <w:tr>
         <w:trPr>
-          <w:trHeight w:val="1415"/>
+          <w:trHeight w:val="700"/>
         </w:trPr>
         <w:tc>
           <w:tcPr>
@@ -1685,20 +1674,10 @@
           </w:tcPr>
           <w:p>
             <w:r>
-              <w:rPr>
-                <w:b/>
-                <w:bCs/>
-              </w:rPr>
-              <w:t>Engajamento e Personalização para o Usuário:</w:t>
-            </w:r>
-            <w:r>
-              <w:t xml:space="preserve"> Criar um ambiente interativo no qual os usuários possam não apenas cadastrar seus pets e receber recomendações nutricionais personalizadas, mas também se beneficiar de descontos exclusivos</w:t>
-            </w:r>
-            <w:r>
-              <w:t xml:space="preserve"> </w:t>
-            </w:r>
-            <w:r>
-              <w:t>e ter acesso a uma experiência de gestão personalizada.</w:t>
+              <w:t>Criar um ambiente interativo no qual os usuários possam cadastrar seus pets e receber recomendações nutricionais personalizadas</w:t>
+            </w:r>
+            <w:r>
+              <w:t>.</w:t>
             </w:r>
             <w:r>
               <w:t xml:space="preserve"> </w:t>
@@ -1833,14 +1812,7 @@
                 <w:sz w:val="24"/>
                 <w:szCs w:val="24"/>
               </w:rPr>
-              <w:t xml:space="preserve"> </w:t>
-            </w:r>
-            <w:r>
-              <w:rPr>
-                <w:sz w:val="24"/>
-                <w:szCs w:val="24"/>
-              </w:rPr>
-              <w:t>PetConnect</w:t>
+              <w:t xml:space="preserve"> PetConnect</w:t>
             </w:r>
           </w:p>
         </w:tc>
@@ -2542,14 +2514,7 @@
                 <w:sz w:val="24"/>
                 <w:szCs w:val="24"/>
               </w:rPr>
-              <w:t xml:space="preserve"> </w:t>
-            </w:r>
-            <w:r>
-              <w:rPr>
-                <w:sz w:val="24"/>
-                <w:szCs w:val="24"/>
-              </w:rPr>
-              <w:t>PetConnect</w:t>
+              <w:t xml:space="preserve"> PetConnect</w:t>
             </w:r>
           </w:p>
         </w:tc>
@@ -2818,14 +2783,7 @@
                 <w:sz w:val="24"/>
                 <w:szCs w:val="24"/>
               </w:rPr>
-              <w:t xml:space="preserve"> </w:t>
-            </w:r>
-            <w:r>
-              <w:rPr>
-                <w:sz w:val="24"/>
-                <w:szCs w:val="24"/>
-              </w:rPr>
-              <w:t>PetConnect</w:t>
+              <w:t xml:space="preserve"> PetConnect</w:t>
             </w:r>
           </w:p>
         </w:tc>
@@ -2863,10 +2821,7 @@
           </w:tcPr>
           <w:p>
             <w:r>
-              <w:t>Proprietários e gerentes de petshops que buscam otimizar as operações, melhorar a gestão de clientes e aumentar as vendas.</w:t>
-            </w:r>
-            <w:r>
-              <w:t xml:space="preserve"> </w:t>
+              <w:t xml:space="preserve">Proprietários e gerentes de petshops que buscam otimizar as operações, melhorar a gestão de clientes e aumentar as vendas. </w:t>
             </w:r>
           </w:p>
         </w:tc>
@@ -2942,7 +2897,7 @@
           </w:tcPr>
           <w:p>
             <w:r>
-              <w:t>Acesso rápido e fácil a serviços de petshop, agendamento online, compra de produtos e atendimento personalizado, tudo em uma única plataforma.</w:t>
+              <w:t>Otimização das operações do petshop, incluindo agendamento automático, vendas integradas e gerenciamento de clientes, resultando em um fluxo de trabalho mais eficiente.</w:t>
             </w:r>
           </w:p>
         </w:tc>
@@ -2980,7 +2935,10 @@
           </w:tcPr>
           <w:p>
             <w:r>
-              <w:t>Integração completa de serviços, desde agendamento de cuidados até gestão de saúde e nutrição do pet, com funcionalidades exclusivas de acompanhamento e assistência ao cliente.</w:t>
+              <w:t>Solução all-in-one personalizável que integra todos os aspectos da gestão de petshops</w:t>
+            </w:r>
+            <w:r>
+              <w:t>.</w:t>
             </w:r>
           </w:p>
         </w:tc>
@@ -3018,10 +2976,7 @@
           </w:tcPr>
           <w:p>
             <w:r>
-              <w:t>Transformar a gestão de petshops através de um sistema de gerenciamento robusto que melhora a eficiência operacional, aumenta a lucratividade e enriquece o atendimento ao cliente.</w:t>
-            </w:r>
-            <w:r>
-              <w:t xml:space="preserve"> </w:t>
+              <w:t xml:space="preserve">Transformar a gestão de petshops através de um sistema de gerenciamento robusto que melhora a eficiência operacional, aumenta a lucratividade e enriquece o atendimento ao cliente. </w:t>
             </w:r>
           </w:p>
         </w:tc>
@@ -3043,6 +2998,7 @@
       </w:pPr>
       <w:bookmarkStart w:id="7" w:name="_Toc158976131"/>
       <w:r>
+        <w:lastRenderedPageBreak/>
         <w:t>RELAÇÃO DE REQUISITOS</w:t>
       </w:r>
       <w:r>
@@ -3107,14 +3063,7 @@
                 <w:sz w:val="24"/>
                 <w:szCs w:val="24"/>
               </w:rPr>
-              <w:t xml:space="preserve"> </w:t>
-            </w:r>
-            <w:r>
-              <w:rPr>
-                <w:sz w:val="24"/>
-                <w:szCs w:val="24"/>
-              </w:rPr>
-              <w:t>PetConnect</w:t>
+              <w:t xml:space="preserve"> PetConnect</w:t>
             </w:r>
           </w:p>
         </w:tc>
@@ -3837,206 +3786,8 @@
             <w:r>
               <w:t>Permitir a atualização de informações de vacinação</w:t>
             </w:r>
-          </w:p>
-        </w:tc>
-      </w:tr>
-      <w:tr>
-        <w:tc>
-          <w:tcPr>
-            <w:tcW w:w="709" w:type="dxa"/>
-            <w:vAlign w:val="center"/>
-          </w:tcPr>
-          <w:p>
-            <w:pPr>
-              <w:spacing w:line="360" w:lineRule="auto"/>
-              <w:jc w:val="center"/>
-              <w:rPr>
-                <w:b/>
-                <w:bCs/>
-                <w:sz w:val="24"/>
-                <w:szCs w:val="24"/>
-              </w:rPr>
-            </w:pPr>
-            <w:r>
-              <w:rPr>
-                <w:b/>
-                <w:bCs/>
-                <w:sz w:val="24"/>
-                <w:szCs w:val="24"/>
-              </w:rPr>
-              <w:t>18</w:t>
-            </w:r>
-          </w:p>
-        </w:tc>
-        <w:tc>
-          <w:tcPr>
-            <w:tcW w:w="7796" w:type="dxa"/>
-          </w:tcPr>
-          <w:p>
-            <w:r>
-              <w:t>Permitir personalização de perfil por parte dos usuários</w:t>
-            </w:r>
-          </w:p>
-        </w:tc>
-      </w:tr>
-      <w:tr>
-        <w:tc>
-          <w:tcPr>
-            <w:tcW w:w="709" w:type="dxa"/>
-            <w:vAlign w:val="center"/>
-          </w:tcPr>
-          <w:p>
-            <w:pPr>
-              <w:spacing w:line="360" w:lineRule="auto"/>
-              <w:jc w:val="center"/>
-              <w:rPr>
-                <w:b/>
-                <w:bCs/>
-                <w:sz w:val="24"/>
-                <w:szCs w:val="24"/>
-              </w:rPr>
-            </w:pPr>
-            <w:r>
-              <w:rPr>
-                <w:b/>
-                <w:bCs/>
-                <w:sz w:val="24"/>
-                <w:szCs w:val="24"/>
-              </w:rPr>
-              <w:t>19</w:t>
-            </w:r>
-          </w:p>
-        </w:tc>
-        <w:tc>
-          <w:tcPr>
-            <w:tcW w:w="7796" w:type="dxa"/>
-          </w:tcPr>
-          <w:p>
-            <w:r>
-              <w:t xml:space="preserve">Integrar com sistemas de terceiros (fornecedores, </w:t>
-            </w:r>
-            <w:r>
-              <w:t>financeiro etc.</w:t>
-            </w:r>
-            <w:r>
-              <w:t>)</w:t>
-            </w:r>
-          </w:p>
-        </w:tc>
-      </w:tr>
-      <w:tr>
-        <w:tc>
-          <w:tcPr>
-            <w:tcW w:w="709" w:type="dxa"/>
-            <w:vAlign w:val="center"/>
-          </w:tcPr>
-          <w:p>
-            <w:pPr>
-              <w:spacing w:line="360" w:lineRule="auto"/>
-              <w:jc w:val="center"/>
-              <w:rPr>
-                <w:b/>
-                <w:bCs/>
-                <w:sz w:val="24"/>
-                <w:szCs w:val="24"/>
-              </w:rPr>
-            </w:pPr>
-            <w:r>
-              <w:rPr>
-                <w:b/>
-                <w:bCs/>
-                <w:sz w:val="24"/>
-                <w:szCs w:val="24"/>
-              </w:rPr>
-              <w:t>20</w:t>
-            </w:r>
-          </w:p>
-        </w:tc>
-        <w:tc>
-          <w:tcPr>
-            <w:tcW w:w="7796" w:type="dxa"/>
-          </w:tcPr>
-          <w:p>
-            <w:r>
-              <w:t>Realizar backup e recuperação de dados</w:t>
-            </w:r>
-          </w:p>
-        </w:tc>
-      </w:tr>
-      <w:tr>
-        <w:tc>
-          <w:tcPr>
-            <w:tcW w:w="709" w:type="dxa"/>
-            <w:vAlign w:val="center"/>
-          </w:tcPr>
-          <w:p>
-            <w:pPr>
-              <w:spacing w:line="360" w:lineRule="auto"/>
-              <w:jc w:val="center"/>
-              <w:rPr>
-                <w:b/>
-                <w:bCs/>
-                <w:sz w:val="24"/>
-                <w:szCs w:val="24"/>
-              </w:rPr>
-            </w:pPr>
-            <w:r>
-              <w:rPr>
-                <w:b/>
-                <w:bCs/>
-                <w:sz w:val="24"/>
-                <w:szCs w:val="24"/>
-              </w:rPr>
-              <w:t>21</w:t>
-            </w:r>
-          </w:p>
-        </w:tc>
-        <w:tc>
-          <w:tcPr>
-            <w:tcW w:w="7796" w:type="dxa"/>
-          </w:tcPr>
-          <w:p>
-            <w:r>
-              <w:t>Garantir segurança de dados e conformidade com regulamentações (LGPD, GDPR)</w:t>
-            </w:r>
-          </w:p>
-        </w:tc>
-      </w:tr>
-      <w:tr>
-        <w:tc>
-          <w:tcPr>
-            <w:tcW w:w="709" w:type="dxa"/>
-            <w:vAlign w:val="center"/>
-          </w:tcPr>
-          <w:p>
-            <w:pPr>
-              <w:spacing w:line="360" w:lineRule="auto"/>
-              <w:jc w:val="center"/>
-              <w:rPr>
-                <w:b/>
-                <w:bCs/>
-                <w:sz w:val="24"/>
-                <w:szCs w:val="24"/>
-              </w:rPr>
-            </w:pPr>
-            <w:r>
-              <w:rPr>
-                <w:b/>
-                <w:bCs/>
-                <w:sz w:val="24"/>
-                <w:szCs w:val="24"/>
-              </w:rPr>
-              <w:t>22</w:t>
-            </w:r>
-          </w:p>
-        </w:tc>
-        <w:tc>
-          <w:tcPr>
-            <w:tcW w:w="7796" w:type="dxa"/>
-          </w:tcPr>
-          <w:p>
-            <w:r>
-              <w:t>Disponibilizar interface responsiva para diferentes dispositivos</w:t>
+            <w:r>
+              <w:t xml:space="preserve"> do pet</w:t>
             </w:r>
           </w:p>
         </w:tc>
@@ -4053,11 +3804,46 @@
     </w:p>
     <w:p>
       <w:pPr>
+        <w:rPr>
+          <w:rFonts w:asciiTheme="majorHAnsi" w:eastAsiaTheme="majorEastAsia" w:hAnsiTheme="majorHAnsi" w:cstheme="majorBidi"/>
+          <w:sz w:val="32"/>
+          <w:szCs w:val="32"/>
+        </w:rPr>
+      </w:pPr>
+    </w:p>
+    <w:p>
+      <w:pPr>
+        <w:rPr>
+          <w:rFonts w:asciiTheme="majorHAnsi" w:eastAsiaTheme="majorEastAsia" w:hAnsiTheme="majorHAnsi" w:cstheme="majorBidi"/>
+          <w:sz w:val="32"/>
+          <w:szCs w:val="32"/>
+        </w:rPr>
+      </w:pPr>
+    </w:p>
+    <w:p>
+      <w:pPr>
+        <w:rPr>
+          <w:rFonts w:asciiTheme="majorHAnsi" w:eastAsiaTheme="majorEastAsia" w:hAnsiTheme="majorHAnsi" w:cstheme="majorBidi"/>
+          <w:sz w:val="32"/>
+          <w:szCs w:val="32"/>
+        </w:rPr>
+      </w:pPr>
+    </w:p>
+    <w:p>
+      <w:pPr>
+        <w:rPr>
+          <w:rFonts w:asciiTheme="majorHAnsi" w:eastAsiaTheme="majorEastAsia" w:hAnsiTheme="majorHAnsi" w:cstheme="majorBidi"/>
+          <w:sz w:val="32"/>
+          <w:szCs w:val="32"/>
+        </w:rPr>
+      </w:pPr>
+    </w:p>
+    <w:p>
+      <w:pPr>
         <w:pStyle w:val="Ttulo1"/>
       </w:pPr>
       <w:bookmarkStart w:id="8" w:name="_Toc158976132"/>
       <w:r>
-        <w:lastRenderedPageBreak/>
         <w:t xml:space="preserve">CASO DE USO </w:t>
       </w:r>
       <w:r>
@@ -4078,6 +3864,7 @@
       </w:pPr>
       <w:bookmarkStart w:id="9" w:name="_Toc158976133"/>
       <w:r>
+        <w:lastRenderedPageBreak/>
         <w:t>RELAÇÃO DE ATORES</w:t>
       </w:r>
       <w:bookmarkEnd w:id="9"/>
@@ -4343,240 +4130,6 @@
           <w:p>
             <w:r>
               <w:t>Cliente (Dono do Pet)</w:t>
-            </w:r>
-          </w:p>
-        </w:tc>
-      </w:tr>
-      <w:tr>
-        <w:tc>
-          <w:tcPr>
-            <w:tcW w:w="709" w:type="dxa"/>
-            <w:vAlign w:val="center"/>
-          </w:tcPr>
-          <w:p>
-            <w:pPr>
-              <w:jc w:val="center"/>
-              <w:rPr>
-                <w:b/>
-                <w:bCs/>
-                <w:sz w:val="24"/>
-                <w:szCs w:val="24"/>
-              </w:rPr>
-            </w:pPr>
-            <w:r>
-              <w:rPr>
-                <w:b/>
-                <w:bCs/>
-                <w:sz w:val="24"/>
-                <w:szCs w:val="24"/>
-              </w:rPr>
-              <w:t>6</w:t>
-            </w:r>
-          </w:p>
-        </w:tc>
-        <w:tc>
-          <w:tcPr>
-            <w:tcW w:w="7796" w:type="dxa"/>
-            <w:vAlign w:val="center"/>
-          </w:tcPr>
-          <w:p>
-            <w:r>
-              <w:t>Sistema de Pagamentos</w:t>
-            </w:r>
-          </w:p>
-        </w:tc>
-      </w:tr>
-      <w:tr>
-        <w:tc>
-          <w:tcPr>
-            <w:tcW w:w="709" w:type="dxa"/>
-            <w:vAlign w:val="center"/>
-          </w:tcPr>
-          <w:p>
-            <w:pPr>
-              <w:jc w:val="center"/>
-              <w:rPr>
-                <w:b/>
-                <w:bCs/>
-                <w:sz w:val="24"/>
-                <w:szCs w:val="24"/>
-              </w:rPr>
-            </w:pPr>
-            <w:r>
-              <w:rPr>
-                <w:b/>
-                <w:bCs/>
-                <w:sz w:val="24"/>
-                <w:szCs w:val="24"/>
-              </w:rPr>
-              <w:t>7</w:t>
-            </w:r>
-          </w:p>
-        </w:tc>
-        <w:tc>
-          <w:tcPr>
-            <w:tcW w:w="7796" w:type="dxa"/>
-            <w:vAlign w:val="center"/>
-          </w:tcPr>
-          <w:p>
-            <w:r>
-              <w:t>Serviço de Notificações</w:t>
-            </w:r>
-          </w:p>
-        </w:tc>
-      </w:tr>
-      <w:tr>
-        <w:tc>
-          <w:tcPr>
-            <w:tcW w:w="709" w:type="dxa"/>
-            <w:vAlign w:val="center"/>
-          </w:tcPr>
-          <w:p>
-            <w:pPr>
-              <w:jc w:val="center"/>
-              <w:rPr>
-                <w:b/>
-                <w:bCs/>
-                <w:sz w:val="24"/>
-                <w:szCs w:val="24"/>
-              </w:rPr>
-            </w:pPr>
-            <w:r>
-              <w:rPr>
-                <w:b/>
-                <w:bCs/>
-                <w:sz w:val="24"/>
-                <w:szCs w:val="24"/>
-              </w:rPr>
-              <w:t>8</w:t>
-            </w:r>
-          </w:p>
-        </w:tc>
-        <w:tc>
-          <w:tcPr>
-            <w:tcW w:w="7796" w:type="dxa"/>
-            <w:vAlign w:val="center"/>
-          </w:tcPr>
-          <w:p>
-            <w:r>
-              <w:t>Sistema de Gestão de Inventário</w:t>
-            </w:r>
-          </w:p>
-        </w:tc>
-      </w:tr>
-      <w:tr>
-        <w:tc>
-          <w:tcPr>
-            <w:tcW w:w="709" w:type="dxa"/>
-            <w:vAlign w:val="center"/>
-          </w:tcPr>
-          <w:p>
-            <w:pPr>
-              <w:jc w:val="center"/>
-              <w:rPr>
-                <w:b/>
-                <w:bCs/>
-                <w:sz w:val="24"/>
-                <w:szCs w:val="24"/>
-              </w:rPr>
-            </w:pPr>
-            <w:r>
-              <w:rPr>
-                <w:b/>
-                <w:bCs/>
-                <w:sz w:val="24"/>
-                <w:szCs w:val="24"/>
-              </w:rPr>
-              <w:t>9</w:t>
-            </w:r>
-          </w:p>
-        </w:tc>
-        <w:tc>
-          <w:tcPr>
-            <w:tcW w:w="7796" w:type="dxa"/>
-            <w:vAlign w:val="center"/>
-          </w:tcPr>
-          <w:p>
-            <w:r>
-              <w:t>Serviço de E-mail/SMS</w:t>
-            </w:r>
-          </w:p>
-        </w:tc>
-      </w:tr>
-      <w:tr>
-        <w:tc>
-          <w:tcPr>
-            <w:tcW w:w="709" w:type="dxa"/>
-            <w:vAlign w:val="center"/>
-          </w:tcPr>
-          <w:p>
-            <w:pPr>
-              <w:jc w:val="center"/>
-              <w:rPr>
-                <w:b/>
-                <w:bCs/>
-                <w:sz w:val="24"/>
-                <w:szCs w:val="24"/>
-              </w:rPr>
-            </w:pPr>
-            <w:r>
-              <w:rPr>
-                <w:b/>
-                <w:bCs/>
-                <w:sz w:val="24"/>
-                <w:szCs w:val="24"/>
-              </w:rPr>
-              <w:t>10</w:t>
-            </w:r>
-          </w:p>
-        </w:tc>
-        <w:tc>
-          <w:tcPr>
-            <w:tcW w:w="7796" w:type="dxa"/>
-            <w:vAlign w:val="center"/>
-          </w:tcPr>
-          <w:p>
-            <w:r>
-              <w:t>Sistema de Backup e Recuperação de Dados</w:t>
-            </w:r>
-          </w:p>
-        </w:tc>
-      </w:tr>
-      <w:tr>
-        <w:tc>
-          <w:tcPr>
-            <w:tcW w:w="709" w:type="dxa"/>
-            <w:vAlign w:val="center"/>
-          </w:tcPr>
-          <w:p>
-            <w:pPr>
-              <w:jc w:val="center"/>
-              <w:rPr>
-                <w:b/>
-                <w:bCs/>
-                <w:sz w:val="24"/>
-                <w:szCs w:val="24"/>
-              </w:rPr>
-            </w:pPr>
-            <w:r>
-              <w:rPr>
-                <w:b/>
-                <w:bCs/>
-                <w:sz w:val="24"/>
-                <w:szCs w:val="24"/>
-              </w:rPr>
-              <w:t>11</w:t>
-            </w:r>
-          </w:p>
-        </w:tc>
-        <w:tc>
-          <w:tcPr>
-            <w:tcW w:w="7796" w:type="dxa"/>
-            <w:vAlign w:val="center"/>
-          </w:tcPr>
-          <w:p>
-            <w:r>
-              <w:t>Plataforma de Análise de Dados</w:t>
             </w:r>
           </w:p>
         </w:tc>
@@ -13114,6 +12667,30 @@
 </file>
 
 <file path=customXml/item1.xml><?xml version="1.0" encoding="utf-8"?>
+<?mso-contentType ?>
+<FormTemplates xmlns="http://schemas.microsoft.com/sharepoint/v3/contenttype/forms">
+  <Display>DocumentLibraryForm</Display>
+  <Edit>DocumentLibraryForm</Edit>
+  <New>DocumentLibraryForm</New>
+</FormTemplates>
+</file>
+
+<file path=customXml/item2.xml><?xml version="1.0" encoding="utf-8"?>
+<p:properties xmlns:p="http://schemas.microsoft.com/office/2006/metadata/properties" xmlns:xsi="http://www.w3.org/2001/XMLSchema-instance" xmlns:pc="http://schemas.microsoft.com/office/infopath/2007/PartnerControls">
+  <documentManagement>
+    <lcf76f155ced4ddcb4097134ff3c332f xmlns="4e068848-ab80-442e-9411-f6a9d9591f59">
+      <Terms xmlns="http://schemas.microsoft.com/office/infopath/2007/PartnerControls"/>
+    </lcf76f155ced4ddcb4097134ff3c332f>
+    <TaxCatchAll xmlns="311e6695-f330-4e01-8cd5-d41d4d3de720" xsi:nil="true"/>
+  </documentManagement>
+</p:properties>
+</file>
+
+<file path=customXml/item3.xml><?xml version="1.0" encoding="utf-8"?>
+<b:Sources xmlns:b="http://schemas.openxmlformats.org/officeDocument/2006/bibliography" xmlns="http://schemas.openxmlformats.org/officeDocument/2006/bibliography" SelectedStyle="\APASixthEditionOfficeOnline.xsl" StyleName="APA" Version="6"/>
+</file>
+
+<file path=customXml/item4.xml><?xml version="1.0" encoding="utf-8"?>
 <ct:contentTypeSchema xmlns:ct="http://schemas.microsoft.com/office/2006/metadata/contentType" xmlns:ma="http://schemas.microsoft.com/office/2006/metadata/properties/metaAttributes" ct:_="" ma:_="" ma:contentTypeName="Document" ma:contentTypeID="0x0101007D6FB4E6DB7602489515A560918BAFE6" ma:contentTypeVersion="13" ma:contentTypeDescription="Create a new document." ma:contentTypeScope="" ma:versionID="006b28b2eba7216ba998614930a82589">
   <xsd:schema xmlns:xsd="http://www.w3.org/2001/XMLSchema" xmlns:xs="http://www.w3.org/2001/XMLSchema" xmlns:p="http://schemas.microsoft.com/office/2006/metadata/properties" xmlns:ns2="4e068848-ab80-442e-9411-f6a9d9591f59" xmlns:ns3="311e6695-f330-4e01-8cd5-d41d4d3de720" targetNamespace="http://schemas.microsoft.com/office/2006/metadata/properties" ma:root="true" ma:fieldsID="43320009fb67bfe2e81d34776533a47c" ns2:_="" ns3:_="">
     <xsd:import namespace="4e068848-ab80-442e-9411-f6a9d9591f59"/>
@@ -13336,31 +12913,34 @@
 </ct:contentTypeSchema>
 </file>
 
-<file path=customXml/item2.xml><?xml version="1.0" encoding="utf-8"?>
-<b:Sources xmlns:b="http://schemas.openxmlformats.org/officeDocument/2006/bibliography" xmlns="http://schemas.openxmlformats.org/officeDocument/2006/bibliography" SelectedStyle="\APASixthEditionOfficeOnline.xsl" StyleName="APA" Version="6"/>
+<file path=customXml/itemProps1.xml><?xml version="1.0" encoding="utf-8"?>
+<ds:datastoreItem xmlns:ds="http://schemas.openxmlformats.org/officeDocument/2006/customXml" ds:itemID="{11B1DE72-80E9-4162-B852-7908AAB96FDA}">
+  <ds:schemaRefs>
+    <ds:schemaRef ds:uri="http://schemas.microsoft.com/sharepoint/v3/contenttype/forms"/>
+  </ds:schemaRefs>
+</ds:datastoreItem>
 </file>
 
-<file path=customXml/item3.xml><?xml version="1.0" encoding="utf-8"?>
-<p:properties xmlns:p="http://schemas.microsoft.com/office/2006/metadata/properties" xmlns:xsi="http://www.w3.org/2001/XMLSchema-instance" xmlns:pc="http://schemas.microsoft.com/office/infopath/2007/PartnerControls">
-  <documentManagement>
-    <lcf76f155ced4ddcb4097134ff3c332f xmlns="4e068848-ab80-442e-9411-f6a9d9591f59">
-      <Terms xmlns="http://schemas.microsoft.com/office/infopath/2007/PartnerControls"/>
-    </lcf76f155ced4ddcb4097134ff3c332f>
-    <TaxCatchAll xmlns="311e6695-f330-4e01-8cd5-d41d4d3de720" xsi:nil="true"/>
-  </documentManagement>
-</p:properties>
+<file path=customXml/itemProps2.xml><?xml version="1.0" encoding="utf-8"?>
+<ds:datastoreItem xmlns:ds="http://schemas.openxmlformats.org/officeDocument/2006/customXml" ds:itemID="{95F86C99-42FA-4EA1-8E50-0FBF23CAF963}">
+  <ds:schemaRefs>
+    <ds:schemaRef ds:uri="http://schemas.microsoft.com/office/2006/metadata/properties"/>
+    <ds:schemaRef ds:uri="http://schemas.microsoft.com/office/infopath/2007/PartnerControls"/>
+    <ds:schemaRef ds:uri="4e068848-ab80-442e-9411-f6a9d9591f59"/>
+    <ds:schemaRef ds:uri="311e6695-f330-4e01-8cd5-d41d4d3de720"/>
+  </ds:schemaRefs>
+</ds:datastoreItem>
 </file>
 
-<file path=customXml/item4.xml><?xml version="1.0" encoding="utf-8"?>
-<?mso-contentType ?>
-<FormTemplates xmlns="http://schemas.microsoft.com/sharepoint/v3/contenttype/forms">
-  <Display>DocumentLibraryForm</Display>
-  <Edit>DocumentLibraryForm</Edit>
-  <New>DocumentLibraryForm</New>
-</FormTemplates>
+<file path=customXml/itemProps3.xml><?xml version="1.0" encoding="utf-8"?>
+<ds:datastoreItem xmlns:ds="http://schemas.openxmlformats.org/officeDocument/2006/customXml" ds:itemID="{5070FE65-AA96-43AB-8429-E23F25CB8DC5}">
+  <ds:schemaRefs>
+    <ds:schemaRef ds:uri="http://schemas.openxmlformats.org/officeDocument/2006/bibliography"/>
+  </ds:schemaRefs>
+</ds:datastoreItem>
 </file>
 
-<file path=customXml/itemProps1.xml><?xml version="1.0" encoding="utf-8"?>
+<file path=customXml/itemProps4.xml><?xml version="1.0" encoding="utf-8"?>
 <ds:datastoreItem xmlns:ds="http://schemas.openxmlformats.org/officeDocument/2006/customXml" ds:itemID="{F11EBDB2-0BF4-4E8A-9510-B964EA52DEEB}">
   <ds:schemaRefs>
     <ds:schemaRef ds:uri="http://schemas.microsoft.com/office/2006/metadata/contentType"/>
@@ -13377,31 +12957,4 @@
     <ds:schemaRef ds:uri="http://schemas.microsoft.com/internal/obd"/>
   </ds:schemaRefs>
 </ds:datastoreItem>
-</file>
-
-<file path=customXml/itemProps2.xml><?xml version="1.0" encoding="utf-8"?>
-<ds:datastoreItem xmlns:ds="http://schemas.openxmlformats.org/officeDocument/2006/customXml" ds:itemID="{5070FE65-AA96-43AB-8429-E23F25CB8DC5}">
-  <ds:schemaRefs>
-    <ds:schemaRef ds:uri="http://schemas.openxmlformats.org/officeDocument/2006/bibliography"/>
-  </ds:schemaRefs>
-</ds:datastoreItem>
-</file>
-
-<file path=customXml/itemProps3.xml><?xml version="1.0" encoding="utf-8"?>
-<ds:datastoreItem xmlns:ds="http://schemas.openxmlformats.org/officeDocument/2006/customXml" ds:itemID="{95F86C99-42FA-4EA1-8E50-0FBF23CAF963}">
-  <ds:schemaRefs>
-    <ds:schemaRef ds:uri="http://schemas.microsoft.com/office/2006/metadata/properties"/>
-    <ds:schemaRef ds:uri="http://schemas.microsoft.com/office/infopath/2007/PartnerControls"/>
-    <ds:schemaRef ds:uri="4e068848-ab80-442e-9411-f6a9d9591f59"/>
-    <ds:schemaRef ds:uri="311e6695-f330-4e01-8cd5-d41d4d3de720"/>
-  </ds:schemaRefs>
-</ds:datastoreItem>
-</file>
-
-<file path=customXml/itemProps4.xml><?xml version="1.0" encoding="utf-8"?>
-<ds:datastoreItem xmlns:ds="http://schemas.openxmlformats.org/officeDocument/2006/customXml" ds:itemID="{11B1DE72-80E9-4162-B852-7908AAB96FDA}">
-  <ds:schemaRefs>
-    <ds:schemaRef ds:uri="http://schemas.microsoft.com/sharepoint/v3/contenttype/forms"/>
-  </ds:schemaRefs>
-</ds:datastoreItem>
 </file>
</xml_diff>

<commit_message>
entregas documento atualizado e powerpoint
</commit_message>
<xml_diff>
--- a/entregas-aula/BSI_Especificacao_do_Projeto_PetConnect_v1.docx
+++ b/entregas-aula/BSI_Especificacao_do_Projeto_PetConnect_v1.docx
@@ -333,7 +333,7 @@
                 <v:stroke joinstyle="miter"/>
                 <v:path gradientshapeok="t" o:connecttype="rect"/>
               </v:shapetype>
-              <v:shape id="Caixa de Texto 2" o:spid="_x0000_s1026" type="#_x0000_t202" style="position:absolute;left:0;text-align:left;margin-left:0;margin-top:25.95pt;width:207.75pt;height:110.6pt;z-index:251658240;visibility:visible;mso-wrap-style:square;mso-width-percent:0;mso-height-percent:200;mso-wrap-distance-left:9pt;mso-wrap-distance-top:3.6pt;mso-wrap-distance-right:9pt;mso-wrap-distance-bottom:3.6pt;mso-position-horizontal:center;mso-position-horizontal-relative:margin;mso-position-vertical:absolute;mso-position-vertical-relative:text;mso-width-percent:0;mso-height-percent:200;mso-width-relative:margin;mso-height-relative:margin;v-text-anchor:top" o:gfxdata="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" stroked="f">
+              <v:shape id="Caixa de Texto 2" o:spid="_x0000_s1026" type="#_x0000_t202" style="position:absolute;left:0;text-align:left;margin-left:0;margin-top:25.95pt;width:207.75pt;height:110.6pt;z-index:251658240;visibility:visible;mso-wrap-style:square;mso-width-percent:0;mso-height-percent:200;mso-wrap-distance-left:9pt;mso-wrap-distance-top:3.6pt;mso-wrap-distance-right:9pt;mso-wrap-distance-bottom:3.6pt;mso-position-horizontal:center;mso-position-horizontal-relative:margin;mso-position-vertical:absolute;mso-position-vertical-relative:text;mso-width-percent:0;mso-height-percent:200;mso-width-relative:margin;mso-height-relative:margin;v-text-anchor:top" o:gfxdata="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" stroked="f">
                 <v:textbox style="mso-fit-shape-to-text:t">
                   <w:txbxContent>
                     <w:p>
@@ -3160,7 +3160,10 @@
           </w:tcPr>
           <w:p>
             <w:r>
-              <w:t>Realizar login de usuário</w:t>
+              <w:t>O software deverá ter sistema de login</w:t>
+            </w:r>
+            <w:r>
+              <w:t>.</w:t>
             </w:r>
           </w:p>
         </w:tc>
@@ -3199,7 +3202,7 @@
           </w:tcPr>
           <w:p>
             <w:r>
-              <w:t>Agendar serviços de banho e tosa</w:t>
+              <w:t>Permitirá que o Usuário troque sua senha.</w:t>
             </w:r>
           </w:p>
         </w:tc>
@@ -3238,7 +3241,7 @@
           </w:tcPr>
           <w:p>
             <w:r>
-              <w:t>Agendar consultas veterinárias</w:t>
+              <w:t>Permitirá que o Usuário solicite a recuperação de senha.</w:t>
             </w:r>
           </w:p>
         </w:tc>
@@ -3277,7 +3280,16 @@
           </w:tcPr>
           <w:p>
             <w:r>
-              <w:t>Visualizar e gerenciar a agenda de serviços</w:t>
+              <w:t>O software deverá ter Dashboard para o Usuário visualizar as informações</w:t>
+            </w:r>
+            <w:r>
+              <w:t xml:space="preserve"> cadastrais</w:t>
+            </w:r>
+            <w:r>
+              <w:t xml:space="preserve"> do seu Pet</w:t>
+            </w:r>
+            <w:r>
+              <w:t>.</w:t>
             </w:r>
           </w:p>
         </w:tc>
@@ -3316,7 +3328,7 @@
           </w:tcPr>
           <w:p>
             <w:r>
-              <w:t>Enviar lembretes automáticos de agendamentos</w:t>
+              <w:t>O software permitirá que o Administrador do Petshop visualize a agenda de consultas com veterinário.</w:t>
             </w:r>
           </w:p>
         </w:tc>
@@ -3355,7 +3367,7 @@
           </w:tcPr>
           <w:p>
             <w:r>
-              <w:t>Filtrar os resultados da pesquisa por data</w:t>
+              <w:t>O software permitirá que o Usuário (Cliente) realize agendamento/cancelamento/reagendamento de consultas veterinárias.</w:t>
             </w:r>
           </w:p>
         </w:tc>
@@ -3394,7 +3406,7 @@
           </w:tcPr>
           <w:p>
             <w:r>
-              <w:t>Processar pagamentos online</w:t>
+              <w:t>Permitirá que o Usuário (Cliente) realize agendamentos de serviços, como banho e tosa.</w:t>
             </w:r>
           </w:p>
         </w:tc>
@@ -3433,7 +3445,7 @@
           </w:tcPr>
           <w:p>
             <w:r>
-              <w:t>Vender produtos e medicamentos através do e-commerce</w:t>
+              <w:t>Permitirá que o Usuário (Cliente) visualize e selecione produtos para o seu Pet.</w:t>
             </w:r>
           </w:p>
         </w:tc>
@@ -3472,7 +3484,7 @@
           </w:tcPr>
           <w:p>
             <w:r>
-              <w:t>Gerenciar estoque de produtos e medicamentos</w:t>
+              <w:t>Permitirá que o Usuário (Administrador / Cliente) faça upload de imagens (imagens de produtos, fotos de pets).</w:t>
             </w:r>
           </w:p>
         </w:tc>
@@ -3511,7 +3523,10 @@
           </w:tcPr>
           <w:p>
             <w:r>
-              <w:t>Oferecer programa de fidelidade e promoções</w:t>
+              <w:t>O software permitirá que o Administrador gere relatórios de agendamentos de banho e tosa (por dia, semana etc.)</w:t>
+            </w:r>
+            <w:r>
+              <w:t>.</w:t>
             </w:r>
           </w:p>
         </w:tc>
@@ -3550,7 +3565,7 @@
           </w:tcPr>
           <w:p>
             <w:r>
-              <w:t>Disponibilizar relatórios de vendas e serviços</w:t>
+              <w:t>Permitirá que o Cliente visualize no Perfil do Pet (Dashboard) recomendações médicas e informações nutricionais.</w:t>
             </w:r>
           </w:p>
         </w:tc>
@@ -3589,7 +3604,7 @@
           </w:tcPr>
           <w:p>
             <w:r>
-              <w:t>Monitorar e gerenciar avaliações e feedback dos clientes</w:t>
+              <w:t>O sistema permite que o Usuário realize buscas personalizadas (como filtrar tipos de pets, produtos, serviços)</w:t>
             </w:r>
           </w:p>
         </w:tc>
@@ -3628,7 +3643,7 @@
           </w:tcPr>
           <w:p>
             <w:r>
-              <w:t>Gerenciar o cadastro de pets e clientes</w:t>
+              <w:t>CRUD de Usuário</w:t>
             </w:r>
           </w:p>
         </w:tc>
@@ -3667,7 +3682,7 @@
           </w:tcPr>
           <w:p>
             <w:r>
-              <w:t>Registrar e gerenciar o histórico de saúde dos pets</w:t>
+              <w:t>CRUD de Pets</w:t>
             </w:r>
           </w:p>
         </w:tc>
@@ -3706,7 +3721,7 @@
           </w:tcPr>
           <w:p>
             <w:r>
-              <w:t>Fornecer recomendações nutricionais personalizadas</w:t>
+              <w:t>CRUD de Serviços</w:t>
             </w:r>
           </w:p>
         </w:tc>
@@ -3745,49 +3760,7 @@
           </w:tcPr>
           <w:p>
             <w:r>
-              <w:t>Comunicar-se com clientes via chat ou e-mail</w:t>
-            </w:r>
-          </w:p>
-        </w:tc>
-      </w:tr>
-      <w:tr>
-        <w:tc>
-          <w:tcPr>
-            <w:tcW w:w="709" w:type="dxa"/>
-            <w:vAlign w:val="center"/>
-          </w:tcPr>
-          <w:p>
-            <w:pPr>
-              <w:spacing w:line="360" w:lineRule="auto"/>
-              <w:jc w:val="center"/>
-              <w:rPr>
-                <w:b/>
-                <w:bCs/>
-                <w:sz w:val="24"/>
-                <w:szCs w:val="24"/>
-              </w:rPr>
-            </w:pPr>
-            <w:r>
-              <w:rPr>
-                <w:b/>
-                <w:bCs/>
-                <w:sz w:val="24"/>
-                <w:szCs w:val="24"/>
-              </w:rPr>
-              <w:t>17</w:t>
-            </w:r>
-          </w:p>
-        </w:tc>
-        <w:tc>
-          <w:tcPr>
-            <w:tcW w:w="7796" w:type="dxa"/>
-          </w:tcPr>
-          <w:p>
-            <w:r>
-              <w:t>Permitir a atualização de informações de vacinação</w:t>
-            </w:r>
-            <w:r>
-              <w:t xml:space="preserve"> do pet</w:t>
+              <w:t>CRUD de Produtos</w:t>
             </w:r>
           </w:p>
         </w:tc>
@@ -3844,6 +3817,7 @@
       </w:pPr>
       <w:bookmarkStart w:id="8" w:name="_Toc158976132"/>
       <w:r>
+        <w:lastRenderedPageBreak/>
         <w:t xml:space="preserve">CASO DE USO </w:t>
       </w:r>
       <w:r>
@@ -3864,7 +3838,6 @@
       </w:pPr>
       <w:bookmarkStart w:id="9" w:name="_Toc158976133"/>
       <w:r>
-        <w:lastRenderedPageBreak/>
         <w:t>RELAÇÃO DE ATORES</w:t>
       </w:r>
       <w:bookmarkEnd w:id="9"/>
@@ -6695,21 +6668,7 @@
         <w:rPr>
           <w:color w:val="ED7D31" w:themeColor="accent2"/>
         </w:rPr>
-        <w:t xml:space="preserve"> (</w:t>
-      </w:r>
-      <w:proofErr w:type="spellStart"/>
-      <w:r>
-        <w:rPr>
-          <w:color w:val="ED7D31" w:themeColor="accent2"/>
-        </w:rPr>
-        <w:t>Extract-Transform-Load</w:t>
-      </w:r>
-      <w:proofErr w:type="spellEnd"/>
-      <w:r>
-        <w:rPr>
-          <w:color w:val="ED7D31" w:themeColor="accent2"/>
-        </w:rPr>
-        <w:t>)</w:t>
+        <w:t xml:space="preserve"> (Extract-Transform-Load)</w:t>
       </w:r>
       <w:r>
         <w:rPr>
@@ -9578,6 +9537,146 @@
     </w:lvl>
   </w:abstractNum>
   <w:abstractNum w:abstractNumId="14" w15:restartNumberingAfterBreak="0">
+    <w:nsid w:val="526A044A"/>
+    <w:multiLevelType w:val="hybridMultilevel"/>
+    <w:tmpl w:val="6E4A7F88"/>
+    <w:lvl w:ilvl="0" w:tplc="11FEBACC">
+      <w:start w:val="1"/>
+      <w:numFmt w:val="bullet"/>
+      <w:lvlText w:val="•"/>
+      <w:lvlJc w:val="left"/>
+      <w:pPr>
+        <w:tabs>
+          <w:tab w:val="num" w:pos="720"/>
+        </w:tabs>
+        <w:ind w:left="720" w:hanging="360"/>
+      </w:pPr>
+      <w:rPr>
+        <w:rFonts w:ascii="Times New Roman" w:hAnsi="Times New Roman" w:hint="default"/>
+      </w:rPr>
+    </w:lvl>
+    <w:lvl w:ilvl="1" w:tplc="DB84E5A4" w:tentative="1">
+      <w:start w:val="1"/>
+      <w:numFmt w:val="bullet"/>
+      <w:lvlText w:val="•"/>
+      <w:lvlJc w:val="left"/>
+      <w:pPr>
+        <w:tabs>
+          <w:tab w:val="num" w:pos="1440"/>
+        </w:tabs>
+        <w:ind w:left="1440" w:hanging="360"/>
+      </w:pPr>
+      <w:rPr>
+        <w:rFonts w:ascii="Times New Roman" w:hAnsi="Times New Roman" w:hint="default"/>
+      </w:rPr>
+    </w:lvl>
+    <w:lvl w:ilvl="2" w:tplc="84808E72" w:tentative="1">
+      <w:start w:val="1"/>
+      <w:numFmt w:val="bullet"/>
+      <w:lvlText w:val="•"/>
+      <w:lvlJc w:val="left"/>
+      <w:pPr>
+        <w:tabs>
+          <w:tab w:val="num" w:pos="2160"/>
+        </w:tabs>
+        <w:ind w:left="2160" w:hanging="360"/>
+      </w:pPr>
+      <w:rPr>
+        <w:rFonts w:ascii="Times New Roman" w:hAnsi="Times New Roman" w:hint="default"/>
+      </w:rPr>
+    </w:lvl>
+    <w:lvl w:ilvl="3" w:tplc="2424ECE0" w:tentative="1">
+      <w:start w:val="1"/>
+      <w:numFmt w:val="bullet"/>
+      <w:lvlText w:val="•"/>
+      <w:lvlJc w:val="left"/>
+      <w:pPr>
+        <w:tabs>
+          <w:tab w:val="num" w:pos="2880"/>
+        </w:tabs>
+        <w:ind w:left="2880" w:hanging="360"/>
+      </w:pPr>
+      <w:rPr>
+        <w:rFonts w:ascii="Times New Roman" w:hAnsi="Times New Roman" w:hint="default"/>
+      </w:rPr>
+    </w:lvl>
+    <w:lvl w:ilvl="4" w:tplc="0E7AAB82" w:tentative="1">
+      <w:start w:val="1"/>
+      <w:numFmt w:val="bullet"/>
+      <w:lvlText w:val="•"/>
+      <w:lvlJc w:val="left"/>
+      <w:pPr>
+        <w:tabs>
+          <w:tab w:val="num" w:pos="3600"/>
+        </w:tabs>
+        <w:ind w:left="3600" w:hanging="360"/>
+      </w:pPr>
+      <w:rPr>
+        <w:rFonts w:ascii="Times New Roman" w:hAnsi="Times New Roman" w:hint="default"/>
+      </w:rPr>
+    </w:lvl>
+    <w:lvl w:ilvl="5" w:tplc="0E809922" w:tentative="1">
+      <w:start w:val="1"/>
+      <w:numFmt w:val="bullet"/>
+      <w:lvlText w:val="•"/>
+      <w:lvlJc w:val="left"/>
+      <w:pPr>
+        <w:tabs>
+          <w:tab w:val="num" w:pos="4320"/>
+        </w:tabs>
+        <w:ind w:left="4320" w:hanging="360"/>
+      </w:pPr>
+      <w:rPr>
+        <w:rFonts w:ascii="Times New Roman" w:hAnsi="Times New Roman" w:hint="default"/>
+      </w:rPr>
+    </w:lvl>
+    <w:lvl w:ilvl="6" w:tplc="5CAEFDE2" w:tentative="1">
+      <w:start w:val="1"/>
+      <w:numFmt w:val="bullet"/>
+      <w:lvlText w:val="•"/>
+      <w:lvlJc w:val="left"/>
+      <w:pPr>
+        <w:tabs>
+          <w:tab w:val="num" w:pos="5040"/>
+        </w:tabs>
+        <w:ind w:left="5040" w:hanging="360"/>
+      </w:pPr>
+      <w:rPr>
+        <w:rFonts w:ascii="Times New Roman" w:hAnsi="Times New Roman" w:hint="default"/>
+      </w:rPr>
+    </w:lvl>
+    <w:lvl w:ilvl="7" w:tplc="76DEAD8C" w:tentative="1">
+      <w:start w:val="1"/>
+      <w:numFmt w:val="bullet"/>
+      <w:lvlText w:val="•"/>
+      <w:lvlJc w:val="left"/>
+      <w:pPr>
+        <w:tabs>
+          <w:tab w:val="num" w:pos="5760"/>
+        </w:tabs>
+        <w:ind w:left="5760" w:hanging="360"/>
+      </w:pPr>
+      <w:rPr>
+        <w:rFonts w:ascii="Times New Roman" w:hAnsi="Times New Roman" w:hint="default"/>
+      </w:rPr>
+    </w:lvl>
+    <w:lvl w:ilvl="8" w:tplc="75CECE38" w:tentative="1">
+      <w:start w:val="1"/>
+      <w:numFmt w:val="bullet"/>
+      <w:lvlText w:val="•"/>
+      <w:lvlJc w:val="left"/>
+      <w:pPr>
+        <w:tabs>
+          <w:tab w:val="num" w:pos="6480"/>
+        </w:tabs>
+        <w:ind w:left="6480" w:hanging="360"/>
+      </w:pPr>
+      <w:rPr>
+        <w:rFonts w:ascii="Times New Roman" w:hAnsi="Times New Roman" w:hint="default"/>
+      </w:rPr>
+    </w:lvl>
+  </w:abstractNum>
+  <w:abstractNum w:abstractNumId="15" w15:restartNumberingAfterBreak="0">
     <w:nsid w:val="55056E40"/>
     <w:multiLevelType w:val="multilevel"/>
     <w:tmpl w:val="97066B94"/>
@@ -9726,7 +9825,7 @@
       </w:rPr>
     </w:lvl>
   </w:abstractNum>
-  <w:abstractNum w:abstractNumId="15" w15:restartNumberingAfterBreak="0">
+  <w:abstractNum w:abstractNumId="16" w15:restartNumberingAfterBreak="0">
     <w:nsid w:val="569E4099"/>
     <w:multiLevelType w:val="hybridMultilevel"/>
     <w:tmpl w:val="B81A6C36"/>
@@ -9816,7 +9915,7 @@
       </w:pPr>
     </w:lvl>
   </w:abstractNum>
-  <w:abstractNum w:abstractNumId="16" w15:restartNumberingAfterBreak="0">
+  <w:abstractNum w:abstractNumId="17" w15:restartNumberingAfterBreak="0">
     <w:nsid w:val="591F497F"/>
     <w:multiLevelType w:val="hybridMultilevel"/>
     <w:tmpl w:val="7294222E"/>
@@ -9905,7 +10004,7 @@
       </w:pPr>
     </w:lvl>
   </w:abstractNum>
-  <w:abstractNum w:abstractNumId="17" w15:restartNumberingAfterBreak="0">
+  <w:abstractNum w:abstractNumId="18" w15:restartNumberingAfterBreak="0">
     <w:nsid w:val="5B8547C0"/>
     <w:multiLevelType w:val="hybridMultilevel"/>
     <w:tmpl w:val="3490F9D2"/>
@@ -10018,7 +10117,7 @@
       </w:rPr>
     </w:lvl>
   </w:abstractNum>
-  <w:abstractNum w:abstractNumId="18" w15:restartNumberingAfterBreak="0">
+  <w:abstractNum w:abstractNumId="19" w15:restartNumberingAfterBreak="0">
     <w:nsid w:val="61A703C1"/>
     <w:multiLevelType w:val="hybridMultilevel"/>
     <w:tmpl w:val="63AEA544"/>
@@ -10131,7 +10230,7 @@
       </w:rPr>
     </w:lvl>
   </w:abstractNum>
-  <w:abstractNum w:abstractNumId="19" w15:restartNumberingAfterBreak="0">
+  <w:abstractNum w:abstractNumId="20" w15:restartNumberingAfterBreak="0">
     <w:nsid w:val="61F54058"/>
     <w:multiLevelType w:val="hybridMultilevel"/>
     <w:tmpl w:val="5DFA9382"/>
@@ -10244,7 +10343,7 @@
       </w:rPr>
     </w:lvl>
   </w:abstractNum>
-  <w:abstractNum w:abstractNumId="20" w15:restartNumberingAfterBreak="0">
+  <w:abstractNum w:abstractNumId="21" w15:restartNumberingAfterBreak="0">
     <w:nsid w:val="6BB55CFA"/>
     <w:multiLevelType w:val="multilevel"/>
     <w:tmpl w:val="04160025"/>
@@ -10339,7 +10438,7 @@
       </w:pPr>
     </w:lvl>
   </w:abstractNum>
-  <w:abstractNum w:abstractNumId="21" w15:restartNumberingAfterBreak="0">
+  <w:abstractNum w:abstractNumId="22" w15:restartNumberingAfterBreak="0">
     <w:nsid w:val="6F5E387E"/>
     <w:multiLevelType w:val="hybridMultilevel"/>
     <w:tmpl w:val="FFB68ADA"/>
@@ -10452,7 +10551,7 @@
       </w:rPr>
     </w:lvl>
   </w:abstractNum>
-  <w:abstractNum w:abstractNumId="22" w15:restartNumberingAfterBreak="0">
+  <w:abstractNum w:abstractNumId="23" w15:restartNumberingAfterBreak="0">
     <w:nsid w:val="6F990018"/>
     <w:multiLevelType w:val="hybridMultilevel"/>
     <w:tmpl w:val="74C89F7C"/>
@@ -10565,7 +10664,7 @@
       </w:rPr>
     </w:lvl>
   </w:abstractNum>
-  <w:abstractNum w:abstractNumId="23" w15:restartNumberingAfterBreak="0">
+  <w:abstractNum w:abstractNumId="24" w15:restartNumberingAfterBreak="0">
     <w:nsid w:val="76CE7E11"/>
     <w:multiLevelType w:val="hybridMultilevel"/>
     <w:tmpl w:val="2AC6580C"/>
@@ -10678,7 +10777,7 @@
       </w:rPr>
     </w:lvl>
   </w:abstractNum>
-  <w:abstractNum w:abstractNumId="24" w15:restartNumberingAfterBreak="0">
+  <w:abstractNum w:abstractNumId="25" w15:restartNumberingAfterBreak="0">
     <w:nsid w:val="78DA1D14"/>
     <w:multiLevelType w:val="hybridMultilevel"/>
     <w:tmpl w:val="94983272"/>
@@ -10764,7 +10863,7 @@
       </w:pPr>
     </w:lvl>
   </w:abstractNum>
-  <w:abstractNum w:abstractNumId="25" w15:restartNumberingAfterBreak="0">
+  <w:abstractNum w:abstractNumId="26" w15:restartNumberingAfterBreak="0">
     <w:nsid w:val="7AF67E80"/>
     <w:multiLevelType w:val="hybridMultilevel"/>
     <w:tmpl w:val="97AC174E"/>
@@ -10877,7 +10976,7 @@
       </w:rPr>
     </w:lvl>
   </w:abstractNum>
-  <w:abstractNum w:abstractNumId="26" w15:restartNumberingAfterBreak="0">
+  <w:abstractNum w:abstractNumId="27" w15:restartNumberingAfterBreak="0">
     <w:nsid w:val="7BDF73EF"/>
     <w:multiLevelType w:val="multilevel"/>
     <w:tmpl w:val="C562F888"/>
@@ -11027,22 +11126,22 @@
     </w:lvl>
   </w:abstractNum>
   <w:num w:numId="1" w16cid:durableId="1969049504">
-    <w:abstractNumId w:val="18"/>
+    <w:abstractNumId w:val="19"/>
   </w:num>
   <w:num w:numId="2" w16cid:durableId="163672288">
     <w:abstractNumId w:val="5"/>
   </w:num>
   <w:num w:numId="3" w16cid:durableId="527377733">
-    <w:abstractNumId w:val="24"/>
+    <w:abstractNumId w:val="25"/>
   </w:num>
   <w:num w:numId="4" w16cid:durableId="669792701">
-    <w:abstractNumId w:val="17"/>
+    <w:abstractNumId w:val="18"/>
   </w:num>
   <w:num w:numId="5" w16cid:durableId="317853721">
     <w:abstractNumId w:val="12"/>
   </w:num>
   <w:num w:numId="6" w16cid:durableId="956374481">
-    <w:abstractNumId w:val="16"/>
+    <w:abstractNumId w:val="17"/>
   </w:num>
   <w:num w:numId="7" w16cid:durableId="1818036259">
     <w:abstractNumId w:val="3"/>
@@ -11057,13 +11156,13 @@
     <w:abstractNumId w:val="10"/>
   </w:num>
   <w:num w:numId="11" w16cid:durableId="178130051">
-    <w:abstractNumId w:val="16"/>
+    <w:abstractNumId w:val="17"/>
     <w:lvlOverride w:ilvl="0">
       <w:startOverride w:val="1"/>
     </w:lvlOverride>
   </w:num>
   <w:num w:numId="12" w16cid:durableId="1034884286">
-    <w:abstractNumId w:val="22"/>
+    <w:abstractNumId w:val="23"/>
   </w:num>
   <w:num w:numId="13" w16cid:durableId="1190145410">
     <w:abstractNumId w:val="9"/>
@@ -11075,19 +11174,19 @@
     <w:abstractNumId w:val="13"/>
   </w:num>
   <w:num w:numId="16" w16cid:durableId="1400706941">
-    <w:abstractNumId w:val="23"/>
+    <w:abstractNumId w:val="24"/>
   </w:num>
   <w:num w:numId="17" w16cid:durableId="152184261">
     <w:abstractNumId w:val="4"/>
   </w:num>
   <w:num w:numId="18" w16cid:durableId="433674533">
-    <w:abstractNumId w:val="20"/>
+    <w:abstractNumId w:val="21"/>
   </w:num>
   <w:num w:numId="19" w16cid:durableId="1870029291">
     <w:abstractNumId w:val="6"/>
   </w:num>
   <w:num w:numId="20" w16cid:durableId="1341466684">
-    <w:abstractNumId w:val="15"/>
+    <w:abstractNumId w:val="16"/>
   </w:num>
   <w:num w:numId="21" w16cid:durableId="403331802">
     <w:abstractNumId w:val="8"/>
@@ -11099,19 +11198,22 @@
     <w:abstractNumId w:val="7"/>
   </w:num>
   <w:num w:numId="24" w16cid:durableId="1857888827">
-    <w:abstractNumId w:val="21"/>
+    <w:abstractNumId w:val="22"/>
   </w:num>
   <w:num w:numId="25" w16cid:durableId="472792268">
+    <w:abstractNumId w:val="27"/>
+  </w:num>
+  <w:num w:numId="26" w16cid:durableId="2037271523">
     <w:abstractNumId w:val="26"/>
   </w:num>
-  <w:num w:numId="26" w16cid:durableId="2037271523">
-    <w:abstractNumId w:val="25"/>
-  </w:num>
   <w:num w:numId="27" w16cid:durableId="1445881583">
-    <w:abstractNumId w:val="14"/>
+    <w:abstractNumId w:val="15"/>
   </w:num>
   <w:num w:numId="28" w16cid:durableId="2029943888">
-    <w:abstractNumId w:val="19"/>
+    <w:abstractNumId w:val="20"/>
+  </w:num>
+  <w:num w:numId="29" w16cid:durableId="1478916319">
+    <w:abstractNumId w:val="14"/>
   </w:num>
 </w:numbering>
 </file>
@@ -11744,7 +11846,6 @@
   <w:style w:type="character" w:default="1" w:styleId="Fontepargpadro">
     <w:name w:val="Default Paragraph Font"/>
     <w:uiPriority w:val="1"/>
-    <w:semiHidden/>
     <w:unhideWhenUsed/>
   </w:style>
   <w:style w:type="table" w:default="1" w:styleId="Tabelanormal">
@@ -12667,30 +12768,6 @@
 </file>
 
 <file path=customXml/item1.xml><?xml version="1.0" encoding="utf-8"?>
-<?mso-contentType ?>
-<FormTemplates xmlns="http://schemas.microsoft.com/sharepoint/v3/contenttype/forms">
-  <Display>DocumentLibraryForm</Display>
-  <Edit>DocumentLibraryForm</Edit>
-  <New>DocumentLibraryForm</New>
-</FormTemplates>
-</file>
-
-<file path=customXml/item2.xml><?xml version="1.0" encoding="utf-8"?>
-<p:properties xmlns:p="http://schemas.microsoft.com/office/2006/metadata/properties" xmlns:xsi="http://www.w3.org/2001/XMLSchema-instance" xmlns:pc="http://schemas.microsoft.com/office/infopath/2007/PartnerControls">
-  <documentManagement>
-    <lcf76f155ced4ddcb4097134ff3c332f xmlns="4e068848-ab80-442e-9411-f6a9d9591f59">
-      <Terms xmlns="http://schemas.microsoft.com/office/infopath/2007/PartnerControls"/>
-    </lcf76f155ced4ddcb4097134ff3c332f>
-    <TaxCatchAll xmlns="311e6695-f330-4e01-8cd5-d41d4d3de720" xsi:nil="true"/>
-  </documentManagement>
-</p:properties>
-</file>
-
-<file path=customXml/item3.xml><?xml version="1.0" encoding="utf-8"?>
-<b:Sources xmlns:b="http://schemas.openxmlformats.org/officeDocument/2006/bibliography" xmlns="http://schemas.openxmlformats.org/officeDocument/2006/bibliography" SelectedStyle="\APASixthEditionOfficeOnline.xsl" StyleName="APA" Version="6"/>
-</file>
-
-<file path=customXml/item4.xml><?xml version="1.0" encoding="utf-8"?>
 <ct:contentTypeSchema xmlns:ct="http://schemas.microsoft.com/office/2006/metadata/contentType" xmlns:ma="http://schemas.microsoft.com/office/2006/metadata/properties/metaAttributes" ct:_="" ma:_="" ma:contentTypeName="Document" ma:contentTypeID="0x0101007D6FB4E6DB7602489515A560918BAFE6" ma:contentTypeVersion="13" ma:contentTypeDescription="Create a new document." ma:contentTypeScope="" ma:versionID="006b28b2eba7216ba998614930a82589">
   <xsd:schema xmlns:xsd="http://www.w3.org/2001/XMLSchema" xmlns:xs="http://www.w3.org/2001/XMLSchema" xmlns:p="http://schemas.microsoft.com/office/2006/metadata/properties" xmlns:ns2="4e068848-ab80-442e-9411-f6a9d9591f59" xmlns:ns3="311e6695-f330-4e01-8cd5-d41d4d3de720" targetNamespace="http://schemas.microsoft.com/office/2006/metadata/properties" ma:root="true" ma:fieldsID="43320009fb67bfe2e81d34776533a47c" ns2:_="" ns3:_="">
     <xsd:import namespace="4e068848-ab80-442e-9411-f6a9d9591f59"/>
@@ -12913,34 +12990,31 @@
 </ct:contentTypeSchema>
 </file>
 
-<file path=customXml/itemProps1.xml><?xml version="1.0" encoding="utf-8"?>
-<ds:datastoreItem xmlns:ds="http://schemas.openxmlformats.org/officeDocument/2006/customXml" ds:itemID="{11B1DE72-80E9-4162-B852-7908AAB96FDA}">
-  <ds:schemaRefs>
-    <ds:schemaRef ds:uri="http://schemas.microsoft.com/sharepoint/v3/contenttype/forms"/>
-  </ds:schemaRefs>
-</ds:datastoreItem>
+<file path=customXml/item2.xml><?xml version="1.0" encoding="utf-8"?>
+<b:Sources xmlns:b="http://schemas.openxmlformats.org/officeDocument/2006/bibliography" xmlns="http://schemas.openxmlformats.org/officeDocument/2006/bibliography" SelectedStyle="\APASixthEditionOfficeOnline.xsl" StyleName="APA" Version="6"/>
 </file>
 
-<file path=customXml/itemProps2.xml><?xml version="1.0" encoding="utf-8"?>
-<ds:datastoreItem xmlns:ds="http://schemas.openxmlformats.org/officeDocument/2006/customXml" ds:itemID="{95F86C99-42FA-4EA1-8E50-0FBF23CAF963}">
-  <ds:schemaRefs>
-    <ds:schemaRef ds:uri="http://schemas.microsoft.com/office/2006/metadata/properties"/>
-    <ds:schemaRef ds:uri="http://schemas.microsoft.com/office/infopath/2007/PartnerControls"/>
-    <ds:schemaRef ds:uri="4e068848-ab80-442e-9411-f6a9d9591f59"/>
-    <ds:schemaRef ds:uri="311e6695-f330-4e01-8cd5-d41d4d3de720"/>
-  </ds:schemaRefs>
-</ds:datastoreItem>
+<file path=customXml/item3.xml><?xml version="1.0" encoding="utf-8"?>
+<p:properties xmlns:p="http://schemas.microsoft.com/office/2006/metadata/properties" xmlns:xsi="http://www.w3.org/2001/XMLSchema-instance" xmlns:pc="http://schemas.microsoft.com/office/infopath/2007/PartnerControls">
+  <documentManagement>
+    <lcf76f155ced4ddcb4097134ff3c332f xmlns="4e068848-ab80-442e-9411-f6a9d9591f59">
+      <Terms xmlns="http://schemas.microsoft.com/office/infopath/2007/PartnerControls"/>
+    </lcf76f155ced4ddcb4097134ff3c332f>
+    <TaxCatchAll xmlns="311e6695-f330-4e01-8cd5-d41d4d3de720" xsi:nil="true"/>
+  </documentManagement>
+</p:properties>
 </file>
 
-<file path=customXml/itemProps3.xml><?xml version="1.0" encoding="utf-8"?>
-<ds:datastoreItem xmlns:ds="http://schemas.openxmlformats.org/officeDocument/2006/customXml" ds:itemID="{5070FE65-AA96-43AB-8429-E23F25CB8DC5}">
-  <ds:schemaRefs>
-    <ds:schemaRef ds:uri="http://schemas.openxmlformats.org/officeDocument/2006/bibliography"/>
-  </ds:schemaRefs>
-</ds:datastoreItem>
+<file path=customXml/item4.xml><?xml version="1.0" encoding="utf-8"?>
+<?mso-contentType ?>
+<FormTemplates xmlns="http://schemas.microsoft.com/sharepoint/v3/contenttype/forms">
+  <Display>DocumentLibraryForm</Display>
+  <Edit>DocumentLibraryForm</Edit>
+  <New>DocumentLibraryForm</New>
+</FormTemplates>
 </file>
 
-<file path=customXml/itemProps4.xml><?xml version="1.0" encoding="utf-8"?>
+<file path=customXml/itemProps1.xml><?xml version="1.0" encoding="utf-8"?>
 <ds:datastoreItem xmlns:ds="http://schemas.openxmlformats.org/officeDocument/2006/customXml" ds:itemID="{F11EBDB2-0BF4-4E8A-9510-B964EA52DEEB}">
   <ds:schemaRefs>
     <ds:schemaRef ds:uri="http://schemas.microsoft.com/office/2006/metadata/contentType"/>
@@ -12957,4 +13031,31 @@
     <ds:schemaRef ds:uri="http://schemas.microsoft.com/internal/obd"/>
   </ds:schemaRefs>
 </ds:datastoreItem>
+</file>
+
+<file path=customXml/itemProps2.xml><?xml version="1.0" encoding="utf-8"?>
+<ds:datastoreItem xmlns:ds="http://schemas.openxmlformats.org/officeDocument/2006/customXml" ds:itemID="{5070FE65-AA96-43AB-8429-E23F25CB8DC5}">
+  <ds:schemaRefs>
+    <ds:schemaRef ds:uri="http://schemas.openxmlformats.org/officeDocument/2006/bibliography"/>
+  </ds:schemaRefs>
+</ds:datastoreItem>
+</file>
+
+<file path=customXml/itemProps3.xml><?xml version="1.0" encoding="utf-8"?>
+<ds:datastoreItem xmlns:ds="http://schemas.openxmlformats.org/officeDocument/2006/customXml" ds:itemID="{95F86C99-42FA-4EA1-8E50-0FBF23CAF963}">
+  <ds:schemaRefs>
+    <ds:schemaRef ds:uri="http://schemas.microsoft.com/office/2006/metadata/properties"/>
+    <ds:schemaRef ds:uri="http://schemas.microsoft.com/office/infopath/2007/PartnerControls"/>
+    <ds:schemaRef ds:uri="4e068848-ab80-442e-9411-f6a9d9591f59"/>
+    <ds:schemaRef ds:uri="311e6695-f330-4e01-8cd5-d41d4d3de720"/>
+  </ds:schemaRefs>
+</ds:datastoreItem>
+</file>
+
+<file path=customXml/itemProps4.xml><?xml version="1.0" encoding="utf-8"?>
+<ds:datastoreItem xmlns:ds="http://schemas.openxmlformats.org/officeDocument/2006/customXml" ds:itemID="{11B1DE72-80E9-4162-B852-7908AAB96FDA}">
+  <ds:schemaRefs>
+    <ds:schemaRef ds:uri="http://schemas.microsoft.com/sharepoint/v3/contenttype/forms"/>
+  </ds:schemaRefs>
+</ds:datastoreItem>
 </file>
</xml_diff>

<commit_message>
docs: entrega historias de usuario
</commit_message>
<xml_diff>
--- a/entregas-aula/BSI_Especificacao_do_Projeto_PetConnect_v1.docx
+++ b/entregas-aula/BSI_Especificacao_do_Projeto_PetConnect_v1.docx
@@ -3160,10 +3160,10 @@
           </w:tcPr>
           <w:p>
             <w:r>
-              <w:t>O software deverá ter sistema de login</w:t>
-            </w:r>
-            <w:r>
-              <w:t>.</w:t>
+              <w:t>Permitir</w:t>
+            </w:r>
+            <w:r>
+              <w:t xml:space="preserve"> que o Usuário execute o login no sistema.</w:t>
             </w:r>
           </w:p>
         </w:tc>
@@ -3202,7 +3202,16 @@
           </w:tcPr>
           <w:p>
             <w:r>
-              <w:t>Permitirá que o Usuário troque sua senha.</w:t>
+              <w:rPr>
+                <w:rFonts w:ascii="Calibri" w:hAnsi="Calibri" w:cs="Calibri"/>
+              </w:rPr>
+              <w:t>Permitir</w:t>
+            </w:r>
+            <w:r>
+              <w:rPr>
+                <w:rFonts w:ascii="Calibri" w:hAnsi="Calibri" w:cs="Calibri"/>
+              </w:rPr>
+              <w:t xml:space="preserve"> que o Usuário solicite a recuperação de senha para restaurar o acesso ao sistema.</w:t>
             </w:r>
           </w:p>
         </w:tc>
@@ -3241,7 +3250,7 @@
           </w:tcPr>
           <w:p>
             <w:r>
-              <w:t>Permitirá que o Usuário solicite a recuperação de senha.</w:t>
+              <w:t>Permitir que o Usuário altere sua senha para manter a segurança da conta.</w:t>
             </w:r>
           </w:p>
         </w:tc>
@@ -3280,16 +3289,7 @@
           </w:tcPr>
           <w:p>
             <w:r>
-              <w:t>O software deverá ter Dashboard para o Usuário visualizar as informações</w:t>
-            </w:r>
-            <w:r>
-              <w:t xml:space="preserve"> cadastrais</w:t>
-            </w:r>
-            <w:r>
-              <w:t xml:space="preserve"> do seu Pet</w:t>
-            </w:r>
-            <w:r>
-              <w:t>.</w:t>
+              <w:t>Apresentar ao Usuário um Dashboard para consultar os dados cadastrais do seu Pet.</w:t>
             </w:r>
           </w:p>
         </w:tc>
@@ -3328,7 +3328,7 @@
           </w:tcPr>
           <w:p>
             <w:r>
-              <w:t>O software permitirá que o Administrador do Petshop visualize a agenda de consultas com veterinário.</w:t>
+              <w:t>Habilitar que o Administrador do Petshop visualize a agenda de consultas veterinárias.</w:t>
             </w:r>
           </w:p>
         </w:tc>
@@ -3367,7 +3367,7 @@
           </w:tcPr>
           <w:p>
             <w:r>
-              <w:t>O software permitirá que o Usuário (Cliente) realize agendamento/cancelamento/reagendamento de consultas veterinárias.</w:t>
+              <w:t>Habilitar que o Administrador do Petshop gerencie a agenda de consultas veterinárias.</w:t>
             </w:r>
           </w:p>
         </w:tc>
@@ -3406,7 +3406,13 @@
           </w:tcPr>
           <w:p>
             <w:r>
-              <w:t>Permitirá que o Usuário (Cliente) realize agendamentos de serviços, como banho e tosa.</w:t>
+              <w:t xml:space="preserve">Permitir que o </w:t>
+            </w:r>
+            <w:r>
+              <w:t>Cliente</w:t>
+            </w:r>
+            <w:r>
+              <w:t xml:space="preserve"> faça o agendamento de consultas veterinárias.</w:t>
             </w:r>
           </w:p>
         </w:tc>
@@ -3445,7 +3451,13 @@
           </w:tcPr>
           <w:p>
             <w:r>
-              <w:t>Permitirá que o Usuário (Cliente) visualize e selecione produtos para o seu Pet.</w:t>
+              <w:t xml:space="preserve">Permitir que o </w:t>
+            </w:r>
+            <w:r>
+              <w:t>Cliente</w:t>
+            </w:r>
+            <w:r>
+              <w:t xml:space="preserve"> faça o cancelamento de consultas veterinárias.</w:t>
             </w:r>
           </w:p>
         </w:tc>
@@ -3484,7 +3496,13 @@
           </w:tcPr>
           <w:p>
             <w:r>
-              <w:t>Permitirá que o Usuário (Administrador / Cliente) faça upload de imagens (imagens de produtos, fotos de pets).</w:t>
+              <w:t xml:space="preserve">Permitir que o </w:t>
+            </w:r>
+            <w:r>
+              <w:t>Cliente</w:t>
+            </w:r>
+            <w:r>
+              <w:t xml:space="preserve"> faça o reagendamento de consultas veterinárias.</w:t>
             </w:r>
           </w:p>
         </w:tc>
@@ -3523,10 +3541,75 @@
           </w:tcPr>
           <w:p>
             <w:r>
-              <w:t>O software permitirá que o Administrador gere relatórios de agendamentos de banho e tosa (por dia, semana etc.)</w:t>
-            </w:r>
-            <w:r>
-              <w:t>.</w:t>
+              <w:t>Possibilitar que o Cliente marque serviços adicionais como banho e tosa.</w:t>
+            </w:r>
+          </w:p>
+        </w:tc>
+      </w:tr>
+      <w:tr>
+        <w:trPr>
+          <w:trHeight w:val="543"/>
+        </w:trPr>
+        <w:tc>
+          <w:tcPr>
+            <w:tcW w:w="709" w:type="dxa"/>
+            <w:vAlign w:val="center"/>
+          </w:tcPr>
+          <w:p>
+            <w:pPr>
+              <w:spacing w:line="360" w:lineRule="auto"/>
+              <w:jc w:val="center"/>
+              <w:rPr>
+                <w:b/>
+                <w:bCs/>
+                <w:sz w:val="24"/>
+                <w:szCs w:val="24"/>
+              </w:rPr>
+            </w:pPr>
+            <w:r>
+              <w:rPr>
+                <w:b/>
+                <w:bCs/>
+                <w:sz w:val="24"/>
+                <w:szCs w:val="24"/>
+              </w:rPr>
+              <w:t>11</w:t>
+            </w:r>
+          </w:p>
+        </w:tc>
+        <w:tc>
+          <w:tcPr>
+            <w:tcW w:w="7796" w:type="dxa"/>
+          </w:tcPr>
+          <w:p>
+            <w:pPr>
+              <w:rPr>
+                <w:lang w:eastAsia="pt-BR"/>
+              </w:rPr>
+            </w:pPr>
+            <w:r>
+              <w:rPr>
+                <w:lang w:eastAsia="pt-BR"/>
+              </w:rPr>
+              <w:t>Permitir</w:t>
+            </w:r>
+            <w:r>
+              <w:rPr>
+                <w:lang w:eastAsia="pt-BR"/>
+              </w:rPr>
+              <w:t xml:space="preserve"> que o Cliente</w:t>
+            </w:r>
+            <w:r>
+              <w:rPr>
+                <w:lang w:eastAsia="pt-BR"/>
+              </w:rPr>
+              <w:t xml:space="preserve"> </w:t>
+            </w:r>
+            <w:r>
+              <w:rPr>
+                <w:lang w:eastAsia="pt-BR"/>
+              </w:rPr>
+              <w:t>adicione produtos ao carrinho para seu Pet.</w:t>
             </w:r>
           </w:p>
         </w:tc>
@@ -3555,7 +3638,7 @@
                 <w:sz w:val="24"/>
                 <w:szCs w:val="24"/>
               </w:rPr>
-              <w:t>11</w:t>
+              <w:t>12</w:t>
             </w:r>
           </w:p>
         </w:tc>
@@ -3565,7 +3648,19 @@
           </w:tcPr>
           <w:p>
             <w:r>
-              <w:t>Permitirá que o Cliente visualize no Perfil do Pet (Dashboard) recomendações médicas e informações nutricionais.</w:t>
+              <w:t>Permitir que o Administrador</w:t>
+            </w:r>
+            <w:r>
+              <w:t xml:space="preserve"> </w:t>
+            </w:r>
+            <w:r>
+              <w:t xml:space="preserve">faça upload de imagens </w:t>
+            </w:r>
+            <w:r>
+              <w:t>dos seus p</w:t>
+            </w:r>
+            <w:r>
+              <w:t>rodutos.</w:t>
             </w:r>
           </w:p>
         </w:tc>
@@ -3594,7 +3689,7 @@
                 <w:sz w:val="24"/>
                 <w:szCs w:val="24"/>
               </w:rPr>
-              <w:t>12</w:t>
+              <w:t>13</w:t>
             </w:r>
           </w:p>
         </w:tc>
@@ -3604,7 +3699,19 @@
           </w:tcPr>
           <w:p>
             <w:r>
-              <w:t>O sistema permite que o Usuário realize buscas personalizadas (como filtrar tipos de pets, produtos, serviços)</w:t>
+              <w:t xml:space="preserve">Permitir que o </w:t>
+            </w:r>
+            <w:r>
+              <w:t xml:space="preserve">Cliente </w:t>
+            </w:r>
+            <w:r>
+              <w:t xml:space="preserve">faça upload de imagens </w:t>
+            </w:r>
+            <w:r>
+              <w:t>dos seus</w:t>
+            </w:r>
+            <w:r>
+              <w:t xml:space="preserve"> pets.</w:t>
             </w:r>
           </w:p>
         </w:tc>
@@ -3633,7 +3740,7 @@
                 <w:sz w:val="24"/>
                 <w:szCs w:val="24"/>
               </w:rPr>
-              <w:t>13</w:t>
+              <w:t>14</w:t>
             </w:r>
           </w:p>
         </w:tc>
@@ -3643,7 +3750,7 @@
           </w:tcPr>
           <w:p>
             <w:r>
-              <w:t>CRUD de Usuário</w:t>
+              <w:t>Possibilitar que o Administrador crie relatórios detalhados dos agendamentos de serviços.</w:t>
             </w:r>
           </w:p>
         </w:tc>
@@ -3672,7 +3779,7 @@
                 <w:sz w:val="24"/>
                 <w:szCs w:val="24"/>
               </w:rPr>
-              <w:t>14</w:t>
+              <w:t>15</w:t>
             </w:r>
           </w:p>
         </w:tc>
@@ -3682,7 +3789,10 @@
           </w:tcPr>
           <w:p>
             <w:r>
-              <w:t>CRUD de Pets</w:t>
+              <w:t xml:space="preserve">Apresentar no Perfil do Pet informações nutricionais e recomendações médicas </w:t>
+            </w:r>
+            <w:r>
+              <w:t>de cada animal cadastrado.</w:t>
             </w:r>
           </w:p>
         </w:tc>
@@ -3711,7 +3821,7 @@
                 <w:sz w:val="24"/>
                 <w:szCs w:val="24"/>
               </w:rPr>
-              <w:t>15</w:t>
+              <w:t>16</w:t>
             </w:r>
           </w:p>
         </w:tc>
@@ -3721,7 +3831,7 @@
           </w:tcPr>
           <w:p>
             <w:r>
-              <w:t>CRUD de Serviços</w:t>
+              <w:t>Oferecer ao Usuário a capacidade de realizar buscas personalizadas no sistema.</w:t>
             </w:r>
           </w:p>
         </w:tc>
@@ -3750,7 +3860,7 @@
                 <w:sz w:val="24"/>
                 <w:szCs w:val="24"/>
               </w:rPr>
-              <w:t>16</w:t>
+              <w:t>17</w:t>
             </w:r>
           </w:p>
         </w:tc>
@@ -3760,39 +3870,165 @@
           </w:tcPr>
           <w:p>
             <w:r>
-              <w:t>CRUD de Produtos</w:t>
+              <w:t>M</w:t>
+            </w:r>
+            <w:r>
+              <w:t>anter</w:t>
+            </w:r>
+            <w:r>
+              <w:t xml:space="preserve"> contas de Usuários.</w:t>
+            </w:r>
+          </w:p>
+        </w:tc>
+      </w:tr>
+      <w:tr>
+        <w:tc>
+          <w:tcPr>
+            <w:tcW w:w="709" w:type="dxa"/>
+            <w:vAlign w:val="center"/>
+          </w:tcPr>
+          <w:p>
+            <w:pPr>
+              <w:spacing w:line="360" w:lineRule="auto"/>
+              <w:jc w:val="center"/>
+              <w:rPr>
+                <w:b/>
+                <w:bCs/>
+                <w:sz w:val="24"/>
+                <w:szCs w:val="24"/>
+              </w:rPr>
+            </w:pPr>
+            <w:r>
+              <w:rPr>
+                <w:b/>
+                <w:bCs/>
+                <w:sz w:val="24"/>
+                <w:szCs w:val="24"/>
+              </w:rPr>
+              <w:t>18</w:t>
+            </w:r>
+          </w:p>
+        </w:tc>
+        <w:tc>
+          <w:tcPr>
+            <w:tcW w:w="7796" w:type="dxa"/>
+          </w:tcPr>
+          <w:p>
+            <w:r>
+              <w:t>M</w:t>
+            </w:r>
+            <w:r>
+              <w:t>anter</w:t>
+            </w:r>
+            <w:r>
+              <w:t xml:space="preserve"> dados de Pet</w:t>
+            </w:r>
+            <w:r>
+              <w:t>s</w:t>
+            </w:r>
+            <w:r>
+              <w:t>.</w:t>
+            </w:r>
+          </w:p>
+        </w:tc>
+      </w:tr>
+      <w:tr>
+        <w:tc>
+          <w:tcPr>
+            <w:tcW w:w="709" w:type="dxa"/>
+            <w:vAlign w:val="center"/>
+          </w:tcPr>
+          <w:p>
+            <w:pPr>
+              <w:spacing w:line="360" w:lineRule="auto"/>
+              <w:jc w:val="center"/>
+              <w:rPr>
+                <w:b/>
+                <w:bCs/>
+                <w:sz w:val="24"/>
+                <w:szCs w:val="24"/>
+              </w:rPr>
+            </w:pPr>
+            <w:r>
+              <w:rPr>
+                <w:b/>
+                <w:bCs/>
+                <w:sz w:val="24"/>
+                <w:szCs w:val="24"/>
+              </w:rPr>
+              <w:t>19</w:t>
+            </w:r>
+          </w:p>
+        </w:tc>
+        <w:tc>
+          <w:tcPr>
+            <w:tcW w:w="7796" w:type="dxa"/>
+          </w:tcPr>
+          <w:p>
+            <w:r>
+              <w:t>M</w:t>
+            </w:r>
+            <w:r>
+              <w:t>anter</w:t>
+            </w:r>
+            <w:r>
+              <w:t xml:space="preserve"> </w:t>
+            </w:r>
+            <w:r>
+              <w:t>serviços oferecidos.</w:t>
+            </w:r>
+          </w:p>
+        </w:tc>
+      </w:tr>
+      <w:tr>
+        <w:tc>
+          <w:tcPr>
+            <w:tcW w:w="709" w:type="dxa"/>
+            <w:vAlign w:val="center"/>
+          </w:tcPr>
+          <w:p>
+            <w:pPr>
+              <w:spacing w:line="360" w:lineRule="auto"/>
+              <w:jc w:val="center"/>
+              <w:rPr>
+                <w:b/>
+                <w:bCs/>
+                <w:sz w:val="24"/>
+                <w:szCs w:val="24"/>
+              </w:rPr>
+            </w:pPr>
+            <w:r>
+              <w:rPr>
+                <w:b/>
+                <w:bCs/>
+                <w:sz w:val="24"/>
+                <w:szCs w:val="24"/>
+              </w:rPr>
+              <w:t>20</w:t>
+            </w:r>
+          </w:p>
+        </w:tc>
+        <w:tc>
+          <w:tcPr>
+            <w:tcW w:w="7796" w:type="dxa"/>
+          </w:tcPr>
+          <w:p>
+            <w:r>
+              <w:t>M</w:t>
+            </w:r>
+            <w:r>
+              <w:t>anter</w:t>
+            </w:r>
+            <w:r>
+              <w:t xml:space="preserve"> </w:t>
+            </w:r>
+            <w:r>
+              <w:t>produtos disponíveis.</w:t>
             </w:r>
           </w:p>
         </w:tc>
       </w:tr>
     </w:tbl>
-    <w:p>
-      <w:pPr>
-        <w:rPr>
-          <w:rFonts w:asciiTheme="majorHAnsi" w:eastAsiaTheme="majorEastAsia" w:hAnsiTheme="majorHAnsi" w:cstheme="majorBidi"/>
-          <w:sz w:val="32"/>
-          <w:szCs w:val="32"/>
-        </w:rPr>
-      </w:pPr>
-    </w:p>
-    <w:p>
-      <w:pPr>
-        <w:rPr>
-          <w:rFonts w:asciiTheme="majorHAnsi" w:eastAsiaTheme="majorEastAsia" w:hAnsiTheme="majorHAnsi" w:cstheme="majorBidi"/>
-          <w:sz w:val="32"/>
-          <w:szCs w:val="32"/>
-        </w:rPr>
-      </w:pPr>
-    </w:p>
-    <w:p>
-      <w:pPr>
-        <w:rPr>
-          <w:rFonts w:asciiTheme="majorHAnsi" w:eastAsiaTheme="majorEastAsia" w:hAnsiTheme="majorHAnsi" w:cstheme="majorBidi"/>
-          <w:sz w:val="32"/>
-          <w:szCs w:val="32"/>
-        </w:rPr>
-      </w:pPr>
-    </w:p>
     <w:p>
       <w:pPr>
         <w:rPr>
@@ -4298,359 +4534,6 @@
       <w:bookmarkEnd w:id="11"/>
     </w:p>
     <w:p/>
-    <w:p>
-      <w:pPr>
-        <w:rPr>
-          <w:color w:val="ED7D31" w:themeColor="accent2"/>
-        </w:rPr>
-      </w:pPr>
-      <w:r>
-        <w:rPr>
-          <w:color w:val="ED7D31" w:themeColor="accent2"/>
-        </w:rPr>
-        <w:t xml:space="preserve">Uma </w:t>
-      </w:r>
-      <w:r>
-        <w:rPr>
-          <w:b/>
-          <w:bCs/>
-          <w:color w:val="ED7D31" w:themeColor="accent2"/>
-        </w:rPr>
-        <w:t>H</w:t>
-      </w:r>
-      <w:r>
-        <w:rPr>
-          <w:b/>
-          <w:bCs/>
-          <w:color w:val="ED7D31" w:themeColor="accent2"/>
-        </w:rPr>
-        <w:t xml:space="preserve">istória de </w:t>
-      </w:r>
-      <w:r>
-        <w:rPr>
-          <w:b/>
-          <w:bCs/>
-          <w:color w:val="ED7D31" w:themeColor="accent2"/>
-        </w:rPr>
-        <w:t>U</w:t>
-      </w:r>
-      <w:r>
-        <w:rPr>
-          <w:b/>
-          <w:bCs/>
-          <w:color w:val="ED7D31" w:themeColor="accent2"/>
-        </w:rPr>
-        <w:t>suário</w:t>
-      </w:r>
-      <w:r>
-        <w:rPr>
-          <w:color w:val="ED7D31" w:themeColor="accent2"/>
-        </w:rPr>
-        <w:t xml:space="preserve"> é uma descrição curta, porém completa, de uma </w:t>
-      </w:r>
-      <w:r>
-        <w:rPr>
-          <w:color w:val="ED7D31" w:themeColor="accent2"/>
-          <w:highlight w:val="yellow"/>
-        </w:rPr>
-        <w:t>funcionalidade</w:t>
-      </w:r>
-      <w:r>
-        <w:rPr>
-          <w:color w:val="ED7D31" w:themeColor="accent2"/>
-        </w:rPr>
-        <w:t xml:space="preserve"> ou </w:t>
-      </w:r>
-      <w:r>
-        <w:rPr>
-          <w:color w:val="ED7D31" w:themeColor="accent2"/>
-          <w:highlight w:val="yellow"/>
-        </w:rPr>
-        <w:t>requisito</w:t>
-      </w:r>
-      <w:r>
-        <w:rPr>
-          <w:color w:val="ED7D31" w:themeColor="accent2"/>
-        </w:rPr>
-        <w:t xml:space="preserve"> do </w:t>
-      </w:r>
-      <w:r>
-        <w:rPr>
-          <w:color w:val="ED7D31" w:themeColor="accent2"/>
-          <w:highlight w:val="yellow"/>
-        </w:rPr>
-        <w:t>ponto de vista do usuário final</w:t>
-      </w:r>
-      <w:r>
-        <w:rPr>
-          <w:color w:val="ED7D31" w:themeColor="accent2"/>
-        </w:rPr>
-        <w:t>. É uma técnica utilizada em metodologias ágeis de desenvolvimento de software para capturar as necessidades e desejos dos usuários de forma clara e objetiva.</w:t>
-      </w:r>
-    </w:p>
-    <w:p>
-      <w:pPr>
-        <w:rPr>
-          <w:color w:val="ED7D31" w:themeColor="accent2"/>
-        </w:rPr>
-      </w:pPr>
-      <w:r>
-        <w:rPr>
-          <w:color w:val="ED7D31" w:themeColor="accent2"/>
-        </w:rPr>
-        <w:t xml:space="preserve">Uma </w:t>
-      </w:r>
-      <w:r>
-        <w:rPr>
-          <w:b/>
-          <w:bCs/>
-          <w:color w:val="ED7D31" w:themeColor="accent2"/>
-        </w:rPr>
-        <w:t>H</w:t>
-      </w:r>
-      <w:r>
-        <w:rPr>
-          <w:b/>
-          <w:bCs/>
-          <w:color w:val="ED7D31" w:themeColor="accent2"/>
-        </w:rPr>
-        <w:t xml:space="preserve">istória de </w:t>
-      </w:r>
-      <w:r>
-        <w:rPr>
-          <w:b/>
-          <w:bCs/>
-          <w:color w:val="ED7D31" w:themeColor="accent2"/>
-        </w:rPr>
-        <w:t>U</w:t>
-      </w:r>
-      <w:r>
-        <w:rPr>
-          <w:b/>
-          <w:bCs/>
-          <w:color w:val="ED7D31" w:themeColor="accent2"/>
-        </w:rPr>
-        <w:t>suário</w:t>
-      </w:r>
-      <w:r>
-        <w:rPr>
-          <w:color w:val="ED7D31" w:themeColor="accent2"/>
-        </w:rPr>
-        <w:t xml:space="preserve"> geralmente segue um formato simples, como: "Como [usuário</w:t>
-      </w:r>
-      <w:r>
-        <w:rPr>
-          <w:color w:val="ED7D31" w:themeColor="accent2"/>
-        </w:rPr>
-        <w:t xml:space="preserve"> / ator</w:t>
-      </w:r>
-      <w:r>
-        <w:rPr>
-          <w:color w:val="ED7D31" w:themeColor="accent2"/>
-        </w:rPr>
-        <w:t xml:space="preserve">], eu quero [funcionalidade], para que eu possa [objetivo]". </w:t>
-      </w:r>
-    </w:p>
-    <w:p>
-      <w:pPr>
-        <w:rPr>
-          <w:color w:val="ED7D31" w:themeColor="accent2"/>
-        </w:rPr>
-      </w:pPr>
-      <w:r>
-        <w:rPr>
-          <w:color w:val="ED7D31" w:themeColor="accent2"/>
-          <w:u w:val="single"/>
-        </w:rPr>
-        <w:t>E</w:t>
-      </w:r>
-      <w:r>
-        <w:rPr>
-          <w:color w:val="ED7D31" w:themeColor="accent2"/>
-          <w:u w:val="single"/>
-        </w:rPr>
-        <w:t>xemplo</w:t>
-      </w:r>
-      <w:r>
-        <w:rPr>
-          <w:color w:val="ED7D31" w:themeColor="accent2"/>
-        </w:rPr>
-        <w:t>: "Como usuário, eu quero poder salvar meus arquivos na nuvem, para que eu possa acessá-los de qualquer lugar".</w:t>
-      </w:r>
-    </w:p>
-    <w:p>
-      <w:pPr>
-        <w:rPr>
-          <w:color w:val="ED7D31" w:themeColor="accent2"/>
-        </w:rPr>
-      </w:pPr>
-      <w:r>
-        <w:rPr>
-          <w:color w:val="ED7D31" w:themeColor="accent2"/>
-          <w:highlight w:val="cyan"/>
-        </w:rPr>
-        <w:t xml:space="preserve">Cada </w:t>
-      </w:r>
-      <w:r>
-        <w:rPr>
-          <w:b/>
-          <w:bCs/>
-          <w:color w:val="ED7D31" w:themeColor="accent2"/>
-          <w:highlight w:val="cyan"/>
-        </w:rPr>
-        <w:t>História de Usuário</w:t>
-      </w:r>
-      <w:r>
-        <w:rPr>
-          <w:color w:val="ED7D31" w:themeColor="accent2"/>
-          <w:highlight w:val="cyan"/>
-        </w:rPr>
-        <w:t xml:space="preserve"> é uma unidade independente de trabalho que pode ser desenvolvida e entregue separadamente.</w:t>
-      </w:r>
-      <w:r>
-        <w:rPr>
-          <w:color w:val="ED7D31" w:themeColor="accent2"/>
-        </w:rPr>
-        <w:t xml:space="preserve"> </w:t>
-      </w:r>
-    </w:p>
-    <w:p>
-      <w:pPr>
-        <w:rPr>
-          <w:color w:val="ED7D31" w:themeColor="accent2"/>
-        </w:rPr>
-      </w:pPr>
-      <w:r>
-        <w:rPr>
-          <w:color w:val="ED7D31" w:themeColor="accent2"/>
-        </w:rPr>
-        <w:t xml:space="preserve">Os </w:t>
-      </w:r>
-      <w:r>
-        <w:rPr>
-          <w:b/>
-          <w:bCs/>
-          <w:color w:val="ED7D31" w:themeColor="accent2"/>
-        </w:rPr>
-        <w:t>Critérios de Aceite</w:t>
-      </w:r>
-      <w:r>
-        <w:rPr>
-          <w:color w:val="ED7D31" w:themeColor="accent2"/>
-        </w:rPr>
-        <w:t xml:space="preserve"> são uma parte importante da </w:t>
-      </w:r>
-      <w:r>
-        <w:rPr>
-          <w:b/>
-          <w:bCs/>
-          <w:color w:val="ED7D31" w:themeColor="accent2"/>
-        </w:rPr>
-        <w:t>H</w:t>
-      </w:r>
-      <w:r>
-        <w:rPr>
-          <w:b/>
-          <w:bCs/>
-          <w:color w:val="ED7D31" w:themeColor="accent2"/>
-        </w:rPr>
-        <w:t xml:space="preserve">istória de </w:t>
-      </w:r>
-      <w:r>
-        <w:rPr>
-          <w:b/>
-          <w:bCs/>
-          <w:color w:val="ED7D31" w:themeColor="accent2"/>
-        </w:rPr>
-        <w:t>U</w:t>
-      </w:r>
-      <w:r>
-        <w:rPr>
-          <w:b/>
-          <w:bCs/>
-          <w:color w:val="ED7D31" w:themeColor="accent2"/>
-        </w:rPr>
-        <w:t>suário</w:t>
-      </w:r>
-      <w:r>
-        <w:rPr>
-          <w:color w:val="ED7D31" w:themeColor="accent2"/>
-        </w:rPr>
-        <w:t>, pois descrevem as condições que devem ser cumpridas para que a história seja considerada concluída com sucesso</w:t>
-      </w:r>
-      <w:r>
-        <w:rPr>
-          <w:color w:val="ED7D31" w:themeColor="accent2"/>
-        </w:rPr>
-        <w:t>, para</w:t>
-      </w:r>
-      <w:r>
-        <w:rPr>
-          <w:color w:val="ED7D31" w:themeColor="accent2"/>
-        </w:rPr>
-        <w:t xml:space="preserve"> garantir que </w:t>
-      </w:r>
-      <w:r>
-        <w:rPr>
-          <w:color w:val="ED7D31" w:themeColor="accent2"/>
-        </w:rPr>
-        <w:t xml:space="preserve">a </w:t>
-      </w:r>
-      <w:r>
-        <w:rPr>
-          <w:b/>
-          <w:bCs/>
-          <w:color w:val="ED7D31" w:themeColor="accent2"/>
-        </w:rPr>
-        <w:t>H</w:t>
-      </w:r>
-      <w:r>
-        <w:rPr>
-          <w:b/>
-          <w:bCs/>
-          <w:color w:val="ED7D31" w:themeColor="accent2"/>
-        </w:rPr>
-        <w:t>istória</w:t>
-      </w:r>
-      <w:r>
-        <w:rPr>
-          <w:color w:val="ED7D31" w:themeColor="accent2"/>
-        </w:rPr>
-        <w:t xml:space="preserve"> atenda aos requisitos do usuário e do produto.</w:t>
-      </w:r>
-    </w:p>
-    <w:p>
-      <w:r>
-        <w:rPr>
-          <w:color w:val="ED7D31" w:themeColor="accent2"/>
-          <w:u w:val="single"/>
-        </w:rPr>
-        <w:t>Exemplo</w:t>
-      </w:r>
-      <w:r>
-        <w:rPr>
-          <w:color w:val="ED7D31" w:themeColor="accent2"/>
-          <w:u w:val="single"/>
-        </w:rPr>
-        <w:t>s</w:t>
-      </w:r>
-      <w:r>
-        <w:rPr>
-          <w:color w:val="ED7D31" w:themeColor="accent2"/>
-          <w:u w:val="single"/>
-        </w:rPr>
-        <w:t xml:space="preserve"> PBI para a Sprint</w:t>
-      </w:r>
-      <w:r>
-        <w:rPr>
-          <w:color w:val="ED7D31" w:themeColor="accent2"/>
-        </w:rPr>
-        <w:t>:</w:t>
-      </w:r>
-      <w:r>
-        <w:t xml:space="preserve"> </w:t>
-      </w:r>
-    </w:p>
     <w:tbl>
       <w:tblPr>
         <w:tblStyle w:val="Tabelacomgrade"/>
@@ -4679,19 +4562,25 @@
               <w:rPr>
                 <w:b/>
                 <w:bCs/>
-              </w:rPr>
-            </w:pPr>
-            <w:r>
-              <w:rPr>
-                <w:b/>
-                <w:bCs/>
-              </w:rPr>
-              <w:t xml:space="preserve">HISTÓRIA DO USUÁRIO </w:t>
-            </w:r>
-            <w:r>
-              <w:rPr>
-                <w:b/>
-                <w:bCs/>
+                <w:sz w:val="20"/>
+                <w:szCs w:val="20"/>
+              </w:rPr>
+            </w:pPr>
+            <w:r>
+              <w:rPr>
+                <w:b/>
+                <w:bCs/>
+                <w:sz w:val="20"/>
+                <w:szCs w:val="20"/>
+              </w:rPr>
+              <w:t>HISTÓRIA DO USUÁRIO</w:t>
+            </w:r>
+            <w:r>
+              <w:rPr>
+                <w:b/>
+                <w:bCs/>
+                <w:sz w:val="20"/>
+                <w:szCs w:val="20"/>
               </w:rPr>
               <w:t xml:space="preserve"> - </w:t>
             </w:r>
@@ -4699,18 +4588,33 @@
               <w:rPr>
                 <w:b/>
                 <w:bCs/>
+                <w:sz w:val="20"/>
+                <w:szCs w:val="20"/>
               </w:rPr>
               <w:t>REQUISITO 1</w:t>
             </w:r>
             <w:r>
+              <w:rPr>
+                <w:sz w:val="20"/>
+                <w:szCs w:val="20"/>
+              </w:rPr>
               <w:t xml:space="preserve">: </w:t>
             </w:r>
             <w:r>
               <w:rPr>
-                <w:color w:val="00B0F0"/>
-                <w:highlight w:val="yellow"/>
-              </w:rPr>
-              <w:t>Filtrar os resultados da pesquisa por data</w:t>
+                <w:sz w:val="20"/>
+                <w:szCs w:val="20"/>
+              </w:rPr>
+              <w:t>M</w:t>
+            </w:r>
+            <w:r>
+              <w:t>anter</w:t>
+            </w:r>
+            <w:r>
+              <w:t xml:space="preserve"> contas de Usuários</w:t>
+            </w:r>
+            <w:r>
+              <w:t>.</w:t>
             </w:r>
           </w:p>
         </w:tc>
@@ -4725,74 +4629,120 @@
             <w:pPr>
               <w:spacing w:before="60" w:after="60"/>
               <w:ind w:left="30" w:hanging="30"/>
+              <w:rPr>
+                <w:rFonts w:ascii="Segoe UI" w:hAnsi="Segoe UI" w:cs="Segoe UI"/>
+                <w:color w:val="ECECEC"/>
+                <w:sz w:val="20"/>
+                <w:szCs w:val="20"/>
+                <w:shd w:val="clear" w:color="auto" w:fill="212121"/>
+              </w:rPr>
             </w:pPr>
             <w:bookmarkStart w:id="13" w:name="_Hlk96268510"/>
             <w:r>
               <w:rPr>
                 <w:b/>
                 <w:bCs/>
+                <w:sz w:val="20"/>
+                <w:szCs w:val="20"/>
               </w:rPr>
               <w:t>COMO</w:t>
             </w:r>
             <w:r>
+              <w:rPr>
+                <w:sz w:val="20"/>
+                <w:szCs w:val="20"/>
+              </w:rPr>
               <w:t xml:space="preserve">: </w:t>
             </w:r>
             <w:r>
               <w:rPr>
-                <w:color w:val="00B0F0"/>
-              </w:rPr>
-              <w:t>usuário autenticado</w:t>
+                <w:sz w:val="20"/>
+                <w:szCs w:val="20"/>
+              </w:rPr>
+              <w:t>visitante do sistema PetConnect,</w:t>
             </w:r>
           </w:p>
           <w:p>
             <w:pPr>
               <w:spacing w:before="60" w:after="60"/>
               <w:ind w:left="30" w:hanging="30"/>
-            </w:pPr>
-            <w:r>
-              <w:rPr>
-                <w:b/>
-                <w:bCs/>
+              <w:rPr>
+                <w:rFonts w:ascii="Segoe UI" w:hAnsi="Segoe UI" w:cs="Segoe UI"/>
+                <w:color w:val="ECECEC"/>
+                <w:sz w:val="20"/>
+                <w:szCs w:val="20"/>
+                <w:shd w:val="clear" w:color="auto" w:fill="212121"/>
+              </w:rPr>
+            </w:pPr>
+            <w:r>
+              <w:rPr>
+                <w:b/>
+                <w:bCs/>
+                <w:sz w:val="20"/>
+                <w:szCs w:val="20"/>
               </w:rPr>
               <w:t>POSSO</w:t>
             </w:r>
             <w:r>
+              <w:rPr>
+                <w:sz w:val="20"/>
+                <w:szCs w:val="20"/>
+              </w:rPr>
               <w:t xml:space="preserve">: </w:t>
             </w:r>
             <w:r>
               <w:rPr>
-                <w:color w:val="00B0F0"/>
-                <w:highlight w:val="yellow"/>
-              </w:rPr>
-              <w:t>filtrar os resultados da pesquisa por data</w:t>
+                <w:sz w:val="20"/>
+                <w:szCs w:val="20"/>
+              </w:rPr>
+              <w:t>manter</w:t>
+            </w:r>
+            <w:r>
+              <w:rPr>
+                <w:sz w:val="20"/>
+                <w:szCs w:val="20"/>
+              </w:rPr>
+              <w:t xml:space="preserve"> uma conta de usuário,</w:t>
             </w:r>
           </w:p>
           <w:p>
             <w:pPr>
               <w:spacing w:before="60" w:after="60"/>
               <w:ind w:left="30" w:hanging="30"/>
-            </w:pPr>
-            <w:r>
-              <w:rPr>
-                <w:b/>
-                <w:bCs/>
+              <w:rPr>
+                <w:sz w:val="20"/>
+                <w:szCs w:val="20"/>
+              </w:rPr>
+            </w:pPr>
+            <w:r>
+              <w:rPr>
+                <w:b/>
+                <w:bCs/>
+                <w:sz w:val="20"/>
+                <w:szCs w:val="20"/>
               </w:rPr>
               <w:t>PARA</w:t>
             </w:r>
             <w:r>
+              <w:rPr>
+                <w:sz w:val="20"/>
+                <w:szCs w:val="20"/>
+              </w:rPr>
               <w:t xml:space="preserve">: </w:t>
             </w:r>
             <w:r>
               <w:rPr>
-                <w:color w:val="00B0F0"/>
-              </w:rPr>
-              <w:t>encontrar informações mais recentes</w:t>
-            </w:r>
-            <w:r>
-              <w:rPr>
-                <w:color w:val="00B0F0"/>
-              </w:rPr>
-              <w:t>.</w:t>
+                <w:sz w:val="20"/>
+                <w:szCs w:val="20"/>
+              </w:rPr>
+              <w:t>acessar funcionalidades exclusivas para clientes cadastrados</w:t>
+            </w:r>
+            <w:r>
+              <w:rPr>
+                <w:sz w:val="20"/>
+                <w:szCs w:val="20"/>
+              </w:rPr>
+              <w:t xml:space="preserve"> no sistema.</w:t>
             </w:r>
           </w:p>
         </w:tc>
@@ -4809,28 +4759,18 @@
               <w:rPr>
                 <w:b/>
                 <w:bCs/>
-              </w:rPr>
-            </w:pPr>
-            <w:r>
-              <w:rPr>
-                <w:b/>
-                <w:bCs/>
-              </w:rPr>
-              <w:t xml:space="preserve">Critério </w:t>
-            </w:r>
-            <w:r>
-              <w:rPr>
-                <w:b/>
-                <w:bCs/>
-              </w:rPr>
-              <w:t>d</w:t>
-            </w:r>
-            <w:r>
-              <w:rPr>
-                <w:b/>
-                <w:bCs/>
-              </w:rPr>
-              <w:t xml:space="preserve">e </w:t>
+                <w:sz w:val="20"/>
+                <w:szCs w:val="20"/>
+              </w:rPr>
+            </w:pPr>
+            <w:r>
+              <w:rPr>
+                <w:b/>
+                <w:bCs/>
+                <w:sz w:val="20"/>
+                <w:szCs w:val="20"/>
+              </w:rPr>
+              <w:t xml:space="preserve">Critério de </w:t>
             </w:r>
           </w:p>
           <w:p>
@@ -4840,12 +4780,16 @@
               <w:rPr>
                 <w:b/>
                 <w:bCs/>
-              </w:rPr>
-            </w:pPr>
-            <w:r>
-              <w:rPr>
-                <w:b/>
-                <w:bCs/>
+                <w:sz w:val="20"/>
+                <w:szCs w:val="20"/>
+              </w:rPr>
+            </w:pPr>
+            <w:r>
+              <w:rPr>
+                <w:b/>
+                <w:bCs/>
+                <w:sz w:val="20"/>
+                <w:szCs w:val="20"/>
               </w:rPr>
               <w:t>Aceite 1</w:t>
             </w:r>
@@ -4861,130 +4805,114 @@
               <w:ind w:left="168"/>
               <w:rPr>
                 <w:color w:val="00B0F0"/>
-              </w:rPr>
-            </w:pPr>
-            <w:r>
-              <w:rPr>
-                <w:b/>
-                <w:bCs/>
+                <w:sz w:val="20"/>
+                <w:szCs w:val="20"/>
+              </w:rPr>
+            </w:pPr>
+            <w:r>
+              <w:rPr>
+                <w:b/>
+                <w:bCs/>
+                <w:sz w:val="20"/>
+                <w:szCs w:val="20"/>
               </w:rPr>
               <w:t>DADO</w:t>
             </w:r>
             <w:r>
+              <w:rPr>
+                <w:sz w:val="20"/>
+                <w:szCs w:val="20"/>
+              </w:rPr>
               <w:t xml:space="preserve"> </w:t>
             </w:r>
             <w:r>
               <w:rPr>
                 <w:b/>
                 <w:bCs/>
+                <w:sz w:val="20"/>
+                <w:szCs w:val="20"/>
               </w:rPr>
               <w:t>QUE</w:t>
             </w:r>
             <w:r>
-              <w:t>:</w:t>
-            </w:r>
-            <w:r>
-              <w:t xml:space="preserve"> </w:t>
-            </w:r>
-            <w:r>
-              <w:rPr>
-                <w:color w:val="00B0F0"/>
-              </w:rPr>
-              <w:t>o</w:t>
-            </w:r>
-            <w:r>
-              <w:rPr>
-                <w:color w:val="00B0F0"/>
-              </w:rPr>
-              <w:t xml:space="preserve"> usuário acessa a página de pesquisa</w:t>
+              <w:rPr>
+                <w:sz w:val="20"/>
+                <w:szCs w:val="20"/>
+              </w:rPr>
+              <w:t xml:space="preserve">: </w:t>
+            </w:r>
+            <w:r>
+              <w:rPr>
+                <w:sz w:val="20"/>
+                <w:szCs w:val="20"/>
+              </w:rPr>
+              <w:t>o visitante acesse a tela de cadastro,</w:t>
             </w:r>
           </w:p>
           <w:p>
             <w:pPr>
               <w:spacing w:before="60" w:after="60"/>
               <w:ind w:left="168"/>
-            </w:pPr>
-            <w:r>
-              <w:rPr>
-                <w:b/>
-                <w:bCs/>
+              <w:rPr>
+                <w:sz w:val="20"/>
+                <w:szCs w:val="20"/>
+              </w:rPr>
+            </w:pPr>
+            <w:r>
+              <w:rPr>
+                <w:b/>
+                <w:bCs/>
+                <w:sz w:val="20"/>
+                <w:szCs w:val="20"/>
               </w:rPr>
               <w:t>QUANDO</w:t>
             </w:r>
             <w:r>
+              <w:rPr>
+                <w:sz w:val="20"/>
+                <w:szCs w:val="20"/>
+              </w:rPr>
               <w:t xml:space="preserve">: </w:t>
             </w:r>
             <w:r>
               <w:rPr>
-                <w:color w:val="00B0F0"/>
-              </w:rPr>
-              <w:t>o</w:t>
-            </w:r>
-            <w:r>
-              <w:rPr>
-                <w:color w:val="00B0F0"/>
-              </w:rPr>
-              <w:t xml:space="preserve"> usuário seleciona um </w:t>
-            </w:r>
-            <w:r>
-              <w:rPr>
-                <w:b/>
-                <w:bCs/>
-                <w:color w:val="00B0F0"/>
-              </w:rPr>
-              <w:t>intervalo de datas</w:t>
-            </w:r>
-            <w:r>
-              <w:rPr>
-                <w:color w:val="00B0F0"/>
-              </w:rPr>
-              <w:t xml:space="preserve"> para filtrar os resultados da pesquisa</w:t>
-            </w:r>
-            <w:r>
-              <w:rPr>
-                <w:color w:val="00B0F0"/>
-              </w:rPr>
-              <w:t xml:space="preserve"> e aciona o</w:t>
-            </w:r>
-            <w:r>
-              <w:rPr>
-                <w:color w:val="00B0F0"/>
-              </w:rPr>
-              <w:t xml:space="preserve"> botão "Aplicar filtro"</w:t>
+                <w:sz w:val="20"/>
+                <w:szCs w:val="20"/>
+              </w:rPr>
+              <w:t>ele preencher todos os campos obrigatórios (como nome, e-mail, CPF, senha) e submeter o formulário,</w:t>
             </w:r>
           </w:p>
           <w:p>
             <w:pPr>
               <w:spacing w:before="60" w:after="60"/>
               <w:ind w:left="168"/>
-            </w:pPr>
-            <w:r>
-              <w:rPr>
-                <w:b/>
-                <w:bCs/>
+              <w:rPr>
+                <w:sz w:val="20"/>
+                <w:szCs w:val="20"/>
+              </w:rPr>
+            </w:pPr>
+            <w:r>
+              <w:rPr>
+                <w:b/>
+                <w:bCs/>
+                <w:sz w:val="20"/>
+                <w:szCs w:val="20"/>
               </w:rPr>
               <w:t>ENTÃO</w:t>
             </w:r>
             <w:r>
+              <w:rPr>
+                <w:sz w:val="20"/>
+                <w:szCs w:val="20"/>
+              </w:rPr>
               <w:t xml:space="preserve">: </w:t>
             </w:r>
             <w:r>
               <w:rPr>
-                <w:color w:val="00B0F0"/>
-              </w:rPr>
-              <w:t>o</w:t>
-            </w:r>
-            <w:r>
-              <w:rPr>
-                <w:color w:val="00B0F0"/>
-              </w:rPr>
-              <w:t>s resultados da pesquisa são atualizados para mostrar apenas as informações que foram publicadas dentro do intervalo de datas selecionado, incluindo a data de início e a data de término</w:t>
-            </w:r>
-            <w:r>
-              <w:rPr>
-                <w:color w:val="00B0F0"/>
-              </w:rPr>
-              <w:t>.</w:t>
+                <w:sz w:val="20"/>
+                <w:szCs w:val="20"/>
+              </w:rPr>
+              <w:t>sua conta de usuário será criada e ele receberá uma confirmação por e-mail com um link para verificar a conta.</w:t>
             </w:r>
           </w:p>
         </w:tc>
@@ -5001,28 +4929,18 @@
               <w:rPr>
                 <w:b/>
                 <w:bCs/>
-              </w:rPr>
-            </w:pPr>
-            <w:r>
-              <w:rPr>
-                <w:b/>
-                <w:bCs/>
-              </w:rPr>
-              <w:t xml:space="preserve">Critério </w:t>
-            </w:r>
-            <w:r>
-              <w:rPr>
-                <w:b/>
-                <w:bCs/>
-              </w:rPr>
-              <w:t>d</w:t>
-            </w:r>
-            <w:r>
-              <w:rPr>
-                <w:b/>
-                <w:bCs/>
-              </w:rPr>
-              <w:t xml:space="preserve">e </w:t>
+                <w:sz w:val="20"/>
+                <w:szCs w:val="20"/>
+              </w:rPr>
+            </w:pPr>
+            <w:r>
+              <w:rPr>
+                <w:b/>
+                <w:bCs/>
+                <w:sz w:val="20"/>
+                <w:szCs w:val="20"/>
+              </w:rPr>
+              <w:t xml:space="preserve">Critério de </w:t>
             </w:r>
           </w:p>
           <w:p>
@@ -5032,21 +4950,18 @@
               <w:rPr>
                 <w:b/>
                 <w:bCs/>
-              </w:rPr>
-            </w:pPr>
-            <w:r>
-              <w:rPr>
-                <w:b/>
-                <w:bCs/>
-              </w:rPr>
-              <w:t xml:space="preserve">Aceite </w:t>
-            </w:r>
-            <w:r>
-              <w:rPr>
-                <w:b/>
-                <w:bCs/>
-              </w:rPr>
-              <w:t>2</w:t>
+                <w:sz w:val="20"/>
+                <w:szCs w:val="20"/>
+              </w:rPr>
+            </w:pPr>
+            <w:r>
+              <w:rPr>
+                <w:b/>
+                <w:bCs/>
+                <w:sz w:val="20"/>
+                <w:szCs w:val="20"/>
+              </w:rPr>
+              <w:t>Aceite 2</w:t>
             </w:r>
           </w:p>
         </w:tc>
@@ -5060,138 +4975,149 @@
               <w:ind w:left="168"/>
               <w:rPr>
                 <w:color w:val="00B0F0"/>
-              </w:rPr>
-            </w:pPr>
-            <w:r>
-              <w:rPr>
-                <w:b/>
-                <w:bCs/>
+                <w:sz w:val="20"/>
+                <w:szCs w:val="20"/>
+              </w:rPr>
+            </w:pPr>
+            <w:r>
+              <w:rPr>
+                <w:b/>
+                <w:bCs/>
+                <w:sz w:val="20"/>
+                <w:szCs w:val="20"/>
               </w:rPr>
               <w:t>DADO</w:t>
             </w:r>
             <w:r>
+              <w:rPr>
+                <w:sz w:val="20"/>
+                <w:szCs w:val="20"/>
+              </w:rPr>
               <w:t xml:space="preserve"> </w:t>
             </w:r>
             <w:r>
               <w:rPr>
                 <w:b/>
                 <w:bCs/>
+                <w:sz w:val="20"/>
+                <w:szCs w:val="20"/>
               </w:rPr>
               <w:t>QUE</w:t>
             </w:r>
             <w:r>
-              <w:t>:</w:t>
-            </w:r>
-            <w:r>
-              <w:t xml:space="preserve"> </w:t>
-            </w:r>
-            <w:r>
-              <w:rPr>
-                <w:color w:val="00B0F0"/>
-              </w:rPr>
-              <w:t>o</w:t>
-            </w:r>
-            <w:r>
-              <w:rPr>
-                <w:color w:val="00B0F0"/>
-              </w:rPr>
-              <w:t xml:space="preserve"> usuário acessa a página de pesquisa</w:t>
-            </w:r>
-            <w:r>
-              <w:rPr>
-                <w:color w:val="00B0F0"/>
-              </w:rPr>
-              <w:t>.</w:t>
+              <w:rPr>
+                <w:sz w:val="20"/>
+                <w:szCs w:val="20"/>
+              </w:rPr>
+              <w:t xml:space="preserve">: </w:t>
+            </w:r>
+            <w:r>
+              <w:rPr>
+                <w:sz w:val="20"/>
+                <w:szCs w:val="20"/>
+              </w:rPr>
+              <w:t>o visitante acesse a tela de cadastro,</w:t>
             </w:r>
           </w:p>
           <w:p>
             <w:pPr>
               <w:spacing w:before="60" w:after="60"/>
               <w:ind w:left="168"/>
-            </w:pPr>
-            <w:r>
-              <w:rPr>
-                <w:b/>
-                <w:bCs/>
+              <w:rPr>
+                <w:sz w:val="20"/>
+                <w:szCs w:val="20"/>
+              </w:rPr>
+            </w:pPr>
+            <w:r>
+              <w:rPr>
+                <w:b/>
+                <w:bCs/>
+                <w:sz w:val="20"/>
+                <w:szCs w:val="20"/>
               </w:rPr>
               <w:t>QUANDO</w:t>
             </w:r>
             <w:r>
+              <w:rPr>
+                <w:sz w:val="20"/>
+                <w:szCs w:val="20"/>
+              </w:rPr>
               <w:t xml:space="preserve">: </w:t>
             </w:r>
             <w:r>
               <w:rPr>
-                <w:color w:val="00B0F0"/>
-              </w:rPr>
-              <w:t>o</w:t>
-            </w:r>
-            <w:r>
-              <w:rPr>
-                <w:color w:val="00B0F0"/>
-              </w:rPr>
-              <w:t xml:space="preserve"> usuário seleciona </w:t>
-            </w:r>
-            <w:r>
-              <w:rPr>
-                <w:b/>
-                <w:bCs/>
-                <w:color w:val="00B0F0"/>
-              </w:rPr>
-              <w:t>uma data de início</w:t>
-            </w:r>
-            <w:r>
-              <w:rPr>
-                <w:color w:val="00B0F0"/>
-              </w:rPr>
-              <w:t xml:space="preserve">, </w:t>
-            </w:r>
-            <w:r>
-              <w:rPr>
-                <w:b/>
-                <w:bCs/>
-                <w:color w:val="00B0F0"/>
-              </w:rPr>
-              <w:t>mas não seleciona uma data de término</w:t>
-            </w:r>
-            <w:r>
-              <w:rPr>
-                <w:color w:val="00B0F0"/>
-              </w:rPr>
-              <w:t xml:space="preserve"> e aciona o</w:t>
-            </w:r>
-            <w:r>
-              <w:rPr>
-                <w:color w:val="00B0F0"/>
-              </w:rPr>
-              <w:t xml:space="preserve"> botão "Aplicar filtro"</w:t>
+                <w:sz w:val="20"/>
+                <w:szCs w:val="20"/>
+              </w:rPr>
+              <w:t>o visitante tent</w:t>
+            </w:r>
+            <w:r>
+              <w:rPr>
+                <w:sz w:val="20"/>
+                <w:szCs w:val="20"/>
+              </w:rPr>
+              <w:t>ar</w:t>
+            </w:r>
+            <w:r>
+              <w:rPr>
+                <w:sz w:val="20"/>
+                <w:szCs w:val="20"/>
+              </w:rPr>
+              <w:t xml:space="preserve"> se cadastrar com um e-mail já existente no sistema</w:t>
+            </w:r>
+            <w:r>
+              <w:rPr>
+                <w:sz w:val="20"/>
+                <w:szCs w:val="20"/>
+              </w:rPr>
+              <w:t xml:space="preserve"> e </w:t>
+            </w:r>
+            <w:r>
+              <w:rPr>
+                <w:sz w:val="20"/>
+                <w:szCs w:val="20"/>
+              </w:rPr>
+              <w:t>submeter o formulário</w:t>
+            </w:r>
+            <w:r>
+              <w:rPr>
+                <w:sz w:val="20"/>
+                <w:szCs w:val="20"/>
+              </w:rPr>
+              <w:t>,</w:t>
             </w:r>
           </w:p>
           <w:p>
             <w:pPr>
               <w:spacing w:before="60" w:after="60"/>
               <w:ind w:left="168"/>
-            </w:pPr>
-            <w:r>
-              <w:rPr>
-                <w:b/>
-                <w:bCs/>
+              <w:rPr>
+                <w:sz w:val="20"/>
+                <w:szCs w:val="20"/>
+              </w:rPr>
+            </w:pPr>
+            <w:r>
+              <w:rPr>
+                <w:b/>
+                <w:bCs/>
+                <w:sz w:val="20"/>
+                <w:szCs w:val="20"/>
               </w:rPr>
               <w:t>ENTÃO</w:t>
             </w:r>
             <w:r>
+              <w:rPr>
+                <w:sz w:val="20"/>
+                <w:szCs w:val="20"/>
+              </w:rPr>
               <w:t xml:space="preserve">: </w:t>
             </w:r>
             <w:r>
               <w:rPr>
-                <w:color w:val="00B0F0"/>
-              </w:rPr>
-              <w:t>o</w:t>
-            </w:r>
-            <w:r>
-              <w:rPr>
-                <w:color w:val="00B0F0"/>
-              </w:rPr>
-              <w:t>s resultados da pesquisa são atualizados para mostrar apenas as informações que foram publicadas a partir da data selecionada como data de início, até a data atual.</w:t>
+                <w:sz w:val="20"/>
+                <w:szCs w:val="20"/>
+              </w:rPr>
+              <w:t>receberá uma notificação de erro informando que o e-mail já está em uso e será oferecida a opção de recuperar a senha para esse e-mail.</w:t>
             </w:r>
           </w:p>
         </w:tc>
@@ -5208,28 +5134,18 @@
               <w:rPr>
                 <w:b/>
                 <w:bCs/>
-              </w:rPr>
-            </w:pPr>
-            <w:r>
-              <w:rPr>
-                <w:b/>
-                <w:bCs/>
-              </w:rPr>
-              <w:t xml:space="preserve">Critério </w:t>
-            </w:r>
-            <w:r>
-              <w:rPr>
-                <w:b/>
-                <w:bCs/>
-              </w:rPr>
-              <w:t>d</w:t>
-            </w:r>
-            <w:r>
-              <w:rPr>
-                <w:b/>
-                <w:bCs/>
-              </w:rPr>
-              <w:t xml:space="preserve">e </w:t>
+                <w:sz w:val="20"/>
+                <w:szCs w:val="20"/>
+              </w:rPr>
+            </w:pPr>
+            <w:r>
+              <w:rPr>
+                <w:b/>
+                <w:bCs/>
+                <w:sz w:val="20"/>
+                <w:szCs w:val="20"/>
+              </w:rPr>
+              <w:t xml:space="preserve">Critério de </w:t>
             </w:r>
           </w:p>
           <w:p>
@@ -5239,21 +5155,18 @@
               <w:rPr>
                 <w:b/>
                 <w:bCs/>
-              </w:rPr>
-            </w:pPr>
-            <w:r>
-              <w:rPr>
-                <w:b/>
-                <w:bCs/>
-              </w:rPr>
-              <w:t xml:space="preserve">Aceite </w:t>
-            </w:r>
-            <w:r>
-              <w:rPr>
-                <w:b/>
-                <w:bCs/>
-              </w:rPr>
-              <w:t>3</w:t>
+                <w:sz w:val="20"/>
+                <w:szCs w:val="20"/>
+              </w:rPr>
+            </w:pPr>
+            <w:r>
+              <w:rPr>
+                <w:b/>
+                <w:bCs/>
+                <w:sz w:val="20"/>
+                <w:szCs w:val="20"/>
+              </w:rPr>
+              <w:t>Aceite 3</w:t>
             </w:r>
           </w:p>
         </w:tc>
@@ -5267,90 +5180,109 @@
               <w:ind w:left="168"/>
               <w:rPr>
                 <w:color w:val="00B0F0"/>
-              </w:rPr>
-            </w:pPr>
-            <w:r>
-              <w:rPr>
-                <w:b/>
-                <w:bCs/>
+                <w:sz w:val="20"/>
+                <w:szCs w:val="20"/>
+              </w:rPr>
+            </w:pPr>
+            <w:r>
+              <w:rPr>
+                <w:b/>
+                <w:bCs/>
+                <w:sz w:val="20"/>
+                <w:szCs w:val="20"/>
               </w:rPr>
               <w:t>DADO</w:t>
             </w:r>
             <w:r>
+              <w:rPr>
+                <w:sz w:val="20"/>
+                <w:szCs w:val="20"/>
+              </w:rPr>
               <w:t xml:space="preserve"> </w:t>
             </w:r>
             <w:r>
               <w:rPr>
                 <w:b/>
                 <w:bCs/>
+                <w:sz w:val="20"/>
+                <w:szCs w:val="20"/>
               </w:rPr>
               <w:t>QUE</w:t>
             </w:r>
             <w:r>
-              <w:t>:</w:t>
-            </w:r>
-            <w:r>
-              <w:t xml:space="preserve"> </w:t>
-            </w:r>
-            <w:r>
-              <w:rPr>
-                <w:color w:val="00B0F0"/>
-              </w:rPr>
-              <w:t>o</w:t>
-            </w:r>
-            <w:r>
-              <w:rPr>
-                <w:color w:val="00B0F0"/>
-              </w:rPr>
-              <w:t xml:space="preserve"> usuário acessa a página de pesquisa</w:t>
-            </w:r>
-            <w:r>
-              <w:rPr>
-                <w:color w:val="00B0F0"/>
-              </w:rPr>
-              <w:t>.</w:t>
+              <w:rPr>
+                <w:sz w:val="20"/>
+                <w:szCs w:val="20"/>
+              </w:rPr>
+              <w:t xml:space="preserve">: </w:t>
+            </w:r>
+            <w:r>
+              <w:rPr>
+                <w:sz w:val="20"/>
+                <w:szCs w:val="20"/>
+              </w:rPr>
+              <w:t>o visitante acesse a tela de cadastro,</w:t>
             </w:r>
           </w:p>
           <w:p>
             <w:pPr>
               <w:spacing w:before="60" w:after="60"/>
               <w:ind w:left="168"/>
-            </w:pPr>
-            <w:r>
-              <w:rPr>
-                <w:b/>
-                <w:bCs/>
+              <w:rPr>
+                <w:sz w:val="20"/>
+                <w:szCs w:val="20"/>
+              </w:rPr>
+            </w:pPr>
+            <w:r>
+              <w:rPr>
+                <w:b/>
+                <w:bCs/>
+                <w:sz w:val="20"/>
+                <w:szCs w:val="20"/>
               </w:rPr>
               <w:t>QUANDO</w:t>
             </w:r>
             <w:r>
+              <w:rPr>
+                <w:sz w:val="20"/>
+                <w:szCs w:val="20"/>
+              </w:rPr>
               <w:t xml:space="preserve">: </w:t>
             </w:r>
             <w:r>
               <w:rPr>
-                <w:color w:val="00B0F0"/>
-              </w:rPr>
-              <w:t xml:space="preserve">usuário seleciona </w:t>
-            </w:r>
-            <w:r>
-              <w:rPr>
-                <w:b/>
-                <w:bCs/>
-                <w:color w:val="00B0F0"/>
-              </w:rPr>
-              <w:t>uma data de término, mas não seleciona uma data de início</w:t>
-            </w:r>
-            <w:r>
-              <w:rPr>
-                <w:color w:val="00B0F0"/>
-              </w:rPr>
-              <w:t xml:space="preserve"> e aciona o</w:t>
-            </w:r>
-            <w:r>
-              <w:rPr>
-                <w:color w:val="00B0F0"/>
-              </w:rPr>
-              <w:t xml:space="preserve"> botão "Aplicar filtro"</w:t>
+                <w:sz w:val="20"/>
+                <w:szCs w:val="20"/>
+              </w:rPr>
+              <w:t>ele</w:t>
+            </w:r>
+            <w:r>
+              <w:rPr>
+                <w:sz w:val="20"/>
+                <w:szCs w:val="20"/>
+              </w:rPr>
+              <w:t xml:space="preserve"> forne</w:t>
+            </w:r>
+            <w:r>
+              <w:rPr>
+                <w:sz w:val="20"/>
+                <w:szCs w:val="20"/>
+              </w:rPr>
+              <w:t>cer</w:t>
+            </w:r>
+            <w:r>
+              <w:rPr>
+                <w:sz w:val="20"/>
+                <w:szCs w:val="20"/>
+              </w:rPr>
+              <w:t xml:space="preserve"> informações no formulário de cadastro que não atendam aos critérios de validação (como CPF inválido ou senha muito fraca)</w:t>
+            </w:r>
+            <w:r>
+              <w:rPr>
+                <w:sz w:val="20"/>
+                <w:szCs w:val="20"/>
+              </w:rPr>
+              <w:t xml:space="preserve"> e submeter o formulário,</w:t>
             </w:r>
           </w:p>
           <w:p>
@@ -5360,29 +5292,32 @@
               <w:rPr>
                 <w:b/>
                 <w:bCs/>
-              </w:rPr>
-            </w:pPr>
-            <w:r>
-              <w:rPr>
-                <w:b/>
-                <w:bCs/>
+                <w:sz w:val="20"/>
+                <w:szCs w:val="20"/>
+              </w:rPr>
+            </w:pPr>
+            <w:r>
+              <w:rPr>
+                <w:b/>
+                <w:bCs/>
+                <w:sz w:val="20"/>
+                <w:szCs w:val="20"/>
               </w:rPr>
               <w:t>ENTÃO</w:t>
             </w:r>
             <w:r>
+              <w:rPr>
+                <w:sz w:val="20"/>
+                <w:szCs w:val="20"/>
+              </w:rPr>
               <w:t xml:space="preserve">: </w:t>
             </w:r>
             <w:r>
               <w:rPr>
-                <w:color w:val="00B0F0"/>
-              </w:rPr>
-              <w:t>os</w:t>
-            </w:r>
-            <w:r>
-              <w:rPr>
-                <w:color w:val="00B0F0"/>
-              </w:rPr>
-              <w:t xml:space="preserve"> resultados da pesquisa são atualizados para mostrar apenas as informações que foram publicadas até a data selecionada como data de término.</w:t>
+                <w:sz w:val="20"/>
+                <w:szCs w:val="20"/>
+              </w:rPr>
+              <w:t>ele será notificado dos erros e será instruído a corrigi-los antes de poder concluir o cadastro.</w:t>
             </w:r>
           </w:p>
         </w:tc>
@@ -5418,53 +5353,75 @@
               <w:rPr>
                 <w:b/>
                 <w:bCs/>
-              </w:rPr>
-            </w:pPr>
-            <w:r>
-              <w:rPr>
-                <w:b/>
-                <w:bCs/>
-              </w:rPr>
-              <w:lastRenderedPageBreak/>
+                <w:sz w:val="20"/>
+                <w:szCs w:val="20"/>
+              </w:rPr>
+            </w:pPr>
+            <w:r>
+              <w:rPr>
+                <w:b/>
+                <w:bCs/>
+                <w:sz w:val="20"/>
+                <w:szCs w:val="20"/>
+              </w:rPr>
               <w:t xml:space="preserve">HISTÓRIA DO USUÁRIO </w:t>
             </w:r>
             <w:r>
               <w:rPr>
                 <w:b/>
                 <w:bCs/>
-              </w:rPr>
-              <w:t>1</w:t>
-            </w:r>
-            <w:r>
-              <w:rPr>
-                <w:b/>
-                <w:bCs/>
-              </w:rPr>
-              <w:t xml:space="preserve"> - </w:t>
-            </w:r>
-            <w:r>
-              <w:rPr>
-                <w:b/>
-                <w:bCs/>
-              </w:rPr>
-              <w:t>PBI</w:t>
-            </w:r>
-            <w:r>
-              <w:t xml:space="preserve">: </w:t>
-            </w:r>
-            <w:r>
-              <w:rPr>
-                <w:color w:val="00B0F0"/>
-                <w:highlight w:val="yellow"/>
-              </w:rPr>
-              <w:t>R</w:t>
-            </w:r>
-            <w:r>
-              <w:rPr>
-                <w:color w:val="00B0F0"/>
-                <w:highlight w:val="yellow"/>
-              </w:rPr>
-              <w:t>ealizar login de usuário</w:t>
+                <w:sz w:val="20"/>
+                <w:szCs w:val="20"/>
+              </w:rPr>
+              <w:t>–</w:t>
+            </w:r>
+            <w:r>
+              <w:rPr>
+                <w:b/>
+                <w:bCs/>
+                <w:sz w:val="20"/>
+                <w:szCs w:val="20"/>
+              </w:rPr>
+              <w:t xml:space="preserve"> </w:t>
+            </w:r>
+            <w:r>
+              <w:rPr>
+                <w:b/>
+                <w:bCs/>
+                <w:sz w:val="20"/>
+                <w:szCs w:val="20"/>
+              </w:rPr>
+              <w:t xml:space="preserve">REQUISITO </w:t>
+            </w:r>
+            <w:r>
+              <w:rPr>
+                <w:b/>
+                <w:bCs/>
+                <w:sz w:val="20"/>
+                <w:szCs w:val="20"/>
+              </w:rPr>
+              <w:t>2</w:t>
+            </w:r>
+            <w:r>
+              <w:rPr>
+                <w:sz w:val="20"/>
+                <w:szCs w:val="20"/>
+              </w:rPr>
+              <w:t>:</w:t>
+            </w:r>
+            <w:r>
+              <w:rPr>
+                <w:sz w:val="20"/>
+                <w:szCs w:val="20"/>
+              </w:rPr>
+              <w:t xml:space="preserve"> </w:t>
+            </w:r>
+            <w:r>
+              <w:rPr>
+                <w:sz w:val="20"/>
+                <w:szCs w:val="20"/>
+              </w:rPr>
+              <w:t>Permitir que o Usuário execute o login no sistema.</w:t>
             </w:r>
           </w:p>
         </w:tc>
@@ -5479,79 +5436,99 @@
             <w:pPr>
               <w:spacing w:before="60" w:after="60"/>
               <w:ind w:left="30" w:hanging="30"/>
-            </w:pPr>
-            <w:r>
-              <w:rPr>
-                <w:b/>
-                <w:bCs/>
+              <w:rPr>
+                <w:sz w:val="20"/>
+                <w:szCs w:val="20"/>
+              </w:rPr>
+            </w:pPr>
+            <w:r>
+              <w:rPr>
+                <w:b/>
+                <w:bCs/>
+                <w:sz w:val="20"/>
+                <w:szCs w:val="20"/>
               </w:rPr>
               <w:t>COMO</w:t>
             </w:r>
             <w:r>
-              <w:t xml:space="preserve">: </w:t>
-            </w:r>
-            <w:r>
-              <w:rPr>
-                <w:color w:val="00B0F0"/>
-              </w:rPr>
-              <w:t>usuário já cadastrado no sistema</w:t>
+              <w:rPr>
+                <w:sz w:val="20"/>
+                <w:szCs w:val="20"/>
+              </w:rPr>
+              <w:t>: usuário já cadastrado no sistema</w:t>
+            </w:r>
+            <w:r>
+              <w:rPr>
+                <w:sz w:val="20"/>
+                <w:szCs w:val="20"/>
+              </w:rPr>
+              <w:t>,</w:t>
             </w:r>
           </w:p>
           <w:p>
             <w:pPr>
               <w:spacing w:before="60" w:after="60"/>
               <w:ind w:left="30" w:hanging="30"/>
-            </w:pPr>
-            <w:r>
-              <w:rPr>
-                <w:b/>
-                <w:bCs/>
+              <w:rPr>
+                <w:sz w:val="20"/>
+                <w:szCs w:val="20"/>
+              </w:rPr>
+            </w:pPr>
+            <w:r>
+              <w:rPr>
+                <w:b/>
+                <w:bCs/>
+                <w:sz w:val="20"/>
+                <w:szCs w:val="20"/>
               </w:rPr>
               <w:t>POSSO</w:t>
             </w:r>
             <w:r>
-              <w:t xml:space="preserve">: </w:t>
-            </w:r>
-            <w:r>
-              <w:rPr>
-                <w:color w:val="00B0F0"/>
-                <w:highlight w:val="yellow"/>
-              </w:rPr>
-              <w:t>realizar login de usuário</w:t>
-            </w:r>
-            <w:r>
-              <w:rPr>
-                <w:color w:val="00B0F0"/>
-              </w:rPr>
-              <w:t xml:space="preserve">  </w:t>
+              <w:rPr>
+                <w:sz w:val="20"/>
+                <w:szCs w:val="20"/>
+              </w:rPr>
+              <w:t>:</w:t>
+            </w:r>
+            <w:r>
+              <w:rPr>
+                <w:sz w:val="20"/>
+                <w:szCs w:val="20"/>
+              </w:rPr>
+              <w:t xml:space="preserve"> realizar login de usuário</w:t>
+            </w:r>
+            <w:r>
+              <w:rPr>
+                <w:sz w:val="20"/>
+                <w:szCs w:val="20"/>
+              </w:rPr>
+              <w:t>,</w:t>
             </w:r>
           </w:p>
           <w:p>
             <w:pPr>
               <w:spacing w:before="60" w:after="60"/>
               <w:ind w:left="30" w:hanging="30"/>
-            </w:pPr>
-            <w:r>
-              <w:rPr>
-                <w:b/>
-                <w:bCs/>
+              <w:rPr>
+                <w:sz w:val="20"/>
+                <w:szCs w:val="20"/>
+              </w:rPr>
+            </w:pPr>
+            <w:r>
+              <w:rPr>
+                <w:b/>
+                <w:bCs/>
+                <w:sz w:val="20"/>
+                <w:szCs w:val="20"/>
               </w:rPr>
               <w:t>PARA</w:t>
             </w:r>
             <w:r>
-              <w:t xml:space="preserve">: </w:t>
-            </w:r>
-            <w:r>
-              <w:rPr>
-                <w:color w:val="00B0F0"/>
-              </w:rPr>
-              <w:t>obter acesso à minha área privada de funcionalidades</w:t>
-            </w:r>
-            <w:r>
-              <w:rPr>
-                <w:color w:val="00B0F0"/>
-              </w:rPr>
-              <w:t>.</w:t>
+              <w:rPr>
+                <w:sz w:val="20"/>
+                <w:szCs w:val="20"/>
+              </w:rPr>
+              <w:t>: obter acesso à minha área privada de funcionalidades.</w:t>
             </w:r>
           </w:p>
         </w:tc>
@@ -5568,28 +5545,18 @@
               <w:rPr>
                 <w:b/>
                 <w:bCs/>
-              </w:rPr>
-            </w:pPr>
-            <w:r>
-              <w:rPr>
-                <w:b/>
-                <w:bCs/>
-              </w:rPr>
-              <w:t xml:space="preserve">Critério </w:t>
-            </w:r>
-            <w:r>
-              <w:rPr>
-                <w:b/>
-                <w:bCs/>
-              </w:rPr>
-              <w:t>d</w:t>
-            </w:r>
-            <w:r>
-              <w:rPr>
-                <w:b/>
-                <w:bCs/>
-              </w:rPr>
-              <w:t xml:space="preserve">e </w:t>
+                <w:sz w:val="20"/>
+                <w:szCs w:val="20"/>
+              </w:rPr>
+            </w:pPr>
+            <w:r>
+              <w:rPr>
+                <w:b/>
+                <w:bCs/>
+                <w:sz w:val="20"/>
+                <w:szCs w:val="20"/>
+              </w:rPr>
+              <w:t xml:space="preserve">Critério de </w:t>
             </w:r>
           </w:p>
           <w:p>
@@ -5599,12 +5566,16 @@
               <w:rPr>
                 <w:b/>
                 <w:bCs/>
-              </w:rPr>
-            </w:pPr>
-            <w:r>
-              <w:rPr>
-                <w:b/>
-                <w:bCs/>
+                <w:sz w:val="20"/>
+                <w:szCs w:val="20"/>
+              </w:rPr>
+            </w:pPr>
+            <w:r>
+              <w:rPr>
+                <w:b/>
+                <w:bCs/>
+                <w:sz w:val="20"/>
+                <w:szCs w:val="20"/>
               </w:rPr>
               <w:t>Aceite 1</w:t>
             </w:r>
@@ -5620,60 +5591,48 @@
               <w:ind w:left="168"/>
               <w:rPr>
                 <w:color w:val="00B0F0"/>
-              </w:rPr>
-            </w:pPr>
-            <w:r>
-              <w:rPr>
-                <w:b/>
-                <w:bCs/>
+                <w:sz w:val="20"/>
+                <w:szCs w:val="20"/>
+              </w:rPr>
+            </w:pPr>
+            <w:r>
+              <w:rPr>
+                <w:b/>
+                <w:bCs/>
+                <w:sz w:val="20"/>
+                <w:szCs w:val="20"/>
               </w:rPr>
               <w:t>DADO</w:t>
             </w:r>
             <w:r>
+              <w:rPr>
+                <w:sz w:val="20"/>
+                <w:szCs w:val="20"/>
+              </w:rPr>
               <w:t xml:space="preserve"> </w:t>
             </w:r>
             <w:r>
               <w:rPr>
                 <w:b/>
                 <w:bCs/>
+                <w:sz w:val="20"/>
+                <w:szCs w:val="20"/>
               </w:rPr>
               <w:t>QUE</w:t>
             </w:r>
             <w:r>
-              <w:t>:</w:t>
-            </w:r>
-            <w:r>
-              <w:t xml:space="preserve"> </w:t>
-            </w:r>
-            <w:r>
-              <w:rPr>
-                <w:color w:val="00B0F0"/>
-              </w:rPr>
-              <w:t>o</w:t>
-            </w:r>
-            <w:r>
-              <w:rPr>
-                <w:color w:val="00B0F0"/>
-              </w:rPr>
-              <w:t xml:space="preserve"> usuário </w:t>
-            </w:r>
-            <w:r>
-              <w:rPr>
-                <w:color w:val="00B0F0"/>
-              </w:rPr>
-              <w:t xml:space="preserve">cadastrado </w:t>
-            </w:r>
-            <w:r>
-              <w:rPr>
-                <w:color w:val="00B0F0"/>
-              </w:rPr>
-              <w:t xml:space="preserve">acessa a </w:t>
-            </w:r>
-            <w:r>
-              <w:rPr>
-                <w:color w:val="00B0F0"/>
-              </w:rPr>
-              <w:t>tela de login</w:t>
+              <w:rPr>
+                <w:sz w:val="20"/>
+                <w:szCs w:val="20"/>
+              </w:rPr>
+              <w:t xml:space="preserve">: </w:t>
+            </w:r>
+            <w:r>
+              <w:rPr>
+                <w:sz w:val="20"/>
+                <w:szCs w:val="20"/>
+              </w:rPr>
+              <w:t>o usuário cadastrado esteja na tela de login,</w:t>
             </w:r>
           </w:p>
           <w:p>
@@ -5682,147 +5641,65 @@
               <w:ind w:left="168"/>
               <w:rPr>
                 <w:color w:val="00B0F0"/>
-              </w:rPr>
-            </w:pPr>
-            <w:r>
-              <w:rPr>
-                <w:b/>
-                <w:bCs/>
+                <w:sz w:val="20"/>
+                <w:szCs w:val="20"/>
+              </w:rPr>
+            </w:pPr>
+            <w:r>
+              <w:rPr>
+                <w:b/>
+                <w:bCs/>
+                <w:sz w:val="20"/>
+                <w:szCs w:val="20"/>
               </w:rPr>
               <w:t>QUANDO</w:t>
             </w:r>
             <w:r>
+              <w:rPr>
+                <w:sz w:val="20"/>
+                <w:szCs w:val="20"/>
+              </w:rPr>
               <w:t xml:space="preserve">: </w:t>
             </w:r>
             <w:r>
               <w:rPr>
-                <w:color w:val="00B0F0"/>
-              </w:rPr>
-              <w:t>ele</w:t>
-            </w:r>
-            <w:r>
-              <w:rPr>
-                <w:color w:val="00B0F0"/>
-              </w:rPr>
-              <w:t xml:space="preserve"> </w:t>
-            </w:r>
-            <w:r>
-              <w:rPr>
-                <w:color w:val="00B0F0"/>
-              </w:rPr>
-              <w:t>fornece</w:t>
-            </w:r>
-            <w:r>
-              <w:rPr>
-                <w:color w:val="00B0F0"/>
-              </w:rPr>
-              <w:t xml:space="preserve"> </w:t>
-            </w:r>
-            <w:r>
-              <w:rPr>
-                <w:color w:val="00B0F0"/>
-              </w:rPr>
-              <w:t xml:space="preserve">seu </w:t>
-            </w:r>
-            <w:r>
-              <w:rPr>
-                <w:b/>
-                <w:bCs/>
-                <w:color w:val="00B0F0"/>
-              </w:rPr>
-              <w:t>nome de usuário</w:t>
-            </w:r>
-            <w:r>
-              <w:rPr>
-                <w:color w:val="00B0F0"/>
-              </w:rPr>
-              <w:t xml:space="preserve"> e </w:t>
-            </w:r>
-            <w:r>
-              <w:rPr>
-                <w:b/>
-                <w:bCs/>
-                <w:color w:val="00B0F0"/>
-              </w:rPr>
-              <w:t>senha</w:t>
-            </w:r>
-            <w:r>
-              <w:rPr>
-                <w:b/>
-                <w:bCs/>
-                <w:color w:val="00B0F0"/>
-              </w:rPr>
-              <w:t xml:space="preserve"> </w:t>
-            </w:r>
-            <w:r>
-              <w:rPr>
-                <w:color w:val="00B0F0"/>
-              </w:rPr>
-              <w:t>correspondentes</w:t>
-            </w:r>
-            <w:r>
-              <w:rPr>
-                <w:color w:val="00B0F0"/>
-              </w:rPr>
-              <w:t xml:space="preserve"> </w:t>
-            </w:r>
-            <w:r>
-              <w:rPr>
-                <w:color w:val="00B0F0"/>
-              </w:rPr>
-              <w:t>aos seus dados cadastrais no sistema</w:t>
+                <w:sz w:val="20"/>
+                <w:szCs w:val="20"/>
+              </w:rPr>
+              <w:t>ele fornecer seu nome de usuário e senha corretos,</w:t>
             </w:r>
           </w:p>
           <w:p>
             <w:pPr>
               <w:spacing w:before="60" w:after="60"/>
               <w:ind w:left="168"/>
-            </w:pPr>
-            <w:r>
-              <w:rPr>
-                <w:b/>
-                <w:bCs/>
+              <w:rPr>
+                <w:sz w:val="20"/>
+                <w:szCs w:val="20"/>
+              </w:rPr>
+            </w:pPr>
+            <w:r>
+              <w:rPr>
+                <w:b/>
+                <w:bCs/>
+                <w:sz w:val="20"/>
+                <w:szCs w:val="20"/>
               </w:rPr>
               <w:t>ENTÃO</w:t>
             </w:r>
             <w:r>
+              <w:rPr>
+                <w:sz w:val="20"/>
+                <w:szCs w:val="20"/>
+              </w:rPr>
               <w:t xml:space="preserve">: </w:t>
             </w:r>
             <w:r>
               <w:rPr>
-                <w:color w:val="00B0F0"/>
-              </w:rPr>
-              <w:t>ele</w:t>
-            </w:r>
-            <w:r>
-              <w:rPr>
-                <w:color w:val="00B0F0"/>
-              </w:rPr>
-              <w:t xml:space="preserve"> é redirecionado à sua tela de área privada, </w:t>
-            </w:r>
-            <w:r>
-              <w:rPr>
-                <w:color w:val="00B0F0"/>
-              </w:rPr>
-              <w:t>podendo</w:t>
-            </w:r>
-            <w:r>
-              <w:rPr>
-                <w:color w:val="00B0F0"/>
-              </w:rPr>
-              <w:t xml:space="preserve"> identificar no canto superior direito seu nome, o nome do seu perfil (administrador, vendedor ou cliente) e a sua foto de cadastro</w:t>
-            </w:r>
-            <w:r>
-              <w:rPr>
-                <w:color w:val="00B0F0"/>
-              </w:rPr>
-              <w:t xml:space="preserve"> ou um ícone padrão de usuário, caso não haja foto</w:t>
-            </w:r>
-            <w:r>
-              <w:rPr>
-                <w:color w:val="00B0F0"/>
-              </w:rPr>
-              <w:t>.</w:t>
+                <w:sz w:val="20"/>
+                <w:szCs w:val="20"/>
+              </w:rPr>
+              <w:t>ele será redirecionado à sua área privada, onde poderá visualizar seu nome, perfil e foto de cadastro (ou ícone padrão, caso não tenha foto).</w:t>
             </w:r>
           </w:p>
         </w:tc>
@@ -5839,28 +5716,18 @@
               <w:rPr>
                 <w:b/>
                 <w:bCs/>
-              </w:rPr>
-            </w:pPr>
-            <w:r>
-              <w:rPr>
-                <w:b/>
-                <w:bCs/>
-              </w:rPr>
-              <w:t xml:space="preserve">Critério </w:t>
-            </w:r>
-            <w:r>
-              <w:rPr>
-                <w:b/>
-                <w:bCs/>
-              </w:rPr>
-              <w:t>d</w:t>
-            </w:r>
-            <w:r>
-              <w:rPr>
-                <w:b/>
-                <w:bCs/>
-              </w:rPr>
-              <w:t xml:space="preserve">e </w:t>
+                <w:sz w:val="20"/>
+                <w:szCs w:val="20"/>
+              </w:rPr>
+            </w:pPr>
+            <w:r>
+              <w:rPr>
+                <w:b/>
+                <w:bCs/>
+                <w:sz w:val="20"/>
+                <w:szCs w:val="20"/>
+              </w:rPr>
+              <w:t xml:space="preserve">Critério de </w:t>
             </w:r>
           </w:p>
           <w:p>
@@ -5870,21 +5737,18 @@
               <w:rPr>
                 <w:b/>
                 <w:bCs/>
-              </w:rPr>
-            </w:pPr>
-            <w:r>
-              <w:rPr>
-                <w:b/>
-                <w:bCs/>
-              </w:rPr>
-              <w:t xml:space="preserve">Aceite </w:t>
-            </w:r>
-            <w:r>
-              <w:rPr>
-                <w:b/>
-                <w:bCs/>
-              </w:rPr>
-              <w:t>2</w:t>
+                <w:sz w:val="20"/>
+                <w:szCs w:val="20"/>
+              </w:rPr>
+            </w:pPr>
+            <w:r>
+              <w:rPr>
+                <w:b/>
+                <w:bCs/>
+                <w:sz w:val="20"/>
+                <w:szCs w:val="20"/>
+              </w:rPr>
+              <w:t>Aceite 2</w:t>
             </w:r>
           </w:p>
         </w:tc>
@@ -5897,151 +5761,124 @@
               <w:spacing w:before="60" w:after="60"/>
               <w:ind w:left="168"/>
               <w:rPr>
-                <w:color w:val="00B0F0"/>
-              </w:rPr>
-            </w:pPr>
-            <w:r>
-              <w:rPr>
-                <w:b/>
-                <w:bCs/>
+                <w:rFonts w:ascii="Segoe UI" w:hAnsi="Segoe UI" w:cs="Segoe UI"/>
+                <w:color w:val="ECECEC"/>
+                <w:sz w:val="20"/>
+                <w:szCs w:val="20"/>
+                <w:shd w:val="clear" w:color="auto" w:fill="212121"/>
+              </w:rPr>
+            </w:pPr>
+            <w:r>
+              <w:rPr>
+                <w:b/>
+                <w:bCs/>
+                <w:sz w:val="20"/>
+                <w:szCs w:val="20"/>
               </w:rPr>
               <w:t>DADO</w:t>
             </w:r>
             <w:r>
+              <w:rPr>
+                <w:sz w:val="20"/>
+                <w:szCs w:val="20"/>
+              </w:rPr>
               <w:t xml:space="preserve"> </w:t>
             </w:r>
             <w:r>
               <w:rPr>
                 <w:b/>
                 <w:bCs/>
+                <w:sz w:val="20"/>
+                <w:szCs w:val="20"/>
               </w:rPr>
               <w:t>QUE</w:t>
             </w:r>
             <w:r>
-              <w:t>:</w:t>
-            </w:r>
-            <w:r>
-              <w:t xml:space="preserve"> </w:t>
-            </w:r>
-            <w:r>
-              <w:rPr>
-                <w:color w:val="00B0F0"/>
-              </w:rPr>
-              <w:t>o</w:t>
-            </w:r>
-            <w:r>
-              <w:rPr>
-                <w:color w:val="00B0F0"/>
-              </w:rPr>
-              <w:t xml:space="preserve"> usuário </w:t>
-            </w:r>
-            <w:r>
-              <w:rPr>
-                <w:color w:val="00B0F0"/>
-              </w:rPr>
-              <w:t xml:space="preserve">cadastrado </w:t>
-            </w:r>
-            <w:r>
-              <w:rPr>
-                <w:color w:val="00B0F0"/>
-              </w:rPr>
-              <w:t xml:space="preserve">acessa a </w:t>
-            </w:r>
-            <w:r>
-              <w:rPr>
-                <w:color w:val="00B0F0"/>
-              </w:rPr>
-              <w:t>tela de login</w:t>
+              <w:rPr>
+                <w:sz w:val="20"/>
+                <w:szCs w:val="20"/>
+              </w:rPr>
+              <w:t xml:space="preserve">: </w:t>
+            </w:r>
+            <w:r>
+              <w:rPr>
+                <w:sz w:val="20"/>
+                <w:szCs w:val="20"/>
+              </w:rPr>
+              <w:t>o usuário cadastrado esteja na tela de login,</w:t>
             </w:r>
           </w:p>
           <w:p>
             <w:pPr>
               <w:spacing w:before="60" w:after="60"/>
               <w:ind w:left="168"/>
-            </w:pPr>
-            <w:r>
-              <w:rPr>
-                <w:b/>
-                <w:bCs/>
+              <w:rPr>
+                <w:sz w:val="20"/>
+                <w:szCs w:val="20"/>
+              </w:rPr>
+            </w:pPr>
+            <w:r>
+              <w:rPr>
+                <w:b/>
+                <w:bCs/>
+                <w:sz w:val="20"/>
+                <w:szCs w:val="20"/>
               </w:rPr>
               <w:t>QUANDO</w:t>
             </w:r>
             <w:r>
+              <w:rPr>
+                <w:sz w:val="20"/>
+                <w:szCs w:val="20"/>
+              </w:rPr>
               <w:t xml:space="preserve">: </w:t>
             </w:r>
             <w:r>
               <w:rPr>
-                <w:color w:val="00B0F0"/>
-              </w:rPr>
-              <w:t xml:space="preserve">ele não consegue lembrar seu </w:t>
-            </w:r>
-            <w:r>
-              <w:rPr>
-                <w:b/>
-                <w:bCs/>
-                <w:color w:val="00B0F0"/>
-              </w:rPr>
-              <w:t>nome de usuário</w:t>
-            </w:r>
-            <w:r>
-              <w:rPr>
-                <w:color w:val="00B0F0"/>
-              </w:rPr>
-              <w:t xml:space="preserve">  </w:t>
+                <w:sz w:val="20"/>
+                <w:szCs w:val="20"/>
+              </w:rPr>
+              <w:t>ele esquecer seu nome de usuário e clicar no link "Esqueceu seu login?",</w:t>
             </w:r>
           </w:p>
           <w:p>
             <w:pPr>
               <w:spacing w:before="60" w:after="60"/>
               <w:ind w:left="168"/>
-            </w:pPr>
-            <w:r>
-              <w:rPr>
-                <w:b/>
-                <w:bCs/>
+              <w:rPr>
+                <w:sz w:val="20"/>
+                <w:szCs w:val="20"/>
+              </w:rPr>
+            </w:pPr>
+            <w:r>
+              <w:rPr>
+                <w:b/>
+                <w:bCs/>
+                <w:sz w:val="20"/>
+                <w:szCs w:val="20"/>
               </w:rPr>
               <w:t>ENTÃO</w:t>
             </w:r>
             <w:r>
+              <w:rPr>
+                <w:sz w:val="20"/>
+                <w:szCs w:val="20"/>
+              </w:rPr>
               <w:t xml:space="preserve">: </w:t>
             </w:r>
             <w:r>
               <w:rPr>
-                <w:color w:val="00B0F0"/>
-              </w:rPr>
-              <w:t>ele é pode acionar o link “</w:t>
-            </w:r>
-            <w:r>
-              <w:rPr>
-                <w:b/>
-                <w:bCs/>
-                <w:color w:val="00B0F0"/>
-              </w:rPr>
-              <w:t>esqueceu seu login?</w:t>
-            </w:r>
-            <w:r>
-              <w:rPr>
-                <w:color w:val="00B0F0"/>
-              </w:rPr>
-              <w:t>” para ser redirecionado à tela de recuperação de login</w:t>
-            </w:r>
-            <w:r>
-              <w:rPr>
-                <w:color w:val="00B0F0"/>
-              </w:rPr>
-              <w:t xml:space="preserve">, onde irá fornecer o CPF </w:t>
-            </w:r>
-            <w:r>
-              <w:rPr>
-                <w:color w:val="00B0F0"/>
-              </w:rPr>
-              <w:t xml:space="preserve">para poder receber questionamentos de identificação escolhidos no momento do cadastro (p. ex. “qual a cidade natal do seu pai?”, “qual o nome do seu pet?”, “qual o seu time?”, ...). Se as respostas corresponderem ao seu cadastro, </w:t>
-            </w:r>
-            <w:r>
-              <w:rPr>
-                <w:color w:val="00B0F0"/>
-              </w:rPr>
-              <w:t xml:space="preserve">ele receberá seu nome de usuário no e-mail cadastrado. Caso contrário, ele precisará esperar 30 minutos para solicitar novos questionamentos de identificação. </w:t>
+                <w:sz w:val="20"/>
+                <w:szCs w:val="20"/>
+              </w:rPr>
+              <w:t>ele será redirecionado à tela de recuperação de login, onde fornecerá seu CPF e responderá perguntas de segurança para receber seu nome de usuário por e-mail</w:t>
+            </w:r>
+            <w:r>
+              <w:rPr>
+                <w:sz w:val="20"/>
+                <w:szCs w:val="20"/>
+              </w:rPr>
+              <w:t xml:space="preserve"> se tudo tiver sido fornecido corretamente.</w:t>
             </w:r>
           </w:p>
         </w:tc>
@@ -6058,28 +5895,18 @@
               <w:rPr>
                 <w:b/>
                 <w:bCs/>
-              </w:rPr>
-            </w:pPr>
-            <w:r>
-              <w:rPr>
-                <w:b/>
-                <w:bCs/>
-              </w:rPr>
-              <w:t xml:space="preserve">Critério </w:t>
-            </w:r>
-            <w:r>
-              <w:rPr>
-                <w:b/>
-                <w:bCs/>
-              </w:rPr>
-              <w:t>d</w:t>
-            </w:r>
-            <w:r>
-              <w:rPr>
-                <w:b/>
-                <w:bCs/>
-              </w:rPr>
-              <w:t xml:space="preserve">e </w:t>
+                <w:sz w:val="20"/>
+                <w:szCs w:val="20"/>
+              </w:rPr>
+            </w:pPr>
+            <w:r>
+              <w:rPr>
+                <w:b/>
+                <w:bCs/>
+                <w:sz w:val="20"/>
+                <w:szCs w:val="20"/>
+              </w:rPr>
+              <w:t xml:space="preserve">Critério de </w:t>
             </w:r>
           </w:p>
           <w:p>
@@ -6089,21 +5916,18 @@
               <w:rPr>
                 <w:b/>
                 <w:bCs/>
-              </w:rPr>
-            </w:pPr>
-            <w:r>
-              <w:rPr>
-                <w:b/>
-                <w:bCs/>
-              </w:rPr>
-              <w:t xml:space="preserve">Aceite </w:t>
-            </w:r>
-            <w:r>
-              <w:rPr>
-                <w:b/>
-                <w:bCs/>
-              </w:rPr>
-              <w:t>3</w:t>
+                <w:sz w:val="20"/>
+                <w:szCs w:val="20"/>
+              </w:rPr>
+            </w:pPr>
+            <w:r>
+              <w:rPr>
+                <w:b/>
+                <w:bCs/>
+                <w:sz w:val="20"/>
+                <w:szCs w:val="20"/>
+              </w:rPr>
+              <w:t>Aceite 3</w:t>
             </w:r>
           </w:p>
         </w:tc>
@@ -6117,96 +5941,81 @@
               <w:ind w:left="168"/>
               <w:rPr>
                 <w:color w:val="00B0F0"/>
-              </w:rPr>
-            </w:pPr>
-            <w:r>
-              <w:rPr>
-                <w:b/>
-                <w:bCs/>
+                <w:sz w:val="20"/>
+                <w:szCs w:val="20"/>
+              </w:rPr>
+            </w:pPr>
+            <w:r>
+              <w:rPr>
+                <w:b/>
+                <w:bCs/>
+                <w:sz w:val="20"/>
+                <w:szCs w:val="20"/>
               </w:rPr>
               <w:t>DADO</w:t>
             </w:r>
             <w:r>
+              <w:rPr>
+                <w:sz w:val="20"/>
+                <w:szCs w:val="20"/>
+              </w:rPr>
               <w:t xml:space="preserve"> </w:t>
             </w:r>
             <w:r>
               <w:rPr>
                 <w:b/>
                 <w:bCs/>
+                <w:sz w:val="20"/>
+                <w:szCs w:val="20"/>
               </w:rPr>
               <w:t>QUE</w:t>
             </w:r>
             <w:r>
-              <w:t>:</w:t>
-            </w:r>
-            <w:r>
-              <w:t xml:space="preserve"> </w:t>
-            </w:r>
-            <w:r>
-              <w:rPr>
-                <w:color w:val="00B0F0"/>
-              </w:rPr>
-              <w:t>o</w:t>
-            </w:r>
-            <w:r>
-              <w:rPr>
-                <w:color w:val="00B0F0"/>
-              </w:rPr>
-              <w:t xml:space="preserve"> usuário </w:t>
-            </w:r>
-            <w:r>
-              <w:rPr>
-                <w:color w:val="00B0F0"/>
-              </w:rPr>
-              <w:t xml:space="preserve">cadastrado </w:t>
-            </w:r>
-            <w:r>
-              <w:rPr>
-                <w:color w:val="00B0F0"/>
-              </w:rPr>
-              <w:t xml:space="preserve">acessa a </w:t>
-            </w:r>
-            <w:r>
-              <w:rPr>
-                <w:color w:val="00B0F0"/>
-              </w:rPr>
-              <w:t>tela de login</w:t>
+              <w:rPr>
+                <w:sz w:val="20"/>
+                <w:szCs w:val="20"/>
+              </w:rPr>
+              <w:t xml:space="preserve">: </w:t>
+            </w:r>
+            <w:r>
+              <w:rPr>
+                <w:sz w:val="20"/>
+                <w:szCs w:val="20"/>
+              </w:rPr>
+              <w:t>o usuário cadastrado esteja na tela de login,</w:t>
             </w:r>
           </w:p>
           <w:p>
             <w:pPr>
               <w:spacing w:before="60" w:after="60"/>
               <w:ind w:left="168"/>
-            </w:pPr>
-            <w:r>
-              <w:rPr>
-                <w:b/>
-                <w:bCs/>
+              <w:rPr>
+                <w:sz w:val="20"/>
+                <w:szCs w:val="20"/>
+              </w:rPr>
+            </w:pPr>
+            <w:r>
+              <w:rPr>
+                <w:b/>
+                <w:bCs/>
+                <w:sz w:val="20"/>
+                <w:szCs w:val="20"/>
               </w:rPr>
               <w:t>QUANDO</w:t>
             </w:r>
             <w:r>
+              <w:rPr>
+                <w:sz w:val="20"/>
+                <w:szCs w:val="20"/>
+              </w:rPr>
               <w:t xml:space="preserve">: </w:t>
             </w:r>
             <w:r>
               <w:rPr>
-                <w:color w:val="00B0F0"/>
-              </w:rPr>
-              <w:t xml:space="preserve">ele não consegue lembrar sua </w:t>
-            </w:r>
-            <w:r>
-              <w:rPr>
-                <w:b/>
-                <w:bCs/>
-                <w:color w:val="00B0F0"/>
-              </w:rPr>
-              <w:t>senha</w:t>
-            </w:r>
-            <w:r>
-              <w:rPr>
-                <w:color w:val="00B0F0"/>
-              </w:rPr>
-              <w:t xml:space="preserve">  </w:t>
+                <w:sz w:val="20"/>
+                <w:szCs w:val="20"/>
+              </w:rPr>
+              <w:t>ele esquecer sua senha e clicar no link "Esqueceu sua senha?",</w:t>
             </w:r>
           </w:p>
           <w:p>
@@ -6216,79 +6025,649 @@
               <w:rPr>
                 <w:b/>
                 <w:bCs/>
-              </w:rPr>
-            </w:pPr>
-            <w:r>
-              <w:rPr>
-                <w:b/>
-                <w:bCs/>
+                <w:sz w:val="20"/>
+                <w:szCs w:val="20"/>
+              </w:rPr>
+            </w:pPr>
+            <w:r>
+              <w:rPr>
+                <w:b/>
+                <w:bCs/>
+                <w:sz w:val="20"/>
+                <w:szCs w:val="20"/>
               </w:rPr>
               <w:t>ENTÃO</w:t>
             </w:r>
             <w:r>
+              <w:rPr>
+                <w:sz w:val="20"/>
+                <w:szCs w:val="20"/>
+              </w:rPr>
               <w:t xml:space="preserve">: </w:t>
             </w:r>
             <w:r>
               <w:rPr>
+                <w:sz w:val="20"/>
+                <w:szCs w:val="20"/>
+              </w:rPr>
+              <w:t>ele será redirecionado à tela de recuperação de senha, onde fornecerá seu e-mail para receber o link de redefinição de senha.</w:t>
+            </w:r>
+          </w:p>
+        </w:tc>
+      </w:tr>
+    </w:tbl>
+    <w:p/>
+    <w:tbl>
+      <w:tblPr>
+        <w:tblStyle w:val="Tabelacomgrade"/>
+        <w:tblW w:w="8505" w:type="dxa"/>
+        <w:tblInd w:w="-5" w:type="dxa"/>
+        <w:tblLook w:val="04A0" w:firstRow="1" w:lastRow="0" w:firstColumn="1" w:lastColumn="0" w:noHBand="0" w:noVBand="1"/>
+      </w:tblPr>
+      <w:tblGrid>
+        <w:gridCol w:w="1276"/>
+        <w:gridCol w:w="7229"/>
+      </w:tblGrid>
+      <w:tr>
+        <w:trPr>
+          <w:trHeight w:val="380"/>
+        </w:trPr>
+        <w:tc>
+          <w:tcPr>
+            <w:tcW w:w="8505" w:type="dxa"/>
+            <w:gridSpan w:val="2"/>
+            <w:vAlign w:val="center"/>
+          </w:tcPr>
+          <w:p>
+            <w:pPr>
+              <w:spacing w:before="60" w:after="60"/>
+              <w:ind w:left="30" w:hanging="30"/>
+              <w:rPr>
+                <w:b/>
+                <w:bCs/>
+                <w:sz w:val="20"/>
+                <w:szCs w:val="20"/>
+              </w:rPr>
+            </w:pPr>
+            <w:r>
+              <w:rPr>
+                <w:b/>
+                <w:bCs/>
+                <w:sz w:val="20"/>
+                <w:szCs w:val="20"/>
+              </w:rPr>
+              <w:lastRenderedPageBreak/>
+              <w:t xml:space="preserve">HISTÓRIA DO USUÁRIO - REQUISITO </w:t>
+            </w:r>
+            <w:r>
+              <w:rPr>
+                <w:b/>
+                <w:bCs/>
+                <w:sz w:val="20"/>
+                <w:szCs w:val="20"/>
+              </w:rPr>
+              <w:t>3</w:t>
+            </w:r>
+            <w:r>
+              <w:rPr>
+                <w:sz w:val="20"/>
+                <w:szCs w:val="20"/>
+              </w:rPr>
+              <w:t xml:space="preserve">: </w:t>
+            </w:r>
+            <w:r>
+              <w:rPr>
+                <w:sz w:val="20"/>
+                <w:szCs w:val="20"/>
+              </w:rPr>
+              <w:t>M</w:t>
+            </w:r>
+            <w:r>
+              <w:t>anter</w:t>
+            </w:r>
+            <w:r>
+              <w:t xml:space="preserve"> dados de Pets.</w:t>
+            </w:r>
+          </w:p>
+        </w:tc>
+      </w:tr>
+      <w:tr>
+        <w:tc>
+          <w:tcPr>
+            <w:tcW w:w="8505" w:type="dxa"/>
+            <w:gridSpan w:val="2"/>
+          </w:tcPr>
+          <w:p>
+            <w:pPr>
+              <w:spacing w:before="60" w:after="60"/>
+              <w:ind w:left="30" w:hanging="30"/>
+              <w:rPr>
+                <w:rFonts w:ascii="Segoe UI" w:hAnsi="Segoe UI" w:cs="Segoe UI"/>
+                <w:color w:val="ECECEC"/>
+                <w:sz w:val="20"/>
+                <w:szCs w:val="20"/>
+                <w:shd w:val="clear" w:color="auto" w:fill="212121"/>
+              </w:rPr>
+            </w:pPr>
+            <w:r>
+              <w:rPr>
+                <w:b/>
+                <w:bCs/>
+                <w:sz w:val="20"/>
+                <w:szCs w:val="20"/>
+              </w:rPr>
+              <w:t>COMO</w:t>
+            </w:r>
+            <w:r>
+              <w:rPr>
+                <w:sz w:val="20"/>
+                <w:szCs w:val="20"/>
+              </w:rPr>
+              <w:t xml:space="preserve">: </w:t>
+            </w:r>
+          </w:p>
+          <w:p>
+            <w:pPr>
+              <w:spacing w:before="60" w:after="60"/>
+              <w:ind w:left="30" w:hanging="30"/>
+              <w:rPr>
+                <w:rFonts w:ascii="Segoe UI" w:hAnsi="Segoe UI" w:cs="Segoe UI"/>
+                <w:color w:val="ECECEC"/>
+                <w:sz w:val="20"/>
+                <w:szCs w:val="20"/>
+                <w:shd w:val="clear" w:color="auto" w:fill="212121"/>
+              </w:rPr>
+            </w:pPr>
+            <w:r>
+              <w:rPr>
+                <w:b/>
+                <w:bCs/>
+                <w:sz w:val="20"/>
+                <w:szCs w:val="20"/>
+              </w:rPr>
+              <w:t>POSSO</w:t>
+            </w:r>
+            <w:r>
+              <w:rPr>
+                <w:sz w:val="20"/>
+                <w:szCs w:val="20"/>
+              </w:rPr>
+              <w:t xml:space="preserve">: </w:t>
+            </w:r>
+          </w:p>
+          <w:p>
+            <w:pPr>
+              <w:spacing w:before="60" w:after="60"/>
+              <w:ind w:left="30" w:hanging="30"/>
+              <w:rPr>
+                <w:sz w:val="20"/>
+                <w:szCs w:val="20"/>
+              </w:rPr>
+            </w:pPr>
+            <w:r>
+              <w:rPr>
+                <w:b/>
+                <w:bCs/>
+                <w:sz w:val="20"/>
+                <w:szCs w:val="20"/>
+              </w:rPr>
+              <w:t>PARA</w:t>
+            </w:r>
+            <w:r>
+              <w:rPr>
+                <w:sz w:val="20"/>
+                <w:szCs w:val="20"/>
+              </w:rPr>
+              <w:t xml:space="preserve">: </w:t>
+            </w:r>
+          </w:p>
+        </w:tc>
+      </w:tr>
+      <w:tr>
+        <w:tc>
+          <w:tcPr>
+            <w:tcW w:w="1276" w:type="dxa"/>
+          </w:tcPr>
+          <w:p>
+            <w:pPr>
+              <w:spacing w:before="60" w:after="60"/>
+              <w:ind w:left="96" w:hanging="41"/>
+              <w:rPr>
+                <w:b/>
+                <w:bCs/>
+                <w:sz w:val="20"/>
+                <w:szCs w:val="20"/>
+              </w:rPr>
+            </w:pPr>
+            <w:r>
+              <w:rPr>
+                <w:b/>
+                <w:bCs/>
+                <w:sz w:val="20"/>
+                <w:szCs w:val="20"/>
+              </w:rPr>
+              <w:t xml:space="preserve">Critério de </w:t>
+            </w:r>
+          </w:p>
+          <w:p>
+            <w:pPr>
+              <w:spacing w:before="60" w:after="60"/>
+              <w:ind w:left="96" w:hanging="41"/>
+              <w:rPr>
+                <w:b/>
+                <w:bCs/>
+                <w:sz w:val="20"/>
+                <w:szCs w:val="20"/>
+              </w:rPr>
+            </w:pPr>
+            <w:r>
+              <w:rPr>
+                <w:b/>
+                <w:bCs/>
+                <w:sz w:val="20"/>
+                <w:szCs w:val="20"/>
+              </w:rPr>
+              <w:t>Aceite 1</w:t>
+            </w:r>
+          </w:p>
+        </w:tc>
+        <w:tc>
+          <w:tcPr>
+            <w:tcW w:w="7229" w:type="dxa"/>
+          </w:tcPr>
+          <w:p>
+            <w:pPr>
+              <w:spacing w:before="60" w:after="60"/>
+              <w:ind w:left="168"/>
+              <w:rPr>
                 <w:color w:val="00B0F0"/>
-              </w:rPr>
-              <w:t>ele é pode acionar o link “</w:t>
-            </w:r>
-            <w:r>
-              <w:rPr>
-                <w:b/>
-                <w:bCs/>
+                <w:sz w:val="20"/>
+                <w:szCs w:val="20"/>
+              </w:rPr>
+            </w:pPr>
+            <w:r>
+              <w:rPr>
+                <w:b/>
+                <w:bCs/>
+                <w:sz w:val="20"/>
+                <w:szCs w:val="20"/>
+              </w:rPr>
+              <w:t>DADO</w:t>
+            </w:r>
+            <w:r>
+              <w:rPr>
+                <w:sz w:val="20"/>
+                <w:szCs w:val="20"/>
+              </w:rPr>
+              <w:t xml:space="preserve"> </w:t>
+            </w:r>
+            <w:r>
+              <w:rPr>
+                <w:b/>
+                <w:bCs/>
+                <w:sz w:val="20"/>
+                <w:szCs w:val="20"/>
+              </w:rPr>
+              <w:t>QUE</w:t>
+            </w:r>
+            <w:r>
+              <w:rPr>
+                <w:sz w:val="20"/>
+                <w:szCs w:val="20"/>
+              </w:rPr>
+              <w:t xml:space="preserve">: </w:t>
+            </w:r>
+          </w:p>
+          <w:p>
+            <w:pPr>
+              <w:spacing w:before="60" w:after="60"/>
+              <w:ind w:left="168"/>
+              <w:rPr>
+                <w:sz w:val="20"/>
+                <w:szCs w:val="20"/>
+              </w:rPr>
+            </w:pPr>
+            <w:r>
+              <w:rPr>
+                <w:b/>
+                <w:bCs/>
+                <w:sz w:val="20"/>
+                <w:szCs w:val="20"/>
+              </w:rPr>
+              <w:t>QUANDO</w:t>
+            </w:r>
+            <w:r>
+              <w:rPr>
+                <w:sz w:val="20"/>
+                <w:szCs w:val="20"/>
+              </w:rPr>
+              <w:t xml:space="preserve">: </w:t>
+            </w:r>
+          </w:p>
+          <w:p>
+            <w:pPr>
+              <w:spacing w:before="60" w:after="60"/>
+              <w:ind w:left="168"/>
+              <w:rPr>
+                <w:sz w:val="20"/>
+                <w:szCs w:val="20"/>
+              </w:rPr>
+            </w:pPr>
+            <w:r>
+              <w:rPr>
+                <w:b/>
+                <w:bCs/>
+                <w:sz w:val="20"/>
+                <w:szCs w:val="20"/>
+              </w:rPr>
+              <w:t>ENTÃO</w:t>
+            </w:r>
+            <w:r>
+              <w:rPr>
+                <w:sz w:val="20"/>
+                <w:szCs w:val="20"/>
+              </w:rPr>
+              <w:t xml:space="preserve">: </w:t>
+            </w:r>
+          </w:p>
+        </w:tc>
+      </w:tr>
+      <w:tr>
+        <w:tc>
+          <w:tcPr>
+            <w:tcW w:w="1276" w:type="dxa"/>
+          </w:tcPr>
+          <w:p>
+            <w:pPr>
+              <w:spacing w:before="60" w:after="60"/>
+              <w:ind w:left="96" w:hanging="41"/>
+              <w:rPr>
+                <w:b/>
+                <w:bCs/>
+                <w:sz w:val="20"/>
+                <w:szCs w:val="20"/>
+              </w:rPr>
+            </w:pPr>
+            <w:r>
+              <w:rPr>
+                <w:b/>
+                <w:bCs/>
+                <w:sz w:val="20"/>
+                <w:szCs w:val="20"/>
+              </w:rPr>
+              <w:t xml:space="preserve">Critério de </w:t>
+            </w:r>
+          </w:p>
+          <w:p>
+            <w:pPr>
+              <w:spacing w:before="60" w:after="60"/>
+              <w:ind w:left="96" w:hanging="41"/>
+              <w:rPr>
+                <w:b/>
+                <w:bCs/>
+                <w:sz w:val="20"/>
+                <w:szCs w:val="20"/>
+              </w:rPr>
+            </w:pPr>
+            <w:r>
+              <w:rPr>
+                <w:b/>
+                <w:bCs/>
+                <w:sz w:val="20"/>
+                <w:szCs w:val="20"/>
+              </w:rPr>
+              <w:t>Aceite 2</w:t>
+            </w:r>
+          </w:p>
+        </w:tc>
+        <w:tc>
+          <w:tcPr>
+            <w:tcW w:w="7229" w:type="dxa"/>
+          </w:tcPr>
+          <w:p>
+            <w:pPr>
+              <w:spacing w:before="60" w:after="60"/>
+              <w:ind w:left="168"/>
+              <w:rPr>
                 <w:color w:val="00B0F0"/>
-              </w:rPr>
-              <w:t>esqueceu sua senha?</w:t>
-            </w:r>
-            <w:r>
+                <w:sz w:val="20"/>
+                <w:szCs w:val="20"/>
+              </w:rPr>
+            </w:pPr>
+            <w:r>
+              <w:rPr>
+                <w:b/>
+                <w:bCs/>
+                <w:sz w:val="20"/>
+                <w:szCs w:val="20"/>
+              </w:rPr>
+              <w:t>DADO</w:t>
+            </w:r>
+            <w:r>
+              <w:rPr>
+                <w:sz w:val="20"/>
+                <w:szCs w:val="20"/>
+              </w:rPr>
+              <w:t xml:space="preserve"> </w:t>
+            </w:r>
+            <w:r>
+              <w:rPr>
+                <w:b/>
+                <w:bCs/>
+                <w:sz w:val="20"/>
+                <w:szCs w:val="20"/>
+              </w:rPr>
+              <w:t>QUE</w:t>
+            </w:r>
+            <w:r>
+              <w:rPr>
+                <w:sz w:val="20"/>
+                <w:szCs w:val="20"/>
+              </w:rPr>
+              <w:t xml:space="preserve">: </w:t>
+            </w:r>
+          </w:p>
+          <w:p>
+            <w:pPr>
+              <w:spacing w:before="60" w:after="60"/>
+              <w:ind w:left="168"/>
+              <w:rPr>
+                <w:sz w:val="20"/>
+                <w:szCs w:val="20"/>
+              </w:rPr>
+            </w:pPr>
+            <w:r>
+              <w:rPr>
+                <w:b/>
+                <w:bCs/>
+                <w:sz w:val="20"/>
+                <w:szCs w:val="20"/>
+              </w:rPr>
+              <w:t>QUANDO</w:t>
+            </w:r>
+            <w:r>
+              <w:rPr>
+                <w:sz w:val="20"/>
+                <w:szCs w:val="20"/>
+              </w:rPr>
+              <w:t xml:space="preserve">: </w:t>
+            </w:r>
+          </w:p>
+          <w:p>
+            <w:pPr>
+              <w:spacing w:before="60" w:after="60"/>
+              <w:ind w:left="168"/>
+              <w:rPr>
+                <w:sz w:val="20"/>
+                <w:szCs w:val="20"/>
+              </w:rPr>
+            </w:pPr>
+            <w:r>
+              <w:rPr>
+                <w:b/>
+                <w:bCs/>
+                <w:sz w:val="20"/>
+                <w:szCs w:val="20"/>
+              </w:rPr>
+              <w:t>ENTÃO</w:t>
+            </w:r>
+            <w:r>
+              <w:rPr>
+                <w:sz w:val="20"/>
+                <w:szCs w:val="20"/>
+              </w:rPr>
+              <w:t xml:space="preserve">: </w:t>
+            </w:r>
+          </w:p>
+        </w:tc>
+      </w:tr>
+      <w:tr>
+        <w:tc>
+          <w:tcPr>
+            <w:tcW w:w="1276" w:type="dxa"/>
+          </w:tcPr>
+          <w:p>
+            <w:pPr>
+              <w:spacing w:before="60" w:after="60"/>
+              <w:ind w:left="96" w:hanging="41"/>
+              <w:rPr>
+                <w:b/>
+                <w:bCs/>
+                <w:sz w:val="20"/>
+                <w:szCs w:val="20"/>
+              </w:rPr>
+            </w:pPr>
+            <w:r>
+              <w:rPr>
+                <w:b/>
+                <w:bCs/>
+                <w:sz w:val="20"/>
+                <w:szCs w:val="20"/>
+              </w:rPr>
+              <w:t xml:space="preserve">Critério de </w:t>
+            </w:r>
+          </w:p>
+          <w:p>
+            <w:pPr>
+              <w:spacing w:before="60" w:after="60"/>
+              <w:ind w:left="96" w:hanging="41"/>
+              <w:rPr>
+                <w:b/>
+                <w:bCs/>
+                <w:sz w:val="20"/>
+                <w:szCs w:val="20"/>
+              </w:rPr>
+            </w:pPr>
+            <w:r>
+              <w:rPr>
+                <w:b/>
+                <w:bCs/>
+                <w:sz w:val="20"/>
+                <w:szCs w:val="20"/>
+              </w:rPr>
+              <w:t>Aceite 3</w:t>
+            </w:r>
+          </w:p>
+        </w:tc>
+        <w:tc>
+          <w:tcPr>
+            <w:tcW w:w="7229" w:type="dxa"/>
+          </w:tcPr>
+          <w:p>
+            <w:pPr>
+              <w:spacing w:before="60" w:after="60"/>
+              <w:ind w:left="168"/>
               <w:rPr>
                 <w:color w:val="00B0F0"/>
-              </w:rPr>
-              <w:t>” para ser redirecionado à tela de recuperação de senha</w:t>
-            </w:r>
-            <w:r>
-              <w:rPr>
-                <w:color w:val="00B0F0"/>
-              </w:rPr>
-              <w:t xml:space="preserve">, onde irá fornecer seu e-mail </w:t>
-            </w:r>
-            <w:r>
-              <w:rPr>
-                <w:color w:val="00B0F0"/>
-              </w:rPr>
-              <w:t xml:space="preserve">onde irá receber </w:t>
-            </w:r>
-            <w:r>
-              <w:rPr>
-                <w:color w:val="00B0F0"/>
-              </w:rPr>
-              <w:t xml:space="preserve">o </w:t>
-            </w:r>
-            <w:r>
-              <w:rPr>
-                <w:color w:val="00B0F0"/>
-              </w:rPr>
-              <w:t>link de</w:t>
-            </w:r>
-            <w:r>
-              <w:rPr>
-                <w:color w:val="00B0F0"/>
-              </w:rPr>
-              <w:t xml:space="preserve"> acesso à tela de redefinição d</w:t>
-            </w:r>
-            <w:r>
-              <w:rPr>
-                <w:color w:val="00B0F0"/>
-              </w:rPr>
-              <w:t>a sua</w:t>
-            </w:r>
-            <w:r>
-              <w:rPr>
-                <w:color w:val="00B0F0"/>
-              </w:rPr>
-              <w:t xml:space="preserve"> senha. </w:t>
+                <w:sz w:val="20"/>
+                <w:szCs w:val="20"/>
+              </w:rPr>
+            </w:pPr>
+            <w:r>
+              <w:rPr>
+                <w:b/>
+                <w:bCs/>
+                <w:sz w:val="20"/>
+                <w:szCs w:val="20"/>
+              </w:rPr>
+              <w:t>DADO</w:t>
+            </w:r>
+            <w:r>
+              <w:rPr>
+                <w:sz w:val="20"/>
+                <w:szCs w:val="20"/>
+              </w:rPr>
+              <w:t xml:space="preserve"> </w:t>
+            </w:r>
+            <w:r>
+              <w:rPr>
+                <w:b/>
+                <w:bCs/>
+                <w:sz w:val="20"/>
+                <w:szCs w:val="20"/>
+              </w:rPr>
+              <w:t>QUE</w:t>
+            </w:r>
+            <w:r>
+              <w:rPr>
+                <w:sz w:val="20"/>
+                <w:szCs w:val="20"/>
+              </w:rPr>
+              <w:t xml:space="preserve">: </w:t>
+            </w:r>
+          </w:p>
+          <w:p>
+            <w:pPr>
+              <w:spacing w:before="60" w:after="60"/>
+              <w:ind w:left="168"/>
+              <w:rPr>
+                <w:sz w:val="20"/>
+                <w:szCs w:val="20"/>
+              </w:rPr>
+            </w:pPr>
+            <w:r>
+              <w:rPr>
+                <w:b/>
+                <w:bCs/>
+                <w:sz w:val="20"/>
+                <w:szCs w:val="20"/>
+              </w:rPr>
+              <w:t>QUANDO</w:t>
+            </w:r>
+            <w:r>
+              <w:rPr>
+                <w:sz w:val="20"/>
+                <w:szCs w:val="20"/>
+              </w:rPr>
+              <w:t xml:space="preserve">: </w:t>
+            </w:r>
+          </w:p>
+          <w:p>
+            <w:pPr>
+              <w:spacing w:before="60" w:after="60"/>
+              <w:ind w:left="168"/>
+              <w:rPr>
+                <w:b/>
+                <w:bCs/>
+                <w:sz w:val="20"/>
+                <w:szCs w:val="20"/>
+              </w:rPr>
+            </w:pPr>
+            <w:r>
+              <w:rPr>
+                <w:b/>
+                <w:bCs/>
+                <w:sz w:val="20"/>
+                <w:szCs w:val="20"/>
+              </w:rPr>
+              <w:t>ENTÃO</w:t>
+            </w:r>
+            <w:r>
+              <w:rPr>
+                <w:sz w:val="20"/>
+                <w:szCs w:val="20"/>
+              </w:rPr>
+              <w:t xml:space="preserve">: </w:t>
             </w:r>
           </w:p>
         </w:tc>
@@ -8091,6 +8470,119 @@
     </w:lvl>
   </w:abstractNum>
   <w:abstractNum w:abstractNumId="1" w15:restartNumberingAfterBreak="0">
+    <w:nsid w:val="05F5271A"/>
+    <w:multiLevelType w:val="multilevel"/>
+    <w:tmpl w:val="8372110E"/>
+    <w:lvl w:ilvl="0">
+      <w:start w:val="1"/>
+      <w:numFmt w:val="decimal"/>
+      <w:lvlText w:val="%1."/>
+      <w:lvlJc w:val="left"/>
+      <w:pPr>
+        <w:tabs>
+          <w:tab w:val="num" w:pos="720"/>
+        </w:tabs>
+        <w:ind w:left="720" w:hanging="360"/>
+      </w:pPr>
+    </w:lvl>
+    <w:lvl w:ilvl="1" w:tentative="1">
+      <w:start w:val="1"/>
+      <w:numFmt w:val="decimal"/>
+      <w:lvlText w:val="%2."/>
+      <w:lvlJc w:val="left"/>
+      <w:pPr>
+        <w:tabs>
+          <w:tab w:val="num" w:pos="1440"/>
+        </w:tabs>
+        <w:ind w:left="1440" w:hanging="360"/>
+      </w:pPr>
+    </w:lvl>
+    <w:lvl w:ilvl="2" w:tentative="1">
+      <w:start w:val="1"/>
+      <w:numFmt w:val="decimal"/>
+      <w:lvlText w:val="%3."/>
+      <w:lvlJc w:val="left"/>
+      <w:pPr>
+        <w:tabs>
+          <w:tab w:val="num" w:pos="2160"/>
+        </w:tabs>
+        <w:ind w:left="2160" w:hanging="360"/>
+      </w:pPr>
+    </w:lvl>
+    <w:lvl w:ilvl="3" w:tentative="1">
+      <w:start w:val="1"/>
+      <w:numFmt w:val="decimal"/>
+      <w:lvlText w:val="%4."/>
+      <w:lvlJc w:val="left"/>
+      <w:pPr>
+        <w:tabs>
+          <w:tab w:val="num" w:pos="2880"/>
+        </w:tabs>
+        <w:ind w:left="2880" w:hanging="360"/>
+      </w:pPr>
+    </w:lvl>
+    <w:lvl w:ilvl="4" w:tentative="1">
+      <w:start w:val="1"/>
+      <w:numFmt w:val="decimal"/>
+      <w:lvlText w:val="%5."/>
+      <w:lvlJc w:val="left"/>
+      <w:pPr>
+        <w:tabs>
+          <w:tab w:val="num" w:pos="3600"/>
+        </w:tabs>
+        <w:ind w:left="3600" w:hanging="360"/>
+      </w:pPr>
+    </w:lvl>
+    <w:lvl w:ilvl="5" w:tentative="1">
+      <w:start w:val="1"/>
+      <w:numFmt w:val="decimal"/>
+      <w:lvlText w:val="%6."/>
+      <w:lvlJc w:val="left"/>
+      <w:pPr>
+        <w:tabs>
+          <w:tab w:val="num" w:pos="4320"/>
+        </w:tabs>
+        <w:ind w:left="4320" w:hanging="360"/>
+      </w:pPr>
+    </w:lvl>
+    <w:lvl w:ilvl="6" w:tentative="1">
+      <w:start w:val="1"/>
+      <w:numFmt w:val="decimal"/>
+      <w:lvlText w:val="%7."/>
+      <w:lvlJc w:val="left"/>
+      <w:pPr>
+        <w:tabs>
+          <w:tab w:val="num" w:pos="5040"/>
+        </w:tabs>
+        <w:ind w:left="5040" w:hanging="360"/>
+      </w:pPr>
+    </w:lvl>
+    <w:lvl w:ilvl="7" w:tentative="1">
+      <w:start w:val="1"/>
+      <w:numFmt w:val="decimal"/>
+      <w:lvlText w:val="%8."/>
+      <w:lvlJc w:val="left"/>
+      <w:pPr>
+        <w:tabs>
+          <w:tab w:val="num" w:pos="5760"/>
+        </w:tabs>
+        <w:ind w:left="5760" w:hanging="360"/>
+      </w:pPr>
+    </w:lvl>
+    <w:lvl w:ilvl="8" w:tentative="1">
+      <w:start w:val="1"/>
+      <w:numFmt w:val="decimal"/>
+      <w:lvlText w:val="%9."/>
+      <w:lvlJc w:val="left"/>
+      <w:pPr>
+        <w:tabs>
+          <w:tab w:val="num" w:pos="6480"/>
+        </w:tabs>
+        <w:ind w:left="6480" w:hanging="360"/>
+      </w:pPr>
+    </w:lvl>
+  </w:abstractNum>
+  <w:abstractNum w:abstractNumId="2" w15:restartNumberingAfterBreak="0">
     <w:nsid w:val="07225F6D"/>
     <w:multiLevelType w:val="hybridMultilevel"/>
     <w:tmpl w:val="26027278"/>
@@ -8203,7 +8695,7 @@
       </w:rPr>
     </w:lvl>
   </w:abstractNum>
-  <w:abstractNum w:abstractNumId="2" w15:restartNumberingAfterBreak="0">
+  <w:abstractNum w:abstractNumId="3" w15:restartNumberingAfterBreak="0">
     <w:nsid w:val="1AB9519F"/>
     <w:multiLevelType w:val="hybridMultilevel"/>
     <w:tmpl w:val="2594E5AA"/>
@@ -8316,7 +8808,7 @@
       </w:rPr>
     </w:lvl>
   </w:abstractNum>
-  <w:abstractNum w:abstractNumId="3" w15:restartNumberingAfterBreak="0">
+  <w:abstractNum w:abstractNumId="4" w15:restartNumberingAfterBreak="0">
     <w:nsid w:val="270C3953"/>
     <w:multiLevelType w:val="hybridMultilevel"/>
     <w:tmpl w:val="B3821FBC"/>
@@ -8429,7 +8921,7 @@
       </w:rPr>
     </w:lvl>
   </w:abstractNum>
-  <w:abstractNum w:abstractNumId="4" w15:restartNumberingAfterBreak="0">
+  <w:abstractNum w:abstractNumId="5" w15:restartNumberingAfterBreak="0">
     <w:nsid w:val="2C101541"/>
     <w:multiLevelType w:val="hybridMultilevel"/>
     <w:tmpl w:val="02663BC4"/>
@@ -8542,7 +9034,7 @@
       </w:rPr>
     </w:lvl>
   </w:abstractNum>
-  <w:abstractNum w:abstractNumId="5" w15:restartNumberingAfterBreak="0">
+  <w:abstractNum w:abstractNumId="6" w15:restartNumberingAfterBreak="0">
     <w:nsid w:val="2E5E06C8"/>
     <w:multiLevelType w:val="hybridMultilevel"/>
     <w:tmpl w:val="2CB44DFC"/>
@@ -8655,7 +9147,7 @@
       </w:rPr>
     </w:lvl>
   </w:abstractNum>
-  <w:abstractNum w:abstractNumId="6" w15:restartNumberingAfterBreak="0">
+  <w:abstractNum w:abstractNumId="7" w15:restartNumberingAfterBreak="0">
     <w:nsid w:val="34624F3A"/>
     <w:multiLevelType w:val="hybridMultilevel"/>
     <w:tmpl w:val="5FDE218E"/>
@@ -8745,7 +9237,7 @@
       </w:pPr>
     </w:lvl>
   </w:abstractNum>
-  <w:abstractNum w:abstractNumId="7" w15:restartNumberingAfterBreak="0">
+  <w:abstractNum w:abstractNumId="8" w15:restartNumberingAfterBreak="0">
     <w:nsid w:val="364648EE"/>
     <w:multiLevelType w:val="hybridMultilevel"/>
     <w:tmpl w:val="2960B58C"/>
@@ -8858,7 +9350,7 @@
       </w:rPr>
     </w:lvl>
   </w:abstractNum>
-  <w:abstractNum w:abstractNumId="8" w15:restartNumberingAfterBreak="0">
+  <w:abstractNum w:abstractNumId="9" w15:restartNumberingAfterBreak="0">
     <w:nsid w:val="36994D0A"/>
     <w:multiLevelType w:val="hybridMultilevel"/>
     <w:tmpl w:val="FD6A7B86"/>
@@ -8971,7 +9463,7 @@
       </w:rPr>
     </w:lvl>
   </w:abstractNum>
-  <w:abstractNum w:abstractNumId="9" w15:restartNumberingAfterBreak="0">
+  <w:abstractNum w:abstractNumId="10" w15:restartNumberingAfterBreak="0">
     <w:nsid w:val="3A6A29B4"/>
     <w:multiLevelType w:val="hybridMultilevel"/>
     <w:tmpl w:val="244CCD82"/>
@@ -9084,7 +9576,7 @@
       </w:rPr>
     </w:lvl>
   </w:abstractNum>
-  <w:abstractNum w:abstractNumId="10" w15:restartNumberingAfterBreak="0">
+  <w:abstractNum w:abstractNumId="11" w15:restartNumberingAfterBreak="0">
     <w:nsid w:val="3CF71472"/>
     <w:multiLevelType w:val="hybridMultilevel"/>
     <w:tmpl w:val="3BB02E16"/>
@@ -9197,7 +9689,7 @@
       </w:rPr>
     </w:lvl>
   </w:abstractNum>
-  <w:abstractNum w:abstractNumId="11" w15:restartNumberingAfterBreak="0">
+  <w:abstractNum w:abstractNumId="12" w15:restartNumberingAfterBreak="0">
     <w:nsid w:val="4B280DAB"/>
     <w:multiLevelType w:val="hybridMultilevel"/>
     <w:tmpl w:val="1924B8E8"/>
@@ -9310,7 +9802,7 @@
       </w:rPr>
     </w:lvl>
   </w:abstractNum>
-  <w:abstractNum w:abstractNumId="12" w15:restartNumberingAfterBreak="0">
+  <w:abstractNum w:abstractNumId="13" w15:restartNumberingAfterBreak="0">
     <w:nsid w:val="4CB20A2D"/>
     <w:multiLevelType w:val="hybridMultilevel"/>
     <w:tmpl w:val="05CA5620"/>
@@ -9423,7 +9915,7 @@
       </w:rPr>
     </w:lvl>
   </w:abstractNum>
-  <w:abstractNum w:abstractNumId="13" w15:restartNumberingAfterBreak="0">
+  <w:abstractNum w:abstractNumId="14" w15:restartNumberingAfterBreak="0">
     <w:nsid w:val="4D8825A3"/>
     <w:multiLevelType w:val="hybridMultilevel"/>
     <w:tmpl w:val="4AE49550"/>
@@ -9536,7 +10028,7 @@
       </w:rPr>
     </w:lvl>
   </w:abstractNum>
-  <w:abstractNum w:abstractNumId="14" w15:restartNumberingAfterBreak="0">
+  <w:abstractNum w:abstractNumId="15" w15:restartNumberingAfterBreak="0">
     <w:nsid w:val="526A044A"/>
     <w:multiLevelType w:val="hybridMultilevel"/>
     <w:tmpl w:val="6E4A7F88"/>
@@ -9676,7 +10168,7 @@
       </w:rPr>
     </w:lvl>
   </w:abstractNum>
-  <w:abstractNum w:abstractNumId="15" w15:restartNumberingAfterBreak="0">
+  <w:abstractNum w:abstractNumId="16" w15:restartNumberingAfterBreak="0">
     <w:nsid w:val="55056E40"/>
     <w:multiLevelType w:val="multilevel"/>
     <w:tmpl w:val="97066B94"/>
@@ -9825,7 +10317,7 @@
       </w:rPr>
     </w:lvl>
   </w:abstractNum>
-  <w:abstractNum w:abstractNumId="16" w15:restartNumberingAfterBreak="0">
+  <w:abstractNum w:abstractNumId="17" w15:restartNumberingAfterBreak="0">
     <w:nsid w:val="569E4099"/>
     <w:multiLevelType w:val="hybridMultilevel"/>
     <w:tmpl w:val="B81A6C36"/>
@@ -9915,7 +10407,7 @@
       </w:pPr>
     </w:lvl>
   </w:abstractNum>
-  <w:abstractNum w:abstractNumId="17" w15:restartNumberingAfterBreak="0">
+  <w:abstractNum w:abstractNumId="18" w15:restartNumberingAfterBreak="0">
     <w:nsid w:val="591F497F"/>
     <w:multiLevelType w:val="hybridMultilevel"/>
     <w:tmpl w:val="7294222E"/>
@@ -10004,7 +10496,7 @@
       </w:pPr>
     </w:lvl>
   </w:abstractNum>
-  <w:abstractNum w:abstractNumId="18" w15:restartNumberingAfterBreak="0">
+  <w:abstractNum w:abstractNumId="19" w15:restartNumberingAfterBreak="0">
     <w:nsid w:val="5B8547C0"/>
     <w:multiLevelType w:val="hybridMultilevel"/>
     <w:tmpl w:val="3490F9D2"/>
@@ -10117,7 +10609,7 @@
       </w:rPr>
     </w:lvl>
   </w:abstractNum>
-  <w:abstractNum w:abstractNumId="19" w15:restartNumberingAfterBreak="0">
+  <w:abstractNum w:abstractNumId="20" w15:restartNumberingAfterBreak="0">
     <w:nsid w:val="61A703C1"/>
     <w:multiLevelType w:val="hybridMultilevel"/>
     <w:tmpl w:val="63AEA544"/>
@@ -10230,7 +10722,7 @@
       </w:rPr>
     </w:lvl>
   </w:abstractNum>
-  <w:abstractNum w:abstractNumId="20" w15:restartNumberingAfterBreak="0">
+  <w:abstractNum w:abstractNumId="21" w15:restartNumberingAfterBreak="0">
     <w:nsid w:val="61F54058"/>
     <w:multiLevelType w:val="hybridMultilevel"/>
     <w:tmpl w:val="5DFA9382"/>
@@ -10343,7 +10835,7 @@
       </w:rPr>
     </w:lvl>
   </w:abstractNum>
-  <w:abstractNum w:abstractNumId="21" w15:restartNumberingAfterBreak="0">
+  <w:abstractNum w:abstractNumId="22" w15:restartNumberingAfterBreak="0">
     <w:nsid w:val="6BB55CFA"/>
     <w:multiLevelType w:val="multilevel"/>
     <w:tmpl w:val="04160025"/>
@@ -10438,7 +10930,7 @@
       </w:pPr>
     </w:lvl>
   </w:abstractNum>
-  <w:abstractNum w:abstractNumId="22" w15:restartNumberingAfterBreak="0">
+  <w:abstractNum w:abstractNumId="23" w15:restartNumberingAfterBreak="0">
     <w:nsid w:val="6F5E387E"/>
     <w:multiLevelType w:val="hybridMultilevel"/>
     <w:tmpl w:val="FFB68ADA"/>
@@ -10551,7 +11043,7 @@
       </w:rPr>
     </w:lvl>
   </w:abstractNum>
-  <w:abstractNum w:abstractNumId="23" w15:restartNumberingAfterBreak="0">
+  <w:abstractNum w:abstractNumId="24" w15:restartNumberingAfterBreak="0">
     <w:nsid w:val="6F990018"/>
     <w:multiLevelType w:val="hybridMultilevel"/>
     <w:tmpl w:val="74C89F7C"/>
@@ -10664,7 +11156,7 @@
       </w:rPr>
     </w:lvl>
   </w:abstractNum>
-  <w:abstractNum w:abstractNumId="24" w15:restartNumberingAfterBreak="0">
+  <w:abstractNum w:abstractNumId="25" w15:restartNumberingAfterBreak="0">
     <w:nsid w:val="76CE7E11"/>
     <w:multiLevelType w:val="hybridMultilevel"/>
     <w:tmpl w:val="2AC6580C"/>
@@ -10777,7 +11269,7 @@
       </w:rPr>
     </w:lvl>
   </w:abstractNum>
-  <w:abstractNum w:abstractNumId="25" w15:restartNumberingAfterBreak="0">
+  <w:abstractNum w:abstractNumId="26" w15:restartNumberingAfterBreak="0">
     <w:nsid w:val="78DA1D14"/>
     <w:multiLevelType w:val="hybridMultilevel"/>
     <w:tmpl w:val="94983272"/>
@@ -10863,7 +11355,7 @@
       </w:pPr>
     </w:lvl>
   </w:abstractNum>
-  <w:abstractNum w:abstractNumId="26" w15:restartNumberingAfterBreak="0">
+  <w:abstractNum w:abstractNumId="27" w15:restartNumberingAfterBreak="0">
     <w:nsid w:val="7AF67E80"/>
     <w:multiLevelType w:val="hybridMultilevel"/>
     <w:tmpl w:val="97AC174E"/>
@@ -10976,7 +11468,7 @@
       </w:rPr>
     </w:lvl>
   </w:abstractNum>
-  <w:abstractNum w:abstractNumId="27" w15:restartNumberingAfterBreak="0">
+  <w:abstractNum w:abstractNumId="28" w15:restartNumberingAfterBreak="0">
     <w:nsid w:val="7BDF73EF"/>
     <w:multiLevelType w:val="multilevel"/>
     <w:tmpl w:val="C562F888"/>
@@ -11126,94 +11618,97 @@
     </w:lvl>
   </w:abstractNum>
   <w:num w:numId="1" w16cid:durableId="1969049504">
+    <w:abstractNumId w:val="20"/>
+  </w:num>
+  <w:num w:numId="2" w16cid:durableId="163672288">
+    <w:abstractNumId w:val="6"/>
+  </w:num>
+  <w:num w:numId="3" w16cid:durableId="527377733">
+    <w:abstractNumId w:val="26"/>
+  </w:num>
+  <w:num w:numId="4" w16cid:durableId="669792701">
     <w:abstractNumId w:val="19"/>
   </w:num>
-  <w:num w:numId="2" w16cid:durableId="163672288">
-    <w:abstractNumId w:val="5"/>
+  <w:num w:numId="5" w16cid:durableId="317853721">
+    <w:abstractNumId w:val="13"/>
   </w:num>
-  <w:num w:numId="3" w16cid:durableId="527377733">
-    <w:abstractNumId w:val="25"/>
-  </w:num>
-  <w:num w:numId="4" w16cid:durableId="669792701">
+  <w:num w:numId="6" w16cid:durableId="956374481">
     <w:abstractNumId w:val="18"/>
   </w:num>
-  <w:num w:numId="5" w16cid:durableId="317853721">
-    <w:abstractNumId w:val="12"/>
-  </w:num>
-  <w:num w:numId="6" w16cid:durableId="956374481">
-    <w:abstractNumId w:val="17"/>
-  </w:num>
   <w:num w:numId="7" w16cid:durableId="1818036259">
-    <w:abstractNumId w:val="3"/>
+    <w:abstractNumId w:val="4"/>
   </w:num>
   <w:num w:numId="8" w16cid:durableId="1349479764">
     <w:abstractNumId w:val="0"/>
   </w:num>
   <w:num w:numId="9" w16cid:durableId="1910338929">
-    <w:abstractNumId w:val="2"/>
+    <w:abstractNumId w:val="3"/>
   </w:num>
   <w:num w:numId="10" w16cid:durableId="1219704348">
-    <w:abstractNumId w:val="10"/>
+    <w:abstractNumId w:val="11"/>
   </w:num>
   <w:num w:numId="11" w16cid:durableId="178130051">
-    <w:abstractNumId w:val="17"/>
+    <w:abstractNumId w:val="18"/>
     <w:lvlOverride w:ilvl="0">
       <w:startOverride w:val="1"/>
     </w:lvlOverride>
   </w:num>
   <w:num w:numId="12" w16cid:durableId="1034884286">
+    <w:abstractNumId w:val="24"/>
+  </w:num>
+  <w:num w:numId="13" w16cid:durableId="1190145410">
+    <w:abstractNumId w:val="10"/>
+  </w:num>
+  <w:num w:numId="14" w16cid:durableId="1879971831">
+    <w:abstractNumId w:val="12"/>
+  </w:num>
+  <w:num w:numId="15" w16cid:durableId="39718853">
+    <w:abstractNumId w:val="14"/>
+  </w:num>
+  <w:num w:numId="16" w16cid:durableId="1400706941">
+    <w:abstractNumId w:val="25"/>
+  </w:num>
+  <w:num w:numId="17" w16cid:durableId="152184261">
+    <w:abstractNumId w:val="5"/>
+  </w:num>
+  <w:num w:numId="18" w16cid:durableId="433674533">
+    <w:abstractNumId w:val="22"/>
+  </w:num>
+  <w:num w:numId="19" w16cid:durableId="1870029291">
+    <w:abstractNumId w:val="7"/>
+  </w:num>
+  <w:num w:numId="20" w16cid:durableId="1341466684">
+    <w:abstractNumId w:val="17"/>
+  </w:num>
+  <w:num w:numId="21" w16cid:durableId="403331802">
+    <w:abstractNumId w:val="9"/>
+  </w:num>
+  <w:num w:numId="22" w16cid:durableId="1344893932">
+    <w:abstractNumId w:val="2"/>
+  </w:num>
+  <w:num w:numId="23" w16cid:durableId="1523131488">
+    <w:abstractNumId w:val="8"/>
+  </w:num>
+  <w:num w:numId="24" w16cid:durableId="1857888827">
     <w:abstractNumId w:val="23"/>
   </w:num>
-  <w:num w:numId="13" w16cid:durableId="1190145410">
-    <w:abstractNumId w:val="9"/>
+  <w:num w:numId="25" w16cid:durableId="472792268">
+    <w:abstractNumId w:val="28"/>
   </w:num>
-  <w:num w:numId="14" w16cid:durableId="1879971831">
-    <w:abstractNumId w:val="11"/>
+  <w:num w:numId="26" w16cid:durableId="2037271523">
+    <w:abstractNumId w:val="27"/>
   </w:num>
-  <w:num w:numId="15" w16cid:durableId="39718853">
-    <w:abstractNumId w:val="13"/>
+  <w:num w:numId="27" w16cid:durableId="1445881583">
+    <w:abstractNumId w:val="16"/>
   </w:num>
-  <w:num w:numId="16" w16cid:durableId="1400706941">
-    <w:abstractNumId w:val="24"/>
-  </w:num>
-  <w:num w:numId="17" w16cid:durableId="152184261">
-    <w:abstractNumId w:val="4"/>
-  </w:num>
-  <w:num w:numId="18" w16cid:durableId="433674533">
+  <w:num w:numId="28" w16cid:durableId="2029943888">
     <w:abstractNumId w:val="21"/>
   </w:num>
-  <w:num w:numId="19" w16cid:durableId="1870029291">
-    <w:abstractNumId w:val="6"/>
-  </w:num>
-  <w:num w:numId="20" w16cid:durableId="1341466684">
-    <w:abstractNumId w:val="16"/>
-  </w:num>
-  <w:num w:numId="21" w16cid:durableId="403331802">
-    <w:abstractNumId w:val="8"/>
-  </w:num>
-  <w:num w:numId="22" w16cid:durableId="1344893932">
-    <w:abstractNumId w:val="1"/>
-  </w:num>
-  <w:num w:numId="23" w16cid:durableId="1523131488">
-    <w:abstractNumId w:val="7"/>
-  </w:num>
-  <w:num w:numId="24" w16cid:durableId="1857888827">
-    <w:abstractNumId w:val="22"/>
-  </w:num>
-  <w:num w:numId="25" w16cid:durableId="472792268">
-    <w:abstractNumId w:val="27"/>
-  </w:num>
-  <w:num w:numId="26" w16cid:durableId="2037271523">
-    <w:abstractNumId w:val="26"/>
-  </w:num>
-  <w:num w:numId="27" w16cid:durableId="1445881583">
+  <w:num w:numId="29" w16cid:durableId="1478916319">
     <w:abstractNumId w:val="15"/>
   </w:num>
-  <w:num w:numId="28" w16cid:durableId="2029943888">
-    <w:abstractNumId w:val="20"/>
-  </w:num>
-  <w:num w:numId="29" w16cid:durableId="1478916319">
-    <w:abstractNumId w:val="14"/>
+  <w:num w:numId="30" w16cid:durableId="1622568520">
+    <w:abstractNumId w:val="1"/>
   </w:num>
 </w:numbering>
 </file>
@@ -12769,6 +13264,10 @@
 </file>
 
 <file path=customXml/item1.xml><?xml version="1.0" encoding="utf-8"?>
+<b:Sources xmlns:b="http://schemas.openxmlformats.org/officeDocument/2006/bibliography" xmlns="http://schemas.openxmlformats.org/officeDocument/2006/bibliography" SelectedStyle="\APASixthEditionOfficeOnline.xsl" StyleName="APA" Version="6"/>
+</file>
+
+<file path=customXml/item2.xml><?xml version="1.0" encoding="utf-8"?>
 <ct:contentTypeSchema xmlns:ct="http://schemas.microsoft.com/office/2006/metadata/contentType" xmlns:ma="http://schemas.microsoft.com/office/2006/metadata/properties/metaAttributes" ct:_="" ma:_="" ma:contentTypeName="Document" ma:contentTypeID="0x0101007D6FB4E6DB7602489515A560918BAFE6" ma:contentTypeVersion="13" ma:contentTypeDescription="Create a new document." ma:contentTypeScope="" ma:versionID="006b28b2eba7216ba998614930a82589">
   <xsd:schema xmlns:xsd="http://www.w3.org/2001/XMLSchema" xmlns:xs="http://www.w3.org/2001/XMLSchema" xmlns:p="http://schemas.microsoft.com/office/2006/metadata/properties" xmlns:ns2="4e068848-ab80-442e-9411-f6a9d9591f59" xmlns:ns3="311e6695-f330-4e01-8cd5-d41d4d3de720" targetNamespace="http://schemas.microsoft.com/office/2006/metadata/properties" ma:root="true" ma:fieldsID="43320009fb67bfe2e81d34776533a47c" ns2:_="" ns3:_="">
     <xsd:import namespace="4e068848-ab80-442e-9411-f6a9d9591f59"/>
@@ -12991,11 +13490,16 @@
 </ct:contentTypeSchema>
 </file>
 
-<file path=customXml/item2.xml><?xml version="1.0" encoding="utf-8"?>
-<b:Sources xmlns:b="http://schemas.openxmlformats.org/officeDocument/2006/bibliography" xmlns="http://schemas.openxmlformats.org/officeDocument/2006/bibliography" SelectedStyle="\APASixthEditionOfficeOnline.xsl" StyleName="APA" Version="6"/>
+<file path=customXml/item3.xml><?xml version="1.0" encoding="utf-8"?>
+<?mso-contentType ?>
+<FormTemplates xmlns="http://schemas.microsoft.com/sharepoint/v3/contenttype/forms">
+  <Display>DocumentLibraryForm</Display>
+  <Edit>DocumentLibraryForm</Edit>
+  <New>DocumentLibraryForm</New>
+</FormTemplates>
 </file>
 
-<file path=customXml/item3.xml><?xml version="1.0" encoding="utf-8"?>
+<file path=customXml/item4.xml><?xml version="1.0" encoding="utf-8"?>
 <p:properties xmlns:p="http://schemas.microsoft.com/office/2006/metadata/properties" xmlns:xsi="http://www.w3.org/2001/XMLSchema-instance" xmlns:pc="http://schemas.microsoft.com/office/infopath/2007/PartnerControls">
   <documentManagement>
     <lcf76f155ced4ddcb4097134ff3c332f xmlns="4e068848-ab80-442e-9411-f6a9d9591f59">
@@ -13006,16 +13510,15 @@
 </p:properties>
 </file>
 
-<file path=customXml/item4.xml><?xml version="1.0" encoding="utf-8"?>
-<?mso-contentType ?>
-<FormTemplates xmlns="http://schemas.microsoft.com/sharepoint/v3/contenttype/forms">
-  <Display>DocumentLibraryForm</Display>
-  <Edit>DocumentLibraryForm</Edit>
-  <New>DocumentLibraryForm</New>
-</FormTemplates>
+<file path=customXml/itemProps1.xml><?xml version="1.0" encoding="utf-8"?>
+<ds:datastoreItem xmlns:ds="http://schemas.openxmlformats.org/officeDocument/2006/customXml" ds:itemID="{5070FE65-AA96-43AB-8429-E23F25CB8DC5}">
+  <ds:schemaRefs>
+    <ds:schemaRef ds:uri="http://schemas.openxmlformats.org/officeDocument/2006/bibliography"/>
+  </ds:schemaRefs>
+</ds:datastoreItem>
 </file>
 
-<file path=customXml/itemProps1.xml><?xml version="1.0" encoding="utf-8"?>
+<file path=customXml/itemProps2.xml><?xml version="1.0" encoding="utf-8"?>
 <ds:datastoreItem xmlns:ds="http://schemas.openxmlformats.org/officeDocument/2006/customXml" ds:itemID="{F11EBDB2-0BF4-4E8A-9510-B964EA52DEEB}">
   <ds:schemaRefs>
     <ds:schemaRef ds:uri="http://schemas.microsoft.com/office/2006/metadata/contentType"/>
@@ -13034,15 +13537,15 @@
 </ds:datastoreItem>
 </file>
 
-<file path=customXml/itemProps2.xml><?xml version="1.0" encoding="utf-8"?>
-<ds:datastoreItem xmlns:ds="http://schemas.openxmlformats.org/officeDocument/2006/customXml" ds:itemID="{5070FE65-AA96-43AB-8429-E23F25CB8DC5}">
+<file path=customXml/itemProps3.xml><?xml version="1.0" encoding="utf-8"?>
+<ds:datastoreItem xmlns:ds="http://schemas.openxmlformats.org/officeDocument/2006/customXml" ds:itemID="{11B1DE72-80E9-4162-B852-7908AAB96FDA}">
   <ds:schemaRefs>
-    <ds:schemaRef ds:uri="http://schemas.openxmlformats.org/officeDocument/2006/bibliography"/>
+    <ds:schemaRef ds:uri="http://schemas.microsoft.com/sharepoint/v3/contenttype/forms"/>
   </ds:schemaRefs>
 </ds:datastoreItem>
 </file>
 
-<file path=customXml/itemProps3.xml><?xml version="1.0" encoding="utf-8"?>
+<file path=customXml/itemProps4.xml><?xml version="1.0" encoding="utf-8"?>
 <ds:datastoreItem xmlns:ds="http://schemas.openxmlformats.org/officeDocument/2006/customXml" ds:itemID="{95F86C99-42FA-4EA1-8E50-0FBF23CAF963}">
   <ds:schemaRefs>
     <ds:schemaRef ds:uri="http://schemas.microsoft.com/office/2006/metadata/properties"/>
@@ -13051,12 +13554,4 @@
     <ds:schemaRef ds:uri="311e6695-f330-4e01-8cd5-d41d4d3de720"/>
   </ds:schemaRefs>
 </ds:datastoreItem>
-</file>
-
-<file path=customXml/itemProps4.xml><?xml version="1.0" encoding="utf-8"?>
-<ds:datastoreItem xmlns:ds="http://schemas.openxmlformats.org/officeDocument/2006/customXml" ds:itemID="{11B1DE72-80E9-4162-B852-7908AAB96FDA}">
-  <ds:schemaRefs>
-    <ds:schemaRef ds:uri="http://schemas.microsoft.com/sharepoint/v3/contenttype/forms"/>
-  </ds:schemaRefs>
-</ds:datastoreItem>
 </file>
</xml_diff>

<commit_message>
docs: entrega sprint 1
</commit_message>
<xml_diff>
--- a/entregas-aula/BSI_Especificacao_do_Projeto_PetConnect_v1.docx
+++ b/entregas-aula/BSI_Especificacao_do_Projeto_PetConnect_v1.docx
@@ -38,8 +38,17 @@
           <w:sz w:val="40"/>
           <w:szCs w:val="40"/>
         </w:rPr>
-        <w:t>Guilherme Zanchettin</w:t>
+        <w:t xml:space="preserve">Guilherme </w:t>
       </w:r>
+      <w:proofErr w:type="spellStart"/>
+      <w:r>
+        <w:rPr>
+          <w:sz w:val="40"/>
+          <w:szCs w:val="40"/>
+        </w:rPr>
+        <w:t>Zanchettin</w:t>
+      </w:r>
+      <w:proofErr w:type="spellEnd"/>
     </w:p>
     <w:p>
       <w:pPr>
@@ -64,13 +73,31 @@
         </w:rPr>
         <w:t xml:space="preserve">e </w:t>
       </w:r>
+      <w:proofErr w:type="spellStart"/>
       <w:r>
         <w:rPr>
           <w:sz w:val="40"/>
           <w:szCs w:val="40"/>
         </w:rPr>
-        <w:t>Valiati Maran</w:t>
+        <w:t>Valiati</w:t>
       </w:r>
+      <w:proofErr w:type="spellEnd"/>
+      <w:r>
+        <w:rPr>
+          <w:sz w:val="40"/>
+          <w:szCs w:val="40"/>
+        </w:rPr>
+        <w:t xml:space="preserve"> </w:t>
+      </w:r>
+      <w:proofErr w:type="spellStart"/>
+      <w:r>
+        <w:rPr>
+          <w:sz w:val="40"/>
+          <w:szCs w:val="40"/>
+        </w:rPr>
+        <w:t>Maran</w:t>
+      </w:r>
+      <w:proofErr w:type="spellEnd"/>
     </w:p>
     <w:p/>
     <w:p/>
@@ -289,8 +316,21 @@
                               <w:t>a</w:t>
                             </w:r>
                             <w:r>
-                              <w:t>. Joselaine Valaski</w:t>
+                              <w:t xml:space="preserve">. </w:t>
                             </w:r>
+                            <w:proofErr w:type="spellStart"/>
+                            <w:r>
+                              <w:t>Joselaine</w:t>
+                            </w:r>
+                            <w:proofErr w:type="spellEnd"/>
+                            <w:r>
+                              <w:t xml:space="preserve"> </w:t>
+                            </w:r>
+                            <w:proofErr w:type="spellStart"/>
+                            <w:r>
+                              <w:t>Valaski</w:t>
+                            </w:r>
+                            <w:proofErr w:type="spellEnd"/>
                           </w:p>
                           <w:p>
                             <w:pPr>
@@ -399,8 +439,21 @@
                         <w:t>a</w:t>
                       </w:r>
                       <w:r>
-                        <w:t>. Joselaine Valaski</w:t>
+                        <w:t xml:space="preserve">. </w:t>
                       </w:r>
+                      <w:proofErr w:type="spellStart"/>
+                      <w:r>
+                        <w:t>Joselaine</w:t>
+                      </w:r>
+                      <w:proofErr w:type="spellEnd"/>
+                      <w:r>
+                        <w:t xml:space="preserve"> </w:t>
+                      </w:r>
+                      <w:proofErr w:type="spellStart"/>
+                      <w:r>
+                        <w:t>Valaski</w:t>
+                      </w:r>
+                      <w:proofErr w:type="spellEnd"/>
                     </w:p>
                     <w:p>
                       <w:pPr>
@@ -1589,7 +1642,15 @@
               <w:t>Prover</w:t>
             </w:r>
             <w:r>
-              <w:t xml:space="preserve"> agendamento eficiente que permita aos donos de pets reservar e gerenciar horários para consultas veterinárias, banhos e tosas de forma fácil e automatizada, minimizando o esforço manual e otimizando o calendário do petshop. </w:t>
+              <w:t xml:space="preserve"> agendamento eficiente que permita aos donos de pets </w:t>
+            </w:r>
+            <w:proofErr w:type="gramStart"/>
+            <w:r>
+              <w:t>reservar</w:t>
+            </w:r>
+            <w:proofErr w:type="gramEnd"/>
+            <w:r>
+              <w:t xml:space="preserve"> e gerenciar horários para consultas veterinárias, banhos e tosas de forma fácil e automatizada, minimizando o esforço manual e otimizando o calendário do petshop. </w:t>
             </w:r>
           </w:p>
         </w:tc>
@@ -2351,7 +2412,43 @@
                 <w:sz w:val="22"/>
                 <w:szCs w:val="22"/>
               </w:rPr>
-              <w:t>Não faz reservas para serviços de terceiros, como pet sitters ou dog walkers.</w:t>
+              <w:t xml:space="preserve">Não faz reservas para serviços de terceiros, como pet </w:t>
+            </w:r>
+            <w:proofErr w:type="spellStart"/>
+            <w:r>
+              <w:rPr>
+                <w:rFonts w:ascii="Calibri" w:hAnsi="Calibri" w:cs="Calibri"/>
+                <w:sz w:val="22"/>
+                <w:szCs w:val="22"/>
+              </w:rPr>
+              <w:t>sitters</w:t>
+            </w:r>
+            <w:proofErr w:type="spellEnd"/>
+            <w:r>
+              <w:rPr>
+                <w:rFonts w:ascii="Calibri" w:hAnsi="Calibri" w:cs="Calibri"/>
+                <w:sz w:val="22"/>
+                <w:szCs w:val="22"/>
+              </w:rPr>
+              <w:t xml:space="preserve"> ou dog </w:t>
+            </w:r>
+            <w:proofErr w:type="spellStart"/>
+            <w:r>
+              <w:rPr>
+                <w:rFonts w:ascii="Calibri" w:hAnsi="Calibri" w:cs="Calibri"/>
+                <w:sz w:val="22"/>
+                <w:szCs w:val="22"/>
+              </w:rPr>
+              <w:t>walkers</w:t>
+            </w:r>
+            <w:proofErr w:type="spellEnd"/>
+            <w:r>
+              <w:rPr>
+                <w:rFonts w:ascii="Calibri" w:hAnsi="Calibri" w:cs="Calibri"/>
+                <w:sz w:val="22"/>
+                <w:szCs w:val="22"/>
+              </w:rPr>
+              <w:t>.</w:t>
             </w:r>
           </w:p>
           <w:p>
@@ -2935,7 +3032,23 @@
           </w:tcPr>
           <w:p>
             <w:r>
-              <w:t>Solução all-in-one personalizável que integra todos os aspectos da gestão de petshops</w:t>
+              <w:t xml:space="preserve">Solução </w:t>
+            </w:r>
+            <w:proofErr w:type="spellStart"/>
+            <w:r>
+              <w:t>all</w:t>
+            </w:r>
+            <w:proofErr w:type="spellEnd"/>
+            <w:r>
+              <w:t>-</w:t>
+            </w:r>
+            <w:proofErr w:type="spellStart"/>
+            <w:r>
+              <w:t>in-one</w:t>
+            </w:r>
+            <w:proofErr w:type="spellEnd"/>
+            <w:r>
+              <w:t xml:space="preserve"> personalizável que integra todos os aspectos da gestão de petshops</w:t>
             </w:r>
             <w:r>
               <w:t>.</w:t>
@@ -3160,10 +3273,10 @@
           </w:tcPr>
           <w:p>
             <w:r>
-              <w:t>Permitir</w:t>
-            </w:r>
-            <w:r>
-              <w:t xml:space="preserve"> que o Usuário execute o login no sistema.</w:t>
+              <w:t>Executar</w:t>
+            </w:r>
+            <w:r>
+              <w:t xml:space="preserve"> o login no sistema.</w:t>
             </w:r>
           </w:p>
         </w:tc>
@@ -3205,13 +3318,7 @@
               <w:rPr>
                 <w:rFonts w:ascii="Calibri" w:hAnsi="Calibri" w:cs="Calibri"/>
               </w:rPr>
-              <w:t>Permitir</w:t>
-            </w:r>
-            <w:r>
-              <w:rPr>
-                <w:rFonts w:ascii="Calibri" w:hAnsi="Calibri" w:cs="Calibri"/>
-              </w:rPr>
-              <w:t xml:space="preserve"> que o Usuário solicite a recuperação de senha para restaurar o acesso ao sistema.</w:t>
+              <w:t>Permitir que o Usuário solicite a recuperação de senha para restaurar o acesso ao sistema.</w:t>
             </w:r>
           </w:p>
         </w:tc>
@@ -4221,7 +4328,7 @@
           </w:tcPr>
           <w:p>
             <w:r>
-              <w:t>Atendente do Petshop</w:t>
+              <w:t>Funcionário (Petshop)</w:t>
             </w:r>
           </w:p>
         </w:tc>
@@ -4250,84 +4357,6 @@
                 <w:szCs w:val="24"/>
               </w:rPr>
               <w:t>3</w:t>
-            </w:r>
-          </w:p>
-        </w:tc>
-        <w:tc>
-          <w:tcPr>
-            <w:tcW w:w="7796" w:type="dxa"/>
-            <w:vAlign w:val="center"/>
-          </w:tcPr>
-          <w:p>
-            <w:r>
-              <w:t>Veterinário</w:t>
-            </w:r>
-          </w:p>
-        </w:tc>
-      </w:tr>
-      <w:tr>
-        <w:tc>
-          <w:tcPr>
-            <w:tcW w:w="709" w:type="dxa"/>
-            <w:vAlign w:val="center"/>
-          </w:tcPr>
-          <w:p>
-            <w:pPr>
-              <w:jc w:val="center"/>
-              <w:rPr>
-                <w:b/>
-                <w:bCs/>
-                <w:sz w:val="24"/>
-                <w:szCs w:val="24"/>
-              </w:rPr>
-            </w:pPr>
-            <w:r>
-              <w:rPr>
-                <w:b/>
-                <w:bCs/>
-                <w:sz w:val="24"/>
-                <w:szCs w:val="24"/>
-              </w:rPr>
-              <w:t>4</w:t>
-            </w:r>
-          </w:p>
-        </w:tc>
-        <w:tc>
-          <w:tcPr>
-            <w:tcW w:w="7796" w:type="dxa"/>
-            <w:vAlign w:val="center"/>
-          </w:tcPr>
-          <w:p>
-            <w:r>
-              <w:t>Auxiliar de Serviços (Groomer)</w:t>
-            </w:r>
-          </w:p>
-        </w:tc>
-      </w:tr>
-      <w:tr>
-        <w:tc>
-          <w:tcPr>
-            <w:tcW w:w="709" w:type="dxa"/>
-            <w:vAlign w:val="center"/>
-          </w:tcPr>
-          <w:p>
-            <w:pPr>
-              <w:jc w:val="center"/>
-              <w:rPr>
-                <w:b/>
-                <w:bCs/>
-                <w:sz w:val="24"/>
-                <w:szCs w:val="24"/>
-              </w:rPr>
-            </w:pPr>
-            <w:r>
-              <w:rPr>
-                <w:b/>
-                <w:bCs/>
-                <w:sz w:val="24"/>
-                <w:szCs w:val="24"/>
-              </w:rPr>
-              <w:t>5</w:t>
             </w:r>
           </w:p>
         </w:tc>
@@ -4370,7 +4399,7 @@
         <w:tblLook w:val="04A0" w:firstRow="1" w:lastRow="0" w:firstColumn="1" w:lastColumn="0" w:noHBand="0" w:noVBand="1"/>
       </w:tblPr>
       <w:tblGrid>
-        <w:gridCol w:w="8505"/>
+        <w:gridCol w:w="8720"/>
       </w:tblGrid>
       <w:tr>
         <w:trPr>
@@ -4405,6 +4434,13 @@
                 <w:szCs w:val="24"/>
               </w:rPr>
               <w:t>:</w:t>
+            </w:r>
+            <w:r>
+              <w:rPr>
+                <w:sz w:val="24"/>
+                <w:szCs w:val="24"/>
+              </w:rPr>
+              <w:t xml:space="preserve"> PetConnect</w:t>
             </w:r>
           </w:p>
         </w:tc>
@@ -4421,73 +4457,71 @@
           <w:p>
             <w:pPr>
               <w:rPr>
-                <w:b/>
-                <w:bCs/>
-                <w:sz w:val="24"/>
-                <w:szCs w:val="24"/>
-              </w:rPr>
-            </w:pPr>
-          </w:p>
-          <w:p>
-            <w:pPr>
-              <w:rPr>
                 <w:color w:val="ED7D31" w:themeColor="accent2"/>
               </w:rPr>
             </w:pPr>
           </w:p>
           <w:p>
             <w:pPr>
-              <w:rPr>
-                <w:color w:val="ED7D31" w:themeColor="accent2"/>
-              </w:rPr>
-            </w:pPr>
-            <w:r>
-              <w:rPr>
-                <w:color w:val="ED7D31" w:themeColor="accent2"/>
-              </w:rPr>
-              <w:t xml:space="preserve">Diagrama </w:t>
-            </w:r>
-          </w:p>
-          <w:p>
-            <w:pPr>
-              <w:rPr>
-                <w:b/>
-                <w:bCs/>
-                <w:color w:val="ED7D31" w:themeColor="accent2"/>
-                <w:sz w:val="24"/>
-                <w:szCs w:val="24"/>
-              </w:rPr>
-            </w:pPr>
-          </w:p>
-          <w:p>
-            <w:pPr>
-              <w:rPr>
-                <w:b/>
-                <w:bCs/>
-                <w:color w:val="ED7D31" w:themeColor="accent2"/>
-                <w:sz w:val="24"/>
-                <w:szCs w:val="24"/>
-              </w:rPr>
-            </w:pPr>
-          </w:p>
-          <w:p>
-            <w:pPr>
-              <w:rPr>
-                <w:b/>
-                <w:bCs/>
-                <w:sz w:val="24"/>
-                <w:szCs w:val="24"/>
-              </w:rPr>
-            </w:pPr>
-          </w:p>
-          <w:p>
-            <w:pPr>
-              <w:rPr>
-                <w:b/>
-                <w:bCs/>
-                <w:sz w:val="24"/>
-                <w:szCs w:val="24"/>
-              </w:rPr>
+              <w:pStyle w:val="NormalWeb"/>
+            </w:pPr>
+            <w:r>
+              <w:rPr>
+                <w:noProof/>
+              </w:rPr>
+              <w:drawing>
+                <wp:inline distT="0" distB="0" distL="0" distR="0" wp14:anchorId="6DA79CDE" wp14:editId="1A641663">
+                  <wp:extent cx="5400040" cy="3420110"/>
+                  <wp:effectExtent l="0" t="0" r="0" b="8890"/>
+                  <wp:docPr id="2146701114" name="Imagem 7"/>
+                  <wp:cNvGraphicFramePr>
+                    <a:graphicFrameLocks xmlns:a="http://schemas.openxmlformats.org/drawingml/2006/main" noChangeAspect="1"/>
+                  </wp:cNvGraphicFramePr>
+                  <a:graphic xmlns:a="http://schemas.openxmlformats.org/drawingml/2006/main">
+                    <a:graphicData uri="http://schemas.openxmlformats.org/drawingml/2006/picture">
+                      <pic:pic xmlns:pic="http://schemas.openxmlformats.org/drawingml/2006/picture">
+                        <pic:nvPicPr>
+                          <pic:cNvPr id="0" name="Picture 19"/>
+                          <pic:cNvPicPr>
+                            <a:picLocks noChangeAspect="1" noChangeArrowheads="1"/>
+                          </pic:cNvPicPr>
+                        </pic:nvPicPr>
+                        <pic:blipFill>
+                          <a:blip r:embed="rId11" cstate="print">
+                            <a:extLst>
+                              <a:ext uri="{28A0092B-C50C-407E-A947-70E740481C1C}">
+                                <a14:useLocalDpi xmlns:a14="http://schemas.microsoft.com/office/drawing/2010/main" val="0"/>
+                              </a:ext>
+                            </a:extLst>
+                          </a:blip>
+                          <a:srcRect/>
+                          <a:stretch>
+                            <a:fillRect/>
+                          </a:stretch>
+                        </pic:blipFill>
+                        <pic:spPr bwMode="auto">
+                          <a:xfrm>
+                            <a:off x="0" y="0"/>
+                            <a:ext cx="5400040" cy="3420110"/>
+                          </a:xfrm>
+                          <a:prstGeom prst="rect">
+                            <a:avLst/>
+                          </a:prstGeom>
+                          <a:noFill/>
+                          <a:ln>
+                            <a:noFill/>
+                          </a:ln>
+                        </pic:spPr>
+                      </pic:pic>
+                    </a:graphicData>
+                  </a:graphic>
+                </wp:inline>
+              </w:drawing>
+            </w:r>
+          </w:p>
+          <w:p>
+            <w:pPr>
+              <w:pStyle w:val="NormalWeb"/>
             </w:pPr>
           </w:p>
         </w:tc>
@@ -4502,18 +4536,6 @@
           <w:szCs w:val="32"/>
         </w:rPr>
       </w:pPr>
-    </w:p>
-    <w:p>
-      <w:pPr>
-        <w:rPr>
-          <w:rFonts w:asciiTheme="majorHAnsi" w:eastAsiaTheme="majorEastAsia" w:hAnsiTheme="majorHAnsi" w:cstheme="majorBidi"/>
-          <w:sz w:val="32"/>
-          <w:szCs w:val="32"/>
-        </w:rPr>
-      </w:pPr>
-      <w:r>
-        <w:br w:type="page"/>
-      </w:r>
     </w:p>
     <w:p>
       <w:pPr>
@@ -4562,16 +4584,12 @@
               <w:rPr>
                 <w:b/>
                 <w:bCs/>
-                <w:sz w:val="20"/>
-                <w:szCs w:val="20"/>
-              </w:rPr>
-            </w:pPr>
-            <w:r>
-              <w:rPr>
-                <w:b/>
-                <w:bCs/>
-                <w:sz w:val="20"/>
-                <w:szCs w:val="20"/>
+              </w:rPr>
+            </w:pPr>
+            <w:r>
+              <w:rPr>
+                <w:b/>
+                <w:bCs/>
               </w:rPr>
               <w:t>HISTÓRIA DO USUÁRIO</w:t>
             </w:r>
@@ -4579,8 +4597,6 @@
               <w:rPr>
                 <w:b/>
                 <w:bCs/>
-                <w:sz w:val="20"/>
-                <w:szCs w:val="20"/>
               </w:rPr>
               <w:t xml:space="preserve"> - </w:t>
             </w:r>
@@ -4588,32 +4604,27 @@
               <w:rPr>
                 <w:b/>
                 <w:bCs/>
-                <w:sz w:val="20"/>
-                <w:szCs w:val="20"/>
               </w:rPr>
               <w:t>REQUISITO 1</w:t>
             </w:r>
             <w:r>
-              <w:rPr>
-                <w:sz w:val="20"/>
-                <w:szCs w:val="20"/>
-              </w:rPr>
               <w:t xml:space="preserve">: </w:t>
             </w:r>
             <w:r>
-              <w:rPr>
-                <w:sz w:val="20"/>
-                <w:szCs w:val="20"/>
-              </w:rPr>
               <w:t>M</w:t>
             </w:r>
             <w:r>
-              <w:t>anter</w:t>
-            </w:r>
-            <w:r>
-              <w:t xml:space="preserve"> contas de Usuários</w:t>
-            </w:r>
-            <w:r>
+              <w:rPr>
+                <w:sz w:val="24"/>
+                <w:szCs w:val="24"/>
+              </w:rPr>
+              <w:t>anter contas de Usuários</w:t>
+            </w:r>
+            <w:r>
+              <w:rPr>
+                <w:sz w:val="24"/>
+                <w:szCs w:val="24"/>
+              </w:rPr>
               <w:t>.</w:t>
             </w:r>
           </w:p>
@@ -4632,8 +4643,6 @@
               <w:rPr>
                 <w:rFonts w:ascii="Segoe UI" w:hAnsi="Segoe UI" w:cs="Segoe UI"/>
                 <w:color w:val="ECECEC"/>
-                <w:sz w:val="20"/>
-                <w:szCs w:val="20"/>
                 <w:shd w:val="clear" w:color="auto" w:fill="212121"/>
               </w:rPr>
             </w:pPr>
@@ -4642,23 +4651,13 @@
               <w:rPr>
                 <w:b/>
                 <w:bCs/>
-                <w:sz w:val="20"/>
-                <w:szCs w:val="20"/>
               </w:rPr>
               <w:t>COMO</w:t>
             </w:r>
             <w:r>
-              <w:rPr>
-                <w:sz w:val="20"/>
-                <w:szCs w:val="20"/>
-              </w:rPr>
               <w:t xml:space="preserve">: </w:t>
             </w:r>
             <w:r>
-              <w:rPr>
-                <w:sz w:val="20"/>
-                <w:szCs w:val="20"/>
-              </w:rPr>
               <w:t>visitante do sistema PetConnect,</w:t>
             </w:r>
           </w:p>
@@ -4669,8 +4668,6 @@
               <w:rPr>
                 <w:rFonts w:ascii="Segoe UI" w:hAnsi="Segoe UI" w:cs="Segoe UI"/>
                 <w:color w:val="ECECEC"/>
-                <w:sz w:val="20"/>
-                <w:szCs w:val="20"/>
                 <w:shd w:val="clear" w:color="auto" w:fill="212121"/>
               </w:rPr>
             </w:pPr>
@@ -4678,30 +4675,16 @@
               <w:rPr>
                 <w:b/>
                 <w:bCs/>
-                <w:sz w:val="20"/>
-                <w:szCs w:val="20"/>
               </w:rPr>
               <w:t>POSSO</w:t>
             </w:r>
             <w:r>
-              <w:rPr>
-                <w:sz w:val="20"/>
-                <w:szCs w:val="20"/>
-              </w:rPr>
               <w:t xml:space="preserve">: </w:t>
             </w:r>
             <w:r>
-              <w:rPr>
-                <w:sz w:val="20"/>
-                <w:szCs w:val="20"/>
-              </w:rPr>
               <w:t>manter</w:t>
             </w:r>
             <w:r>
-              <w:rPr>
-                <w:sz w:val="20"/>
-                <w:szCs w:val="20"/>
-              </w:rPr>
               <w:t xml:space="preserve"> uma conta de usuário,</w:t>
             </w:r>
           </w:p>
@@ -4709,39 +4692,21 @@
             <w:pPr>
               <w:spacing w:before="60" w:after="60"/>
               <w:ind w:left="30" w:hanging="30"/>
-              <w:rPr>
-                <w:sz w:val="20"/>
-                <w:szCs w:val="20"/>
-              </w:rPr>
-            </w:pPr>
-            <w:r>
-              <w:rPr>
-                <w:b/>
-                <w:bCs/>
-                <w:sz w:val="20"/>
-                <w:szCs w:val="20"/>
+            </w:pPr>
+            <w:r>
+              <w:rPr>
+                <w:b/>
+                <w:bCs/>
               </w:rPr>
               <w:t>PARA</w:t>
             </w:r>
             <w:r>
-              <w:rPr>
-                <w:sz w:val="20"/>
-                <w:szCs w:val="20"/>
-              </w:rPr>
               <w:t xml:space="preserve">: </w:t>
             </w:r>
             <w:r>
-              <w:rPr>
-                <w:sz w:val="20"/>
-                <w:szCs w:val="20"/>
-              </w:rPr>
               <w:t>acessar funcionalidades exclusivas para clientes cadastrados</w:t>
             </w:r>
             <w:r>
-              <w:rPr>
-                <w:sz w:val="20"/>
-                <w:szCs w:val="20"/>
-              </w:rPr>
               <w:t xml:space="preserve"> no sistema.</w:t>
             </w:r>
           </w:p>
@@ -4759,16 +4724,12 @@
               <w:rPr>
                 <w:b/>
                 <w:bCs/>
-                <w:sz w:val="20"/>
-                <w:szCs w:val="20"/>
-              </w:rPr>
-            </w:pPr>
-            <w:r>
-              <w:rPr>
-                <w:b/>
-                <w:bCs/>
-                <w:sz w:val="20"/>
-                <w:szCs w:val="20"/>
+              </w:rPr>
+            </w:pPr>
+            <w:r>
+              <w:rPr>
+                <w:b/>
+                <w:bCs/>
               </w:rPr>
               <w:t xml:space="preserve">Critério de </w:t>
             </w:r>
@@ -4780,16 +4741,12 @@
               <w:rPr>
                 <w:b/>
                 <w:bCs/>
-                <w:sz w:val="20"/>
-                <w:szCs w:val="20"/>
-              </w:rPr>
-            </w:pPr>
-            <w:r>
-              <w:rPr>
-                <w:b/>
-                <w:bCs/>
-                <w:sz w:val="20"/>
-                <w:szCs w:val="20"/>
+              </w:rPr>
+            </w:pPr>
+            <w:r>
+              <w:rPr>
+                <w:b/>
+                <w:bCs/>
               </w:rPr>
               <w:t>Aceite 1</w:t>
             </w:r>
@@ -4805,47 +4762,29 @@
               <w:ind w:left="168"/>
               <w:rPr>
                 <w:color w:val="00B0F0"/>
-                <w:sz w:val="20"/>
-                <w:szCs w:val="20"/>
-              </w:rPr>
-            </w:pPr>
-            <w:r>
-              <w:rPr>
-                <w:b/>
-                <w:bCs/>
-                <w:sz w:val="20"/>
-                <w:szCs w:val="20"/>
+              </w:rPr>
+            </w:pPr>
+            <w:r>
+              <w:rPr>
+                <w:b/>
+                <w:bCs/>
               </w:rPr>
               <w:t>DADO</w:t>
             </w:r>
             <w:r>
-              <w:rPr>
-                <w:sz w:val="20"/>
-                <w:szCs w:val="20"/>
-              </w:rPr>
               <w:t xml:space="preserve"> </w:t>
             </w:r>
             <w:r>
               <w:rPr>
                 <w:b/>
                 <w:bCs/>
-                <w:sz w:val="20"/>
-                <w:szCs w:val="20"/>
               </w:rPr>
               <w:t>QUE</w:t>
             </w:r>
             <w:r>
-              <w:rPr>
-                <w:sz w:val="20"/>
-                <w:szCs w:val="20"/>
-              </w:rPr>
               <w:t xml:space="preserve">: </w:t>
             </w:r>
             <w:r>
-              <w:rPr>
-                <w:sz w:val="20"/>
-                <w:szCs w:val="20"/>
-              </w:rPr>
               <w:t>o visitante acesse a tela de cadastro,</w:t>
             </w:r>
           </w:p>
@@ -4853,66 +4792,38 @@
             <w:pPr>
               <w:spacing w:before="60" w:after="60"/>
               <w:ind w:left="168"/>
-              <w:rPr>
-                <w:sz w:val="20"/>
-                <w:szCs w:val="20"/>
-              </w:rPr>
-            </w:pPr>
-            <w:r>
-              <w:rPr>
-                <w:b/>
-                <w:bCs/>
-                <w:sz w:val="20"/>
-                <w:szCs w:val="20"/>
+            </w:pPr>
+            <w:r>
+              <w:rPr>
+                <w:b/>
+                <w:bCs/>
               </w:rPr>
               <w:t>QUANDO</w:t>
             </w:r>
             <w:r>
-              <w:rPr>
-                <w:sz w:val="20"/>
-                <w:szCs w:val="20"/>
-              </w:rPr>
               <w:t xml:space="preserve">: </w:t>
             </w:r>
             <w:r>
-              <w:rPr>
-                <w:sz w:val="20"/>
-                <w:szCs w:val="20"/>
-              </w:rPr>
-              <w:t>ele preencher todos os campos obrigatórios (como nome, e-mail, CPF, senha) e submeter o formulário,</w:t>
+              <w:t>ele preencher todos os campos obrigatórios e submeter o formulário,</w:t>
             </w:r>
           </w:p>
           <w:p>
             <w:pPr>
               <w:spacing w:before="60" w:after="60"/>
               <w:ind w:left="168"/>
-              <w:rPr>
-                <w:sz w:val="20"/>
-                <w:szCs w:val="20"/>
-              </w:rPr>
-            </w:pPr>
-            <w:r>
-              <w:rPr>
-                <w:b/>
-                <w:bCs/>
-                <w:sz w:val="20"/>
-                <w:szCs w:val="20"/>
+            </w:pPr>
+            <w:r>
+              <w:rPr>
+                <w:b/>
+                <w:bCs/>
               </w:rPr>
               <w:t>ENTÃO</w:t>
             </w:r>
             <w:r>
-              <w:rPr>
-                <w:sz w:val="20"/>
-                <w:szCs w:val="20"/>
-              </w:rPr>
               <w:t xml:space="preserve">: </w:t>
             </w:r>
             <w:r>
-              <w:rPr>
-                <w:sz w:val="20"/>
-                <w:szCs w:val="20"/>
-              </w:rPr>
-              <w:t>sua conta de usuário será criada e ele receberá uma confirmação por e-mail com um link para verificar a conta.</w:t>
+              <w:t>sua conta de usuário será criada.</w:t>
             </w:r>
           </w:p>
         </w:tc>
@@ -4929,16 +4840,12 @@
               <w:rPr>
                 <w:b/>
                 <w:bCs/>
-                <w:sz w:val="20"/>
-                <w:szCs w:val="20"/>
-              </w:rPr>
-            </w:pPr>
-            <w:r>
-              <w:rPr>
-                <w:b/>
-                <w:bCs/>
-                <w:sz w:val="20"/>
-                <w:szCs w:val="20"/>
+              </w:rPr>
+            </w:pPr>
+            <w:r>
+              <w:rPr>
+                <w:b/>
+                <w:bCs/>
               </w:rPr>
               <w:t xml:space="preserve">Critério de </w:t>
             </w:r>
@@ -4950,16 +4857,12 @@
               <w:rPr>
                 <w:b/>
                 <w:bCs/>
-                <w:sz w:val="20"/>
-                <w:szCs w:val="20"/>
-              </w:rPr>
-            </w:pPr>
-            <w:r>
-              <w:rPr>
-                <w:b/>
-                <w:bCs/>
-                <w:sz w:val="20"/>
-                <w:szCs w:val="20"/>
+              </w:rPr>
+            </w:pPr>
+            <w:r>
+              <w:rPr>
+                <w:b/>
+                <w:bCs/>
               </w:rPr>
               <w:t>Aceite 2</w:t>
             </w:r>
@@ -4975,47 +4878,29 @@
               <w:ind w:left="168"/>
               <w:rPr>
                 <w:color w:val="00B0F0"/>
-                <w:sz w:val="20"/>
-                <w:szCs w:val="20"/>
-              </w:rPr>
-            </w:pPr>
-            <w:r>
-              <w:rPr>
-                <w:b/>
-                <w:bCs/>
-                <w:sz w:val="20"/>
-                <w:szCs w:val="20"/>
+              </w:rPr>
+            </w:pPr>
+            <w:r>
+              <w:rPr>
+                <w:b/>
+                <w:bCs/>
               </w:rPr>
               <w:t>DADO</w:t>
             </w:r>
             <w:r>
-              <w:rPr>
-                <w:sz w:val="20"/>
-                <w:szCs w:val="20"/>
-              </w:rPr>
               <w:t xml:space="preserve"> </w:t>
             </w:r>
             <w:r>
               <w:rPr>
                 <w:b/>
                 <w:bCs/>
-                <w:sz w:val="20"/>
-                <w:szCs w:val="20"/>
               </w:rPr>
               <w:t>QUE</w:t>
             </w:r>
             <w:r>
-              <w:rPr>
-                <w:sz w:val="20"/>
-                <w:szCs w:val="20"/>
-              </w:rPr>
               <w:t xml:space="preserve">: </w:t>
             </w:r>
             <w:r>
-              <w:rPr>
-                <w:sz w:val="20"/>
-                <w:szCs w:val="20"/>
-              </w:rPr>
               <w:t>o visitante acesse a tela de cadastro,</w:t>
             </w:r>
           </w:p>
@@ -5023,67 +4908,36 @@
             <w:pPr>
               <w:spacing w:before="60" w:after="60"/>
               <w:ind w:left="168"/>
-              <w:rPr>
-                <w:sz w:val="20"/>
-                <w:szCs w:val="20"/>
-              </w:rPr>
-            </w:pPr>
-            <w:r>
-              <w:rPr>
-                <w:b/>
-                <w:bCs/>
-                <w:sz w:val="20"/>
-                <w:szCs w:val="20"/>
+            </w:pPr>
+            <w:r>
+              <w:rPr>
+                <w:b/>
+                <w:bCs/>
               </w:rPr>
               <w:t>QUANDO</w:t>
             </w:r>
             <w:r>
-              <w:rPr>
-                <w:sz w:val="20"/>
-                <w:szCs w:val="20"/>
-              </w:rPr>
               <w:t xml:space="preserve">: </w:t>
             </w:r>
             <w:r>
-              <w:rPr>
-                <w:sz w:val="20"/>
-                <w:szCs w:val="20"/>
-              </w:rPr>
-              <w:t>o visitante tent</w:t>
-            </w:r>
-            <w:r>
-              <w:rPr>
-                <w:sz w:val="20"/>
-                <w:szCs w:val="20"/>
-              </w:rPr>
-              <w:t>ar</w:t>
-            </w:r>
-            <w:r>
-              <w:rPr>
-                <w:sz w:val="20"/>
-                <w:szCs w:val="20"/>
-              </w:rPr>
-              <w:t xml:space="preserve"> se cadastrar com um e-mail já existente no sistema</w:t>
-            </w:r>
-            <w:r>
-              <w:rPr>
-                <w:sz w:val="20"/>
-                <w:szCs w:val="20"/>
-              </w:rPr>
-              <w:t xml:space="preserve"> e </w:t>
-            </w:r>
-            <w:r>
-              <w:rPr>
-                <w:sz w:val="20"/>
-                <w:szCs w:val="20"/>
-              </w:rPr>
+              <w:t>o visitante tentar se cadastrar com um e-mail</w:t>
+            </w:r>
+            <w:r>
+              <w:t xml:space="preserve"> ou CPF</w:t>
+            </w:r>
+            <w:r>
+              <w:t xml:space="preserve"> já existente</w:t>
+            </w:r>
+            <w:r>
+              <w:t>s</w:t>
+            </w:r>
+            <w:r>
+              <w:t xml:space="preserve"> no sistema e </w:t>
+            </w:r>
+            <w:r>
               <w:t>submeter o formulário</w:t>
             </w:r>
             <w:r>
-              <w:rPr>
-                <w:sz w:val="20"/>
-                <w:szCs w:val="20"/>
-              </w:rPr>
               <w:t>,</w:t>
             </w:r>
           </w:p>
@@ -5091,33 +4945,25 @@
             <w:pPr>
               <w:spacing w:before="60" w:after="60"/>
               <w:ind w:left="168"/>
-              <w:rPr>
-                <w:sz w:val="20"/>
-                <w:szCs w:val="20"/>
-              </w:rPr>
-            </w:pPr>
-            <w:r>
-              <w:rPr>
-                <w:b/>
-                <w:bCs/>
-                <w:sz w:val="20"/>
-                <w:szCs w:val="20"/>
+            </w:pPr>
+            <w:r>
+              <w:rPr>
+                <w:b/>
+                <w:bCs/>
               </w:rPr>
               <w:t>ENTÃO</w:t>
             </w:r>
             <w:r>
-              <w:rPr>
-                <w:sz w:val="20"/>
-                <w:szCs w:val="20"/>
-              </w:rPr>
               <w:t xml:space="preserve">: </w:t>
             </w:r>
             <w:r>
-              <w:rPr>
-                <w:sz w:val="20"/>
-                <w:szCs w:val="20"/>
-              </w:rPr>
-              <w:t>receberá uma notificação de erro informando que o e-mail já está em uso e será oferecida a opção de recuperar a senha para esse e-mail.</w:t>
+              <w:t>receberá uma notificação de erro informando que o e-mail</w:t>
+            </w:r>
+            <w:r>
+              <w:t xml:space="preserve"> ou CPF</w:t>
+            </w:r>
+            <w:r>
+              <w:t xml:space="preserve"> já está em uso.</w:t>
             </w:r>
           </w:p>
         </w:tc>
@@ -5134,16 +4980,12 @@
               <w:rPr>
                 <w:b/>
                 <w:bCs/>
-                <w:sz w:val="20"/>
-                <w:szCs w:val="20"/>
-              </w:rPr>
-            </w:pPr>
-            <w:r>
-              <w:rPr>
-                <w:b/>
-                <w:bCs/>
-                <w:sz w:val="20"/>
-                <w:szCs w:val="20"/>
+              </w:rPr>
+            </w:pPr>
+            <w:r>
+              <w:rPr>
+                <w:b/>
+                <w:bCs/>
               </w:rPr>
               <w:t xml:space="preserve">Critério de </w:t>
             </w:r>
@@ -5155,16 +4997,12 @@
               <w:rPr>
                 <w:b/>
                 <w:bCs/>
-                <w:sz w:val="20"/>
-                <w:szCs w:val="20"/>
-              </w:rPr>
-            </w:pPr>
-            <w:r>
-              <w:rPr>
-                <w:b/>
-                <w:bCs/>
-                <w:sz w:val="20"/>
-                <w:szCs w:val="20"/>
+              </w:rPr>
+            </w:pPr>
+            <w:r>
+              <w:rPr>
+                <w:b/>
+                <w:bCs/>
               </w:rPr>
               <w:t>Aceite 3</w:t>
             </w:r>
@@ -5180,47 +5018,29 @@
               <w:ind w:left="168"/>
               <w:rPr>
                 <w:color w:val="00B0F0"/>
-                <w:sz w:val="20"/>
-                <w:szCs w:val="20"/>
-              </w:rPr>
-            </w:pPr>
-            <w:r>
-              <w:rPr>
-                <w:b/>
-                <w:bCs/>
-                <w:sz w:val="20"/>
-                <w:szCs w:val="20"/>
+              </w:rPr>
+            </w:pPr>
+            <w:r>
+              <w:rPr>
+                <w:b/>
+                <w:bCs/>
               </w:rPr>
               <w:t>DADO</w:t>
             </w:r>
             <w:r>
-              <w:rPr>
-                <w:sz w:val="20"/>
-                <w:szCs w:val="20"/>
-              </w:rPr>
               <w:t xml:space="preserve"> </w:t>
             </w:r>
             <w:r>
               <w:rPr>
                 <w:b/>
                 <w:bCs/>
-                <w:sz w:val="20"/>
-                <w:szCs w:val="20"/>
               </w:rPr>
               <w:t>QUE</w:t>
             </w:r>
             <w:r>
-              <w:rPr>
-                <w:sz w:val="20"/>
-                <w:szCs w:val="20"/>
-              </w:rPr>
               <w:t xml:space="preserve">: </w:t>
             </w:r>
             <w:r>
-              <w:rPr>
-                <w:sz w:val="20"/>
-                <w:szCs w:val="20"/>
-              </w:rPr>
               <w:t>o visitante acesse a tela de cadastro,</w:t>
             </w:r>
           </w:p>
@@ -5228,103 +5048,358 @@
             <w:pPr>
               <w:spacing w:before="60" w:after="60"/>
               <w:ind w:left="168"/>
-              <w:rPr>
-                <w:sz w:val="20"/>
-                <w:szCs w:val="20"/>
-              </w:rPr>
-            </w:pPr>
-            <w:r>
-              <w:rPr>
-                <w:b/>
-                <w:bCs/>
-                <w:sz w:val="20"/>
-                <w:szCs w:val="20"/>
+            </w:pPr>
+            <w:r>
+              <w:rPr>
+                <w:b/>
+                <w:bCs/>
               </w:rPr>
               <w:t>QUANDO</w:t>
             </w:r>
             <w:r>
-              <w:rPr>
-                <w:sz w:val="20"/>
-                <w:szCs w:val="20"/>
-              </w:rPr>
               <w:t xml:space="preserve">: </w:t>
             </w:r>
             <w:r>
-              <w:rPr>
-                <w:sz w:val="20"/>
-                <w:szCs w:val="20"/>
-              </w:rPr>
-              <w:t>ele</w:t>
-            </w:r>
-            <w:r>
-              <w:rPr>
-                <w:sz w:val="20"/>
-                <w:szCs w:val="20"/>
-              </w:rPr>
-              <w:t xml:space="preserve"> forne</w:t>
-            </w:r>
-            <w:r>
-              <w:rPr>
-                <w:sz w:val="20"/>
-                <w:szCs w:val="20"/>
-              </w:rPr>
-              <w:t>cer</w:t>
-            </w:r>
-            <w:r>
-              <w:rPr>
-                <w:sz w:val="20"/>
-                <w:szCs w:val="20"/>
-              </w:rPr>
-              <w:t xml:space="preserve"> informações no formulário de cadastro que não atendam aos critérios de validação (como CPF inválido ou senha muito fraca)</w:t>
-            </w:r>
-            <w:r>
-              <w:rPr>
-                <w:sz w:val="20"/>
-                <w:szCs w:val="20"/>
-              </w:rPr>
-              <w:t xml:space="preserve"> e submeter o formulário,</w:t>
+              <w:t xml:space="preserve">ele </w:t>
+            </w:r>
+            <w:r>
+              <w:t>fornece</w:t>
+            </w:r>
+            <w:r>
+              <w:t xml:space="preserve"> informações no formulário de cadastro que não atendam aos critérios de validação (como CPF inválido ou senha </w:t>
+            </w:r>
+            <w:r>
+              <w:t>fora do padrão informado</w:t>
+            </w:r>
+            <w:r>
+              <w:t>) e submeter o formulário,</w:t>
             </w:r>
           </w:p>
           <w:p>
             <w:pPr>
               <w:spacing w:before="60" w:after="60"/>
               <w:ind w:left="168"/>
-              <w:rPr>
-                <w:b/>
-                <w:bCs/>
-                <w:sz w:val="20"/>
-                <w:szCs w:val="20"/>
-              </w:rPr>
-            </w:pPr>
-            <w:r>
-              <w:rPr>
-                <w:b/>
-                <w:bCs/>
-                <w:sz w:val="20"/>
-                <w:szCs w:val="20"/>
+            </w:pPr>
+            <w:r>
+              <w:rPr>
+                <w:b/>
+                <w:bCs/>
               </w:rPr>
               <w:t>ENTÃO</w:t>
             </w:r>
             <w:r>
-              <w:rPr>
-                <w:sz w:val="20"/>
-                <w:szCs w:val="20"/>
-              </w:rPr>
               <w:t xml:space="preserve">: </w:t>
             </w:r>
             <w:r>
-              <w:rPr>
-                <w:sz w:val="20"/>
-                <w:szCs w:val="20"/>
-              </w:rPr>
               <w:t>ele será notificado dos erros e será instruído a corrigi-los antes de poder concluir o cadastro.</w:t>
+            </w:r>
+          </w:p>
+        </w:tc>
+      </w:tr>
+      <w:tr>
+        <w:tc>
+          <w:tcPr>
+            <w:tcW w:w="1276" w:type="dxa"/>
+          </w:tcPr>
+          <w:p>
+            <w:pPr>
+              <w:spacing w:before="60" w:after="60"/>
+              <w:ind w:left="96" w:hanging="41"/>
+              <w:rPr>
+                <w:b/>
+                <w:bCs/>
+              </w:rPr>
+            </w:pPr>
+            <w:r>
+              <w:rPr>
+                <w:b/>
+                <w:bCs/>
+              </w:rPr>
+              <w:t xml:space="preserve">Critério de </w:t>
+            </w:r>
+          </w:p>
+          <w:p>
+            <w:pPr>
+              <w:spacing w:before="60" w:after="60"/>
+              <w:ind w:left="96" w:hanging="41"/>
+              <w:rPr>
+                <w:b/>
+                <w:bCs/>
+              </w:rPr>
+            </w:pPr>
+            <w:r>
+              <w:rPr>
+                <w:b/>
+                <w:bCs/>
+              </w:rPr>
+              <w:t xml:space="preserve">Aceite </w:t>
+            </w:r>
+            <w:r>
+              <w:rPr>
+                <w:b/>
+                <w:bCs/>
+              </w:rPr>
+              <w:t>4</w:t>
+            </w:r>
+          </w:p>
+        </w:tc>
+        <w:tc>
+          <w:tcPr>
+            <w:tcW w:w="7229" w:type="dxa"/>
+          </w:tcPr>
+          <w:p>
+            <w:pPr>
+              <w:spacing w:before="60" w:after="60"/>
+              <w:ind w:left="168"/>
+              <w:rPr>
+                <w:color w:val="00B0F0"/>
+              </w:rPr>
+            </w:pPr>
+            <w:r>
+              <w:rPr>
+                <w:b/>
+                <w:bCs/>
+              </w:rPr>
+              <w:t>DADO</w:t>
+            </w:r>
+            <w:r>
+              <w:t xml:space="preserve"> </w:t>
+            </w:r>
+            <w:r>
+              <w:rPr>
+                <w:b/>
+                <w:bCs/>
+              </w:rPr>
+              <w:t>QUE</w:t>
+            </w:r>
+            <w:r>
+              <w:t xml:space="preserve">: </w:t>
+            </w:r>
+            <w:r>
+              <w:t>o usuário deseje atualizar suas informações pessoais,</w:t>
+            </w:r>
+          </w:p>
+          <w:p>
+            <w:pPr>
+              <w:spacing w:before="60" w:after="60"/>
+              <w:ind w:left="168"/>
+            </w:pPr>
+            <w:r>
+              <w:rPr>
+                <w:b/>
+                <w:bCs/>
+              </w:rPr>
+              <w:t>QUANDO</w:t>
+            </w:r>
+            <w:r>
+              <w:t xml:space="preserve">: </w:t>
+            </w:r>
+            <w:r>
+              <w:t>ele acessar a seção 'Editar Perfil' e modificar os campos desejados,</w:t>
+            </w:r>
+          </w:p>
+          <w:p>
+            <w:pPr>
+              <w:spacing w:before="60" w:after="60"/>
+              <w:ind w:left="168"/>
+              <w:rPr>
+                <w:b/>
+                <w:bCs/>
+              </w:rPr>
+            </w:pPr>
+            <w:r>
+              <w:rPr>
+                <w:b/>
+                <w:bCs/>
+              </w:rPr>
+              <w:t>ENTÃO</w:t>
+            </w:r>
+            <w:r>
+              <w:t>:</w:t>
+            </w:r>
+            <w:r>
+              <w:t xml:space="preserve"> suas informações atualizadas serão salvas e ele receberá uma notificação de confirmação da atualização.</w:t>
+            </w:r>
+          </w:p>
+        </w:tc>
+      </w:tr>
+      <w:tr>
+        <w:tc>
+          <w:tcPr>
+            <w:tcW w:w="1276" w:type="dxa"/>
+          </w:tcPr>
+          <w:p>
+            <w:pPr>
+              <w:spacing w:before="60" w:after="60"/>
+              <w:ind w:left="96" w:hanging="41"/>
+              <w:rPr>
+                <w:b/>
+                <w:bCs/>
+              </w:rPr>
+            </w:pPr>
+            <w:r>
+              <w:rPr>
+                <w:b/>
+                <w:bCs/>
+              </w:rPr>
+              <w:t xml:space="preserve">Critério de </w:t>
+            </w:r>
+          </w:p>
+          <w:p>
+            <w:pPr>
+              <w:spacing w:before="60" w:after="60"/>
+              <w:ind w:left="96" w:hanging="41"/>
+              <w:rPr>
+                <w:b/>
+                <w:bCs/>
+              </w:rPr>
+            </w:pPr>
+            <w:r>
+              <w:rPr>
+                <w:b/>
+                <w:bCs/>
+              </w:rPr>
+              <w:t xml:space="preserve">Aceite </w:t>
+            </w:r>
+            <w:r>
+              <w:rPr>
+                <w:b/>
+                <w:bCs/>
+              </w:rPr>
+              <w:t>5</w:t>
+            </w:r>
+          </w:p>
+        </w:tc>
+        <w:tc>
+          <w:tcPr>
+            <w:tcW w:w="7229" w:type="dxa"/>
+          </w:tcPr>
+          <w:p>
+            <w:pPr>
+              <w:spacing w:before="60" w:after="60"/>
+              <w:ind w:left="168"/>
+              <w:rPr>
+                <w:color w:val="00B0F0"/>
+              </w:rPr>
+            </w:pPr>
+            <w:r>
+              <w:rPr>
+                <w:b/>
+                <w:bCs/>
+              </w:rPr>
+              <w:t>DADO</w:t>
+            </w:r>
+            <w:r>
+              <w:t xml:space="preserve"> </w:t>
+            </w:r>
+            <w:r>
+              <w:rPr>
+                <w:b/>
+                <w:bCs/>
+              </w:rPr>
+              <w:t>QUE</w:t>
+            </w:r>
+            <w:r>
+              <w:t xml:space="preserve">: </w:t>
+            </w:r>
+            <w:r>
+              <w:t>o usuário decida excluir sua conta,</w:t>
+            </w:r>
+          </w:p>
+          <w:p>
+            <w:pPr>
+              <w:spacing w:before="60" w:after="60"/>
+              <w:ind w:left="168"/>
+            </w:pPr>
+            <w:r>
+              <w:rPr>
+                <w:b/>
+                <w:bCs/>
+              </w:rPr>
+              <w:t>QUANDO</w:t>
+            </w:r>
+            <w:r>
+              <w:t xml:space="preserve">: </w:t>
+            </w:r>
+            <w:r>
+              <w:t>ele selecionar a opção 'Excluir Conta',</w:t>
+            </w:r>
+          </w:p>
+          <w:p>
+            <w:pPr>
+              <w:spacing w:before="60" w:after="60"/>
+              <w:ind w:left="168"/>
+              <w:rPr>
+                <w:b/>
+                <w:bCs/>
+              </w:rPr>
+            </w:pPr>
+            <w:r>
+              <w:rPr>
+                <w:b/>
+                <w:bCs/>
+              </w:rPr>
+              <w:t>ENTÃO</w:t>
+            </w:r>
+            <w:r>
+              <w:t>:</w:t>
+            </w:r>
+            <w:r>
+              <w:t xml:space="preserve"> será solicitada a confirmação da senha para garantir a segurança e evitar exclusões acidentais.</w:t>
             </w:r>
           </w:p>
         </w:tc>
       </w:tr>
       <w:bookmarkEnd w:id="13"/>
     </w:tbl>
-    <w:p/>
+    <w:p>
+      <w:pPr>
+        <w:rPr>
+          <w:sz w:val="24"/>
+          <w:szCs w:val="24"/>
+        </w:rPr>
+      </w:pPr>
+    </w:p>
+    <w:p>
+      <w:pPr>
+        <w:rPr>
+          <w:sz w:val="24"/>
+          <w:szCs w:val="24"/>
+        </w:rPr>
+      </w:pPr>
+    </w:p>
+    <w:p>
+      <w:pPr>
+        <w:rPr>
+          <w:sz w:val="24"/>
+          <w:szCs w:val="24"/>
+        </w:rPr>
+      </w:pPr>
+    </w:p>
+    <w:p>
+      <w:pPr>
+        <w:rPr>
+          <w:sz w:val="24"/>
+          <w:szCs w:val="24"/>
+        </w:rPr>
+      </w:pPr>
+    </w:p>
+    <w:p>
+      <w:pPr>
+        <w:rPr>
+          <w:sz w:val="24"/>
+          <w:szCs w:val="24"/>
+        </w:rPr>
+      </w:pPr>
+    </w:p>
+    <w:p>
+      <w:pPr>
+        <w:rPr>
+          <w:sz w:val="24"/>
+          <w:szCs w:val="24"/>
+        </w:rPr>
+      </w:pPr>
+    </w:p>
     <w:tbl>
       <w:tblPr>
         <w:tblStyle w:val="Tabelacomgrade"/>
@@ -5353,25 +5428,20 @@
               <w:rPr>
                 <w:b/>
                 <w:bCs/>
-                <w:sz w:val="20"/>
-                <w:szCs w:val="20"/>
-              </w:rPr>
-            </w:pPr>
-            <w:r>
-              <w:rPr>
-                <w:b/>
-                <w:bCs/>
-                <w:sz w:val="20"/>
-                <w:szCs w:val="20"/>
-              </w:rPr>
+              </w:rPr>
+            </w:pPr>
+            <w:r>
+              <w:rPr>
+                <w:b/>
+                <w:bCs/>
+              </w:rPr>
+              <w:lastRenderedPageBreak/>
               <w:t xml:space="preserve">HISTÓRIA DO USUÁRIO </w:t>
             </w:r>
             <w:r>
               <w:rPr>
                 <w:b/>
                 <w:bCs/>
-                <w:sz w:val="20"/>
-                <w:szCs w:val="20"/>
               </w:rPr>
               <w:t>–</w:t>
             </w:r>
@@ -5379,8 +5449,6 @@
               <w:rPr>
                 <w:b/>
                 <w:bCs/>
-                <w:sz w:val="20"/>
-                <w:szCs w:val="20"/>
               </w:rPr>
               <w:t xml:space="preserve"> </w:t>
             </w:r>
@@ -5388,8 +5456,6 @@
               <w:rPr>
                 <w:b/>
                 <w:bCs/>
-                <w:sz w:val="20"/>
-                <w:szCs w:val="20"/>
               </w:rPr>
               <w:t xml:space="preserve">REQUISITO </w:t>
             </w:r>
@@ -5397,31 +5463,14 @@
               <w:rPr>
                 <w:b/>
                 <w:bCs/>
-                <w:sz w:val="20"/>
-                <w:szCs w:val="20"/>
               </w:rPr>
               <w:t>2</w:t>
             </w:r>
             <w:r>
-              <w:rPr>
-                <w:sz w:val="20"/>
-                <w:szCs w:val="20"/>
-              </w:rPr>
               <w:t>:</w:t>
             </w:r>
             <w:r>
-              <w:rPr>
-                <w:sz w:val="20"/>
-                <w:szCs w:val="20"/>
-              </w:rPr>
-              <w:t xml:space="preserve"> </w:t>
-            </w:r>
-            <w:r>
-              <w:rPr>
-                <w:sz w:val="20"/>
-                <w:szCs w:val="20"/>
-              </w:rPr>
-              <w:t>Permitir que o Usuário execute o login no sistema.</w:t>
+              <w:t xml:space="preserve"> Permitir que o Usuário execute o login no sistema.</w:t>
             </w:r>
           </w:p>
         </w:tc>
@@ -5436,32 +5485,18 @@
             <w:pPr>
               <w:spacing w:before="60" w:after="60"/>
               <w:ind w:left="30" w:hanging="30"/>
-              <w:rPr>
-                <w:sz w:val="20"/>
-                <w:szCs w:val="20"/>
-              </w:rPr>
-            </w:pPr>
-            <w:r>
-              <w:rPr>
-                <w:b/>
-                <w:bCs/>
-                <w:sz w:val="20"/>
-                <w:szCs w:val="20"/>
+            </w:pPr>
+            <w:r>
+              <w:rPr>
+                <w:b/>
+                <w:bCs/>
               </w:rPr>
               <w:t>COMO</w:t>
             </w:r>
             <w:r>
-              <w:rPr>
-                <w:sz w:val="20"/>
-                <w:szCs w:val="20"/>
-              </w:rPr>
               <w:t>: usuário já cadastrado no sistema</w:t>
             </w:r>
             <w:r>
-              <w:rPr>
-                <w:sz w:val="20"/>
-                <w:szCs w:val="20"/>
-              </w:rPr>
               <w:t>,</w:t>
             </w:r>
           </w:p>
@@ -5469,39 +5504,21 @@
             <w:pPr>
               <w:spacing w:before="60" w:after="60"/>
               <w:ind w:left="30" w:hanging="30"/>
-              <w:rPr>
-                <w:sz w:val="20"/>
-                <w:szCs w:val="20"/>
-              </w:rPr>
-            </w:pPr>
-            <w:r>
-              <w:rPr>
-                <w:b/>
-                <w:bCs/>
-                <w:sz w:val="20"/>
-                <w:szCs w:val="20"/>
+            </w:pPr>
+            <w:r>
+              <w:rPr>
+                <w:b/>
+                <w:bCs/>
               </w:rPr>
               <w:t>POSSO</w:t>
             </w:r>
             <w:r>
-              <w:rPr>
-                <w:sz w:val="20"/>
-                <w:szCs w:val="20"/>
-              </w:rPr>
               <w:t>:</w:t>
             </w:r>
             <w:r>
-              <w:rPr>
-                <w:sz w:val="20"/>
-                <w:szCs w:val="20"/>
-              </w:rPr>
               <w:t xml:space="preserve"> realizar login de usuário</w:t>
             </w:r>
             <w:r>
-              <w:rPr>
-                <w:sz w:val="20"/>
-                <w:szCs w:val="20"/>
-              </w:rPr>
               <w:t>,</w:t>
             </w:r>
           </w:p>
@@ -5509,25 +5526,15 @@
             <w:pPr>
               <w:spacing w:before="60" w:after="60"/>
               <w:ind w:left="30" w:hanging="30"/>
-              <w:rPr>
-                <w:sz w:val="20"/>
-                <w:szCs w:val="20"/>
-              </w:rPr>
-            </w:pPr>
-            <w:r>
-              <w:rPr>
-                <w:b/>
-                <w:bCs/>
-                <w:sz w:val="20"/>
-                <w:szCs w:val="20"/>
+            </w:pPr>
+            <w:r>
+              <w:rPr>
+                <w:b/>
+                <w:bCs/>
               </w:rPr>
               <w:t>PARA</w:t>
             </w:r>
             <w:r>
-              <w:rPr>
-                <w:sz w:val="20"/>
-                <w:szCs w:val="20"/>
-              </w:rPr>
               <w:t>: obter acesso à minha área privada de funcionalidades.</w:t>
             </w:r>
           </w:p>
@@ -5545,16 +5552,12 @@
               <w:rPr>
                 <w:b/>
                 <w:bCs/>
-                <w:sz w:val="20"/>
-                <w:szCs w:val="20"/>
-              </w:rPr>
-            </w:pPr>
-            <w:r>
-              <w:rPr>
-                <w:b/>
-                <w:bCs/>
-                <w:sz w:val="20"/>
-                <w:szCs w:val="20"/>
+              </w:rPr>
+            </w:pPr>
+            <w:r>
+              <w:rPr>
+                <w:b/>
+                <w:bCs/>
               </w:rPr>
               <w:t xml:space="preserve">Critério de </w:t>
             </w:r>
@@ -5566,16 +5569,12 @@
               <w:rPr>
                 <w:b/>
                 <w:bCs/>
-                <w:sz w:val="20"/>
-                <w:szCs w:val="20"/>
-              </w:rPr>
-            </w:pPr>
-            <w:r>
-              <w:rPr>
-                <w:b/>
-                <w:bCs/>
-                <w:sz w:val="20"/>
-                <w:szCs w:val="20"/>
+              </w:rPr>
+            </w:pPr>
+            <w:r>
+              <w:rPr>
+                <w:b/>
+                <w:bCs/>
               </w:rPr>
               <w:t>Aceite 1</w:t>
             </w:r>
@@ -5591,47 +5590,29 @@
               <w:ind w:left="168"/>
               <w:rPr>
                 <w:color w:val="00B0F0"/>
-                <w:sz w:val="20"/>
-                <w:szCs w:val="20"/>
-              </w:rPr>
-            </w:pPr>
-            <w:r>
-              <w:rPr>
-                <w:b/>
-                <w:bCs/>
-                <w:sz w:val="20"/>
-                <w:szCs w:val="20"/>
+              </w:rPr>
+            </w:pPr>
+            <w:r>
+              <w:rPr>
+                <w:b/>
+                <w:bCs/>
               </w:rPr>
               <w:t>DADO</w:t>
             </w:r>
             <w:r>
-              <w:rPr>
-                <w:sz w:val="20"/>
-                <w:szCs w:val="20"/>
-              </w:rPr>
               <w:t xml:space="preserve"> </w:t>
             </w:r>
             <w:r>
               <w:rPr>
                 <w:b/>
                 <w:bCs/>
-                <w:sz w:val="20"/>
-                <w:szCs w:val="20"/>
               </w:rPr>
               <w:t>QUE</w:t>
             </w:r>
             <w:r>
-              <w:rPr>
-                <w:sz w:val="20"/>
-                <w:szCs w:val="20"/>
-              </w:rPr>
               <w:t xml:space="preserve">: </w:t>
             </w:r>
             <w:r>
-              <w:rPr>
-                <w:sz w:val="20"/>
-                <w:szCs w:val="20"/>
-              </w:rPr>
               <w:t>o usuário cadastrado esteja na tela de login,</w:t>
             </w:r>
           </w:p>
@@ -5641,65 +5622,63 @@
               <w:ind w:left="168"/>
               <w:rPr>
                 <w:color w:val="00B0F0"/>
-                <w:sz w:val="20"/>
-                <w:szCs w:val="20"/>
-              </w:rPr>
-            </w:pPr>
-            <w:r>
-              <w:rPr>
-                <w:b/>
-                <w:bCs/>
-                <w:sz w:val="20"/>
-                <w:szCs w:val="20"/>
+              </w:rPr>
+            </w:pPr>
+            <w:r>
+              <w:rPr>
+                <w:b/>
+                <w:bCs/>
               </w:rPr>
               <w:t>QUANDO</w:t>
             </w:r>
             <w:r>
-              <w:rPr>
-                <w:sz w:val="20"/>
-                <w:szCs w:val="20"/>
-              </w:rPr>
               <w:t xml:space="preserve">: </w:t>
             </w:r>
             <w:r>
-              <w:rPr>
-                <w:sz w:val="20"/>
-                <w:szCs w:val="20"/>
-              </w:rPr>
-              <w:t>ele fornecer seu nome de usuário e senha corretos,</w:t>
+              <w:t xml:space="preserve">ele </w:t>
+            </w:r>
+            <w:r>
+              <w:t>fornece</w:t>
+            </w:r>
+            <w:r>
+              <w:t xml:space="preserve"> seu </w:t>
+            </w:r>
+            <w:r>
+              <w:t>CPF</w:t>
+            </w:r>
+            <w:r>
+              <w:t xml:space="preserve"> e senha corretos,</w:t>
             </w:r>
           </w:p>
           <w:p>
             <w:pPr>
               <w:spacing w:before="60" w:after="60"/>
               <w:ind w:left="168"/>
-              <w:rPr>
-                <w:sz w:val="20"/>
-                <w:szCs w:val="20"/>
-              </w:rPr>
-            </w:pPr>
-            <w:r>
-              <w:rPr>
-                <w:b/>
-                <w:bCs/>
-                <w:sz w:val="20"/>
-                <w:szCs w:val="20"/>
+            </w:pPr>
+            <w:r>
+              <w:rPr>
+                <w:b/>
+                <w:bCs/>
               </w:rPr>
               <w:t>ENTÃO</w:t>
             </w:r>
             <w:r>
-              <w:rPr>
-                <w:sz w:val="20"/>
-                <w:szCs w:val="20"/>
-              </w:rPr>
               <w:t xml:space="preserve">: </w:t>
             </w:r>
             <w:r>
-              <w:rPr>
-                <w:sz w:val="20"/>
-                <w:szCs w:val="20"/>
-              </w:rPr>
-              <w:t>ele será redirecionado à sua área privada, onde poderá visualizar seu nome, perfil e foto de cadastro (ou ícone padrão, caso não tenha foto).</w:t>
+              <w:t xml:space="preserve">ele será redirecionado </w:t>
+            </w:r>
+            <w:r>
+              <w:t xml:space="preserve">a </w:t>
+            </w:r>
+            <w:r>
+              <w:t>s</w:t>
+            </w:r>
+            <w:r>
+              <w:t>ua área de perfil</w:t>
+            </w:r>
+            <w:r>
+              <w:t>.</w:t>
             </w:r>
           </w:p>
         </w:tc>
@@ -5716,16 +5695,12 @@
               <w:rPr>
                 <w:b/>
                 <w:bCs/>
-                <w:sz w:val="20"/>
-                <w:szCs w:val="20"/>
-              </w:rPr>
-            </w:pPr>
-            <w:r>
-              <w:rPr>
-                <w:b/>
-                <w:bCs/>
-                <w:sz w:val="20"/>
-                <w:szCs w:val="20"/>
+              </w:rPr>
+            </w:pPr>
+            <w:r>
+              <w:rPr>
+                <w:b/>
+                <w:bCs/>
               </w:rPr>
               <w:t xml:space="preserve">Critério de </w:t>
             </w:r>
@@ -5737,18 +5712,21 @@
               <w:rPr>
                 <w:b/>
                 <w:bCs/>
-                <w:sz w:val="20"/>
-                <w:szCs w:val="20"/>
-              </w:rPr>
-            </w:pPr>
-            <w:r>
-              <w:rPr>
-                <w:b/>
-                <w:bCs/>
-                <w:sz w:val="20"/>
-                <w:szCs w:val="20"/>
-              </w:rPr>
-              <w:t>Aceite 2</w:t>
+              </w:rPr>
+            </w:pPr>
+            <w:r>
+              <w:rPr>
+                <w:b/>
+                <w:bCs/>
+              </w:rPr>
+              <w:t xml:space="preserve">Aceite </w:t>
+            </w:r>
+            <w:r>
+              <w:rPr>
+                <w:b/>
+                <w:bCs/>
+              </w:rPr>
+              <w:t>2</w:t>
             </w:r>
           </w:p>
         </w:tc>
@@ -5761,50 +5739,30 @@
               <w:spacing w:before="60" w:after="60"/>
               <w:ind w:left="168"/>
               <w:rPr>
-                <w:rFonts w:ascii="Segoe UI" w:hAnsi="Segoe UI" w:cs="Segoe UI"/>
-                <w:color w:val="ECECEC"/>
-                <w:sz w:val="20"/>
-                <w:szCs w:val="20"/>
-                <w:shd w:val="clear" w:color="auto" w:fill="212121"/>
-              </w:rPr>
-            </w:pPr>
-            <w:r>
-              <w:rPr>
-                <w:b/>
-                <w:bCs/>
-                <w:sz w:val="20"/>
-                <w:szCs w:val="20"/>
+                <w:color w:val="00B0F0"/>
+              </w:rPr>
+            </w:pPr>
+            <w:r>
+              <w:rPr>
+                <w:b/>
+                <w:bCs/>
               </w:rPr>
               <w:t>DADO</w:t>
             </w:r>
             <w:r>
-              <w:rPr>
-                <w:sz w:val="20"/>
-                <w:szCs w:val="20"/>
-              </w:rPr>
               <w:t xml:space="preserve"> </w:t>
             </w:r>
             <w:r>
               <w:rPr>
                 <w:b/>
                 <w:bCs/>
-                <w:sz w:val="20"/>
-                <w:szCs w:val="20"/>
               </w:rPr>
               <w:t>QUE</w:t>
             </w:r>
             <w:r>
-              <w:rPr>
-                <w:sz w:val="20"/>
-                <w:szCs w:val="20"/>
-              </w:rPr>
               <w:t xml:space="preserve">: </w:t>
             </w:r>
             <w:r>
-              <w:rPr>
-                <w:sz w:val="20"/>
-                <w:szCs w:val="20"/>
-              </w:rPr>
               <w:t>o usuário cadastrado esteja na tela de login,</w:t>
             </w:r>
           </w:p>
@@ -5812,33 +5770,31 @@
             <w:pPr>
               <w:spacing w:before="60" w:after="60"/>
               <w:ind w:left="168"/>
-              <w:rPr>
-                <w:sz w:val="20"/>
-                <w:szCs w:val="20"/>
-              </w:rPr>
-            </w:pPr>
-            <w:r>
-              <w:rPr>
-                <w:b/>
-                <w:bCs/>
-                <w:sz w:val="20"/>
-                <w:szCs w:val="20"/>
+            </w:pPr>
+            <w:r>
+              <w:rPr>
+                <w:b/>
+                <w:bCs/>
               </w:rPr>
               <w:t>QUANDO</w:t>
             </w:r>
             <w:r>
-              <w:rPr>
-                <w:sz w:val="20"/>
-                <w:szCs w:val="20"/>
-              </w:rPr>
               <w:t xml:space="preserve">: </w:t>
             </w:r>
             <w:r>
-              <w:rPr>
-                <w:sz w:val="20"/>
-                <w:szCs w:val="20"/>
-              </w:rPr>
-              <w:t>ele esquecer seu nome de usuário e clicar no link "Esqueceu seu login?",</w:t>
+              <w:t>ele esquecer sua senha e clicar no link "Esquec</w:t>
+            </w:r>
+            <w:r>
+              <w:t>i</w:t>
+            </w:r>
+            <w:r>
+              <w:t xml:space="preserve"> </w:t>
+            </w:r>
+            <w:r>
+              <w:t>minha</w:t>
+            </w:r>
+            <w:r>
+              <w:t xml:space="preserve"> senha",</w:t>
             </w:r>
           </w:p>
           <w:p>
@@ -5846,39 +5802,22 @@
               <w:spacing w:before="60" w:after="60"/>
               <w:ind w:left="168"/>
               <w:rPr>
-                <w:sz w:val="20"/>
-                <w:szCs w:val="20"/>
-              </w:rPr>
-            </w:pPr>
-            <w:r>
-              <w:rPr>
-                <w:b/>
-                <w:bCs/>
-                <w:sz w:val="20"/>
-                <w:szCs w:val="20"/>
+                <w:b/>
+                <w:bCs/>
+              </w:rPr>
+            </w:pPr>
+            <w:r>
+              <w:rPr>
+                <w:b/>
+                <w:bCs/>
               </w:rPr>
               <w:t>ENTÃO</w:t>
             </w:r>
             <w:r>
-              <w:rPr>
-                <w:sz w:val="20"/>
-                <w:szCs w:val="20"/>
-              </w:rPr>
               <w:t xml:space="preserve">: </w:t>
             </w:r>
             <w:r>
-              <w:rPr>
-                <w:sz w:val="20"/>
-                <w:szCs w:val="20"/>
-              </w:rPr>
-              <w:t>ele será redirecionado à tela de recuperação de login, onde fornecerá seu CPF e responderá perguntas de segurança para receber seu nome de usuário por e-mail</w:t>
-            </w:r>
-            <w:r>
-              <w:rPr>
-                <w:sz w:val="20"/>
-                <w:szCs w:val="20"/>
-              </w:rPr>
-              <w:t xml:space="preserve"> se tudo tiver sido fornecido corretamente.</w:t>
+              <w:t>ele será redirecionado à tela de recuperação de senha, onde fornecerá seu e-mail para receber o link de redefinição de senha.</w:t>
             </w:r>
           </w:p>
         </w:tc>
@@ -5895,16 +5834,12 @@
               <w:rPr>
                 <w:b/>
                 <w:bCs/>
-                <w:sz w:val="20"/>
-                <w:szCs w:val="20"/>
-              </w:rPr>
-            </w:pPr>
-            <w:r>
-              <w:rPr>
-                <w:b/>
-                <w:bCs/>
-                <w:sz w:val="20"/>
-                <w:szCs w:val="20"/>
+              </w:rPr>
+            </w:pPr>
+            <w:r>
+              <w:rPr>
+                <w:b/>
+                <w:bCs/>
               </w:rPr>
               <w:t xml:space="preserve">Critério de </w:t>
             </w:r>
@@ -5916,16 +5851,12 @@
               <w:rPr>
                 <w:b/>
                 <w:bCs/>
-                <w:sz w:val="20"/>
-                <w:szCs w:val="20"/>
-              </w:rPr>
-            </w:pPr>
-            <w:r>
-              <w:rPr>
-                <w:b/>
-                <w:bCs/>
-                <w:sz w:val="20"/>
-                <w:szCs w:val="20"/>
+              </w:rPr>
+            </w:pPr>
+            <w:r>
+              <w:rPr>
+                <w:b/>
+                <w:bCs/>
               </w:rPr>
               <w:t>Aceite 3</w:t>
             </w:r>
@@ -5941,81 +5872,43 @@
               <w:ind w:left="168"/>
               <w:rPr>
                 <w:color w:val="00B0F0"/>
-                <w:sz w:val="20"/>
-                <w:szCs w:val="20"/>
-              </w:rPr>
-            </w:pPr>
-            <w:r>
-              <w:rPr>
-                <w:b/>
-                <w:bCs/>
-                <w:sz w:val="20"/>
-                <w:szCs w:val="20"/>
+              </w:rPr>
+            </w:pPr>
+            <w:r>
+              <w:rPr>
+                <w:b/>
+                <w:bCs/>
               </w:rPr>
               <w:t>DADO</w:t>
             </w:r>
             <w:r>
-              <w:rPr>
-                <w:sz w:val="20"/>
-                <w:szCs w:val="20"/>
-              </w:rPr>
               <w:t xml:space="preserve"> </w:t>
             </w:r>
             <w:r>
               <w:rPr>
                 <w:b/>
                 <w:bCs/>
-                <w:sz w:val="20"/>
-                <w:szCs w:val="20"/>
               </w:rPr>
               <w:t>QUE</w:t>
             </w:r>
             <w:r>
-              <w:rPr>
-                <w:sz w:val="20"/>
-                <w:szCs w:val="20"/>
-              </w:rPr>
-              <w:t xml:space="preserve">: </w:t>
-            </w:r>
-            <w:r>
-              <w:rPr>
-                <w:sz w:val="20"/>
-                <w:szCs w:val="20"/>
-              </w:rPr>
-              <w:t>o usuário cadastrado esteja na tela de login,</w:t>
+              <w:t>: um usuário se autentique,</w:t>
             </w:r>
           </w:p>
           <w:p>
             <w:pPr>
               <w:spacing w:before="60" w:after="60"/>
               <w:ind w:left="168"/>
-              <w:rPr>
-                <w:sz w:val="20"/>
-                <w:szCs w:val="20"/>
-              </w:rPr>
-            </w:pPr>
-            <w:r>
-              <w:rPr>
-                <w:b/>
-                <w:bCs/>
-                <w:sz w:val="20"/>
-                <w:szCs w:val="20"/>
+            </w:pPr>
+            <w:r>
+              <w:rPr>
+                <w:b/>
+                <w:bCs/>
               </w:rPr>
               <w:t>QUANDO</w:t>
             </w:r>
             <w:r>
-              <w:rPr>
-                <w:sz w:val="20"/>
-                <w:szCs w:val="20"/>
-              </w:rPr>
-              <w:t xml:space="preserve">: </w:t>
-            </w:r>
-            <w:r>
-              <w:rPr>
-                <w:sz w:val="20"/>
-                <w:szCs w:val="20"/>
-              </w:rPr>
-              <w:t>ele esquecer sua senha e clicar no link "Esqueceu sua senha?",</w:t>
+              <w:t>: ele for automaticamente direcionado para sua área de perfil,</w:t>
             </w:r>
           </w:p>
           <w:p>
@@ -6025,38 +5918,30 @@
               <w:rPr>
                 <w:b/>
                 <w:bCs/>
-                <w:sz w:val="20"/>
-                <w:szCs w:val="20"/>
-              </w:rPr>
-            </w:pPr>
-            <w:r>
-              <w:rPr>
-                <w:b/>
-                <w:bCs/>
-                <w:sz w:val="20"/>
-                <w:szCs w:val="20"/>
+              </w:rPr>
+            </w:pPr>
+            <w:r>
+              <w:rPr>
+                <w:b/>
+                <w:bCs/>
               </w:rPr>
               <w:t>ENTÃO</w:t>
             </w:r>
             <w:r>
-              <w:rPr>
-                <w:sz w:val="20"/>
-                <w:szCs w:val="20"/>
-              </w:rPr>
-              <w:t xml:space="preserve">: </w:t>
-            </w:r>
-            <w:r>
-              <w:rPr>
-                <w:sz w:val="20"/>
-                <w:szCs w:val="20"/>
-              </w:rPr>
-              <w:t>ele será redirecionado à tela de recuperação de senha, onde fornecerá seu e-mail para receber o link de redefinição de senha.</w:t>
+              <w:t>: ele poderá visualizar as suas informações cadastrais básicas disponíveis no sistema.</w:t>
             </w:r>
           </w:p>
         </w:tc>
       </w:tr>
     </w:tbl>
-    <w:p/>
+    <w:p>
+      <w:pPr>
+        <w:rPr>
+          <w:sz w:val="24"/>
+          <w:szCs w:val="24"/>
+        </w:rPr>
+      </w:pPr>
+    </w:p>
     <w:tbl>
       <w:tblPr>
         <w:tblStyle w:val="Tabelacomgrade"/>
@@ -6085,48 +5970,17 @@
               <w:rPr>
                 <w:b/>
                 <w:bCs/>
-                <w:sz w:val="20"/>
-                <w:szCs w:val="20"/>
-              </w:rPr>
-            </w:pPr>
-            <w:r>
-              <w:rPr>
-                <w:b/>
-                <w:bCs/>
-                <w:sz w:val="20"/>
-                <w:szCs w:val="20"/>
-              </w:rPr>
-              <w:lastRenderedPageBreak/>
-              <w:t xml:space="preserve">HISTÓRIA DO USUÁRIO - REQUISITO </w:t>
-            </w:r>
-            <w:r>
-              <w:rPr>
-                <w:b/>
-                <w:bCs/>
-                <w:sz w:val="20"/>
-                <w:szCs w:val="20"/>
-              </w:rPr>
-              <w:t>3</w:t>
-            </w:r>
-            <w:r>
-              <w:rPr>
-                <w:sz w:val="20"/>
-                <w:szCs w:val="20"/>
-              </w:rPr>
-              <w:t xml:space="preserve">: </w:t>
-            </w:r>
-            <w:r>
-              <w:rPr>
-                <w:sz w:val="20"/>
-                <w:szCs w:val="20"/>
-              </w:rPr>
-              <w:t>M</w:t>
-            </w:r>
-            <w:r>
-              <w:t>anter</w:t>
-            </w:r>
-            <w:r>
-              <w:t xml:space="preserve"> dados de Pets.</w:t>
+              </w:rPr>
+            </w:pPr>
+            <w:r>
+              <w:rPr>
+                <w:b/>
+                <w:bCs/>
+              </w:rPr>
+              <w:t>HISTÓRIA DO USUÁRIO - REQUISITO 3</w:t>
+            </w:r>
+            <w:r>
+              <w:t>: Manter dados de Pets.</w:t>
             </w:r>
           </w:p>
         </w:tc>
@@ -6144,8 +5998,6 @@
               <w:rPr>
                 <w:rFonts w:ascii="Segoe UI" w:hAnsi="Segoe UI" w:cs="Segoe UI"/>
                 <w:color w:val="ECECEC"/>
-                <w:sz w:val="20"/>
-                <w:szCs w:val="20"/>
                 <w:shd w:val="clear" w:color="auto" w:fill="212121"/>
               </w:rPr>
             </w:pPr>
@@ -6153,17 +6005,14 @@
               <w:rPr>
                 <w:b/>
                 <w:bCs/>
-                <w:sz w:val="20"/>
-                <w:szCs w:val="20"/>
               </w:rPr>
               <w:t>COMO</w:t>
             </w:r>
             <w:r>
-              <w:rPr>
-                <w:sz w:val="20"/>
-                <w:szCs w:val="20"/>
-              </w:rPr>
               <w:t xml:space="preserve">: </w:t>
+            </w:r>
+            <w:r>
+              <w:t>usuário dono de pet do sistema PetConnect,</w:t>
             </w:r>
           </w:p>
           <w:p>
@@ -6173,8 +6022,6 @@
               <w:rPr>
                 <w:rFonts w:ascii="Segoe UI" w:hAnsi="Segoe UI" w:cs="Segoe UI"/>
                 <w:color w:val="ECECEC"/>
-                <w:sz w:val="20"/>
-                <w:szCs w:val="20"/>
                 <w:shd w:val="clear" w:color="auto" w:fill="212121"/>
               </w:rPr>
             </w:pPr>
@@ -6182,43 +6029,33 @@
               <w:rPr>
                 <w:b/>
                 <w:bCs/>
-                <w:sz w:val="20"/>
-                <w:szCs w:val="20"/>
               </w:rPr>
               <w:t>POSSO</w:t>
             </w:r>
             <w:r>
-              <w:rPr>
-                <w:sz w:val="20"/>
-                <w:szCs w:val="20"/>
-              </w:rPr>
               <w:t xml:space="preserve">: </w:t>
+            </w:r>
+            <w:r>
+              <w:t>manter um cadastro de pet,</w:t>
             </w:r>
           </w:p>
           <w:p>
             <w:pPr>
               <w:spacing w:before="60" w:after="60"/>
               <w:ind w:left="30" w:hanging="30"/>
-              <w:rPr>
-                <w:sz w:val="20"/>
-                <w:szCs w:val="20"/>
-              </w:rPr>
-            </w:pPr>
-            <w:r>
-              <w:rPr>
-                <w:b/>
-                <w:bCs/>
-                <w:sz w:val="20"/>
-                <w:szCs w:val="20"/>
+            </w:pPr>
+            <w:r>
+              <w:rPr>
+                <w:b/>
+                <w:bCs/>
               </w:rPr>
               <w:t>PARA</w:t>
             </w:r>
             <w:r>
-              <w:rPr>
-                <w:sz w:val="20"/>
-                <w:szCs w:val="20"/>
-              </w:rPr>
               <w:t xml:space="preserve">: </w:t>
+            </w:r>
+            <w:r>
+              <w:t>gerenciar as informações do meu pet de maneira autônoma e eficiente.</w:t>
             </w:r>
           </w:p>
         </w:tc>
@@ -6235,16 +6072,12 @@
               <w:rPr>
                 <w:b/>
                 <w:bCs/>
-                <w:sz w:val="20"/>
-                <w:szCs w:val="20"/>
-              </w:rPr>
-            </w:pPr>
-            <w:r>
-              <w:rPr>
-                <w:b/>
-                <w:bCs/>
-                <w:sz w:val="20"/>
-                <w:szCs w:val="20"/>
+              </w:rPr>
+            </w:pPr>
+            <w:r>
+              <w:rPr>
+                <w:b/>
+                <w:bCs/>
               </w:rPr>
               <w:t xml:space="preserve">Critério de </w:t>
             </w:r>
@@ -6256,16 +6089,12 @@
               <w:rPr>
                 <w:b/>
                 <w:bCs/>
-                <w:sz w:val="20"/>
-                <w:szCs w:val="20"/>
-              </w:rPr>
-            </w:pPr>
-            <w:r>
-              <w:rPr>
-                <w:b/>
-                <w:bCs/>
-                <w:sz w:val="20"/>
-                <w:szCs w:val="20"/>
+              </w:rPr>
+            </w:pPr>
+            <w:r>
+              <w:rPr>
+                <w:b/>
+                <w:bCs/>
               </w:rPr>
               <w:t>Aceite 1</w:t>
             </w:r>
@@ -6281,93 +6110,83 @@
               <w:ind w:left="168"/>
               <w:rPr>
                 <w:color w:val="00B0F0"/>
-                <w:sz w:val="20"/>
-                <w:szCs w:val="20"/>
-              </w:rPr>
-            </w:pPr>
-            <w:r>
-              <w:rPr>
-                <w:b/>
-                <w:bCs/>
-                <w:sz w:val="20"/>
-                <w:szCs w:val="20"/>
+              </w:rPr>
+            </w:pPr>
+            <w:r>
+              <w:rPr>
+                <w:b/>
+                <w:bCs/>
               </w:rPr>
               <w:t>DADO</w:t>
             </w:r>
             <w:r>
-              <w:rPr>
-                <w:sz w:val="20"/>
-                <w:szCs w:val="20"/>
-              </w:rPr>
               <w:t xml:space="preserve"> </w:t>
             </w:r>
             <w:r>
               <w:rPr>
                 <w:b/>
                 <w:bCs/>
-                <w:sz w:val="20"/>
-                <w:szCs w:val="20"/>
               </w:rPr>
               <w:t>QUE</w:t>
             </w:r>
             <w:r>
-              <w:rPr>
-                <w:sz w:val="20"/>
-                <w:szCs w:val="20"/>
-              </w:rPr>
               <w:t xml:space="preserve">: </w:t>
+            </w:r>
+            <w:r>
+              <w:t>o dono do pet esteja n</w:t>
+            </w:r>
+            <w:r>
+              <w:t>a área de usuário</w:t>
+            </w:r>
+            <w:r>
+              <w:t>,</w:t>
             </w:r>
           </w:p>
           <w:p>
             <w:pPr>
               <w:spacing w:before="60" w:after="60"/>
               <w:ind w:left="168"/>
-              <w:rPr>
-                <w:sz w:val="20"/>
-                <w:szCs w:val="20"/>
-              </w:rPr>
-            </w:pPr>
-            <w:r>
-              <w:rPr>
-                <w:b/>
-                <w:bCs/>
-                <w:sz w:val="20"/>
-                <w:szCs w:val="20"/>
+            </w:pPr>
+            <w:r>
+              <w:rPr>
+                <w:b/>
+                <w:bCs/>
               </w:rPr>
               <w:t>QUANDO</w:t>
             </w:r>
             <w:r>
-              <w:rPr>
-                <w:sz w:val="20"/>
-                <w:szCs w:val="20"/>
-              </w:rPr>
               <w:t xml:space="preserve">: </w:t>
+            </w:r>
+            <w:r>
+              <w:t>ele clicar na opção ‘Cadastrar Pet’ e</w:t>
+            </w:r>
+            <w:r>
+              <w:t xml:space="preserve"> inserir as informações necessárias para registrar um novo pet</w:t>
+            </w:r>
+            <w:r>
+              <w:t xml:space="preserve"> </w:t>
+            </w:r>
+            <w:r>
+              <w:t>e submeter esses dados,</w:t>
             </w:r>
           </w:p>
           <w:p>
             <w:pPr>
               <w:spacing w:before="60" w:after="60"/>
               <w:ind w:left="168"/>
-              <w:rPr>
-                <w:sz w:val="20"/>
-                <w:szCs w:val="20"/>
-              </w:rPr>
-            </w:pPr>
-            <w:r>
-              <w:rPr>
-                <w:b/>
-                <w:bCs/>
-                <w:sz w:val="20"/>
-                <w:szCs w:val="20"/>
+            </w:pPr>
+            <w:r>
+              <w:rPr>
+                <w:b/>
+                <w:bCs/>
               </w:rPr>
               <w:t>ENTÃO</w:t>
             </w:r>
             <w:r>
-              <w:rPr>
-                <w:sz w:val="20"/>
-                <w:szCs w:val="20"/>
-              </w:rPr>
               <w:t xml:space="preserve">: </w:t>
+            </w:r>
+            <w:r>
+              <w:t>o perfil do novo pet será criado no sistema.</w:t>
             </w:r>
           </w:p>
         </w:tc>
@@ -6384,16 +6203,12 @@
               <w:rPr>
                 <w:b/>
                 <w:bCs/>
-                <w:sz w:val="20"/>
-                <w:szCs w:val="20"/>
-              </w:rPr>
-            </w:pPr>
-            <w:r>
-              <w:rPr>
-                <w:b/>
-                <w:bCs/>
-                <w:sz w:val="20"/>
-                <w:szCs w:val="20"/>
+              </w:rPr>
+            </w:pPr>
+            <w:r>
+              <w:rPr>
+                <w:b/>
+                <w:bCs/>
               </w:rPr>
               <w:t xml:space="preserve">Critério de </w:t>
             </w:r>
@@ -6405,16 +6220,12 @@
               <w:rPr>
                 <w:b/>
                 <w:bCs/>
-                <w:sz w:val="20"/>
-                <w:szCs w:val="20"/>
-              </w:rPr>
-            </w:pPr>
-            <w:r>
-              <w:rPr>
-                <w:b/>
-                <w:bCs/>
-                <w:sz w:val="20"/>
-                <w:szCs w:val="20"/>
+              </w:rPr>
+            </w:pPr>
+            <w:r>
+              <w:rPr>
+                <w:b/>
+                <w:bCs/>
               </w:rPr>
               <w:t>Aceite 2</w:t>
             </w:r>
@@ -6430,93 +6241,68 @@
               <w:ind w:left="168"/>
               <w:rPr>
                 <w:color w:val="00B0F0"/>
-                <w:sz w:val="20"/>
-                <w:szCs w:val="20"/>
-              </w:rPr>
-            </w:pPr>
-            <w:r>
-              <w:rPr>
-                <w:b/>
-                <w:bCs/>
-                <w:sz w:val="20"/>
-                <w:szCs w:val="20"/>
+              </w:rPr>
+            </w:pPr>
+            <w:r>
+              <w:rPr>
+                <w:b/>
+                <w:bCs/>
               </w:rPr>
               <w:t>DADO</w:t>
             </w:r>
             <w:r>
-              <w:rPr>
-                <w:sz w:val="20"/>
-                <w:szCs w:val="20"/>
-              </w:rPr>
               <w:t xml:space="preserve"> </w:t>
             </w:r>
             <w:r>
               <w:rPr>
                 <w:b/>
                 <w:bCs/>
-                <w:sz w:val="20"/>
-                <w:szCs w:val="20"/>
               </w:rPr>
               <w:t>QUE</w:t>
             </w:r>
             <w:r>
-              <w:rPr>
-                <w:sz w:val="20"/>
-                <w:szCs w:val="20"/>
-              </w:rPr>
               <w:t xml:space="preserve">: </w:t>
+            </w:r>
+            <w:r>
+              <w:t>o dono do pet queira ver as informações de seu pet,</w:t>
             </w:r>
           </w:p>
           <w:p>
             <w:pPr>
               <w:spacing w:before="60" w:after="60"/>
               <w:ind w:left="168"/>
-              <w:rPr>
-                <w:sz w:val="20"/>
-                <w:szCs w:val="20"/>
-              </w:rPr>
-            </w:pPr>
-            <w:r>
-              <w:rPr>
-                <w:b/>
-                <w:bCs/>
-                <w:sz w:val="20"/>
-                <w:szCs w:val="20"/>
+            </w:pPr>
+            <w:r>
+              <w:rPr>
+                <w:b/>
+                <w:bCs/>
               </w:rPr>
               <w:t>QUANDO</w:t>
             </w:r>
             <w:r>
-              <w:rPr>
-                <w:sz w:val="20"/>
-                <w:szCs w:val="20"/>
-              </w:rPr>
               <w:t xml:space="preserve">: </w:t>
+            </w:r>
+            <w:r>
+              <w:t>ele acessar a seção 'Perfil do Pet',</w:t>
             </w:r>
           </w:p>
           <w:p>
             <w:pPr>
               <w:spacing w:before="60" w:after="60"/>
               <w:ind w:left="168"/>
-              <w:rPr>
-                <w:sz w:val="20"/>
-                <w:szCs w:val="20"/>
-              </w:rPr>
-            </w:pPr>
-            <w:r>
-              <w:rPr>
-                <w:b/>
-                <w:bCs/>
-                <w:sz w:val="20"/>
-                <w:szCs w:val="20"/>
+            </w:pPr>
+            <w:r>
+              <w:rPr>
+                <w:b/>
+                <w:bCs/>
               </w:rPr>
               <w:t>ENTÃO</w:t>
             </w:r>
             <w:r>
-              <w:rPr>
-                <w:sz w:val="20"/>
-                <w:szCs w:val="20"/>
-              </w:rPr>
               <w:t xml:space="preserve">: </w:t>
+            </w:r>
+            <w:r>
+              <w:t>ele poderá visualizar todas as informações cadastrais do pet.</w:t>
             </w:r>
           </w:p>
         </w:tc>
@@ -6533,16 +6319,12 @@
               <w:rPr>
                 <w:b/>
                 <w:bCs/>
-                <w:sz w:val="20"/>
-                <w:szCs w:val="20"/>
-              </w:rPr>
-            </w:pPr>
-            <w:r>
-              <w:rPr>
-                <w:b/>
-                <w:bCs/>
-                <w:sz w:val="20"/>
-                <w:szCs w:val="20"/>
+              </w:rPr>
+            </w:pPr>
+            <w:r>
+              <w:rPr>
+                <w:b/>
+                <w:bCs/>
               </w:rPr>
               <w:t xml:space="preserve">Critério de </w:t>
             </w:r>
@@ -6554,16 +6336,12 @@
               <w:rPr>
                 <w:b/>
                 <w:bCs/>
-                <w:sz w:val="20"/>
-                <w:szCs w:val="20"/>
-              </w:rPr>
-            </w:pPr>
-            <w:r>
-              <w:rPr>
-                <w:b/>
-                <w:bCs/>
-                <w:sz w:val="20"/>
-                <w:szCs w:val="20"/>
+              </w:rPr>
+            </w:pPr>
+            <w:r>
+              <w:rPr>
+                <w:b/>
+                <w:bCs/>
               </w:rPr>
               <w:t>Aceite 3</w:t>
             </w:r>
@@ -6579,67 +6357,49 @@
               <w:ind w:left="168"/>
               <w:rPr>
                 <w:color w:val="00B0F0"/>
-                <w:sz w:val="20"/>
-                <w:szCs w:val="20"/>
-              </w:rPr>
-            </w:pPr>
-            <w:r>
-              <w:rPr>
-                <w:b/>
-                <w:bCs/>
-                <w:sz w:val="20"/>
-                <w:szCs w:val="20"/>
+              </w:rPr>
+            </w:pPr>
+            <w:r>
+              <w:rPr>
+                <w:b/>
+                <w:bCs/>
               </w:rPr>
               <w:t>DADO</w:t>
             </w:r>
             <w:r>
-              <w:rPr>
-                <w:sz w:val="20"/>
-                <w:szCs w:val="20"/>
-              </w:rPr>
               <w:t xml:space="preserve"> </w:t>
             </w:r>
             <w:r>
               <w:rPr>
                 <w:b/>
                 <w:bCs/>
-                <w:sz w:val="20"/>
-                <w:szCs w:val="20"/>
               </w:rPr>
               <w:t>QUE</w:t>
             </w:r>
             <w:r>
-              <w:rPr>
-                <w:sz w:val="20"/>
-                <w:szCs w:val="20"/>
-              </w:rPr>
               <w:t xml:space="preserve">: </w:t>
+            </w:r>
+            <w:r>
+              <w:t>o dono do pet necessite atualizar informações do pet,</w:t>
             </w:r>
           </w:p>
           <w:p>
             <w:pPr>
               <w:spacing w:before="60" w:after="60"/>
               <w:ind w:left="168"/>
-              <w:rPr>
-                <w:sz w:val="20"/>
-                <w:szCs w:val="20"/>
-              </w:rPr>
-            </w:pPr>
-            <w:r>
-              <w:rPr>
-                <w:b/>
-                <w:bCs/>
-                <w:sz w:val="20"/>
-                <w:szCs w:val="20"/>
+            </w:pPr>
+            <w:r>
+              <w:rPr>
+                <w:b/>
+                <w:bCs/>
               </w:rPr>
               <w:t>QUANDO</w:t>
             </w:r>
             <w:r>
-              <w:rPr>
-                <w:sz w:val="20"/>
-                <w:szCs w:val="20"/>
-              </w:rPr>
               <w:t xml:space="preserve">: </w:t>
+            </w:r>
+            <w:r>
+              <w:t>ele acessar a seção 'Editar Pet' e fizer as alterações necessárias,</w:t>
             </w:r>
           </w:p>
           <w:p>
@@ -6649,25 +6409,140 @@
               <w:rPr>
                 <w:b/>
                 <w:bCs/>
-                <w:sz w:val="20"/>
-                <w:szCs w:val="20"/>
-              </w:rPr>
-            </w:pPr>
-            <w:r>
-              <w:rPr>
-                <w:b/>
-                <w:bCs/>
-                <w:sz w:val="20"/>
-                <w:szCs w:val="20"/>
+              </w:rPr>
+            </w:pPr>
+            <w:r>
+              <w:rPr>
+                <w:b/>
+                <w:bCs/>
               </w:rPr>
               <w:t>ENTÃO</w:t>
             </w:r>
             <w:r>
-              <w:rPr>
-                <w:sz w:val="20"/>
-                <w:szCs w:val="20"/>
-              </w:rPr>
               <w:t xml:space="preserve">: </w:t>
+            </w:r>
+            <w:r>
+              <w:t>as informações do pet serão atualizadas no sistema.</w:t>
+            </w:r>
+          </w:p>
+        </w:tc>
+      </w:tr>
+      <w:tr>
+        <w:tc>
+          <w:tcPr>
+            <w:tcW w:w="1276" w:type="dxa"/>
+          </w:tcPr>
+          <w:p>
+            <w:pPr>
+              <w:spacing w:before="60" w:after="60"/>
+              <w:ind w:left="96" w:hanging="41"/>
+              <w:rPr>
+                <w:b/>
+                <w:bCs/>
+              </w:rPr>
+            </w:pPr>
+            <w:r>
+              <w:rPr>
+                <w:b/>
+                <w:bCs/>
+              </w:rPr>
+              <w:t xml:space="preserve">Critério de </w:t>
+            </w:r>
+          </w:p>
+          <w:p>
+            <w:pPr>
+              <w:spacing w:before="60" w:after="60"/>
+              <w:ind w:left="96" w:hanging="41"/>
+              <w:rPr>
+                <w:b/>
+                <w:bCs/>
+              </w:rPr>
+            </w:pPr>
+            <w:r>
+              <w:rPr>
+                <w:b/>
+                <w:bCs/>
+              </w:rPr>
+              <w:t>Aceite 4</w:t>
+            </w:r>
+          </w:p>
+        </w:tc>
+        <w:tc>
+          <w:tcPr>
+            <w:tcW w:w="7229" w:type="dxa"/>
+          </w:tcPr>
+          <w:p>
+            <w:pPr>
+              <w:spacing w:before="60" w:after="60"/>
+              <w:ind w:left="168"/>
+              <w:rPr>
+                <w:color w:val="00B0F0"/>
+              </w:rPr>
+            </w:pPr>
+            <w:r>
+              <w:rPr>
+                <w:b/>
+                <w:bCs/>
+              </w:rPr>
+              <w:t>DADO</w:t>
+            </w:r>
+            <w:r>
+              <w:t xml:space="preserve"> </w:t>
+            </w:r>
+            <w:r>
+              <w:rPr>
+                <w:b/>
+                <w:bCs/>
+              </w:rPr>
+              <w:t>QUE</w:t>
+            </w:r>
+            <w:r>
+              <w:t xml:space="preserve">: </w:t>
+            </w:r>
+            <w:r>
+              <w:t>o dono do pet decida remover o perfil do pet do sistema,</w:t>
+            </w:r>
+          </w:p>
+          <w:p>
+            <w:pPr>
+              <w:spacing w:before="60" w:after="60"/>
+              <w:ind w:left="168"/>
+            </w:pPr>
+            <w:r>
+              <w:rPr>
+                <w:b/>
+                <w:bCs/>
+              </w:rPr>
+              <w:t>QUANDO</w:t>
+            </w:r>
+            <w:r>
+              <w:t xml:space="preserve">: </w:t>
+            </w:r>
+            <w:r>
+              <w:t>ele selecionar a opção 'Excluir Pet' e confirmar a ação após fornecer sua senha para validar a exclusão,</w:t>
+            </w:r>
+          </w:p>
+          <w:p>
+            <w:pPr>
+              <w:spacing w:before="60" w:after="60"/>
+              <w:ind w:left="168"/>
+              <w:rPr>
+                <w:b/>
+                <w:bCs/>
+              </w:rPr>
+            </w:pPr>
+            <w:r>
+              <w:rPr>
+                <w:b/>
+                <w:bCs/>
+              </w:rPr>
+              <w:t>ENTÃO</w:t>
+            </w:r>
+            <w:r>
+              <w:t xml:space="preserve">: </w:t>
+            </w:r>
+            <w:r>
+              <w:t>o perfil do pet será removido permanentemente do sistema.</w:t>
             </w:r>
           </w:p>
         </w:tc>
@@ -6695,59 +6570,6 @@
         <w:t>MODELO DE DADOS</w:t>
       </w:r>
       <w:bookmarkEnd w:id="14"/>
-    </w:p>
-    <w:p/>
-    <w:p>
-      <w:pPr>
-        <w:ind w:left="360"/>
-        <w:rPr>
-          <w:color w:val="00B0F0"/>
-        </w:rPr>
-      </w:pPr>
-      <w:r>
-        <w:rPr>
-          <w:color w:val="00B0F0"/>
-        </w:rPr>
-        <w:t>Define as ENTIDADES que atendem ao TEMA do projeto, de acordo com os REQUISITOS FUNCIONAIS mapeados.</w:t>
-      </w:r>
-    </w:p>
-    <w:p>
-      <w:pPr>
-        <w:ind w:left="360"/>
-        <w:rPr>
-          <w:color w:val="00B0F0"/>
-        </w:rPr>
-      </w:pPr>
-      <w:r>
-        <w:rPr>
-          <w:color w:val="00B0F0"/>
-        </w:rPr>
-        <w:t>A equipe deve d</w:t>
-      </w:r>
-      <w:r>
-        <w:rPr>
-          <w:color w:val="00B0F0"/>
-        </w:rPr>
-        <w:t>esenha</w:t>
-      </w:r>
-      <w:r>
-        <w:rPr>
-          <w:color w:val="00B0F0"/>
-        </w:rPr>
-        <w:t>r</w:t>
-      </w:r>
-      <w:r>
-        <w:rPr>
-          <w:color w:val="00B0F0"/>
-        </w:rPr>
-        <w:t xml:space="preserve"> o modelo em um diagrama de classes ou diagrama entidade-relacionamento</w:t>
-      </w:r>
-      <w:r>
-        <w:rPr>
-          <w:color w:val="00B0F0"/>
-        </w:rPr>
-        <w:t>.</w:t>
-      </w:r>
     </w:p>
     <w:p>
       <w:pPr>
@@ -6785,7 +6607,7 @@
       </w:tr>
       <w:tr>
         <w:trPr>
-          <w:trHeight w:val="6647"/>
+          <w:trHeight w:val="11411"/>
         </w:trPr>
         <w:tc>
           <w:tcPr>
@@ -6800,29 +6622,51 @@
                 <w:bCs/>
               </w:rPr>
             </w:pPr>
-          </w:p>
-          <w:p>
-            <w:pPr>
-              <w:jc w:val="center"/>
-              <w:rPr>
-                <w:b/>
-                <w:bCs/>
-              </w:rPr>
-            </w:pPr>
-          </w:p>
-          <w:p>
-            <w:pPr>
-              <w:jc w:val="center"/>
-              <w:rPr>
-                <w:b/>
-                <w:bCs/>
-              </w:rPr>
-            </w:pPr>
+            <w:r>
+              <w:rPr>
+                <w:b/>
+                <w:bCs/>
+              </w:rPr>
+              <w:drawing>
+                <wp:inline distT="0" distB="0" distL="0" distR="0" wp14:anchorId="53166487" wp14:editId="1D1B7E04">
+                  <wp:extent cx="2495898" cy="5553850"/>
+                  <wp:effectExtent l="0" t="0" r="0" b="8890"/>
+                  <wp:docPr id="2073030752" name="Imagem 1"/>
+                  <wp:cNvGraphicFramePr>
+                    <a:graphicFrameLocks xmlns:a="http://schemas.openxmlformats.org/drawingml/2006/main" noChangeAspect="1"/>
+                  </wp:cNvGraphicFramePr>
+                  <a:graphic xmlns:a="http://schemas.openxmlformats.org/drawingml/2006/main">
+                    <a:graphicData uri="http://schemas.openxmlformats.org/drawingml/2006/picture">
+                      <pic:pic xmlns:pic="http://schemas.openxmlformats.org/drawingml/2006/picture">
+                        <pic:nvPicPr>
+                          <pic:cNvPr id="2073030752" name=""/>
+                          <pic:cNvPicPr/>
+                        </pic:nvPicPr>
+                        <pic:blipFill>
+                          <a:blip r:embed="rId12"/>
+                          <a:stretch>
+                            <a:fillRect/>
+                          </a:stretch>
+                        </pic:blipFill>
+                        <pic:spPr>
+                          <a:xfrm>
+                            <a:off x="0" y="0"/>
+                            <a:ext cx="2495898" cy="5553850"/>
+                          </a:xfrm>
+                          <a:prstGeom prst="rect">
+                            <a:avLst/>
+                          </a:prstGeom>
+                        </pic:spPr>
+                      </pic:pic>
+                    </a:graphicData>
+                  </a:graphic>
+                </wp:inline>
+              </w:drawing>
+            </w:r>
           </w:p>
         </w:tc>
       </w:tr>
     </w:tbl>
-    <w:p/>
     <w:p>
       <w:pPr>
         <w:rPr>
@@ -6832,12 +6676,6 @@
           <w:highlight w:val="lightGray"/>
         </w:rPr>
       </w:pPr>
-      <w:r>
-        <w:rPr>
-          <w:highlight w:val="lightGray"/>
-        </w:rPr>
-        <w:br w:type="page"/>
-      </w:r>
     </w:p>
     <w:p>
       <w:pPr>
@@ -7047,7 +6885,21 @@
         <w:rPr>
           <w:color w:val="ED7D31" w:themeColor="accent2"/>
         </w:rPr>
-        <w:t xml:space="preserve"> (Extract-Transform-Load)</w:t>
+        <w:t xml:space="preserve"> (</w:t>
+      </w:r>
+      <w:proofErr w:type="spellStart"/>
+      <w:r>
+        <w:rPr>
+          <w:color w:val="ED7D31" w:themeColor="accent2"/>
+        </w:rPr>
+        <w:t>Extract-Transform-Load</w:t>
+      </w:r>
+      <w:proofErr w:type="spellEnd"/>
+      <w:r>
+        <w:rPr>
+          <w:color w:val="ED7D31" w:themeColor="accent2"/>
+        </w:rPr>
+        <w:t>)</w:t>
       </w:r>
       <w:r>
         <w:rPr>
@@ -8024,11 +7876,11 @@
                           </pic:cNvPicPr>
                         </pic:nvPicPr>
                         <pic:blipFill>
-                          <a:blip r:embed="rId11" cstate="print">
+                          <a:blip r:embed="rId13" cstate="print">
                             <a:extLst>
                               <a:ext uri="{BEBA8EAE-BF5A-486C-A8C5-ECC9F3942E4B}">
                                 <a14:imgProps xmlns:a14="http://schemas.microsoft.com/office/drawing/2010/main">
-                                  <a14:imgLayer r:embed="rId12">
+                                  <a14:imgLayer r:embed="rId14">
                                     <a14:imgEffect>
                                       <a14:colorTemperature colorTemp="5900"/>
                                     </a14:imgEffect>
@@ -8068,8 +7920,8 @@
     </w:tbl>
     <w:p/>
     <w:sectPr>
-      <w:headerReference w:type="default" r:id="rId13"/>
-      <w:footerReference w:type="default" r:id="rId14"/>
+      <w:headerReference w:type="default" r:id="rId15"/>
+      <w:footerReference w:type="default" r:id="rId16"/>
       <w:pgSz w:w="11906" w:h="16838"/>
       <w:pgMar w:top="1417" w:right="1701" w:bottom="1417" w:left="1701" w:header="708" w:footer="708" w:gutter="0"/>
       <w:cols w:space="708"/>
@@ -13264,10 +13116,26 @@
 </file>
 
 <file path=customXml/item1.xml><?xml version="1.0" encoding="utf-8"?>
-<b:Sources xmlns:b="http://schemas.openxmlformats.org/officeDocument/2006/bibliography" xmlns="http://schemas.openxmlformats.org/officeDocument/2006/bibliography" SelectedStyle="\APASixthEditionOfficeOnline.xsl" StyleName="APA" Version="6"/>
+<p:properties xmlns:p="http://schemas.microsoft.com/office/2006/metadata/properties" xmlns:xsi="http://www.w3.org/2001/XMLSchema-instance" xmlns:pc="http://schemas.microsoft.com/office/infopath/2007/PartnerControls">
+  <documentManagement>
+    <lcf76f155ced4ddcb4097134ff3c332f xmlns="4e068848-ab80-442e-9411-f6a9d9591f59">
+      <Terms xmlns="http://schemas.microsoft.com/office/infopath/2007/PartnerControls"/>
+    </lcf76f155ced4ddcb4097134ff3c332f>
+    <TaxCatchAll xmlns="311e6695-f330-4e01-8cd5-d41d4d3de720" xsi:nil="true"/>
+  </documentManagement>
+</p:properties>
 </file>
 
 <file path=customXml/item2.xml><?xml version="1.0" encoding="utf-8"?>
+<?mso-contentType ?>
+<FormTemplates xmlns="http://schemas.microsoft.com/sharepoint/v3/contenttype/forms">
+  <Display>DocumentLibraryForm</Display>
+  <Edit>DocumentLibraryForm</Edit>
+  <New>DocumentLibraryForm</New>
+</FormTemplates>
+</file>
+
+<file path=customXml/item3.xml><?xml version="1.0" encoding="utf-8"?>
 <ct:contentTypeSchema xmlns:ct="http://schemas.microsoft.com/office/2006/metadata/contentType" xmlns:ma="http://schemas.microsoft.com/office/2006/metadata/properties/metaAttributes" ct:_="" ma:_="" ma:contentTypeName="Document" ma:contentTypeID="0x0101007D6FB4E6DB7602489515A560918BAFE6" ma:contentTypeVersion="13" ma:contentTypeDescription="Create a new document." ma:contentTypeScope="" ma:versionID="006b28b2eba7216ba998614930a82589">
   <xsd:schema xmlns:xsd="http://www.w3.org/2001/XMLSchema" xmlns:xs="http://www.w3.org/2001/XMLSchema" xmlns:p="http://schemas.microsoft.com/office/2006/metadata/properties" xmlns:ns2="4e068848-ab80-442e-9411-f6a9d9591f59" xmlns:ns3="311e6695-f330-4e01-8cd5-d41d4d3de720" targetNamespace="http://schemas.microsoft.com/office/2006/metadata/properties" ma:root="true" ma:fieldsID="43320009fb67bfe2e81d34776533a47c" ns2:_="" ns3:_="">
     <xsd:import namespace="4e068848-ab80-442e-9411-f6a9d9591f59"/>
@@ -13490,35 +13358,30 @@
 </ct:contentTypeSchema>
 </file>
 
-<file path=customXml/item3.xml><?xml version="1.0" encoding="utf-8"?>
-<?mso-contentType ?>
-<FormTemplates xmlns="http://schemas.microsoft.com/sharepoint/v3/contenttype/forms">
-  <Display>DocumentLibraryForm</Display>
-  <Edit>DocumentLibraryForm</Edit>
-  <New>DocumentLibraryForm</New>
-</FormTemplates>
-</file>
-
 <file path=customXml/item4.xml><?xml version="1.0" encoding="utf-8"?>
-<p:properties xmlns:p="http://schemas.microsoft.com/office/2006/metadata/properties" xmlns:xsi="http://www.w3.org/2001/XMLSchema-instance" xmlns:pc="http://schemas.microsoft.com/office/infopath/2007/PartnerControls">
-  <documentManagement>
-    <lcf76f155ced4ddcb4097134ff3c332f xmlns="4e068848-ab80-442e-9411-f6a9d9591f59">
-      <Terms xmlns="http://schemas.microsoft.com/office/infopath/2007/PartnerControls"/>
-    </lcf76f155ced4ddcb4097134ff3c332f>
-    <TaxCatchAll xmlns="311e6695-f330-4e01-8cd5-d41d4d3de720" xsi:nil="true"/>
-  </documentManagement>
-</p:properties>
+<b:Sources xmlns:b="http://schemas.openxmlformats.org/officeDocument/2006/bibliography" xmlns="http://schemas.openxmlformats.org/officeDocument/2006/bibliography" SelectedStyle="\APASixthEditionOfficeOnline.xsl" StyleName="APA" Version="6"/>
 </file>
 
 <file path=customXml/itemProps1.xml><?xml version="1.0" encoding="utf-8"?>
-<ds:datastoreItem xmlns:ds="http://schemas.openxmlformats.org/officeDocument/2006/customXml" ds:itemID="{5070FE65-AA96-43AB-8429-E23F25CB8DC5}">
+<ds:datastoreItem xmlns:ds="http://schemas.openxmlformats.org/officeDocument/2006/customXml" ds:itemID="{95F86C99-42FA-4EA1-8E50-0FBF23CAF963}">
   <ds:schemaRefs>
-    <ds:schemaRef ds:uri="http://schemas.openxmlformats.org/officeDocument/2006/bibliography"/>
+    <ds:schemaRef ds:uri="http://schemas.microsoft.com/office/2006/metadata/properties"/>
+    <ds:schemaRef ds:uri="http://schemas.microsoft.com/office/infopath/2007/PartnerControls"/>
+    <ds:schemaRef ds:uri="4e068848-ab80-442e-9411-f6a9d9591f59"/>
+    <ds:schemaRef ds:uri="311e6695-f330-4e01-8cd5-d41d4d3de720"/>
   </ds:schemaRefs>
 </ds:datastoreItem>
 </file>
 
 <file path=customXml/itemProps2.xml><?xml version="1.0" encoding="utf-8"?>
+<ds:datastoreItem xmlns:ds="http://schemas.openxmlformats.org/officeDocument/2006/customXml" ds:itemID="{11B1DE72-80E9-4162-B852-7908AAB96FDA}">
+  <ds:schemaRefs>
+    <ds:schemaRef ds:uri="http://schemas.microsoft.com/sharepoint/v3/contenttype/forms"/>
+  </ds:schemaRefs>
+</ds:datastoreItem>
+</file>
+
+<file path=customXml/itemProps3.xml><?xml version="1.0" encoding="utf-8"?>
 <ds:datastoreItem xmlns:ds="http://schemas.openxmlformats.org/officeDocument/2006/customXml" ds:itemID="{F11EBDB2-0BF4-4E8A-9510-B964EA52DEEB}">
   <ds:schemaRefs>
     <ds:schemaRef ds:uri="http://schemas.microsoft.com/office/2006/metadata/contentType"/>
@@ -13537,21 +13400,10 @@
 </ds:datastoreItem>
 </file>
 
-<file path=customXml/itemProps3.xml><?xml version="1.0" encoding="utf-8"?>
-<ds:datastoreItem xmlns:ds="http://schemas.openxmlformats.org/officeDocument/2006/customXml" ds:itemID="{11B1DE72-80E9-4162-B852-7908AAB96FDA}">
+<file path=customXml/itemProps4.xml><?xml version="1.0" encoding="utf-8"?>
+<ds:datastoreItem xmlns:ds="http://schemas.openxmlformats.org/officeDocument/2006/customXml" ds:itemID="{5070FE65-AA96-43AB-8429-E23F25CB8DC5}">
   <ds:schemaRefs>
-    <ds:schemaRef ds:uri="http://schemas.microsoft.com/sharepoint/v3/contenttype/forms"/>
-  </ds:schemaRefs>
-</ds:datastoreItem>
-</file>
-
-<file path=customXml/itemProps4.xml><?xml version="1.0" encoding="utf-8"?>
-<ds:datastoreItem xmlns:ds="http://schemas.openxmlformats.org/officeDocument/2006/customXml" ds:itemID="{95F86C99-42FA-4EA1-8E50-0FBF23CAF963}">
-  <ds:schemaRefs>
-    <ds:schemaRef ds:uri="http://schemas.microsoft.com/office/2006/metadata/properties"/>
-    <ds:schemaRef ds:uri="http://schemas.microsoft.com/office/infopath/2007/PartnerControls"/>
-    <ds:schemaRef ds:uri="4e068848-ab80-442e-9411-f6a9d9591f59"/>
-    <ds:schemaRef ds:uri="311e6695-f330-4e01-8cd5-d41d4d3de720"/>
+    <ds:schemaRef ds:uri="http://schemas.openxmlformats.org/officeDocument/2006/bibliography"/>
   </ds:schemaRefs>
 </ds:datastoreItem>
 </file>
</xml_diff>

<commit_message>
docs: entrega sprint 1.v2
</commit_message>
<xml_diff>
--- a/entregas-aula/BSI_Especificacao_do_Projeto_PetConnect_v1.docx
+++ b/entregas-aula/BSI_Especificacao_do_Projeto_PetConnect_v1.docx
@@ -316,21 +316,8 @@
                               <w:t>a</w:t>
                             </w:r>
                             <w:r>
-                              <w:t xml:space="preserve">. </w:t>
+                              <w:t>. Joselaine Valaski</w:t>
                             </w:r>
-                            <w:proofErr w:type="spellStart"/>
-                            <w:r>
-                              <w:t>Joselaine</w:t>
-                            </w:r>
-                            <w:proofErr w:type="spellEnd"/>
-                            <w:r>
-                              <w:t xml:space="preserve"> </w:t>
-                            </w:r>
-                            <w:proofErr w:type="spellStart"/>
-                            <w:r>
-                              <w:t>Valaski</w:t>
-                            </w:r>
-                            <w:proofErr w:type="spellEnd"/>
                           </w:p>
                           <w:p>
                             <w:pPr>
@@ -3315,10 +3302,7 @@
           </w:tcPr>
           <w:p>
             <w:r>
-              <w:rPr>
-                <w:rFonts w:ascii="Calibri" w:hAnsi="Calibri" w:cs="Calibri"/>
-              </w:rPr>
-              <w:t>Permitir que o Usuário solicite a recuperação de senha para restaurar o acesso ao sistema.</w:t>
+              <w:t>Apresentar ao Usuário um Dashboard para consultar os dados cadastrais do seu Pet.</w:t>
             </w:r>
           </w:p>
         </w:tc>
@@ -3357,7 +3341,7 @@
           </w:tcPr>
           <w:p>
             <w:r>
-              <w:t>Permitir que o Usuário altere sua senha para manter a segurança da conta.</w:t>
+              <w:t>Habilitar que o Administrador do Petshop visualize a agenda de consultas veterinárias.</w:t>
             </w:r>
           </w:p>
         </w:tc>
@@ -3396,259 +3380,7 @@
           </w:tcPr>
           <w:p>
             <w:r>
-              <w:t>Apresentar ao Usuário um Dashboard para consultar os dados cadastrais do seu Pet.</w:t>
-            </w:r>
-          </w:p>
-        </w:tc>
-      </w:tr>
-      <w:tr>
-        <w:tc>
-          <w:tcPr>
-            <w:tcW w:w="709" w:type="dxa"/>
-            <w:vAlign w:val="center"/>
-          </w:tcPr>
-          <w:p>
-            <w:pPr>
-              <w:spacing w:line="360" w:lineRule="auto"/>
-              <w:jc w:val="center"/>
-              <w:rPr>
-                <w:b/>
-                <w:bCs/>
-                <w:sz w:val="24"/>
-                <w:szCs w:val="24"/>
-              </w:rPr>
-            </w:pPr>
-            <w:r>
-              <w:rPr>
-                <w:b/>
-                <w:bCs/>
-                <w:sz w:val="24"/>
-                <w:szCs w:val="24"/>
-              </w:rPr>
-              <w:t>5</w:t>
-            </w:r>
-          </w:p>
-        </w:tc>
-        <w:tc>
-          <w:tcPr>
-            <w:tcW w:w="7796" w:type="dxa"/>
-          </w:tcPr>
-          <w:p>
-            <w:r>
-              <w:t>Habilitar que o Administrador do Petshop visualize a agenda de consultas veterinárias.</w:t>
-            </w:r>
-          </w:p>
-        </w:tc>
-      </w:tr>
-      <w:tr>
-        <w:tc>
-          <w:tcPr>
-            <w:tcW w:w="709" w:type="dxa"/>
-            <w:vAlign w:val="center"/>
-          </w:tcPr>
-          <w:p>
-            <w:pPr>
-              <w:spacing w:line="360" w:lineRule="auto"/>
-              <w:jc w:val="center"/>
-              <w:rPr>
-                <w:b/>
-                <w:bCs/>
-                <w:sz w:val="24"/>
-                <w:szCs w:val="24"/>
-              </w:rPr>
-            </w:pPr>
-            <w:r>
-              <w:rPr>
-                <w:b/>
-                <w:bCs/>
-                <w:sz w:val="24"/>
-                <w:szCs w:val="24"/>
-              </w:rPr>
-              <w:t>6</w:t>
-            </w:r>
-          </w:p>
-        </w:tc>
-        <w:tc>
-          <w:tcPr>
-            <w:tcW w:w="7796" w:type="dxa"/>
-          </w:tcPr>
-          <w:p>
-            <w:r>
               <w:t>Habilitar que o Administrador do Petshop gerencie a agenda de consultas veterinárias.</w:t>
-            </w:r>
-          </w:p>
-        </w:tc>
-      </w:tr>
-      <w:tr>
-        <w:tc>
-          <w:tcPr>
-            <w:tcW w:w="709" w:type="dxa"/>
-            <w:vAlign w:val="center"/>
-          </w:tcPr>
-          <w:p>
-            <w:pPr>
-              <w:spacing w:line="360" w:lineRule="auto"/>
-              <w:jc w:val="center"/>
-              <w:rPr>
-                <w:b/>
-                <w:bCs/>
-                <w:sz w:val="24"/>
-                <w:szCs w:val="24"/>
-              </w:rPr>
-            </w:pPr>
-            <w:r>
-              <w:rPr>
-                <w:b/>
-                <w:bCs/>
-                <w:sz w:val="24"/>
-                <w:szCs w:val="24"/>
-              </w:rPr>
-              <w:t>7</w:t>
-            </w:r>
-          </w:p>
-        </w:tc>
-        <w:tc>
-          <w:tcPr>
-            <w:tcW w:w="7796" w:type="dxa"/>
-          </w:tcPr>
-          <w:p>
-            <w:r>
-              <w:t xml:space="preserve">Permitir que o </w:t>
-            </w:r>
-            <w:r>
-              <w:t>Cliente</w:t>
-            </w:r>
-            <w:r>
-              <w:t xml:space="preserve"> faça o agendamento de consultas veterinárias.</w:t>
-            </w:r>
-          </w:p>
-        </w:tc>
-      </w:tr>
-      <w:tr>
-        <w:tc>
-          <w:tcPr>
-            <w:tcW w:w="709" w:type="dxa"/>
-            <w:vAlign w:val="center"/>
-          </w:tcPr>
-          <w:p>
-            <w:pPr>
-              <w:spacing w:line="360" w:lineRule="auto"/>
-              <w:jc w:val="center"/>
-              <w:rPr>
-                <w:b/>
-                <w:bCs/>
-                <w:sz w:val="24"/>
-                <w:szCs w:val="24"/>
-              </w:rPr>
-            </w:pPr>
-            <w:r>
-              <w:rPr>
-                <w:b/>
-                <w:bCs/>
-                <w:sz w:val="24"/>
-                <w:szCs w:val="24"/>
-              </w:rPr>
-              <w:t>8</w:t>
-            </w:r>
-          </w:p>
-        </w:tc>
-        <w:tc>
-          <w:tcPr>
-            <w:tcW w:w="7796" w:type="dxa"/>
-          </w:tcPr>
-          <w:p>
-            <w:r>
-              <w:t xml:space="preserve">Permitir que o </w:t>
-            </w:r>
-            <w:r>
-              <w:t>Cliente</w:t>
-            </w:r>
-            <w:r>
-              <w:t xml:space="preserve"> faça o cancelamento de consultas veterinárias.</w:t>
-            </w:r>
-          </w:p>
-        </w:tc>
-      </w:tr>
-      <w:tr>
-        <w:tc>
-          <w:tcPr>
-            <w:tcW w:w="709" w:type="dxa"/>
-            <w:vAlign w:val="center"/>
-          </w:tcPr>
-          <w:p>
-            <w:pPr>
-              <w:spacing w:line="360" w:lineRule="auto"/>
-              <w:jc w:val="center"/>
-              <w:rPr>
-                <w:b/>
-                <w:bCs/>
-                <w:sz w:val="24"/>
-                <w:szCs w:val="24"/>
-              </w:rPr>
-            </w:pPr>
-            <w:r>
-              <w:rPr>
-                <w:b/>
-                <w:bCs/>
-                <w:sz w:val="24"/>
-                <w:szCs w:val="24"/>
-              </w:rPr>
-              <w:t>9</w:t>
-            </w:r>
-          </w:p>
-        </w:tc>
-        <w:tc>
-          <w:tcPr>
-            <w:tcW w:w="7796" w:type="dxa"/>
-          </w:tcPr>
-          <w:p>
-            <w:r>
-              <w:t xml:space="preserve">Permitir que o </w:t>
-            </w:r>
-            <w:r>
-              <w:t>Cliente</w:t>
-            </w:r>
-            <w:r>
-              <w:t xml:space="preserve"> faça o reagendamento de consultas veterinárias.</w:t>
-            </w:r>
-          </w:p>
-        </w:tc>
-      </w:tr>
-      <w:tr>
-        <w:tc>
-          <w:tcPr>
-            <w:tcW w:w="709" w:type="dxa"/>
-            <w:vAlign w:val="center"/>
-          </w:tcPr>
-          <w:p>
-            <w:pPr>
-              <w:spacing w:line="360" w:lineRule="auto"/>
-              <w:jc w:val="center"/>
-              <w:rPr>
-                <w:b/>
-                <w:bCs/>
-                <w:sz w:val="24"/>
-                <w:szCs w:val="24"/>
-              </w:rPr>
-            </w:pPr>
-            <w:r>
-              <w:rPr>
-                <w:b/>
-                <w:bCs/>
-                <w:sz w:val="24"/>
-                <w:szCs w:val="24"/>
-              </w:rPr>
-              <w:t>10</w:t>
-            </w:r>
-          </w:p>
-        </w:tc>
-        <w:tc>
-          <w:tcPr>
-            <w:tcW w:w="7796" w:type="dxa"/>
-          </w:tcPr>
-          <w:p>
-            <w:r>
-              <w:t>Possibilitar que o Cliente marque serviços adicionais como banho e tosa.</w:t>
             </w:r>
           </w:p>
         </w:tc>
@@ -3680,7 +3412,7 @@
                 <w:sz w:val="24"/>
                 <w:szCs w:val="24"/>
               </w:rPr>
-              <w:t>11</w:t>
+              <w:t>5</w:t>
             </w:r>
           </w:p>
         </w:tc>
@@ -3716,7 +3448,69 @@
               <w:rPr>
                 <w:lang w:eastAsia="pt-BR"/>
               </w:rPr>
-              <w:t>adicione produtos ao carrinho para seu Pet.</w:t>
+              <w:t>pesquise produtos</w:t>
+            </w:r>
+            <w:r>
+              <w:rPr>
+                <w:lang w:eastAsia="pt-BR"/>
+              </w:rPr>
+              <w:t xml:space="preserve"> para seu Pet.</w:t>
+            </w:r>
+          </w:p>
+        </w:tc>
+      </w:tr>
+      <w:tr>
+        <w:trPr>
+          <w:trHeight w:val="543"/>
+        </w:trPr>
+        <w:tc>
+          <w:tcPr>
+            <w:tcW w:w="709" w:type="dxa"/>
+            <w:vAlign w:val="center"/>
+          </w:tcPr>
+          <w:p>
+            <w:pPr>
+              <w:spacing w:line="360" w:lineRule="auto"/>
+              <w:jc w:val="center"/>
+              <w:rPr>
+                <w:b/>
+                <w:bCs/>
+                <w:sz w:val="24"/>
+                <w:szCs w:val="24"/>
+              </w:rPr>
+            </w:pPr>
+            <w:r>
+              <w:rPr>
+                <w:b/>
+                <w:bCs/>
+                <w:sz w:val="24"/>
+                <w:szCs w:val="24"/>
+              </w:rPr>
+              <w:t>6</w:t>
+            </w:r>
+          </w:p>
+        </w:tc>
+        <w:tc>
+          <w:tcPr>
+            <w:tcW w:w="7796" w:type="dxa"/>
+          </w:tcPr>
+          <w:p>
+            <w:pPr>
+              <w:rPr>
+                <w:lang w:eastAsia="pt-BR"/>
+              </w:rPr>
+            </w:pPr>
+            <w:r>
+              <w:rPr>
+                <w:lang w:eastAsia="pt-BR"/>
+              </w:rPr>
+              <w:t xml:space="preserve">Permitir que o Cliente realize a compra de produtos </w:t>
+            </w:r>
+            <w:r>
+              <w:rPr>
+                <w:lang w:eastAsia="pt-BR"/>
+              </w:rPr>
+              <w:t>para seu Pet.</w:t>
             </w:r>
           </w:p>
         </w:tc>
@@ -3745,7 +3539,7 @@
                 <w:sz w:val="24"/>
                 <w:szCs w:val="24"/>
               </w:rPr>
-              <w:t>12</w:t>
+              <w:t>7</w:t>
             </w:r>
           </w:p>
         </w:tc>
@@ -3755,19 +3549,19 @@
           </w:tcPr>
           <w:p>
             <w:r>
-              <w:t>Permitir que o Administrador</w:t>
-            </w:r>
-            <w:r>
-              <w:t xml:space="preserve"> </w:t>
-            </w:r>
-            <w:r>
-              <w:t xml:space="preserve">faça upload de imagens </w:t>
-            </w:r>
-            <w:r>
-              <w:t>dos seus p</w:t>
-            </w:r>
-            <w:r>
-              <w:t>rodutos.</w:t>
+              <w:t xml:space="preserve">Possibilitar que o Administrador </w:t>
+            </w:r>
+            <w:r>
+              <w:t>gere</w:t>
+            </w:r>
+            <w:r>
+              <w:t xml:space="preserve"> relatórios detalhados dos agendamentos de serviços</w:t>
+            </w:r>
+            <w:r>
+              <w:t xml:space="preserve"> e vendas</w:t>
+            </w:r>
+            <w:r>
+              <w:t>.</w:t>
             </w:r>
           </w:p>
         </w:tc>
@@ -3796,7 +3590,7 @@
                 <w:sz w:val="24"/>
                 <w:szCs w:val="24"/>
               </w:rPr>
-              <w:t>13</w:t>
+              <w:t>8</w:t>
             </w:r>
           </w:p>
         </w:tc>
@@ -3806,19 +3600,10 @@
           </w:tcPr>
           <w:p>
             <w:r>
-              <w:t xml:space="preserve">Permitir que o </w:t>
-            </w:r>
-            <w:r>
-              <w:t xml:space="preserve">Cliente </w:t>
-            </w:r>
-            <w:r>
-              <w:t xml:space="preserve">faça upload de imagens </w:t>
-            </w:r>
-            <w:r>
-              <w:t>dos seus</w:t>
-            </w:r>
-            <w:r>
-              <w:t xml:space="preserve"> pets.</w:t>
+              <w:t xml:space="preserve">Apresentar no Perfil do Pet informações nutricionais e recomendações médicas </w:t>
+            </w:r>
+            <w:r>
+              <w:t>de cada animal cadastrado.</w:t>
             </w:r>
           </w:p>
         </w:tc>
@@ -3847,7 +3632,7 @@
                 <w:sz w:val="24"/>
                 <w:szCs w:val="24"/>
               </w:rPr>
-              <w:t>14</w:t>
+              <w:t>9</w:t>
             </w:r>
           </w:p>
         </w:tc>
@@ -3857,7 +3642,7 @@
           </w:tcPr>
           <w:p>
             <w:r>
-              <w:t>Possibilitar que o Administrador crie relatórios detalhados dos agendamentos de serviços.</w:t>
+              <w:t>Manter a agenda de consultas veterinárias.</w:t>
             </w:r>
           </w:p>
         </w:tc>
@@ -3886,7 +3671,7 @@
                 <w:sz w:val="24"/>
                 <w:szCs w:val="24"/>
               </w:rPr>
-              <w:t>15</w:t>
+              <w:t>10</w:t>
             </w:r>
           </w:p>
         </w:tc>
@@ -3896,10 +3681,7 @@
           </w:tcPr>
           <w:p>
             <w:r>
-              <w:t xml:space="preserve">Apresentar no Perfil do Pet informações nutricionais e recomendações médicas </w:t>
-            </w:r>
-            <w:r>
-              <w:t>de cada animal cadastrado.</w:t>
+              <w:t>Manter a agenda de banho e tosa.</w:t>
             </w:r>
           </w:p>
         </w:tc>
@@ -3928,7 +3710,7 @@
                 <w:sz w:val="24"/>
                 <w:szCs w:val="24"/>
               </w:rPr>
-              <w:t>16</w:t>
+              <w:t>11</w:t>
             </w:r>
           </w:p>
         </w:tc>
@@ -3938,7 +3720,13 @@
           </w:tcPr>
           <w:p>
             <w:r>
-              <w:t>Oferecer ao Usuário a capacidade de realizar buscas personalizadas no sistema.</w:t>
+              <w:t>M</w:t>
+            </w:r>
+            <w:r>
+              <w:t>anter</w:t>
+            </w:r>
+            <w:r>
+              <w:t xml:space="preserve"> contas de Usuários.</w:t>
             </w:r>
           </w:p>
         </w:tc>
@@ -3967,7 +3755,7 @@
                 <w:sz w:val="24"/>
                 <w:szCs w:val="24"/>
               </w:rPr>
-              <w:t>17</w:t>
+              <w:t>12</w:t>
             </w:r>
           </w:p>
         </w:tc>
@@ -3983,7 +3771,13 @@
               <w:t>anter</w:t>
             </w:r>
             <w:r>
-              <w:t xml:space="preserve"> contas de Usuários.</w:t>
+              <w:t xml:space="preserve"> dados de Pet</w:t>
+            </w:r>
+            <w:r>
+              <w:t>s</w:t>
+            </w:r>
+            <w:r>
+              <w:t>.</w:t>
             </w:r>
           </w:p>
         </w:tc>
@@ -4012,7 +3806,7 @@
                 <w:sz w:val="24"/>
                 <w:szCs w:val="24"/>
               </w:rPr>
-              <w:t>18</w:t>
+              <w:t>13</w:t>
             </w:r>
           </w:p>
         </w:tc>
@@ -4028,13 +3822,10 @@
               <w:t>anter</w:t>
             </w:r>
             <w:r>
-              <w:t xml:space="preserve"> dados de Pet</w:t>
-            </w:r>
-            <w:r>
-              <w:t>s</w:t>
-            </w:r>
-            <w:r>
-              <w:t>.</w:t>
+              <w:t xml:space="preserve"> </w:t>
+            </w:r>
+            <w:r>
+              <w:t>serviços oferecidos.</w:t>
             </w:r>
           </w:p>
         </w:tc>
@@ -4063,7 +3854,7 @@
                 <w:sz w:val="24"/>
                 <w:szCs w:val="24"/>
               </w:rPr>
-              <w:t>19</w:t>
+              <w:t>14</w:t>
             </w:r>
           </w:p>
         </w:tc>
@@ -4082,60 +3873,57 @@
               <w:t xml:space="preserve"> </w:t>
             </w:r>
             <w:r>
-              <w:t>serviços oferecidos.</w:t>
-            </w:r>
-          </w:p>
-        </w:tc>
-      </w:tr>
-      <w:tr>
-        <w:tc>
-          <w:tcPr>
-            <w:tcW w:w="709" w:type="dxa"/>
-            <w:vAlign w:val="center"/>
-          </w:tcPr>
-          <w:p>
-            <w:pPr>
-              <w:spacing w:line="360" w:lineRule="auto"/>
-              <w:jc w:val="center"/>
-              <w:rPr>
-                <w:b/>
-                <w:bCs/>
-                <w:sz w:val="24"/>
-                <w:szCs w:val="24"/>
-              </w:rPr>
-            </w:pPr>
-            <w:r>
-              <w:rPr>
-                <w:b/>
-                <w:bCs/>
-                <w:sz w:val="24"/>
-                <w:szCs w:val="24"/>
-              </w:rPr>
-              <w:t>20</w:t>
-            </w:r>
-          </w:p>
-        </w:tc>
-        <w:tc>
-          <w:tcPr>
-            <w:tcW w:w="7796" w:type="dxa"/>
-          </w:tcPr>
-          <w:p>
-            <w:r>
-              <w:t>M</w:t>
-            </w:r>
-            <w:r>
-              <w:t>anter</w:t>
-            </w:r>
-            <w:r>
-              <w:t xml:space="preserve"> </w:t>
-            </w:r>
-            <w:r>
               <w:t>produtos disponíveis.</w:t>
             </w:r>
           </w:p>
         </w:tc>
       </w:tr>
     </w:tbl>
+    <w:p>
+      <w:pPr>
+        <w:rPr>
+          <w:rFonts w:asciiTheme="majorHAnsi" w:eastAsiaTheme="majorEastAsia" w:hAnsiTheme="majorHAnsi" w:cstheme="majorBidi"/>
+          <w:sz w:val="32"/>
+          <w:szCs w:val="32"/>
+        </w:rPr>
+      </w:pPr>
+    </w:p>
+    <w:p>
+      <w:pPr>
+        <w:rPr>
+          <w:rFonts w:asciiTheme="majorHAnsi" w:eastAsiaTheme="majorEastAsia" w:hAnsiTheme="majorHAnsi" w:cstheme="majorBidi"/>
+          <w:sz w:val="32"/>
+          <w:szCs w:val="32"/>
+        </w:rPr>
+      </w:pPr>
+    </w:p>
+    <w:p>
+      <w:pPr>
+        <w:rPr>
+          <w:rFonts w:asciiTheme="majorHAnsi" w:eastAsiaTheme="majorEastAsia" w:hAnsiTheme="majorHAnsi" w:cstheme="majorBidi"/>
+          <w:sz w:val="32"/>
+          <w:szCs w:val="32"/>
+        </w:rPr>
+      </w:pPr>
+    </w:p>
+    <w:p>
+      <w:pPr>
+        <w:rPr>
+          <w:rFonts w:asciiTheme="majorHAnsi" w:eastAsiaTheme="majorEastAsia" w:hAnsiTheme="majorHAnsi" w:cstheme="majorBidi"/>
+          <w:sz w:val="32"/>
+          <w:szCs w:val="32"/>
+        </w:rPr>
+      </w:pPr>
+    </w:p>
+    <w:p>
+      <w:pPr>
+        <w:rPr>
+          <w:rFonts w:asciiTheme="majorHAnsi" w:eastAsiaTheme="majorEastAsia" w:hAnsiTheme="majorHAnsi" w:cstheme="majorBidi"/>
+          <w:sz w:val="32"/>
+          <w:szCs w:val="32"/>
+        </w:rPr>
+      </w:pPr>
+    </w:p>
     <w:p>
       <w:pPr>
         <w:rPr>
@@ -4470,10 +4258,10 @@
                 <w:noProof/>
               </w:rPr>
               <w:drawing>
-                <wp:inline distT="0" distB="0" distL="0" distR="0" wp14:anchorId="6DA79CDE" wp14:editId="1A641663">
-                  <wp:extent cx="5400040" cy="3420110"/>
-                  <wp:effectExtent l="0" t="0" r="0" b="8890"/>
-                  <wp:docPr id="2146701114" name="Imagem 7"/>
+                <wp:inline distT="0" distB="0" distL="0" distR="0" wp14:anchorId="0854A72B" wp14:editId="56811A1D">
+                  <wp:extent cx="5400040" cy="3436620"/>
+                  <wp:effectExtent l="0" t="0" r="0" b="0"/>
+                  <wp:docPr id="660325706" name="Imagem 1"/>
                   <wp:cNvGraphicFramePr>
                     <a:graphicFrameLocks xmlns:a="http://schemas.openxmlformats.org/drawingml/2006/main" noChangeAspect="1"/>
                   </wp:cNvGraphicFramePr>
@@ -4481,7 +4269,7 @@
                     <a:graphicData uri="http://schemas.openxmlformats.org/drawingml/2006/picture">
                       <pic:pic xmlns:pic="http://schemas.openxmlformats.org/drawingml/2006/picture">
                         <pic:nvPicPr>
-                          <pic:cNvPr id="0" name="Picture 19"/>
+                          <pic:cNvPr id="0" name="Picture 1"/>
                           <pic:cNvPicPr>
                             <a:picLocks noChangeAspect="1" noChangeArrowheads="1"/>
                           </pic:cNvPicPr>
@@ -4502,7 +4290,7 @@
                         <pic:spPr bwMode="auto">
                           <a:xfrm>
                             <a:off x="0" y="0"/>
-                            <a:ext cx="5400040" cy="3420110"/>
+                            <a:ext cx="5400040" cy="3436620"/>
                           </a:xfrm>
                           <a:prstGeom prst="rect">
                             <a:avLst/>
@@ -4528,6 +4316,15 @@
       </w:tr>
     </w:tbl>
     <w:p/>
+    <w:p>
+      <w:pPr>
+        <w:rPr>
+          <w:rFonts w:asciiTheme="majorHAnsi" w:eastAsiaTheme="majorEastAsia" w:hAnsiTheme="majorHAnsi" w:cstheme="majorBidi"/>
+          <w:sz w:val="32"/>
+          <w:szCs w:val="32"/>
+        </w:rPr>
+      </w:pPr>
+    </w:p>
     <w:p>
       <w:pPr>
         <w:rPr>
@@ -4804,7 +4601,13 @@
               <w:t xml:space="preserve">: </w:t>
             </w:r>
             <w:r>
-              <w:t>ele preencher todos os campos obrigatórios e submeter o formulário,</w:t>
+              <w:t>ele preencher todos os campos obrigatórios</w:t>
+            </w:r>
+            <w:r>
+              <w:t xml:space="preserve"> corretamente</w:t>
+            </w:r>
+            <w:r>
+              <w:t xml:space="preserve"> e submeter o formulário,</w:t>
             </w:r>
           </w:p>
           <w:p>
@@ -5066,7 +4869,13 @@
               <w:t>fornece</w:t>
             </w:r>
             <w:r>
-              <w:t xml:space="preserve"> informações no formulário de cadastro que não atendam aos critérios de validação (como CPF inválido ou senha </w:t>
+              <w:t xml:space="preserve"> informações no formulário de cadastro que não atendam aos critérios de validação (como CPF</w:t>
+            </w:r>
+            <w:r>
+              <w:t>/e-mail</w:t>
+            </w:r>
+            <w:r>
+              <w:t xml:space="preserve"> inválido ou senha </w:t>
             </w:r>
             <w:r>
               <w:t>fora do padrão informado</w:t>
@@ -5195,7 +5004,25 @@
               <w:t xml:space="preserve">: </w:t>
             </w:r>
             <w:r>
-              <w:t>ele acessar a seção 'Editar Perfil' e modificar os campos desejados,</w:t>
+              <w:t xml:space="preserve">ele </w:t>
+            </w:r>
+            <w:r>
+              <w:t xml:space="preserve">clicar no </w:t>
+            </w:r>
+            <w:r>
+              <w:t>ícone</w:t>
+            </w:r>
+            <w:r>
+              <w:t xml:space="preserve"> de lápis ao lado do campo que deseja modificar e</w:t>
+            </w:r>
+            <w:r>
+              <w:t xml:space="preserve"> concluir clicando em </w:t>
+            </w:r>
+            <w:r>
+              <w:t>‘Salvar alterações’</w:t>
+            </w:r>
+            <w:r>
+              <w:t>,</w:t>
             </w:r>
           </w:p>
           <w:p>
@@ -5322,7 +5149,13 @@
               <w:t xml:space="preserve">: </w:t>
             </w:r>
             <w:r>
-              <w:t>ele selecionar a opção 'Excluir Conta',</w:t>
+              <w:t xml:space="preserve">ele selecionar a opção 'Excluir </w:t>
+            </w:r>
+            <w:r>
+              <w:t>Conta</w:t>
+            </w:r>
+            <w:r>
+              <w:t>' e confirmar a ação para validar a exclusão,</w:t>
             </w:r>
           </w:p>
           <w:p>
@@ -5345,7 +5178,16 @@
               <w:t>:</w:t>
             </w:r>
             <w:r>
-              <w:t xml:space="preserve"> será solicitada a confirmação da senha para garantir a segurança e evitar exclusões acidentais.</w:t>
+              <w:t xml:space="preserve"> </w:t>
+            </w:r>
+            <w:r>
+              <w:t>será excluída permanenteme</w:t>
+            </w:r>
+            <w:r>
+              <w:t>nte a conta do usuário</w:t>
+            </w:r>
+            <w:r>
+              <w:t>.</w:t>
             </w:r>
           </w:p>
         </w:tc>
@@ -6136,7 +5978,10 @@
               <w:t>o dono do pet esteja n</w:t>
             </w:r>
             <w:r>
-              <w:t>a área de usuário</w:t>
+              <w:t xml:space="preserve">a área de </w:t>
+            </w:r>
+            <w:r>
+              <w:t>pets</w:t>
             </w:r>
             <w:r>
               <w:t>,</w:t>
@@ -6158,10 +6003,19 @@
               <w:t xml:space="preserve">: </w:t>
             </w:r>
             <w:r>
-              <w:t>ele clicar na opção ‘Cadastrar Pet’ e</w:t>
+              <w:t>ele clicar na opção ‘Cadastrar</w:t>
+            </w:r>
+            <w:r>
+              <w:t xml:space="preserve"> Novo</w:t>
+            </w:r>
+            <w:r>
+              <w:t xml:space="preserve"> Pet’ e</w:t>
             </w:r>
             <w:r>
               <w:t xml:space="preserve"> inserir as informações necessárias para registrar um novo pet</w:t>
+            </w:r>
+            <w:r>
+              <w:t xml:space="preserve"> corretamente</w:t>
             </w:r>
             <w:r>
               <w:t xml:space="preserve"> </w:t>
@@ -6283,7 +6137,13 @@
               <w:t xml:space="preserve">: </w:t>
             </w:r>
             <w:r>
-              <w:t>ele acessar a seção 'Perfil do Pet',</w:t>
+              <w:t>ele acessar a seção '</w:t>
+            </w:r>
+            <w:r>
+              <w:t>Meus Pets</w:t>
+            </w:r>
+            <w:r>
+              <w:t>',</w:t>
             </w:r>
           </w:p>
           <w:p>
@@ -6399,7 +6259,13 @@
               <w:t xml:space="preserve">: </w:t>
             </w:r>
             <w:r>
-              <w:t>ele acessar a seção 'Editar Pet' e fizer as alterações necessárias,</w:t>
+              <w:t xml:space="preserve">ele </w:t>
+            </w:r>
+            <w:r>
+              <w:t>clicar no ícone de lápis ao lado do campo que deseja modificar e concluir clicando em ‘Salvar alterações’</w:t>
+            </w:r>
+            <w:r>
+              <w:t>,</w:t>
             </w:r>
           </w:p>
           <w:p>
@@ -6519,7 +6385,7 @@
               <w:t xml:space="preserve">: </w:t>
             </w:r>
             <w:r>
-              <w:t>ele selecionar a opção 'Excluir Pet' e confirmar a ação após fornecer sua senha para validar a exclusão,</w:t>
+              <w:t>ele selecionar a opção 'Excluir Pet' e confirmar a ação para validar a exclusão,</w:t>
             </w:r>
           </w:p>
           <w:p>
@@ -6579,11 +6445,11 @@
     <w:tbl>
       <w:tblPr>
         <w:tblStyle w:val="Tabelacomgrade"/>
-        <w:tblW w:w="8494" w:type="dxa"/>
+        <w:tblW w:w="8642" w:type="dxa"/>
         <w:tblLook w:val="04A0" w:firstRow="1" w:lastRow="0" w:firstColumn="1" w:lastColumn="0" w:noHBand="0" w:noVBand="1"/>
       </w:tblPr>
       <w:tblGrid>
-        <w:gridCol w:w="8494"/>
+        <w:gridCol w:w="8720"/>
       </w:tblGrid>
       <w:tr>
         <w:trPr>
@@ -6591,7 +6457,7 @@
         </w:trPr>
         <w:tc>
           <w:tcPr>
-            <w:tcW w:w="8494" w:type="dxa"/>
+            <w:tcW w:w="8642" w:type="dxa"/>
             <w:vAlign w:val="center"/>
           </w:tcPr>
           <w:p>
@@ -6611,27 +6477,22 @@
         </w:trPr>
         <w:tc>
           <w:tcPr>
-            <w:tcW w:w="8494" w:type="dxa"/>
+            <w:tcW w:w="8642" w:type="dxa"/>
             <w:vAlign w:val="center"/>
           </w:tcPr>
           <w:p>
             <w:pPr>
-              <w:jc w:val="center"/>
-              <w:rPr>
-                <w:b/>
-                <w:bCs/>
-              </w:rPr>
-            </w:pPr>
-            <w:r>
-              <w:rPr>
-                <w:b/>
-                <w:bCs/>
+              <w:pStyle w:val="NormalWeb"/>
+            </w:pPr>
+            <w:r>
+              <w:rPr>
+                <w:noProof/>
               </w:rPr>
               <w:drawing>
-                <wp:inline distT="0" distB="0" distL="0" distR="0" wp14:anchorId="53166487" wp14:editId="1D1B7E04">
-                  <wp:extent cx="2495898" cy="5553850"/>
-                  <wp:effectExtent l="0" t="0" r="0" b="8890"/>
-                  <wp:docPr id="2073030752" name="Imagem 1"/>
+                <wp:inline distT="0" distB="0" distL="0" distR="0" wp14:anchorId="45AE0614" wp14:editId="47888728">
+                  <wp:extent cx="5400040" cy="4711700"/>
+                  <wp:effectExtent l="0" t="0" r="0" b="0"/>
+                  <wp:docPr id="2105050636" name="Imagem 5"/>
                   <wp:cNvGraphicFramePr>
                     <a:graphicFrameLocks xmlns:a="http://schemas.openxmlformats.org/drawingml/2006/main" noChangeAspect="1"/>
                   </wp:cNvGraphicFramePr>
@@ -6639,23 +6500,36 @@
                     <a:graphicData uri="http://schemas.openxmlformats.org/drawingml/2006/picture">
                       <pic:pic xmlns:pic="http://schemas.openxmlformats.org/drawingml/2006/picture">
                         <pic:nvPicPr>
-                          <pic:cNvPr id="2073030752" name=""/>
-                          <pic:cNvPicPr/>
+                          <pic:cNvPr id="0" name="Picture 9"/>
+                          <pic:cNvPicPr>
+                            <a:picLocks noChangeAspect="1" noChangeArrowheads="1"/>
+                          </pic:cNvPicPr>
                         </pic:nvPicPr>
                         <pic:blipFill>
-                          <a:blip r:embed="rId12"/>
+                          <a:blip r:embed="rId12">
+                            <a:extLst>
+                              <a:ext uri="{28A0092B-C50C-407E-A947-70E740481C1C}">
+                                <a14:useLocalDpi xmlns:a14="http://schemas.microsoft.com/office/drawing/2010/main" val="0"/>
+                              </a:ext>
+                            </a:extLst>
+                          </a:blip>
+                          <a:srcRect/>
                           <a:stretch>
                             <a:fillRect/>
                           </a:stretch>
                         </pic:blipFill>
-                        <pic:spPr>
+                        <pic:spPr bwMode="auto">
                           <a:xfrm>
                             <a:off x="0" y="0"/>
-                            <a:ext cx="2495898" cy="5553850"/>
+                            <a:ext cx="5400040" cy="4711700"/>
                           </a:xfrm>
                           <a:prstGeom prst="rect">
                             <a:avLst/>
                           </a:prstGeom>
+                          <a:noFill/>
+                          <a:ln>
+                            <a:noFill/>
+                          </a:ln>
                         </pic:spPr>
                       </pic:pic>
                     </a:graphicData>

</xml_diff>

<commit_message>
docs: entrega sprint 1.v3
</commit_message>
<xml_diff>
--- a/entregas-aula/BSI_Especificacao_do_Projeto_PetConnect_v1.docx
+++ b/entregas-aula/BSI_Especificacao_do_Projeto_PetConnect_v1.docx
@@ -38,17 +38,8 @@
           <w:sz w:val="40"/>
           <w:szCs w:val="40"/>
         </w:rPr>
-        <w:t xml:space="preserve">Guilherme </w:t>
+        <w:t>Guilherme Zanchettin</w:t>
       </w:r>
-      <w:proofErr w:type="spellStart"/>
-      <w:r>
-        <w:rPr>
-          <w:sz w:val="40"/>
-          <w:szCs w:val="40"/>
-        </w:rPr>
-        <w:t>Zanchettin</w:t>
-      </w:r>
-      <w:proofErr w:type="spellEnd"/>
     </w:p>
     <w:p>
       <w:pPr>
@@ -73,31 +64,13 @@
         </w:rPr>
         <w:t xml:space="preserve">e </w:t>
       </w:r>
-      <w:proofErr w:type="spellStart"/>
       <w:r>
         <w:rPr>
           <w:sz w:val="40"/>
           <w:szCs w:val="40"/>
         </w:rPr>
-        <w:t>Valiati</w:t>
+        <w:t>Valiati Maran</w:t>
       </w:r>
-      <w:proofErr w:type="spellEnd"/>
-      <w:r>
-        <w:rPr>
-          <w:sz w:val="40"/>
-          <w:szCs w:val="40"/>
-        </w:rPr>
-        <w:t xml:space="preserve"> </w:t>
-      </w:r>
-      <w:proofErr w:type="spellStart"/>
-      <w:r>
-        <w:rPr>
-          <w:sz w:val="40"/>
-          <w:szCs w:val="40"/>
-        </w:rPr>
-        <w:t>Maran</w:t>
-      </w:r>
-      <w:proofErr w:type="spellEnd"/>
     </w:p>
     <w:p/>
     <w:p/>
@@ -1629,15 +1602,7 @@
               <w:t>Prover</w:t>
             </w:r>
             <w:r>
-              <w:t xml:space="preserve"> agendamento eficiente que permita aos donos de pets </w:t>
-            </w:r>
-            <w:proofErr w:type="gramStart"/>
-            <w:r>
-              <w:t>reservar</w:t>
-            </w:r>
-            <w:proofErr w:type="gramEnd"/>
-            <w:r>
-              <w:t xml:space="preserve"> e gerenciar horários para consultas veterinárias, banhos e tosas de forma fácil e automatizada, minimizando o esforço manual e otimizando o calendário do petshop. </w:t>
+              <w:t xml:space="preserve"> agendamento eficiente que permita aos donos de pets reservar e gerenciar horários para consultas veterinárias, banhos e tosas de forma fácil e automatizada, minimizando o esforço manual e otimizando o calendário do petshop. </w:t>
             </w:r>
           </w:p>
         </w:tc>
@@ -2399,43 +2364,7 @@
                 <w:sz w:val="22"/>
                 <w:szCs w:val="22"/>
               </w:rPr>
-              <w:t xml:space="preserve">Não faz reservas para serviços de terceiros, como pet </w:t>
-            </w:r>
-            <w:proofErr w:type="spellStart"/>
-            <w:r>
-              <w:rPr>
-                <w:rFonts w:ascii="Calibri" w:hAnsi="Calibri" w:cs="Calibri"/>
-                <w:sz w:val="22"/>
-                <w:szCs w:val="22"/>
-              </w:rPr>
-              <w:t>sitters</w:t>
-            </w:r>
-            <w:proofErr w:type="spellEnd"/>
-            <w:r>
-              <w:rPr>
-                <w:rFonts w:ascii="Calibri" w:hAnsi="Calibri" w:cs="Calibri"/>
-                <w:sz w:val="22"/>
-                <w:szCs w:val="22"/>
-              </w:rPr>
-              <w:t xml:space="preserve"> ou dog </w:t>
-            </w:r>
-            <w:proofErr w:type="spellStart"/>
-            <w:r>
-              <w:rPr>
-                <w:rFonts w:ascii="Calibri" w:hAnsi="Calibri" w:cs="Calibri"/>
-                <w:sz w:val="22"/>
-                <w:szCs w:val="22"/>
-              </w:rPr>
-              <w:t>walkers</w:t>
-            </w:r>
-            <w:proofErr w:type="spellEnd"/>
-            <w:r>
-              <w:rPr>
-                <w:rFonts w:ascii="Calibri" w:hAnsi="Calibri" w:cs="Calibri"/>
-                <w:sz w:val="22"/>
-                <w:szCs w:val="22"/>
-              </w:rPr>
-              <w:t>.</w:t>
+              <w:t>Não faz reservas para serviços de terceiros, como pet sitters ou dog walkers.</w:t>
             </w:r>
           </w:p>
           <w:p>
@@ -3019,23 +2948,7 @@
           </w:tcPr>
           <w:p>
             <w:r>
-              <w:t xml:space="preserve">Solução </w:t>
-            </w:r>
-            <w:proofErr w:type="spellStart"/>
-            <w:r>
-              <w:t>all</w:t>
-            </w:r>
-            <w:proofErr w:type="spellEnd"/>
-            <w:r>
-              <w:t>-</w:t>
-            </w:r>
-            <w:proofErr w:type="spellStart"/>
-            <w:r>
-              <w:t>in-one</w:t>
-            </w:r>
-            <w:proofErr w:type="spellEnd"/>
-            <w:r>
-              <w:t xml:space="preserve"> personalizável que integra todos os aspectos da gestão de petshops</w:t>
+              <w:t>Solução all-in-one personalizável que integra todos os aspectos da gestão de petshops</w:t>
             </w:r>
             <w:r>
               <w:t>.</w:t>
@@ -4258,10 +4171,10 @@
                 <w:noProof/>
               </w:rPr>
               <w:drawing>
-                <wp:inline distT="0" distB="0" distL="0" distR="0" wp14:anchorId="0854A72B" wp14:editId="56811A1D">
-                  <wp:extent cx="5400040" cy="3436620"/>
-                  <wp:effectExtent l="0" t="0" r="0" b="0"/>
-                  <wp:docPr id="660325706" name="Imagem 1"/>
+                <wp:inline distT="0" distB="0" distL="0" distR="0" wp14:anchorId="1DDC5373" wp14:editId="3B023408">
+                  <wp:extent cx="5400040" cy="3458845"/>
+                  <wp:effectExtent l="0" t="0" r="0" b="8255"/>
+                  <wp:docPr id="184417429" name="Imagem 1"/>
                   <wp:cNvGraphicFramePr>
                     <a:graphicFrameLocks xmlns:a="http://schemas.openxmlformats.org/drawingml/2006/main" noChangeAspect="1"/>
                   </wp:cNvGraphicFramePr>
@@ -4290,7 +4203,7 @@
                         <pic:spPr bwMode="auto">
                           <a:xfrm>
                             <a:off x="0" y="0"/>
-                            <a:ext cx="5400040" cy="3436620"/>
+                            <a:ext cx="5400040" cy="3458845"/>
                           </a:xfrm>
                           <a:prstGeom prst="rect">
                             <a:avLst/>
@@ -6759,21 +6672,7 @@
         <w:rPr>
           <w:color w:val="ED7D31" w:themeColor="accent2"/>
         </w:rPr>
-        <w:t xml:space="preserve"> (</w:t>
-      </w:r>
-      <w:proofErr w:type="spellStart"/>
-      <w:r>
-        <w:rPr>
-          <w:color w:val="ED7D31" w:themeColor="accent2"/>
-        </w:rPr>
-        <w:t>Extract-Transform-Load</w:t>
-      </w:r>
-      <w:proofErr w:type="spellEnd"/>
-      <w:r>
-        <w:rPr>
-          <w:color w:val="ED7D31" w:themeColor="accent2"/>
-        </w:rPr>
-        <w:t>)</w:t>
+        <w:t xml:space="preserve"> (Extract-Transform-Load)</w:t>
       </w:r>
       <w:r>
         <w:rPr>
@@ -12990,26 +12889,10 @@
 </file>
 
 <file path=customXml/item1.xml><?xml version="1.0" encoding="utf-8"?>
-<p:properties xmlns:p="http://schemas.microsoft.com/office/2006/metadata/properties" xmlns:xsi="http://www.w3.org/2001/XMLSchema-instance" xmlns:pc="http://schemas.microsoft.com/office/infopath/2007/PartnerControls">
-  <documentManagement>
-    <lcf76f155ced4ddcb4097134ff3c332f xmlns="4e068848-ab80-442e-9411-f6a9d9591f59">
-      <Terms xmlns="http://schemas.microsoft.com/office/infopath/2007/PartnerControls"/>
-    </lcf76f155ced4ddcb4097134ff3c332f>
-    <TaxCatchAll xmlns="311e6695-f330-4e01-8cd5-d41d4d3de720" xsi:nil="true"/>
-  </documentManagement>
-</p:properties>
+<b:Sources xmlns:b="http://schemas.openxmlformats.org/officeDocument/2006/bibliography" xmlns="http://schemas.openxmlformats.org/officeDocument/2006/bibliography" SelectedStyle="\APASixthEditionOfficeOnline.xsl" StyleName="APA" Version="6"/>
 </file>
 
 <file path=customXml/item2.xml><?xml version="1.0" encoding="utf-8"?>
-<?mso-contentType ?>
-<FormTemplates xmlns="http://schemas.microsoft.com/sharepoint/v3/contenttype/forms">
-  <Display>DocumentLibraryForm</Display>
-  <Edit>DocumentLibraryForm</Edit>
-  <New>DocumentLibraryForm</New>
-</FormTemplates>
-</file>
-
-<file path=customXml/item3.xml><?xml version="1.0" encoding="utf-8"?>
 <ct:contentTypeSchema xmlns:ct="http://schemas.microsoft.com/office/2006/metadata/contentType" xmlns:ma="http://schemas.microsoft.com/office/2006/metadata/properties/metaAttributes" ct:_="" ma:_="" ma:contentTypeName="Document" ma:contentTypeID="0x0101007D6FB4E6DB7602489515A560918BAFE6" ma:contentTypeVersion="13" ma:contentTypeDescription="Create a new document." ma:contentTypeScope="" ma:versionID="006b28b2eba7216ba998614930a82589">
   <xsd:schema xmlns:xsd="http://www.w3.org/2001/XMLSchema" xmlns:xs="http://www.w3.org/2001/XMLSchema" xmlns:p="http://schemas.microsoft.com/office/2006/metadata/properties" xmlns:ns2="4e068848-ab80-442e-9411-f6a9d9591f59" xmlns:ns3="311e6695-f330-4e01-8cd5-d41d4d3de720" targetNamespace="http://schemas.microsoft.com/office/2006/metadata/properties" ma:root="true" ma:fieldsID="43320009fb67bfe2e81d34776533a47c" ns2:_="" ns3:_="">
     <xsd:import namespace="4e068848-ab80-442e-9411-f6a9d9591f59"/>
@@ -13232,30 +13115,35 @@
 </ct:contentTypeSchema>
 </file>
 
+<file path=customXml/item3.xml><?xml version="1.0" encoding="utf-8"?>
+<?mso-contentType ?>
+<FormTemplates xmlns="http://schemas.microsoft.com/sharepoint/v3/contenttype/forms">
+  <Display>DocumentLibraryForm</Display>
+  <Edit>DocumentLibraryForm</Edit>
+  <New>DocumentLibraryForm</New>
+</FormTemplates>
+</file>
+
 <file path=customXml/item4.xml><?xml version="1.0" encoding="utf-8"?>
-<b:Sources xmlns:b="http://schemas.openxmlformats.org/officeDocument/2006/bibliography" xmlns="http://schemas.openxmlformats.org/officeDocument/2006/bibliography" SelectedStyle="\APASixthEditionOfficeOnline.xsl" StyleName="APA" Version="6"/>
+<p:properties xmlns:p="http://schemas.microsoft.com/office/2006/metadata/properties" xmlns:xsi="http://www.w3.org/2001/XMLSchema-instance" xmlns:pc="http://schemas.microsoft.com/office/infopath/2007/PartnerControls">
+  <documentManagement>
+    <lcf76f155ced4ddcb4097134ff3c332f xmlns="4e068848-ab80-442e-9411-f6a9d9591f59">
+      <Terms xmlns="http://schemas.microsoft.com/office/infopath/2007/PartnerControls"/>
+    </lcf76f155ced4ddcb4097134ff3c332f>
+    <TaxCatchAll xmlns="311e6695-f330-4e01-8cd5-d41d4d3de720" xsi:nil="true"/>
+  </documentManagement>
+</p:properties>
 </file>
 
 <file path=customXml/itemProps1.xml><?xml version="1.0" encoding="utf-8"?>
-<ds:datastoreItem xmlns:ds="http://schemas.openxmlformats.org/officeDocument/2006/customXml" ds:itemID="{95F86C99-42FA-4EA1-8E50-0FBF23CAF963}">
+<ds:datastoreItem xmlns:ds="http://schemas.openxmlformats.org/officeDocument/2006/customXml" ds:itemID="{5070FE65-AA96-43AB-8429-E23F25CB8DC5}">
   <ds:schemaRefs>
-    <ds:schemaRef ds:uri="http://schemas.microsoft.com/office/2006/metadata/properties"/>
-    <ds:schemaRef ds:uri="http://schemas.microsoft.com/office/infopath/2007/PartnerControls"/>
-    <ds:schemaRef ds:uri="4e068848-ab80-442e-9411-f6a9d9591f59"/>
-    <ds:schemaRef ds:uri="311e6695-f330-4e01-8cd5-d41d4d3de720"/>
+    <ds:schemaRef ds:uri="http://schemas.openxmlformats.org/officeDocument/2006/bibliography"/>
   </ds:schemaRefs>
 </ds:datastoreItem>
 </file>
 
 <file path=customXml/itemProps2.xml><?xml version="1.0" encoding="utf-8"?>
-<ds:datastoreItem xmlns:ds="http://schemas.openxmlformats.org/officeDocument/2006/customXml" ds:itemID="{11B1DE72-80E9-4162-B852-7908AAB96FDA}">
-  <ds:schemaRefs>
-    <ds:schemaRef ds:uri="http://schemas.microsoft.com/sharepoint/v3/contenttype/forms"/>
-  </ds:schemaRefs>
-</ds:datastoreItem>
-</file>
-
-<file path=customXml/itemProps3.xml><?xml version="1.0" encoding="utf-8"?>
 <ds:datastoreItem xmlns:ds="http://schemas.openxmlformats.org/officeDocument/2006/customXml" ds:itemID="{F11EBDB2-0BF4-4E8A-9510-B964EA52DEEB}">
   <ds:schemaRefs>
     <ds:schemaRef ds:uri="http://schemas.microsoft.com/office/2006/metadata/contentType"/>
@@ -13274,10 +13162,21 @@
 </ds:datastoreItem>
 </file>
 
+<file path=customXml/itemProps3.xml><?xml version="1.0" encoding="utf-8"?>
+<ds:datastoreItem xmlns:ds="http://schemas.openxmlformats.org/officeDocument/2006/customXml" ds:itemID="{11B1DE72-80E9-4162-B852-7908AAB96FDA}">
+  <ds:schemaRefs>
+    <ds:schemaRef ds:uri="http://schemas.microsoft.com/sharepoint/v3/contenttype/forms"/>
+  </ds:schemaRefs>
+</ds:datastoreItem>
+</file>
+
 <file path=customXml/itemProps4.xml><?xml version="1.0" encoding="utf-8"?>
-<ds:datastoreItem xmlns:ds="http://schemas.openxmlformats.org/officeDocument/2006/customXml" ds:itemID="{5070FE65-AA96-43AB-8429-E23F25CB8DC5}">
+<ds:datastoreItem xmlns:ds="http://schemas.openxmlformats.org/officeDocument/2006/customXml" ds:itemID="{95F86C99-42FA-4EA1-8E50-0FBF23CAF963}">
   <ds:schemaRefs>
-    <ds:schemaRef ds:uri="http://schemas.openxmlformats.org/officeDocument/2006/bibliography"/>
+    <ds:schemaRef ds:uri="http://schemas.microsoft.com/office/2006/metadata/properties"/>
+    <ds:schemaRef ds:uri="http://schemas.microsoft.com/office/infopath/2007/PartnerControls"/>
+    <ds:schemaRef ds:uri="4e068848-ab80-442e-9411-f6a9d9591f59"/>
+    <ds:schemaRef ds:uri="311e6695-f330-4e01-8cd5-d41d4d3de720"/>
   </ds:schemaRefs>
 </ds:datastoreItem>
 </file>
</xml_diff>

<commit_message>
docs: entrega query e doc atualizado
</commit_message>
<xml_diff>
--- a/entregas-aula/BSI_Especificacao_do_Projeto_PetConnect_v1.docx
+++ b/entregas-aula/BSI_Especificacao_do_Projeto_PetConnect_v1.docx
@@ -1,6 +1,6 @@
 
 <file path=word/document.xml><?xml version="1.0" encoding="utf-8"?>
-<w:document xmlns:wpc="http://schemas.microsoft.com/office/word/2010/wordprocessingCanvas" xmlns:cx="http://schemas.microsoft.com/office/drawing/2014/chartex" xmlns:cx1="http://schemas.microsoft.com/office/drawing/2015/9/8/chartex" xmlns:cx2="http://schemas.microsoft.com/office/drawing/2015/10/21/chartex" xmlns:cx3="http://schemas.microsoft.com/office/drawing/2016/5/9/chartex" xmlns:cx4="http://schemas.microsoft.com/office/drawing/2016/5/10/chartex" xmlns:cx5="http://schemas.microsoft.com/office/drawing/2016/5/11/chartex" xmlns:cx6="http://schemas.microsoft.com/office/drawing/2016/5/12/chartex" xmlns:cx7="http://schemas.microsoft.com/office/drawing/2016/5/13/chartex" xmlns:cx8="http://schemas.microsoft.com/office/drawing/2016/5/14/chartex" xmlns:mc="http://schemas.openxmlformats.org/markup-compatibility/2006" xmlns:aink="http://schemas.microsoft.com/office/drawing/2016/ink" xmlns:am3d="http://schemas.microsoft.com/office/drawing/2017/model3d" xmlns:o="urn:schemas-microsoft-com:office:office" xmlns:oel="http://schemas.microsoft.com/office/2019/extlst" xmlns:r="http://schemas.openxmlformats.org/officeDocument/2006/relationships" xmlns:m="http://schemas.openxmlformats.org/officeDocument/2006/math" xmlns:v="urn:schemas-microsoft-com:vml" xmlns:wp14="http://schemas.microsoft.com/office/word/2010/wordprocessingDrawing" xmlns:wp="http://schemas.openxmlformats.org/drawingml/2006/wordprocessingDrawing" xmlns:w10="urn:schemas-microsoft-com:office:word" xmlns:w="http://schemas.openxmlformats.org/wordprocessingml/2006/main" xmlns:w14="http://schemas.microsoft.com/office/word/2010/wordml" xmlns:w15="http://schemas.microsoft.com/office/word/2012/wordml" xmlns:w16cex="http://schemas.microsoft.com/office/word/2018/wordml/cex" xmlns:w16cid="http://schemas.microsoft.com/office/word/2016/wordml/cid" xmlns:w16="http://schemas.microsoft.com/office/word/2018/wordml" xmlns:w16sdtdh="http://schemas.microsoft.com/office/word/2020/wordml/sdtdatahash" xmlns:w16se="http://schemas.microsoft.com/office/word/2015/wordml/symex" xmlns:wpg="http://schemas.microsoft.com/office/word/2010/wordprocessingGroup" xmlns:wpi="http://schemas.microsoft.com/office/word/2010/wordprocessingInk" xmlns:wne="http://schemas.microsoft.com/office/word/2006/wordml" xmlns:wps="http://schemas.microsoft.com/office/word/2010/wordprocessingShape" mc:Ignorable="w14 w15 w16se w16cid w16 w16cex w16sdtdh wp14">
+<w:document xmlns:wpc="http://schemas.microsoft.com/office/word/2010/wordprocessingCanvas" xmlns:cx="http://schemas.microsoft.com/office/drawing/2014/chartex" xmlns:cx1="http://schemas.microsoft.com/office/drawing/2015/9/8/chartex" xmlns:cx2="http://schemas.microsoft.com/office/drawing/2015/10/21/chartex" xmlns:cx3="http://schemas.microsoft.com/office/drawing/2016/5/9/chartex" xmlns:cx4="http://schemas.microsoft.com/office/drawing/2016/5/10/chartex" xmlns:cx5="http://schemas.microsoft.com/office/drawing/2016/5/11/chartex" xmlns:cx6="http://schemas.microsoft.com/office/drawing/2016/5/12/chartex" xmlns:cx7="http://schemas.microsoft.com/office/drawing/2016/5/13/chartex" xmlns:cx8="http://schemas.microsoft.com/office/drawing/2016/5/14/chartex" xmlns:mc="http://schemas.openxmlformats.org/markup-compatibility/2006" xmlns:aink="http://schemas.microsoft.com/office/drawing/2016/ink" xmlns:am3d="http://schemas.microsoft.com/office/drawing/2017/model3d" xmlns:o="urn:schemas-microsoft-com:office:office" xmlns:oel="http://schemas.microsoft.com/office/2019/extlst" xmlns:r="http://schemas.openxmlformats.org/officeDocument/2006/relationships" xmlns:m="http://schemas.openxmlformats.org/officeDocument/2006/math" xmlns:v="urn:schemas-microsoft-com:vml" xmlns:wp14="http://schemas.microsoft.com/office/word/2010/wordprocessingDrawing" xmlns:wp="http://schemas.openxmlformats.org/drawingml/2006/wordprocessingDrawing" xmlns:w10="urn:schemas-microsoft-com:office:word" xmlns:w="http://schemas.openxmlformats.org/wordprocessingml/2006/main" xmlns:w14="http://schemas.microsoft.com/office/word/2010/wordml" xmlns:w15="http://schemas.microsoft.com/office/word/2012/wordml" xmlns:w16cex="http://schemas.microsoft.com/office/word/2018/wordml/cex" xmlns:w16cid="http://schemas.microsoft.com/office/word/2016/wordml/cid" xmlns:w16="http://schemas.microsoft.com/office/word/2018/wordml" xmlns:w16du="http://schemas.microsoft.com/office/word/2023/wordml/word16du" xmlns:w16sdtdh="http://schemas.microsoft.com/office/word/2020/wordml/sdtdatahash" xmlns:w16se="http://schemas.microsoft.com/office/word/2015/wordml/symex" xmlns:wpg="http://schemas.microsoft.com/office/word/2010/wordprocessingGroup" xmlns:wpi="http://schemas.microsoft.com/office/word/2010/wordprocessingInk" xmlns:wne="http://schemas.microsoft.com/office/word/2006/wordml" xmlns:wps="http://schemas.microsoft.com/office/word/2010/wordprocessingShape" mc:Ignorable="w14 w15 w16se w16cid w16 w16cex w16sdtdh w16du wp14">
   <w:body>
     <w:p>
       <w:pPr>
@@ -38,8 +38,17 @@
           <w:sz w:val="40"/>
           <w:szCs w:val="40"/>
         </w:rPr>
-        <w:t>Guilherme Zanchettin</w:t>
+        <w:t xml:space="preserve">Guilherme </w:t>
       </w:r>
+      <w:proofErr w:type="spellStart"/>
+      <w:r>
+        <w:rPr>
+          <w:sz w:val="40"/>
+          <w:szCs w:val="40"/>
+        </w:rPr>
+        <w:t>Zanchettin</w:t>
+      </w:r>
+      <w:proofErr w:type="spellEnd"/>
     </w:p>
     <w:p>
       <w:pPr>
@@ -64,13 +73,31 @@
         </w:rPr>
         <w:t xml:space="preserve">e </w:t>
       </w:r>
+      <w:proofErr w:type="spellStart"/>
       <w:r>
         <w:rPr>
           <w:sz w:val="40"/>
           <w:szCs w:val="40"/>
         </w:rPr>
-        <w:t>Valiati Maran</w:t>
+        <w:t>Valiati</w:t>
       </w:r>
+      <w:proofErr w:type="spellEnd"/>
+      <w:r>
+        <w:rPr>
+          <w:sz w:val="40"/>
+          <w:szCs w:val="40"/>
+        </w:rPr>
+        <w:t xml:space="preserve"> </w:t>
+      </w:r>
+      <w:proofErr w:type="spellStart"/>
+      <w:r>
+        <w:rPr>
+          <w:sz w:val="40"/>
+          <w:szCs w:val="40"/>
+        </w:rPr>
+        <w:t>Maran</w:t>
+      </w:r>
+      <w:proofErr w:type="spellEnd"/>
     </w:p>
     <w:p/>
     <w:p/>
@@ -151,6 +178,7 @@
           <w:szCs w:val="36"/>
         </w:rPr>
       </w:pPr>
+      <w:proofErr w:type="spellStart"/>
       <w:r>
         <w:rPr>
           <w:sz w:val="36"/>
@@ -158,6 +186,7 @@
         </w:rPr>
         <w:t>PetConnect</w:t>
       </w:r>
+      <w:proofErr w:type="spellEnd"/>
     </w:p>
     <w:p>
       <w:pPr>
@@ -289,8 +318,21 @@
                               <w:t>a</w:t>
                             </w:r>
                             <w:r>
-                              <w:t>. Joselaine Valaski</w:t>
+                              <w:t xml:space="preserve">. </w:t>
                             </w:r>
+                            <w:proofErr w:type="spellStart"/>
+                            <w:r>
+                              <w:t>Joselaine</w:t>
+                            </w:r>
+                            <w:proofErr w:type="spellEnd"/>
+                            <w:r>
+                              <w:t xml:space="preserve"> </w:t>
+                            </w:r>
+                            <w:proofErr w:type="spellStart"/>
+                            <w:r>
+                              <w:t>Valaski</w:t>
+                            </w:r>
+                            <w:proofErr w:type="spellEnd"/>
                           </w:p>
                           <w:p>
                             <w:pPr>
@@ -1504,8 +1546,17 @@
                 <w:sz w:val="24"/>
                 <w:szCs w:val="24"/>
               </w:rPr>
-              <w:t xml:space="preserve"> PetConnect</w:t>
-            </w:r>
+              <w:t xml:space="preserve"> </w:t>
+            </w:r>
+            <w:proofErr w:type="spellStart"/>
+            <w:r>
+              <w:rPr>
+                <w:sz w:val="24"/>
+                <w:szCs w:val="24"/>
+              </w:rPr>
+              <w:t>PetConnect</w:t>
+            </w:r>
+            <w:proofErr w:type="spellEnd"/>
           </w:p>
         </w:tc>
       </w:tr>
@@ -1602,7 +1653,15 @@
               <w:t>Prover</w:t>
             </w:r>
             <w:r>
-              <w:t xml:space="preserve"> agendamento eficiente que permita aos donos de pets reservar e gerenciar horários para consultas veterinárias, banhos e tosas de forma fácil e automatizada, minimizando o esforço manual e otimizando o calendário do petshop. </w:t>
+              <w:t xml:space="preserve"> agendamento eficiente que permita aos donos de pets </w:t>
+            </w:r>
+            <w:proofErr w:type="gramStart"/>
+            <w:r>
+              <w:t>reservar</w:t>
+            </w:r>
+            <w:proofErr w:type="gramEnd"/>
+            <w:r>
+              <w:t xml:space="preserve"> e gerenciar horários para consultas veterinárias, banhos e tosas de forma fácil e automatizada, minimizando o esforço manual e otimizando o calendário do petshop. </w:t>
             </w:r>
           </w:p>
         </w:tc>
@@ -1825,8 +1884,17 @@
                 <w:sz w:val="24"/>
                 <w:szCs w:val="24"/>
               </w:rPr>
-              <w:t xml:space="preserve"> PetConnect</w:t>
-            </w:r>
+              <w:t xml:space="preserve"> </w:t>
+            </w:r>
+            <w:proofErr w:type="spellStart"/>
+            <w:r>
+              <w:rPr>
+                <w:sz w:val="24"/>
+                <w:szCs w:val="24"/>
+              </w:rPr>
+              <w:t>PetConnect</w:t>
+            </w:r>
+            <w:proofErr w:type="spellEnd"/>
           </w:p>
         </w:tc>
       </w:tr>
@@ -2364,7 +2432,43 @@
                 <w:sz w:val="22"/>
                 <w:szCs w:val="22"/>
               </w:rPr>
-              <w:t>Não faz reservas para serviços de terceiros, como pet sitters ou dog walkers.</w:t>
+              <w:t xml:space="preserve">Não faz reservas para serviços de terceiros, como pet </w:t>
+            </w:r>
+            <w:proofErr w:type="spellStart"/>
+            <w:r>
+              <w:rPr>
+                <w:rFonts w:ascii="Calibri" w:hAnsi="Calibri" w:cs="Calibri"/>
+                <w:sz w:val="22"/>
+                <w:szCs w:val="22"/>
+              </w:rPr>
+              <w:t>sitters</w:t>
+            </w:r>
+            <w:proofErr w:type="spellEnd"/>
+            <w:r>
+              <w:rPr>
+                <w:rFonts w:ascii="Calibri" w:hAnsi="Calibri" w:cs="Calibri"/>
+                <w:sz w:val="22"/>
+                <w:szCs w:val="22"/>
+              </w:rPr>
+              <w:t xml:space="preserve"> ou dog </w:t>
+            </w:r>
+            <w:proofErr w:type="spellStart"/>
+            <w:r>
+              <w:rPr>
+                <w:rFonts w:ascii="Calibri" w:hAnsi="Calibri" w:cs="Calibri"/>
+                <w:sz w:val="22"/>
+                <w:szCs w:val="22"/>
+              </w:rPr>
+              <w:t>walkers</w:t>
+            </w:r>
+            <w:proofErr w:type="spellEnd"/>
+            <w:r>
+              <w:rPr>
+                <w:rFonts w:ascii="Calibri" w:hAnsi="Calibri" w:cs="Calibri"/>
+                <w:sz w:val="22"/>
+                <w:szCs w:val="22"/>
+              </w:rPr>
+              <w:t>.</w:t>
             </w:r>
           </w:p>
           <w:p>
@@ -2527,8 +2631,17 @@
                 <w:sz w:val="24"/>
                 <w:szCs w:val="24"/>
               </w:rPr>
-              <w:t xml:space="preserve"> PetConnect</w:t>
-            </w:r>
+              <w:t xml:space="preserve"> </w:t>
+            </w:r>
+            <w:proofErr w:type="spellStart"/>
+            <w:r>
+              <w:rPr>
+                <w:sz w:val="24"/>
+                <w:szCs w:val="24"/>
+              </w:rPr>
+              <w:t>PetConnect</w:t>
+            </w:r>
+            <w:proofErr w:type="spellEnd"/>
           </w:p>
         </w:tc>
       </w:tr>
@@ -2796,8 +2909,17 @@
                 <w:sz w:val="24"/>
                 <w:szCs w:val="24"/>
               </w:rPr>
-              <w:t xml:space="preserve"> PetConnect</w:t>
-            </w:r>
+              <w:t xml:space="preserve"> </w:t>
+            </w:r>
+            <w:proofErr w:type="spellStart"/>
+            <w:r>
+              <w:rPr>
+                <w:sz w:val="24"/>
+                <w:szCs w:val="24"/>
+              </w:rPr>
+              <w:t>PetConnect</w:t>
+            </w:r>
+            <w:proofErr w:type="spellEnd"/>
           </w:p>
         </w:tc>
       </w:tr>
@@ -2948,7 +3070,23 @@
           </w:tcPr>
           <w:p>
             <w:r>
-              <w:t>Solução all-in-one personalizável que integra todos os aspectos da gestão de petshops</w:t>
+              <w:t xml:space="preserve">Solução </w:t>
+            </w:r>
+            <w:proofErr w:type="spellStart"/>
+            <w:r>
+              <w:t>all</w:t>
+            </w:r>
+            <w:proofErr w:type="spellEnd"/>
+            <w:r>
+              <w:t>-</w:t>
+            </w:r>
+            <w:proofErr w:type="spellStart"/>
+            <w:r>
+              <w:t>in-one</w:t>
+            </w:r>
+            <w:proofErr w:type="spellEnd"/>
+            <w:r>
+              <w:t xml:space="preserve"> personalizável que integra todos os aspectos da gestão de petshops</w:t>
             </w:r>
             <w:r>
               <w:t>.</w:t>
@@ -3076,8 +3214,17 @@
                 <w:sz w:val="24"/>
                 <w:szCs w:val="24"/>
               </w:rPr>
-              <w:t xml:space="preserve"> PetConnect</w:t>
-            </w:r>
+              <w:t xml:space="preserve"> </w:t>
+            </w:r>
+            <w:proofErr w:type="spellStart"/>
+            <w:r>
+              <w:rPr>
+                <w:sz w:val="24"/>
+                <w:szCs w:val="24"/>
+              </w:rPr>
+              <w:t>PetConnect</w:t>
+            </w:r>
+            <w:proofErr w:type="spellEnd"/>
           </w:p>
         </w:tc>
       </w:tr>
@@ -3215,7 +3362,7 @@
           </w:tcPr>
           <w:p>
             <w:r>
-              <w:t>Apresentar ao Usuário um Dashboard para consultar os dados cadastrais do seu Pet.</w:t>
+              <w:t>Apresentar ao Usuário uma homepage para melhor direcionamento nos serviços.</w:t>
             </w:r>
           </w:p>
         </w:tc>
@@ -3254,7 +3401,7 @@
           </w:tcPr>
           <w:p>
             <w:r>
-              <w:t>Habilitar que o Administrador do Petshop visualize a agenda de consultas veterinárias.</w:t>
+              <w:t>Apresentar ao Usuário um Dashboard para consultar os dados cadastrais do seu Pet.</w:t>
             </w:r>
           </w:p>
         </w:tc>
@@ -3293,7 +3440,25 @@
           </w:tcPr>
           <w:p>
             <w:r>
-              <w:t>Habilitar que o Administrador do Petshop gerencie a agenda de consultas veterinárias.</w:t>
+              <w:t xml:space="preserve">Manter </w:t>
+            </w:r>
+            <w:r>
+              <w:t>a agenda</w:t>
+            </w:r>
+            <w:r>
+              <w:t xml:space="preserve"> </w:t>
+            </w:r>
+            <w:r>
+              <w:t xml:space="preserve">de banho, tosa e consultas </w:t>
+            </w:r>
+            <w:r>
+              <w:t>veterinários</w:t>
+            </w:r>
+            <w:r>
+              <w:t xml:space="preserve"> </w:t>
+            </w:r>
+            <w:r>
+              <w:t>para funcionários e administradores.</w:t>
             </w:r>
           </w:p>
         </w:tc>
@@ -3555,7 +3720,13 @@
           </w:tcPr>
           <w:p>
             <w:r>
-              <w:t>Manter a agenda de consultas veterinárias.</w:t>
+              <w:t xml:space="preserve">Manter a agenda </w:t>
+            </w:r>
+            <w:r>
+              <w:t>do meu pet para</w:t>
+            </w:r>
+            <w:r>
+              <w:t xml:space="preserve"> consultas veterinárias.</w:t>
             </w:r>
           </w:p>
         </w:tc>
@@ -3594,7 +3765,16 @@
           </w:tcPr>
           <w:p>
             <w:r>
-              <w:t>Manter a agenda de banho e tosa.</w:t>
+              <w:t>Manter a agenda</w:t>
+            </w:r>
+            <w:r>
+              <w:t xml:space="preserve"> do meu pet</w:t>
+            </w:r>
+            <w:r>
+              <w:t xml:space="preserve"> para</w:t>
+            </w:r>
+            <w:r>
+              <w:t xml:space="preserve"> banho e tosa.</w:t>
             </w:r>
           </w:p>
         </w:tc>
@@ -3738,60 +3918,30 @@
               <w:t xml:space="preserve"> </w:t>
             </w:r>
             <w:r>
-              <w:t>serviços oferecidos.</w:t>
-            </w:r>
-          </w:p>
-        </w:tc>
-      </w:tr>
-      <w:tr>
-        <w:tc>
-          <w:tcPr>
-            <w:tcW w:w="709" w:type="dxa"/>
-            <w:vAlign w:val="center"/>
-          </w:tcPr>
-          <w:p>
-            <w:pPr>
-              <w:spacing w:line="360" w:lineRule="auto"/>
-              <w:jc w:val="center"/>
-              <w:rPr>
-                <w:b/>
-                <w:bCs/>
-                <w:sz w:val="24"/>
-                <w:szCs w:val="24"/>
-              </w:rPr>
-            </w:pPr>
-            <w:r>
-              <w:rPr>
-                <w:b/>
-                <w:bCs/>
-                <w:sz w:val="24"/>
-                <w:szCs w:val="24"/>
-              </w:rPr>
-              <w:t>14</w:t>
-            </w:r>
-          </w:p>
-        </w:tc>
-        <w:tc>
-          <w:tcPr>
-            <w:tcW w:w="7796" w:type="dxa"/>
-          </w:tcPr>
-          <w:p>
-            <w:r>
-              <w:t>M</w:t>
-            </w:r>
-            <w:r>
-              <w:t>anter</w:t>
-            </w:r>
-            <w:r>
-              <w:t xml:space="preserve"> </w:t>
-            </w:r>
-            <w:r>
               <w:t>produtos disponíveis.</w:t>
             </w:r>
           </w:p>
         </w:tc>
       </w:tr>
     </w:tbl>
+    <w:p>
+      <w:pPr>
+        <w:rPr>
+          <w:rFonts w:asciiTheme="majorHAnsi" w:eastAsiaTheme="majorEastAsia" w:hAnsiTheme="majorHAnsi" w:cstheme="majorBidi"/>
+          <w:sz w:val="32"/>
+          <w:szCs w:val="32"/>
+        </w:rPr>
+      </w:pPr>
+    </w:p>
+    <w:p>
+      <w:pPr>
+        <w:rPr>
+          <w:rFonts w:asciiTheme="majorHAnsi" w:eastAsiaTheme="majorEastAsia" w:hAnsiTheme="majorHAnsi" w:cstheme="majorBidi"/>
+          <w:sz w:val="32"/>
+          <w:szCs w:val="32"/>
+        </w:rPr>
+      </w:pPr>
+    </w:p>
     <w:p>
       <w:pPr>
         <w:rPr>
@@ -4141,8 +4291,17 @@
                 <w:sz w:val="24"/>
                 <w:szCs w:val="24"/>
               </w:rPr>
-              <w:t xml:space="preserve"> PetConnect</w:t>
-            </w:r>
+              <w:t xml:space="preserve"> </w:t>
+            </w:r>
+            <w:proofErr w:type="spellStart"/>
+            <w:r>
+              <w:rPr>
+                <w:sz w:val="24"/>
+                <w:szCs w:val="24"/>
+              </w:rPr>
+              <w:t>PetConnect</w:t>
+            </w:r>
+            <w:proofErr w:type="spellEnd"/>
           </w:p>
         </w:tc>
       </w:tr>
@@ -4368,7 +4527,15 @@
               <w:t xml:space="preserve">: </w:t>
             </w:r>
             <w:r>
-              <w:t>visitante do sistema PetConnect,</w:t>
+              <w:t xml:space="preserve">visitante do sistema </w:t>
+            </w:r>
+            <w:proofErr w:type="spellStart"/>
+            <w:r>
+              <w:t>PetConnect</w:t>
+            </w:r>
+            <w:proofErr w:type="spellEnd"/>
+            <w:r>
+              <w:t>,</w:t>
             </w:r>
           </w:p>
           <w:p>
@@ -5767,7 +5934,15 @@
               <w:t xml:space="preserve">: </w:t>
             </w:r>
             <w:r>
-              <w:t>usuário dono de pet do sistema PetConnect,</w:t>
+              <w:t xml:space="preserve">usuário dono de pet do sistema </w:t>
+            </w:r>
+            <w:proofErr w:type="spellStart"/>
+            <w:r>
+              <w:t>PetConnect</w:t>
+            </w:r>
+            <w:proofErr w:type="spellEnd"/>
+            <w:r>
+              <w:t>,</w:t>
             </w:r>
           </w:p>
           <w:p>
@@ -6328,6 +6503,500 @@
       </w:tr>
     </w:tbl>
     <w:p>
+      <w:r>
+        <w:br w:type="page"/>
+      </w:r>
+    </w:p>
+    <w:tbl>
+      <w:tblPr>
+        <w:tblStyle w:val="Tabelacomgrade"/>
+        <w:tblW w:w="8505" w:type="dxa"/>
+        <w:tblInd w:w="-5" w:type="dxa"/>
+        <w:tblLook w:val="04A0" w:firstRow="1" w:lastRow="0" w:firstColumn="1" w:lastColumn="0" w:noHBand="0" w:noVBand="1"/>
+      </w:tblPr>
+      <w:tblGrid>
+        <w:gridCol w:w="1276"/>
+        <w:gridCol w:w="7229"/>
+      </w:tblGrid>
+      <w:tr>
+        <w:trPr>
+          <w:trHeight w:val="380"/>
+        </w:trPr>
+        <w:tc>
+          <w:tcPr>
+            <w:tcW w:w="8505" w:type="dxa"/>
+            <w:gridSpan w:val="2"/>
+            <w:vAlign w:val="center"/>
+          </w:tcPr>
+          <w:p>
+            <w:pPr>
+              <w:spacing w:before="60" w:after="60"/>
+              <w:ind w:left="30" w:hanging="30"/>
+              <w:rPr>
+                <w:b/>
+                <w:bCs/>
+              </w:rPr>
+            </w:pPr>
+            <w:r>
+              <w:rPr>
+                <w:b/>
+                <w:bCs/>
+              </w:rPr>
+              <w:lastRenderedPageBreak/>
+              <w:t xml:space="preserve">HISTÓRIA DO USUÁRIO - REQUISITO </w:t>
+            </w:r>
+            <w:r>
+              <w:rPr>
+                <w:b/>
+                <w:bCs/>
+              </w:rPr>
+              <w:t>4</w:t>
+            </w:r>
+            <w:r>
+              <w:t xml:space="preserve">: </w:t>
+            </w:r>
+            <w:r>
+              <w:t>Manter a agenda de consultas veterinárias.</w:t>
+            </w:r>
+          </w:p>
+        </w:tc>
+      </w:tr>
+      <w:tr>
+        <w:tc>
+          <w:tcPr>
+            <w:tcW w:w="8505" w:type="dxa"/>
+            <w:gridSpan w:val="2"/>
+          </w:tcPr>
+          <w:p>
+            <w:pPr>
+              <w:spacing w:before="60" w:after="60"/>
+              <w:ind w:left="30" w:hanging="30"/>
+              <w:rPr>
+                <w:rFonts w:ascii="Segoe UI" w:hAnsi="Segoe UI" w:cs="Segoe UI"/>
+                <w:color w:val="ECECEC"/>
+                <w:shd w:val="clear" w:color="auto" w:fill="212121"/>
+              </w:rPr>
+            </w:pPr>
+            <w:r>
+              <w:rPr>
+                <w:b/>
+                <w:bCs/>
+              </w:rPr>
+              <w:t>COMO</w:t>
+            </w:r>
+            <w:r>
+              <w:t xml:space="preserve">: </w:t>
+            </w:r>
+            <w:r>
+              <w:t xml:space="preserve">um dono de pet do sistema </w:t>
+            </w:r>
+            <w:proofErr w:type="spellStart"/>
+            <w:r>
+              <w:t>PetConnect</w:t>
+            </w:r>
+            <w:proofErr w:type="spellEnd"/>
+            <w:r>
+              <w:t>,</w:t>
+            </w:r>
+          </w:p>
+          <w:p>
+            <w:pPr>
+              <w:spacing w:before="60" w:after="60"/>
+              <w:ind w:left="30" w:hanging="30"/>
+              <w:rPr>
+                <w:rFonts w:ascii="Segoe UI" w:hAnsi="Segoe UI" w:cs="Segoe UI"/>
+                <w:color w:val="ECECEC"/>
+                <w:shd w:val="clear" w:color="auto" w:fill="212121"/>
+              </w:rPr>
+            </w:pPr>
+            <w:r>
+              <w:rPr>
+                <w:b/>
+                <w:bCs/>
+              </w:rPr>
+              <w:t>POSSO</w:t>
+            </w:r>
+            <w:r>
+              <w:t xml:space="preserve">: </w:t>
+            </w:r>
+            <w:r>
+              <w:t>agendar, visualizar, cancelar e reagendar consultas veterinárias,</w:t>
+            </w:r>
+          </w:p>
+          <w:p>
+            <w:pPr>
+              <w:spacing w:before="60" w:after="60"/>
+              <w:ind w:left="30" w:hanging="30"/>
+            </w:pPr>
+            <w:r>
+              <w:rPr>
+                <w:b/>
+                <w:bCs/>
+              </w:rPr>
+              <w:t>PARA</w:t>
+            </w:r>
+            <w:r>
+              <w:t xml:space="preserve">: </w:t>
+            </w:r>
+            <w:r>
+              <w:t>garantir o cuidado adequado com a saúde do meu pet.</w:t>
+            </w:r>
+          </w:p>
+        </w:tc>
+      </w:tr>
+      <w:tr>
+        <w:tc>
+          <w:tcPr>
+            <w:tcW w:w="1276" w:type="dxa"/>
+          </w:tcPr>
+          <w:p>
+            <w:pPr>
+              <w:spacing w:before="60" w:after="60"/>
+              <w:ind w:left="96" w:hanging="41"/>
+              <w:rPr>
+                <w:b/>
+                <w:bCs/>
+              </w:rPr>
+            </w:pPr>
+            <w:r>
+              <w:rPr>
+                <w:b/>
+                <w:bCs/>
+              </w:rPr>
+              <w:t xml:space="preserve">Critério de </w:t>
+            </w:r>
+          </w:p>
+          <w:p>
+            <w:pPr>
+              <w:spacing w:before="60" w:after="60"/>
+              <w:ind w:left="96" w:hanging="41"/>
+              <w:rPr>
+                <w:b/>
+                <w:bCs/>
+              </w:rPr>
+            </w:pPr>
+            <w:r>
+              <w:rPr>
+                <w:b/>
+                <w:bCs/>
+              </w:rPr>
+              <w:t>Aceite 1</w:t>
+            </w:r>
+          </w:p>
+        </w:tc>
+        <w:tc>
+          <w:tcPr>
+            <w:tcW w:w="7229" w:type="dxa"/>
+          </w:tcPr>
+          <w:p>
+            <w:pPr>
+              <w:spacing w:before="60" w:after="60"/>
+              <w:ind w:left="168"/>
+              <w:rPr>
+                <w:color w:val="00B0F0"/>
+              </w:rPr>
+            </w:pPr>
+            <w:r>
+              <w:rPr>
+                <w:b/>
+                <w:bCs/>
+              </w:rPr>
+              <w:t>DADO</w:t>
+            </w:r>
+            <w:r>
+              <w:t xml:space="preserve"> </w:t>
+            </w:r>
+            <w:r>
+              <w:rPr>
+                <w:b/>
+                <w:bCs/>
+              </w:rPr>
+              <w:t>QUE</w:t>
+            </w:r>
+            <w:r>
+              <w:t xml:space="preserve">: </w:t>
+            </w:r>
+            <w:r>
+              <w:t>um usuário acessa o sistema,</w:t>
+            </w:r>
+          </w:p>
+          <w:p>
+            <w:pPr>
+              <w:spacing w:before="60" w:after="60"/>
+              <w:ind w:left="168"/>
+            </w:pPr>
+            <w:r>
+              <w:rPr>
+                <w:b/>
+                <w:bCs/>
+              </w:rPr>
+              <w:t>QUANDO</w:t>
+            </w:r>
+            <w:r>
+              <w:t xml:space="preserve">: </w:t>
+            </w:r>
+            <w:r>
+              <w:t>ele navega até a seção de agenda de consultas veterinárias,</w:t>
+            </w:r>
+          </w:p>
+          <w:p>
+            <w:pPr>
+              <w:spacing w:before="60" w:after="60"/>
+              <w:ind w:left="168"/>
+            </w:pPr>
+            <w:r>
+              <w:rPr>
+                <w:b/>
+                <w:bCs/>
+              </w:rPr>
+              <w:t>ENTÃO</w:t>
+            </w:r>
+            <w:r>
+              <w:t xml:space="preserve">: </w:t>
+            </w:r>
+            <w:r>
+              <w:t>ele deve ser capaz de visualizar todas as consultas agendadas.</w:t>
+            </w:r>
+          </w:p>
+        </w:tc>
+      </w:tr>
+      <w:tr>
+        <w:tc>
+          <w:tcPr>
+            <w:tcW w:w="1276" w:type="dxa"/>
+          </w:tcPr>
+          <w:p>
+            <w:pPr>
+              <w:spacing w:before="60" w:after="60"/>
+              <w:ind w:left="96" w:hanging="41"/>
+              <w:rPr>
+                <w:b/>
+                <w:bCs/>
+              </w:rPr>
+            </w:pPr>
+            <w:r>
+              <w:rPr>
+                <w:b/>
+                <w:bCs/>
+              </w:rPr>
+              <w:t xml:space="preserve">Critério de </w:t>
+            </w:r>
+          </w:p>
+          <w:p>
+            <w:pPr>
+              <w:spacing w:before="60" w:after="60"/>
+              <w:ind w:left="96" w:hanging="41"/>
+              <w:rPr>
+                <w:b/>
+                <w:bCs/>
+              </w:rPr>
+            </w:pPr>
+            <w:r>
+              <w:rPr>
+                <w:b/>
+                <w:bCs/>
+              </w:rPr>
+              <w:t>Aceite 2</w:t>
+            </w:r>
+          </w:p>
+        </w:tc>
+        <w:tc>
+          <w:tcPr>
+            <w:tcW w:w="7229" w:type="dxa"/>
+          </w:tcPr>
+          <w:p>
+            <w:pPr>
+              <w:spacing w:before="60" w:after="60"/>
+              <w:ind w:left="168"/>
+            </w:pPr>
+            <w:r>
+              <w:rPr>
+                <w:b/>
+                <w:bCs/>
+              </w:rPr>
+              <w:t>DADO</w:t>
+            </w:r>
+            <w:r>
+              <w:t xml:space="preserve"> </w:t>
+            </w:r>
+            <w:r>
+              <w:rPr>
+                <w:b/>
+                <w:bCs/>
+              </w:rPr>
+              <w:t>QUE</w:t>
+            </w:r>
+            <w:r>
+              <w:t xml:space="preserve">: </w:t>
+            </w:r>
+            <w:r>
+              <w:t>um usuário deseja agendar uma nova consulta veterinária,</w:t>
+            </w:r>
+          </w:p>
+          <w:p>
+            <w:pPr>
+              <w:spacing w:before="60" w:after="60"/>
+              <w:ind w:left="168"/>
+            </w:pPr>
+            <w:r>
+              <w:rPr>
+                <w:b/>
+                <w:bCs/>
+              </w:rPr>
+              <w:t>QUANDO</w:t>
+            </w:r>
+            <w:r>
+              <w:t xml:space="preserve">: </w:t>
+            </w:r>
+            <w:r>
+              <w:t>ele seleciona a data e hora disponíveis e fornece as informações necessárias do pet,</w:t>
+            </w:r>
+          </w:p>
+          <w:p>
+            <w:pPr>
+              <w:spacing w:before="60" w:after="60"/>
+              <w:ind w:left="168"/>
+            </w:pPr>
+            <w:r>
+              <w:rPr>
+                <w:b/>
+                <w:bCs/>
+              </w:rPr>
+              <w:t>ENTÃO</w:t>
+            </w:r>
+            <w:r>
+              <w:t xml:space="preserve">: </w:t>
+            </w:r>
+            <w:r>
+              <w:t>a consulta deve ser agendada</w:t>
+            </w:r>
+            <w:r>
+              <w:t>.</w:t>
+            </w:r>
+          </w:p>
+        </w:tc>
+      </w:tr>
+      <w:tr>
+        <w:tc>
+          <w:tcPr>
+            <w:tcW w:w="1276" w:type="dxa"/>
+          </w:tcPr>
+          <w:p>
+            <w:pPr>
+              <w:spacing w:before="60" w:after="60"/>
+              <w:ind w:left="96" w:hanging="41"/>
+              <w:rPr>
+                <w:b/>
+                <w:bCs/>
+              </w:rPr>
+            </w:pPr>
+            <w:r>
+              <w:rPr>
+                <w:b/>
+                <w:bCs/>
+              </w:rPr>
+              <w:t xml:space="preserve">Critério de </w:t>
+            </w:r>
+          </w:p>
+          <w:p>
+            <w:pPr>
+              <w:spacing w:before="60" w:after="60"/>
+              <w:ind w:left="96" w:hanging="41"/>
+              <w:rPr>
+                <w:b/>
+                <w:bCs/>
+              </w:rPr>
+            </w:pPr>
+            <w:r>
+              <w:rPr>
+                <w:b/>
+                <w:bCs/>
+              </w:rPr>
+              <w:t>Aceite 3</w:t>
+            </w:r>
+          </w:p>
+        </w:tc>
+        <w:tc>
+          <w:tcPr>
+            <w:tcW w:w="7229" w:type="dxa"/>
+          </w:tcPr>
+          <w:p>
+            <w:pPr>
+              <w:spacing w:before="60" w:after="60"/>
+              <w:ind w:left="168"/>
+              <w:rPr>
+                <w:color w:val="00B0F0"/>
+              </w:rPr>
+            </w:pPr>
+            <w:r>
+              <w:rPr>
+                <w:b/>
+                <w:bCs/>
+              </w:rPr>
+              <w:t>DADO</w:t>
+            </w:r>
+            <w:r>
+              <w:t xml:space="preserve"> </w:t>
+            </w:r>
+            <w:r>
+              <w:rPr>
+                <w:b/>
+                <w:bCs/>
+              </w:rPr>
+              <w:t>QUE</w:t>
+            </w:r>
+            <w:r>
+              <w:t xml:space="preserve">: </w:t>
+            </w:r>
+            <w:r>
+              <w:t>um usuário precisa cancelar ou reagendar uma consulta,</w:t>
+            </w:r>
+          </w:p>
+          <w:p>
+            <w:pPr>
+              <w:spacing w:before="60" w:after="60"/>
+              <w:ind w:left="168"/>
+            </w:pPr>
+            <w:r>
+              <w:rPr>
+                <w:b/>
+                <w:bCs/>
+              </w:rPr>
+              <w:t>QUANDO</w:t>
+            </w:r>
+            <w:r>
+              <w:t xml:space="preserve">: </w:t>
+            </w:r>
+            <w:r>
+              <w:t>ele seleciona a consulta agendada e opta por cancelar ou escolhe uma nova data e hora,</w:t>
+            </w:r>
+          </w:p>
+          <w:p>
+            <w:pPr>
+              <w:tabs>
+                <w:tab w:val="left" w:pos="1464"/>
+              </w:tabs>
+              <w:spacing w:before="60" w:after="60"/>
+              <w:ind w:left="168"/>
+            </w:pPr>
+            <w:r>
+              <w:rPr>
+                <w:b/>
+                <w:bCs/>
+              </w:rPr>
+              <w:t>ENTÃO</w:t>
+            </w:r>
+            <w:r>
+              <w:t xml:space="preserve">: </w:t>
+            </w:r>
+            <w:r>
+              <w:t>as alterações devem ser salvas e uma notificação de atualização deve ser enviada.</w:t>
+            </w:r>
+          </w:p>
+        </w:tc>
+      </w:tr>
+    </w:tbl>
+    <w:p>
       <w:pPr>
         <w:rPr>
           <w:rFonts w:asciiTheme="majorHAnsi" w:eastAsiaTheme="majorEastAsia" w:hAnsiTheme="majorHAnsi" w:cstheme="majorBidi"/>
@@ -6335,9 +7004,1236 @@
           <w:szCs w:val="32"/>
         </w:rPr>
       </w:pPr>
-      <w:r>
-        <w:br w:type="page"/>
-      </w:r>
+    </w:p>
+    <w:p>
+      <w:pPr>
+        <w:rPr>
+          <w:rFonts w:asciiTheme="majorHAnsi" w:eastAsiaTheme="majorEastAsia" w:hAnsiTheme="majorHAnsi" w:cstheme="majorBidi"/>
+          <w:sz w:val="32"/>
+          <w:szCs w:val="32"/>
+        </w:rPr>
+      </w:pPr>
+    </w:p>
+    <w:tbl>
+      <w:tblPr>
+        <w:tblStyle w:val="Tabelacomgrade"/>
+        <w:tblW w:w="8505" w:type="dxa"/>
+        <w:tblInd w:w="-5" w:type="dxa"/>
+        <w:tblLook w:val="04A0" w:firstRow="1" w:lastRow="0" w:firstColumn="1" w:lastColumn="0" w:noHBand="0" w:noVBand="1"/>
+      </w:tblPr>
+      <w:tblGrid>
+        <w:gridCol w:w="1276"/>
+        <w:gridCol w:w="7229"/>
+      </w:tblGrid>
+      <w:tr>
+        <w:trPr>
+          <w:trHeight w:val="380"/>
+        </w:trPr>
+        <w:tc>
+          <w:tcPr>
+            <w:tcW w:w="8505" w:type="dxa"/>
+            <w:gridSpan w:val="2"/>
+            <w:vAlign w:val="center"/>
+          </w:tcPr>
+          <w:p>
+            <w:pPr>
+              <w:spacing w:before="60" w:after="60"/>
+              <w:ind w:left="30" w:hanging="30"/>
+              <w:rPr>
+                <w:b/>
+                <w:bCs/>
+              </w:rPr>
+            </w:pPr>
+            <w:r>
+              <w:rPr>
+                <w:b/>
+                <w:bCs/>
+              </w:rPr>
+              <w:t xml:space="preserve">HISTÓRIA DO USUÁRIO - REQUISITO </w:t>
+            </w:r>
+            <w:r>
+              <w:rPr>
+                <w:b/>
+                <w:bCs/>
+              </w:rPr>
+              <w:t>5</w:t>
+            </w:r>
+            <w:r>
+              <w:t xml:space="preserve">: </w:t>
+            </w:r>
+            <w:r>
+              <w:t>Manter a Agenda de Banho e Tosa</w:t>
+            </w:r>
+            <w:r>
+              <w:t>.</w:t>
+            </w:r>
+          </w:p>
+        </w:tc>
+      </w:tr>
+      <w:tr>
+        <w:tc>
+          <w:tcPr>
+            <w:tcW w:w="8505" w:type="dxa"/>
+            <w:gridSpan w:val="2"/>
+          </w:tcPr>
+          <w:p>
+            <w:pPr>
+              <w:spacing w:before="60" w:after="60"/>
+              <w:ind w:left="30" w:hanging="30"/>
+              <w:rPr>
+                <w:rFonts w:ascii="Segoe UI" w:hAnsi="Segoe UI" w:cs="Segoe UI"/>
+                <w:color w:val="ECECEC"/>
+                <w:shd w:val="clear" w:color="auto" w:fill="212121"/>
+              </w:rPr>
+            </w:pPr>
+            <w:r>
+              <w:rPr>
+                <w:b/>
+                <w:bCs/>
+              </w:rPr>
+              <w:t>COMO</w:t>
+            </w:r>
+            <w:r>
+              <w:t xml:space="preserve">: </w:t>
+            </w:r>
+            <w:r>
+              <w:t xml:space="preserve">um dono de pet do sistema </w:t>
+            </w:r>
+            <w:proofErr w:type="spellStart"/>
+            <w:r>
+              <w:t>PetConnect</w:t>
+            </w:r>
+            <w:proofErr w:type="spellEnd"/>
+            <w:r>
+              <w:t>,</w:t>
+            </w:r>
+          </w:p>
+          <w:p>
+            <w:pPr>
+              <w:spacing w:before="60" w:after="60"/>
+              <w:ind w:left="30" w:hanging="30"/>
+              <w:rPr>
+                <w:rFonts w:ascii="Segoe UI" w:hAnsi="Segoe UI" w:cs="Segoe UI"/>
+                <w:color w:val="ECECEC"/>
+                <w:shd w:val="clear" w:color="auto" w:fill="212121"/>
+              </w:rPr>
+            </w:pPr>
+            <w:r>
+              <w:rPr>
+                <w:b/>
+                <w:bCs/>
+              </w:rPr>
+              <w:t>POSSO</w:t>
+            </w:r>
+            <w:r>
+              <w:t xml:space="preserve">: </w:t>
+            </w:r>
+            <w:r>
+              <w:t>agendar, visualizar, cancelar e reagendar serviços de banho e tosa,</w:t>
+            </w:r>
+          </w:p>
+          <w:p>
+            <w:pPr>
+              <w:spacing w:before="60" w:after="60"/>
+              <w:ind w:left="30" w:hanging="30"/>
+            </w:pPr>
+            <w:r>
+              <w:rPr>
+                <w:b/>
+                <w:bCs/>
+              </w:rPr>
+              <w:t>PARA</w:t>
+            </w:r>
+            <w:r>
+              <w:t xml:space="preserve">: </w:t>
+            </w:r>
+            <w:r>
+              <w:t>manter meu pet bem cuidado e confortável.</w:t>
+            </w:r>
+          </w:p>
+        </w:tc>
+      </w:tr>
+      <w:tr>
+        <w:tc>
+          <w:tcPr>
+            <w:tcW w:w="1276" w:type="dxa"/>
+          </w:tcPr>
+          <w:p>
+            <w:pPr>
+              <w:spacing w:before="60" w:after="60"/>
+              <w:ind w:left="96" w:hanging="41"/>
+              <w:rPr>
+                <w:b/>
+                <w:bCs/>
+              </w:rPr>
+            </w:pPr>
+            <w:r>
+              <w:rPr>
+                <w:b/>
+                <w:bCs/>
+              </w:rPr>
+              <w:t xml:space="preserve">Critério de </w:t>
+            </w:r>
+          </w:p>
+          <w:p>
+            <w:pPr>
+              <w:spacing w:before="60" w:after="60"/>
+              <w:ind w:left="96" w:hanging="41"/>
+              <w:rPr>
+                <w:b/>
+                <w:bCs/>
+              </w:rPr>
+            </w:pPr>
+            <w:r>
+              <w:rPr>
+                <w:b/>
+                <w:bCs/>
+              </w:rPr>
+              <w:t>Aceite 1</w:t>
+            </w:r>
+          </w:p>
+        </w:tc>
+        <w:tc>
+          <w:tcPr>
+            <w:tcW w:w="7229" w:type="dxa"/>
+          </w:tcPr>
+          <w:p>
+            <w:pPr>
+              <w:spacing w:before="60" w:after="60"/>
+              <w:ind w:left="168"/>
+              <w:rPr>
+                <w:color w:val="00B0F0"/>
+              </w:rPr>
+            </w:pPr>
+            <w:r>
+              <w:rPr>
+                <w:b/>
+                <w:bCs/>
+              </w:rPr>
+              <w:t>DADO</w:t>
+            </w:r>
+            <w:r>
+              <w:t xml:space="preserve"> </w:t>
+            </w:r>
+            <w:r>
+              <w:rPr>
+                <w:b/>
+                <w:bCs/>
+              </w:rPr>
+              <w:t>QUE</w:t>
+            </w:r>
+            <w:r>
+              <w:t xml:space="preserve">: </w:t>
+            </w:r>
+            <w:r>
+              <w:t>um usuário acessa o sistema,</w:t>
+            </w:r>
+          </w:p>
+          <w:p>
+            <w:pPr>
+              <w:spacing w:before="60" w:after="60"/>
+              <w:ind w:left="168"/>
+            </w:pPr>
+            <w:r>
+              <w:rPr>
+                <w:b/>
+                <w:bCs/>
+              </w:rPr>
+              <w:t>QUANDO</w:t>
+            </w:r>
+            <w:r>
+              <w:t xml:space="preserve">: </w:t>
+            </w:r>
+            <w:r>
+              <w:t>ele navega até a seção de serviços de banho e tosa,</w:t>
+            </w:r>
+          </w:p>
+          <w:p>
+            <w:pPr>
+              <w:spacing w:before="60" w:after="60"/>
+              <w:ind w:left="168"/>
+            </w:pPr>
+            <w:r>
+              <w:rPr>
+                <w:b/>
+                <w:bCs/>
+              </w:rPr>
+              <w:t>ENTÃO</w:t>
+            </w:r>
+            <w:r>
+              <w:t xml:space="preserve">: </w:t>
+            </w:r>
+            <w:r>
+              <w:t>ele deve ser capaz de ver todos os agendamentos.</w:t>
+            </w:r>
+          </w:p>
+        </w:tc>
+      </w:tr>
+      <w:tr>
+        <w:tc>
+          <w:tcPr>
+            <w:tcW w:w="1276" w:type="dxa"/>
+          </w:tcPr>
+          <w:p>
+            <w:pPr>
+              <w:spacing w:before="60" w:after="60"/>
+              <w:ind w:left="96" w:hanging="41"/>
+              <w:rPr>
+                <w:b/>
+                <w:bCs/>
+              </w:rPr>
+            </w:pPr>
+            <w:r>
+              <w:rPr>
+                <w:b/>
+                <w:bCs/>
+              </w:rPr>
+              <w:t xml:space="preserve">Critério de </w:t>
+            </w:r>
+          </w:p>
+          <w:p>
+            <w:pPr>
+              <w:spacing w:before="60" w:after="60"/>
+              <w:ind w:left="96" w:hanging="41"/>
+              <w:rPr>
+                <w:b/>
+                <w:bCs/>
+              </w:rPr>
+            </w:pPr>
+            <w:r>
+              <w:rPr>
+                <w:b/>
+                <w:bCs/>
+              </w:rPr>
+              <w:t>Aceite 2</w:t>
+            </w:r>
+          </w:p>
+        </w:tc>
+        <w:tc>
+          <w:tcPr>
+            <w:tcW w:w="7229" w:type="dxa"/>
+          </w:tcPr>
+          <w:p>
+            <w:pPr>
+              <w:spacing w:before="60" w:after="60"/>
+              <w:ind w:left="168"/>
+            </w:pPr>
+            <w:r>
+              <w:rPr>
+                <w:b/>
+                <w:bCs/>
+              </w:rPr>
+              <w:t>DADO</w:t>
+            </w:r>
+            <w:r>
+              <w:t xml:space="preserve"> </w:t>
+            </w:r>
+            <w:r>
+              <w:rPr>
+                <w:b/>
+                <w:bCs/>
+              </w:rPr>
+              <w:t>QUE</w:t>
+            </w:r>
+            <w:r>
+              <w:t xml:space="preserve">: </w:t>
+            </w:r>
+            <w:r>
+              <w:t>um usuário deseja agendar um novo serviço de banho ou tosa,</w:t>
+            </w:r>
+          </w:p>
+          <w:p>
+            <w:pPr>
+              <w:spacing w:before="60" w:after="60"/>
+              <w:ind w:left="168"/>
+            </w:pPr>
+            <w:r>
+              <w:rPr>
+                <w:b/>
+                <w:bCs/>
+              </w:rPr>
+              <w:t>QUANDO</w:t>
+            </w:r>
+            <w:r>
+              <w:t xml:space="preserve">: </w:t>
+            </w:r>
+            <w:r>
+              <w:t>ele escolhe os serviços desejados, a data e o horário disponíveis,</w:t>
+            </w:r>
+          </w:p>
+          <w:p>
+            <w:pPr>
+              <w:spacing w:before="60" w:after="60"/>
+              <w:ind w:left="168"/>
+            </w:pPr>
+            <w:r>
+              <w:rPr>
+                <w:b/>
+                <w:bCs/>
+              </w:rPr>
+              <w:t>ENTÃO</w:t>
+            </w:r>
+            <w:r>
+              <w:t xml:space="preserve">: </w:t>
+            </w:r>
+            <w:r>
+              <w:t>o serviço deve ser agendado</w:t>
+            </w:r>
+            <w:r>
+              <w:t>.</w:t>
+            </w:r>
+          </w:p>
+        </w:tc>
+      </w:tr>
+      <w:tr>
+        <w:tc>
+          <w:tcPr>
+            <w:tcW w:w="1276" w:type="dxa"/>
+          </w:tcPr>
+          <w:p>
+            <w:pPr>
+              <w:spacing w:before="60" w:after="60"/>
+              <w:ind w:left="96" w:hanging="41"/>
+              <w:rPr>
+                <w:b/>
+                <w:bCs/>
+              </w:rPr>
+            </w:pPr>
+            <w:r>
+              <w:rPr>
+                <w:b/>
+                <w:bCs/>
+              </w:rPr>
+              <w:t xml:space="preserve">Critério de </w:t>
+            </w:r>
+          </w:p>
+          <w:p>
+            <w:pPr>
+              <w:spacing w:before="60" w:after="60"/>
+              <w:ind w:left="96" w:hanging="41"/>
+              <w:rPr>
+                <w:b/>
+                <w:bCs/>
+              </w:rPr>
+            </w:pPr>
+            <w:r>
+              <w:rPr>
+                <w:b/>
+                <w:bCs/>
+              </w:rPr>
+              <w:t>Aceite 3</w:t>
+            </w:r>
+          </w:p>
+        </w:tc>
+        <w:tc>
+          <w:tcPr>
+            <w:tcW w:w="7229" w:type="dxa"/>
+          </w:tcPr>
+          <w:p>
+            <w:pPr>
+              <w:spacing w:before="60" w:after="60"/>
+              <w:ind w:left="168"/>
+              <w:rPr>
+                <w:color w:val="00B0F0"/>
+              </w:rPr>
+            </w:pPr>
+            <w:r>
+              <w:rPr>
+                <w:b/>
+                <w:bCs/>
+              </w:rPr>
+              <w:t>DADO</w:t>
+            </w:r>
+            <w:r>
+              <w:t xml:space="preserve"> </w:t>
+            </w:r>
+            <w:r>
+              <w:rPr>
+                <w:b/>
+                <w:bCs/>
+              </w:rPr>
+              <w:t>QUE</w:t>
+            </w:r>
+            <w:r>
+              <w:t xml:space="preserve">: </w:t>
+            </w:r>
+            <w:r>
+              <w:t>um serviço de banho ou tosa precisa ser cancelado ou reagendado,</w:t>
+            </w:r>
+          </w:p>
+          <w:p>
+            <w:pPr>
+              <w:spacing w:before="60" w:after="60"/>
+              <w:ind w:left="168"/>
+            </w:pPr>
+            <w:r>
+              <w:rPr>
+                <w:b/>
+                <w:bCs/>
+              </w:rPr>
+              <w:t>QUANDO</w:t>
+            </w:r>
+            <w:r>
+              <w:t xml:space="preserve">: </w:t>
+            </w:r>
+            <w:r>
+              <w:t>o usuário acessa o agendamento atual e escolhe cancelar ou seleciona uma nova data e horário,</w:t>
+            </w:r>
+          </w:p>
+          <w:p>
+            <w:pPr>
+              <w:spacing w:before="60" w:after="60"/>
+              <w:ind w:left="168"/>
+            </w:pPr>
+            <w:r>
+              <w:rPr>
+                <w:b/>
+                <w:bCs/>
+              </w:rPr>
+              <w:t>ENTÃO</w:t>
+            </w:r>
+            <w:r>
+              <w:t xml:space="preserve">: </w:t>
+            </w:r>
+            <w:r>
+              <w:t>as mudanças devem ser processadas e uma notificação de confirmação ou cancelamento deve ser enviada.</w:t>
+            </w:r>
+          </w:p>
+        </w:tc>
+      </w:tr>
+    </w:tbl>
+    <w:p>
+      <w:pPr>
+        <w:rPr>
+          <w:rFonts w:asciiTheme="majorHAnsi" w:eastAsiaTheme="majorEastAsia" w:hAnsiTheme="majorHAnsi" w:cstheme="majorBidi"/>
+          <w:sz w:val="32"/>
+          <w:szCs w:val="32"/>
+        </w:rPr>
+      </w:pPr>
+    </w:p>
+    <w:p>
+      <w:pPr>
+        <w:rPr>
+          <w:rFonts w:asciiTheme="majorHAnsi" w:eastAsiaTheme="majorEastAsia" w:hAnsiTheme="majorHAnsi" w:cstheme="majorBidi"/>
+          <w:sz w:val="32"/>
+          <w:szCs w:val="32"/>
+        </w:rPr>
+      </w:pPr>
+    </w:p>
+    <w:tbl>
+      <w:tblPr>
+        <w:tblStyle w:val="Tabelacomgrade"/>
+        <w:tblW w:w="8505" w:type="dxa"/>
+        <w:tblInd w:w="-5" w:type="dxa"/>
+        <w:tblLook w:val="04A0" w:firstRow="1" w:lastRow="0" w:firstColumn="1" w:lastColumn="0" w:noHBand="0" w:noVBand="1"/>
+      </w:tblPr>
+      <w:tblGrid>
+        <w:gridCol w:w="1276"/>
+        <w:gridCol w:w="7229"/>
+      </w:tblGrid>
+      <w:tr>
+        <w:trPr>
+          <w:trHeight w:val="380"/>
+        </w:trPr>
+        <w:tc>
+          <w:tcPr>
+            <w:tcW w:w="8505" w:type="dxa"/>
+            <w:gridSpan w:val="2"/>
+            <w:vAlign w:val="center"/>
+          </w:tcPr>
+          <w:p>
+            <w:pPr>
+              <w:spacing w:before="60" w:after="60"/>
+              <w:ind w:left="30" w:hanging="30"/>
+              <w:rPr>
+                <w:b/>
+                <w:bCs/>
+              </w:rPr>
+            </w:pPr>
+            <w:r>
+              <w:rPr>
+                <w:b/>
+                <w:bCs/>
+              </w:rPr>
+              <w:lastRenderedPageBreak/>
+              <w:t xml:space="preserve">HISTÓRIA DO USUÁRIO - REQUISITO </w:t>
+            </w:r>
+            <w:r>
+              <w:rPr>
+                <w:b/>
+                <w:bCs/>
+              </w:rPr>
+              <w:t>6</w:t>
+            </w:r>
+            <w:r>
+              <w:t xml:space="preserve">: </w:t>
+            </w:r>
+            <w:r>
+              <w:t>Manter a agenda de banho, tosa e consultas veterinários para funcionários e administradores.</w:t>
+            </w:r>
+          </w:p>
+        </w:tc>
+      </w:tr>
+      <w:tr>
+        <w:tc>
+          <w:tcPr>
+            <w:tcW w:w="8505" w:type="dxa"/>
+            <w:gridSpan w:val="2"/>
+          </w:tcPr>
+          <w:p>
+            <w:pPr>
+              <w:spacing w:before="60" w:after="60"/>
+              <w:ind w:left="30" w:hanging="30"/>
+              <w:rPr>
+                <w:rFonts w:ascii="Segoe UI" w:hAnsi="Segoe UI" w:cs="Segoe UI"/>
+                <w:color w:val="ECECEC"/>
+                <w:shd w:val="clear" w:color="auto" w:fill="212121"/>
+              </w:rPr>
+            </w:pPr>
+            <w:r>
+              <w:rPr>
+                <w:b/>
+                <w:bCs/>
+              </w:rPr>
+              <w:t>COMO</w:t>
+            </w:r>
+            <w:r>
+              <w:t xml:space="preserve">: </w:t>
+            </w:r>
+            <w:r>
+              <w:t xml:space="preserve">um funcionário ou administrador do sistema </w:t>
+            </w:r>
+            <w:proofErr w:type="spellStart"/>
+            <w:r>
+              <w:t>PetConnect</w:t>
+            </w:r>
+            <w:proofErr w:type="spellEnd"/>
+            <w:r>
+              <w:t>,</w:t>
+            </w:r>
+          </w:p>
+          <w:p>
+            <w:pPr>
+              <w:spacing w:before="60" w:after="60"/>
+              <w:ind w:left="30" w:hanging="30"/>
+              <w:rPr>
+                <w:rFonts w:ascii="Segoe UI" w:hAnsi="Segoe UI" w:cs="Segoe UI"/>
+                <w:color w:val="ECECEC"/>
+                <w:shd w:val="clear" w:color="auto" w:fill="212121"/>
+              </w:rPr>
+            </w:pPr>
+            <w:r>
+              <w:rPr>
+                <w:b/>
+                <w:bCs/>
+              </w:rPr>
+              <w:t>POSSO</w:t>
+            </w:r>
+            <w:r>
+              <w:t xml:space="preserve">: </w:t>
+            </w:r>
+            <w:r>
+              <w:t>gerenciar a agenda de banho, tosa e consultas veterinárias,</w:t>
+            </w:r>
+          </w:p>
+          <w:p>
+            <w:pPr>
+              <w:spacing w:before="60" w:after="60"/>
+              <w:ind w:left="30" w:hanging="30"/>
+            </w:pPr>
+            <w:r>
+              <w:rPr>
+                <w:b/>
+                <w:bCs/>
+              </w:rPr>
+              <w:t>PARA</w:t>
+            </w:r>
+            <w:r>
+              <w:t xml:space="preserve">: </w:t>
+            </w:r>
+            <w:r>
+              <w:t>organizar os horários, atender as necessidades dos clientes e manter a operação do petshop eficiente.</w:t>
+            </w:r>
+          </w:p>
+        </w:tc>
+      </w:tr>
+      <w:tr>
+        <w:tc>
+          <w:tcPr>
+            <w:tcW w:w="1276" w:type="dxa"/>
+          </w:tcPr>
+          <w:p>
+            <w:pPr>
+              <w:spacing w:before="60" w:after="60"/>
+              <w:ind w:left="96" w:hanging="41"/>
+              <w:rPr>
+                <w:b/>
+                <w:bCs/>
+              </w:rPr>
+            </w:pPr>
+            <w:r>
+              <w:rPr>
+                <w:b/>
+                <w:bCs/>
+              </w:rPr>
+              <w:t xml:space="preserve">Critério de </w:t>
+            </w:r>
+          </w:p>
+          <w:p>
+            <w:pPr>
+              <w:spacing w:before="60" w:after="60"/>
+              <w:ind w:left="96" w:hanging="41"/>
+              <w:rPr>
+                <w:b/>
+                <w:bCs/>
+              </w:rPr>
+            </w:pPr>
+            <w:r>
+              <w:rPr>
+                <w:b/>
+                <w:bCs/>
+              </w:rPr>
+              <w:t>Aceite 1</w:t>
+            </w:r>
+          </w:p>
+        </w:tc>
+        <w:tc>
+          <w:tcPr>
+            <w:tcW w:w="7229" w:type="dxa"/>
+          </w:tcPr>
+          <w:p>
+            <w:pPr>
+              <w:spacing w:before="60" w:after="60"/>
+              <w:ind w:left="168"/>
+              <w:rPr>
+                <w:color w:val="00B0F0"/>
+              </w:rPr>
+            </w:pPr>
+            <w:r>
+              <w:rPr>
+                <w:b/>
+                <w:bCs/>
+              </w:rPr>
+              <w:t>DADO</w:t>
+            </w:r>
+            <w:r>
+              <w:t xml:space="preserve"> </w:t>
+            </w:r>
+            <w:r>
+              <w:rPr>
+                <w:b/>
+                <w:bCs/>
+              </w:rPr>
+              <w:t>QUE</w:t>
+            </w:r>
+            <w:r>
+              <w:t xml:space="preserve">: </w:t>
+            </w:r>
+            <w:r>
+              <w:t>um funcionário ou administrador acessa o sistema,</w:t>
+            </w:r>
+          </w:p>
+          <w:p>
+            <w:pPr>
+              <w:spacing w:before="60" w:after="60"/>
+              <w:ind w:left="168"/>
+            </w:pPr>
+            <w:r>
+              <w:rPr>
+                <w:b/>
+                <w:bCs/>
+              </w:rPr>
+              <w:t>QUANDO</w:t>
+            </w:r>
+            <w:r>
+              <w:t xml:space="preserve">: </w:t>
+            </w:r>
+            <w:r>
+              <w:t>ele navega até a seção de gestão de agenda,</w:t>
+            </w:r>
+          </w:p>
+          <w:p>
+            <w:pPr>
+              <w:spacing w:before="60" w:after="60"/>
+              <w:ind w:left="168"/>
+            </w:pPr>
+            <w:r>
+              <w:rPr>
+                <w:b/>
+                <w:bCs/>
+              </w:rPr>
+              <w:t>ENTÃO</w:t>
+            </w:r>
+            <w:r>
+              <w:t xml:space="preserve">: </w:t>
+            </w:r>
+            <w:r>
+              <w:t xml:space="preserve">ele deve ser capaz de visualizar todos os agendamentos para banho, tosa e consultas veterinárias, incluindo os detalhes de cada serviço, como horário, pet envolvido e o responsável pelo </w:t>
+            </w:r>
+            <w:r>
+              <w:t>pet</w:t>
+            </w:r>
+            <w:r>
+              <w:t>.</w:t>
+            </w:r>
+          </w:p>
+        </w:tc>
+      </w:tr>
+      <w:tr>
+        <w:tc>
+          <w:tcPr>
+            <w:tcW w:w="1276" w:type="dxa"/>
+          </w:tcPr>
+          <w:p>
+            <w:pPr>
+              <w:spacing w:before="60" w:after="60"/>
+              <w:ind w:left="96" w:hanging="41"/>
+              <w:rPr>
+                <w:b/>
+                <w:bCs/>
+              </w:rPr>
+            </w:pPr>
+            <w:r>
+              <w:rPr>
+                <w:b/>
+                <w:bCs/>
+              </w:rPr>
+              <w:t xml:space="preserve">Critério de </w:t>
+            </w:r>
+          </w:p>
+          <w:p>
+            <w:pPr>
+              <w:spacing w:before="60" w:after="60"/>
+              <w:ind w:left="96" w:hanging="41"/>
+              <w:rPr>
+                <w:b/>
+                <w:bCs/>
+              </w:rPr>
+            </w:pPr>
+            <w:r>
+              <w:rPr>
+                <w:b/>
+                <w:bCs/>
+              </w:rPr>
+              <w:t>Aceite 2</w:t>
+            </w:r>
+          </w:p>
+        </w:tc>
+        <w:tc>
+          <w:tcPr>
+            <w:tcW w:w="7229" w:type="dxa"/>
+          </w:tcPr>
+          <w:p>
+            <w:pPr>
+              <w:spacing w:before="60" w:after="60"/>
+              <w:ind w:left="168"/>
+            </w:pPr>
+            <w:r>
+              <w:rPr>
+                <w:b/>
+                <w:bCs/>
+              </w:rPr>
+              <w:t>DADO</w:t>
+            </w:r>
+            <w:r>
+              <w:t xml:space="preserve"> </w:t>
+            </w:r>
+            <w:r>
+              <w:rPr>
+                <w:b/>
+                <w:bCs/>
+              </w:rPr>
+              <w:t>QUE</w:t>
+            </w:r>
+            <w:r>
+              <w:t xml:space="preserve">: </w:t>
+            </w:r>
+            <w:r>
+              <w:t>um funcionário ou administrador identifica a necessidade de alterar a agenda,</w:t>
+            </w:r>
+          </w:p>
+          <w:p>
+            <w:pPr>
+              <w:spacing w:before="60" w:after="60"/>
+              <w:ind w:left="168"/>
+            </w:pPr>
+            <w:r>
+              <w:rPr>
+                <w:b/>
+                <w:bCs/>
+              </w:rPr>
+              <w:t>QUANDO</w:t>
+            </w:r>
+            <w:r>
+              <w:t xml:space="preserve">: </w:t>
+            </w:r>
+            <w:r>
+              <w:t>seleciona um agendamento existente e modifica o horário</w:t>
+            </w:r>
+            <w:r>
+              <w:t xml:space="preserve"> ou</w:t>
+            </w:r>
+            <w:r>
+              <w:t xml:space="preserve"> data</w:t>
+            </w:r>
+            <w:r>
+              <w:t>,</w:t>
+            </w:r>
+          </w:p>
+          <w:p>
+            <w:pPr>
+              <w:spacing w:before="60" w:after="60"/>
+              <w:ind w:left="168"/>
+            </w:pPr>
+            <w:r>
+              <w:rPr>
+                <w:b/>
+                <w:bCs/>
+              </w:rPr>
+              <w:t>ENTÃO</w:t>
+            </w:r>
+            <w:r>
+              <w:t xml:space="preserve">: </w:t>
+            </w:r>
+            <w:r>
+              <w:t>as alterações devem ser atualizadas na agenda</w:t>
+            </w:r>
+            <w:r>
+              <w:t>.</w:t>
+            </w:r>
+          </w:p>
+        </w:tc>
+      </w:tr>
+      <w:tr>
+        <w:tc>
+          <w:tcPr>
+            <w:tcW w:w="1276" w:type="dxa"/>
+          </w:tcPr>
+          <w:p>
+            <w:pPr>
+              <w:spacing w:before="60" w:after="60"/>
+              <w:ind w:left="96" w:hanging="41"/>
+              <w:rPr>
+                <w:b/>
+                <w:bCs/>
+              </w:rPr>
+            </w:pPr>
+            <w:r>
+              <w:rPr>
+                <w:b/>
+                <w:bCs/>
+              </w:rPr>
+              <w:t xml:space="preserve">Critério de </w:t>
+            </w:r>
+          </w:p>
+          <w:p>
+            <w:pPr>
+              <w:spacing w:before="60" w:after="60"/>
+              <w:ind w:left="96" w:hanging="41"/>
+              <w:rPr>
+                <w:b/>
+                <w:bCs/>
+              </w:rPr>
+            </w:pPr>
+            <w:r>
+              <w:rPr>
+                <w:b/>
+                <w:bCs/>
+              </w:rPr>
+              <w:t>Aceite 3</w:t>
+            </w:r>
+          </w:p>
+        </w:tc>
+        <w:tc>
+          <w:tcPr>
+            <w:tcW w:w="7229" w:type="dxa"/>
+          </w:tcPr>
+          <w:p>
+            <w:pPr>
+              <w:spacing w:before="60" w:after="60"/>
+              <w:ind w:left="168"/>
+              <w:rPr>
+                <w:color w:val="00B0F0"/>
+              </w:rPr>
+            </w:pPr>
+            <w:r>
+              <w:rPr>
+                <w:b/>
+                <w:bCs/>
+              </w:rPr>
+              <w:t>DADO</w:t>
+            </w:r>
+            <w:r>
+              <w:t xml:space="preserve"> </w:t>
+            </w:r>
+            <w:r>
+              <w:rPr>
+                <w:b/>
+                <w:bCs/>
+              </w:rPr>
+              <w:t>QUE</w:t>
+            </w:r>
+            <w:r>
+              <w:t xml:space="preserve">: </w:t>
+            </w:r>
+            <w:r>
+              <w:t>um funcionário ou administrador precisa adicionar um novo agendamento de serviço,</w:t>
+            </w:r>
+          </w:p>
+          <w:p>
+            <w:pPr>
+              <w:spacing w:before="60" w:after="60"/>
+              <w:ind w:left="168"/>
+            </w:pPr>
+            <w:r>
+              <w:rPr>
+                <w:b/>
+                <w:bCs/>
+              </w:rPr>
+              <w:t>QUANDO</w:t>
+            </w:r>
+            <w:r>
+              <w:t xml:space="preserve">: </w:t>
+            </w:r>
+            <w:r>
+              <w:t>ele preenche as informações necessárias e confirma a adição,</w:t>
+            </w:r>
+          </w:p>
+          <w:p>
+            <w:pPr>
+              <w:spacing w:before="60" w:after="60"/>
+              <w:ind w:left="168"/>
+            </w:pPr>
+            <w:r>
+              <w:rPr>
+                <w:b/>
+                <w:bCs/>
+              </w:rPr>
+              <w:t>ENTÃO</w:t>
+            </w:r>
+            <w:r>
+              <w:t xml:space="preserve">: </w:t>
+            </w:r>
+            <w:r>
+              <w:t>o novo serviço deve ser adicionado à agenda</w:t>
+            </w:r>
+            <w:r>
+              <w:t>.</w:t>
+            </w:r>
+          </w:p>
+        </w:tc>
+      </w:tr>
+      <w:tr>
+        <w:tc>
+          <w:tcPr>
+            <w:tcW w:w="1276" w:type="dxa"/>
+          </w:tcPr>
+          <w:p>
+            <w:pPr>
+              <w:spacing w:before="60" w:after="60"/>
+              <w:ind w:left="96" w:hanging="41"/>
+              <w:rPr>
+                <w:b/>
+                <w:bCs/>
+              </w:rPr>
+            </w:pPr>
+            <w:r>
+              <w:rPr>
+                <w:b/>
+                <w:bCs/>
+              </w:rPr>
+              <w:t xml:space="preserve">Critério de </w:t>
+            </w:r>
+          </w:p>
+          <w:p>
+            <w:pPr>
+              <w:spacing w:before="60" w:after="60"/>
+              <w:ind w:left="96" w:hanging="41"/>
+              <w:rPr>
+                <w:b/>
+                <w:bCs/>
+              </w:rPr>
+            </w:pPr>
+            <w:r>
+              <w:rPr>
+                <w:b/>
+                <w:bCs/>
+              </w:rPr>
+              <w:t xml:space="preserve">Aceite </w:t>
+            </w:r>
+            <w:r>
+              <w:rPr>
+                <w:b/>
+                <w:bCs/>
+              </w:rPr>
+              <w:t>4</w:t>
+            </w:r>
+          </w:p>
+        </w:tc>
+        <w:tc>
+          <w:tcPr>
+            <w:tcW w:w="7229" w:type="dxa"/>
+          </w:tcPr>
+          <w:p>
+            <w:pPr>
+              <w:spacing w:before="60" w:after="60"/>
+              <w:ind w:left="168"/>
+              <w:rPr>
+                <w:color w:val="00B0F0"/>
+              </w:rPr>
+            </w:pPr>
+            <w:r>
+              <w:rPr>
+                <w:b/>
+                <w:bCs/>
+              </w:rPr>
+              <w:t>DADO</w:t>
+            </w:r>
+            <w:r>
+              <w:t xml:space="preserve"> </w:t>
+            </w:r>
+            <w:r>
+              <w:rPr>
+                <w:b/>
+                <w:bCs/>
+              </w:rPr>
+              <w:t>QUE</w:t>
+            </w:r>
+            <w:r>
+              <w:t xml:space="preserve">: </w:t>
+            </w:r>
+            <w:r>
+              <w:t>um agendamento precisa ser cancelado,</w:t>
+            </w:r>
+          </w:p>
+          <w:p>
+            <w:pPr>
+              <w:spacing w:before="60" w:after="60"/>
+              <w:ind w:left="168"/>
+            </w:pPr>
+            <w:r>
+              <w:rPr>
+                <w:b/>
+                <w:bCs/>
+              </w:rPr>
+              <w:t>QUANDO</w:t>
+            </w:r>
+            <w:r>
+              <w:t xml:space="preserve">: </w:t>
+            </w:r>
+            <w:r>
+              <w:t>um funcionário ou administrador seleciona o serviço agendado e opta por cancelar,</w:t>
+            </w:r>
+          </w:p>
+          <w:p>
+            <w:pPr>
+              <w:spacing w:before="60" w:after="60"/>
+              <w:ind w:left="168"/>
+              <w:rPr>
+                <w:b/>
+                <w:bCs/>
+              </w:rPr>
+            </w:pPr>
+            <w:r>
+              <w:rPr>
+                <w:b/>
+                <w:bCs/>
+              </w:rPr>
+              <w:t>ENTÃO</w:t>
+            </w:r>
+            <w:r>
+              <w:t xml:space="preserve">: </w:t>
+            </w:r>
+            <w:r>
+              <w:t>o agendamento deve ser removido da agenda</w:t>
+            </w:r>
+            <w:r>
+              <w:t>.</w:t>
+            </w:r>
+          </w:p>
+        </w:tc>
+      </w:tr>
+    </w:tbl>
+    <w:p>
+      <w:pPr>
+        <w:rPr>
+          <w:rFonts w:asciiTheme="majorHAnsi" w:eastAsiaTheme="majorEastAsia" w:hAnsiTheme="majorHAnsi" w:cstheme="majorBidi"/>
+          <w:sz w:val="32"/>
+          <w:szCs w:val="32"/>
+        </w:rPr>
+      </w:pPr>
+    </w:p>
+    <w:p>
+      <w:pPr>
+        <w:rPr>
+          <w:rFonts w:asciiTheme="majorHAnsi" w:eastAsiaTheme="majorEastAsia" w:hAnsiTheme="majorHAnsi" w:cstheme="majorBidi"/>
+          <w:sz w:val="32"/>
+          <w:szCs w:val="32"/>
+        </w:rPr>
+      </w:pPr>
+    </w:p>
+    <w:p>
+      <w:pPr>
+        <w:rPr>
+          <w:rFonts w:asciiTheme="majorHAnsi" w:eastAsiaTheme="majorEastAsia" w:hAnsiTheme="majorHAnsi" w:cstheme="majorBidi"/>
+          <w:sz w:val="32"/>
+          <w:szCs w:val="32"/>
+        </w:rPr>
+      </w:pPr>
+    </w:p>
+    <w:p>
+      <w:pPr>
+        <w:rPr>
+          <w:rFonts w:asciiTheme="majorHAnsi" w:eastAsiaTheme="majorEastAsia" w:hAnsiTheme="majorHAnsi" w:cstheme="majorBidi"/>
+          <w:sz w:val="32"/>
+          <w:szCs w:val="32"/>
+        </w:rPr>
+      </w:pPr>
+    </w:p>
+    <w:p>
+      <w:pPr>
+        <w:rPr>
+          <w:rFonts w:asciiTheme="majorHAnsi" w:eastAsiaTheme="majorEastAsia" w:hAnsiTheme="majorHAnsi" w:cstheme="majorBidi"/>
+          <w:sz w:val="32"/>
+          <w:szCs w:val="32"/>
+        </w:rPr>
+      </w:pPr>
+    </w:p>
+    <w:p>
+      <w:pPr>
+        <w:rPr>
+          <w:rFonts w:asciiTheme="majorHAnsi" w:eastAsiaTheme="majorEastAsia" w:hAnsiTheme="majorHAnsi" w:cstheme="majorBidi"/>
+          <w:sz w:val="32"/>
+          <w:szCs w:val="32"/>
+        </w:rPr>
+      </w:pPr>
+    </w:p>
+    <w:p>
+      <w:pPr>
+        <w:rPr>
+          <w:rFonts w:asciiTheme="majorHAnsi" w:eastAsiaTheme="majorEastAsia" w:hAnsiTheme="majorHAnsi" w:cstheme="majorBidi"/>
+          <w:sz w:val="32"/>
+          <w:szCs w:val="32"/>
+        </w:rPr>
+      </w:pPr>
+    </w:p>
+    <w:p>
+      <w:pPr>
+        <w:rPr>
+          <w:rFonts w:asciiTheme="majorHAnsi" w:eastAsiaTheme="majorEastAsia" w:hAnsiTheme="majorHAnsi" w:cstheme="majorBidi"/>
+          <w:sz w:val="32"/>
+          <w:szCs w:val="32"/>
+        </w:rPr>
+      </w:pPr>
+    </w:p>
+    <w:p>
+      <w:pPr>
+        <w:rPr>
+          <w:rFonts w:asciiTheme="majorHAnsi" w:eastAsiaTheme="majorEastAsia" w:hAnsiTheme="majorHAnsi" w:cstheme="majorBidi"/>
+          <w:sz w:val="32"/>
+          <w:szCs w:val="32"/>
+        </w:rPr>
+      </w:pPr>
     </w:p>
     <w:p>
       <w:pPr>
@@ -6672,7 +8568,21 @@
         <w:rPr>
           <w:color w:val="ED7D31" w:themeColor="accent2"/>
         </w:rPr>
-        <w:t xml:space="preserve"> (Extract-Transform-Load)</w:t>
+        <w:t xml:space="preserve"> (</w:t>
+      </w:r>
+      <w:proofErr w:type="spellStart"/>
+      <w:r>
+        <w:rPr>
+          <w:color w:val="ED7D31" w:themeColor="accent2"/>
+        </w:rPr>
+        <w:t>Extract-Transform-Load</w:t>
+      </w:r>
+      <w:proofErr w:type="spellEnd"/>
+      <w:r>
+        <w:rPr>
+          <w:color w:val="ED7D31" w:themeColor="accent2"/>
+        </w:rPr>
+        <w:t>)</w:t>
       </w:r>
       <w:r>
         <w:rPr>
@@ -7705,7 +9615,7 @@
 </file>
 
 <file path=word/endnotes.xml><?xml version="1.0" encoding="utf-8"?>
-<w:endnotes xmlns:wpc="http://schemas.microsoft.com/office/word/2010/wordprocessingCanvas" xmlns:cx="http://schemas.microsoft.com/office/drawing/2014/chartex" xmlns:cx1="http://schemas.microsoft.com/office/drawing/2015/9/8/chartex" xmlns:cx2="http://schemas.microsoft.com/office/drawing/2015/10/21/chartex" xmlns:cx3="http://schemas.microsoft.com/office/drawing/2016/5/9/chartex" xmlns:cx4="http://schemas.microsoft.com/office/drawing/2016/5/10/chartex" xmlns:cx5="http://schemas.microsoft.com/office/drawing/2016/5/11/chartex" xmlns:cx6="http://schemas.microsoft.com/office/drawing/2016/5/12/chartex" xmlns:cx7="http://schemas.microsoft.com/office/drawing/2016/5/13/chartex" xmlns:cx8="http://schemas.microsoft.com/office/drawing/2016/5/14/chartex" xmlns:mc="http://schemas.openxmlformats.org/markup-compatibility/2006" xmlns:aink="http://schemas.microsoft.com/office/drawing/2016/ink" xmlns:am3d="http://schemas.microsoft.com/office/drawing/2017/model3d" xmlns:o="urn:schemas-microsoft-com:office:office" xmlns:oel="http://schemas.microsoft.com/office/2019/extlst" xmlns:r="http://schemas.openxmlformats.org/officeDocument/2006/relationships" xmlns:m="http://schemas.openxmlformats.org/officeDocument/2006/math" xmlns:v="urn:schemas-microsoft-com:vml" xmlns:wp14="http://schemas.microsoft.com/office/word/2010/wordprocessingDrawing" xmlns:wp="http://schemas.openxmlformats.org/drawingml/2006/wordprocessingDrawing" xmlns:w10="urn:schemas-microsoft-com:office:word" xmlns:w="http://schemas.openxmlformats.org/wordprocessingml/2006/main" xmlns:w14="http://schemas.microsoft.com/office/word/2010/wordml" xmlns:w15="http://schemas.microsoft.com/office/word/2012/wordml" xmlns:w16cex="http://schemas.microsoft.com/office/word/2018/wordml/cex" xmlns:w16cid="http://schemas.microsoft.com/office/word/2016/wordml/cid" xmlns:w16="http://schemas.microsoft.com/office/word/2018/wordml" xmlns:w16sdtdh="http://schemas.microsoft.com/office/word/2020/wordml/sdtdatahash" xmlns:w16se="http://schemas.microsoft.com/office/word/2015/wordml/symex" xmlns:wpg="http://schemas.microsoft.com/office/word/2010/wordprocessingGroup" xmlns:wpi="http://schemas.microsoft.com/office/word/2010/wordprocessingInk" xmlns:wne="http://schemas.microsoft.com/office/word/2006/wordml" xmlns:wps="http://schemas.microsoft.com/office/word/2010/wordprocessingShape" mc:Ignorable="w14 w15 w16se w16cid w16 w16cex w16sdtdh wp14">
+<w:endnotes xmlns:wpc="http://schemas.microsoft.com/office/word/2010/wordprocessingCanvas" xmlns:cx="http://schemas.microsoft.com/office/drawing/2014/chartex" xmlns:cx1="http://schemas.microsoft.com/office/drawing/2015/9/8/chartex" xmlns:cx2="http://schemas.microsoft.com/office/drawing/2015/10/21/chartex" xmlns:cx3="http://schemas.microsoft.com/office/drawing/2016/5/9/chartex" xmlns:cx4="http://schemas.microsoft.com/office/drawing/2016/5/10/chartex" xmlns:cx5="http://schemas.microsoft.com/office/drawing/2016/5/11/chartex" xmlns:cx6="http://schemas.microsoft.com/office/drawing/2016/5/12/chartex" xmlns:cx7="http://schemas.microsoft.com/office/drawing/2016/5/13/chartex" xmlns:cx8="http://schemas.microsoft.com/office/drawing/2016/5/14/chartex" xmlns:mc="http://schemas.openxmlformats.org/markup-compatibility/2006" xmlns:aink="http://schemas.microsoft.com/office/drawing/2016/ink" xmlns:am3d="http://schemas.microsoft.com/office/drawing/2017/model3d" xmlns:o="urn:schemas-microsoft-com:office:office" xmlns:oel="http://schemas.microsoft.com/office/2019/extlst" xmlns:r="http://schemas.openxmlformats.org/officeDocument/2006/relationships" xmlns:m="http://schemas.openxmlformats.org/officeDocument/2006/math" xmlns:v="urn:schemas-microsoft-com:vml" xmlns:wp14="http://schemas.microsoft.com/office/word/2010/wordprocessingDrawing" xmlns:wp="http://schemas.openxmlformats.org/drawingml/2006/wordprocessingDrawing" xmlns:w10="urn:schemas-microsoft-com:office:word" xmlns:w="http://schemas.openxmlformats.org/wordprocessingml/2006/main" xmlns:w14="http://schemas.microsoft.com/office/word/2010/wordml" xmlns:w15="http://schemas.microsoft.com/office/word/2012/wordml" xmlns:w16cex="http://schemas.microsoft.com/office/word/2018/wordml/cex" xmlns:w16cid="http://schemas.microsoft.com/office/word/2016/wordml/cid" xmlns:w16="http://schemas.microsoft.com/office/word/2018/wordml" xmlns:w16du="http://schemas.microsoft.com/office/word/2023/wordml/word16du" xmlns:w16sdtdh="http://schemas.microsoft.com/office/word/2020/wordml/sdtdatahash" xmlns:w16se="http://schemas.microsoft.com/office/word/2015/wordml/symex" xmlns:wpg="http://schemas.microsoft.com/office/word/2010/wordprocessingGroup" xmlns:wpi="http://schemas.microsoft.com/office/word/2010/wordprocessingInk" xmlns:wne="http://schemas.microsoft.com/office/word/2006/wordml" xmlns:wps="http://schemas.microsoft.com/office/word/2010/wordprocessingShape" mc:Ignorable="w14 w15 w16se w16cid w16 w16cex w16sdtdh w16du wp14">
   <w:endnote w:type="separator" w:id="-1">
     <w:p>
       <w:pPr>
@@ -7730,7 +9640,7 @@
 </file>
 
 <file path=word/footer1.xml><?xml version="1.0" encoding="utf-8"?>
-<w:ftr xmlns:wpc="http://schemas.microsoft.com/office/word/2010/wordprocessingCanvas" xmlns:cx="http://schemas.microsoft.com/office/drawing/2014/chartex" xmlns:cx1="http://schemas.microsoft.com/office/drawing/2015/9/8/chartex" xmlns:cx2="http://schemas.microsoft.com/office/drawing/2015/10/21/chartex" xmlns:cx3="http://schemas.microsoft.com/office/drawing/2016/5/9/chartex" xmlns:cx4="http://schemas.microsoft.com/office/drawing/2016/5/10/chartex" xmlns:cx5="http://schemas.microsoft.com/office/drawing/2016/5/11/chartex" xmlns:cx6="http://schemas.microsoft.com/office/drawing/2016/5/12/chartex" xmlns:cx7="http://schemas.microsoft.com/office/drawing/2016/5/13/chartex" xmlns:cx8="http://schemas.microsoft.com/office/drawing/2016/5/14/chartex" xmlns:mc="http://schemas.openxmlformats.org/markup-compatibility/2006" xmlns:aink="http://schemas.microsoft.com/office/drawing/2016/ink" xmlns:am3d="http://schemas.microsoft.com/office/drawing/2017/model3d" xmlns:o="urn:schemas-microsoft-com:office:office" xmlns:oel="http://schemas.microsoft.com/office/2019/extlst" xmlns:r="http://schemas.openxmlformats.org/officeDocument/2006/relationships" xmlns:m="http://schemas.openxmlformats.org/officeDocument/2006/math" xmlns:v="urn:schemas-microsoft-com:vml" xmlns:wp14="http://schemas.microsoft.com/office/word/2010/wordprocessingDrawing" xmlns:wp="http://schemas.openxmlformats.org/drawingml/2006/wordprocessingDrawing" xmlns:w10="urn:schemas-microsoft-com:office:word" xmlns:w="http://schemas.openxmlformats.org/wordprocessingml/2006/main" xmlns:w14="http://schemas.microsoft.com/office/word/2010/wordml" xmlns:w15="http://schemas.microsoft.com/office/word/2012/wordml" xmlns:w16cex="http://schemas.microsoft.com/office/word/2018/wordml/cex" xmlns:w16cid="http://schemas.microsoft.com/office/word/2016/wordml/cid" xmlns:w16="http://schemas.microsoft.com/office/word/2018/wordml" xmlns:w16sdtdh="http://schemas.microsoft.com/office/word/2020/wordml/sdtdatahash" xmlns:w16se="http://schemas.microsoft.com/office/word/2015/wordml/symex" xmlns:wpg="http://schemas.microsoft.com/office/word/2010/wordprocessingGroup" xmlns:wpi="http://schemas.microsoft.com/office/word/2010/wordprocessingInk" xmlns:wne="http://schemas.microsoft.com/office/word/2006/wordml" xmlns:wps="http://schemas.microsoft.com/office/word/2010/wordprocessingShape" mc:Ignorable="w14 w15 w16se w16cid w16 w16cex w16sdtdh wp14">
+<w:ftr xmlns:wpc="http://schemas.microsoft.com/office/word/2010/wordprocessingCanvas" xmlns:cx="http://schemas.microsoft.com/office/drawing/2014/chartex" xmlns:cx1="http://schemas.microsoft.com/office/drawing/2015/9/8/chartex" xmlns:cx2="http://schemas.microsoft.com/office/drawing/2015/10/21/chartex" xmlns:cx3="http://schemas.microsoft.com/office/drawing/2016/5/9/chartex" xmlns:cx4="http://schemas.microsoft.com/office/drawing/2016/5/10/chartex" xmlns:cx5="http://schemas.microsoft.com/office/drawing/2016/5/11/chartex" xmlns:cx6="http://schemas.microsoft.com/office/drawing/2016/5/12/chartex" xmlns:cx7="http://schemas.microsoft.com/office/drawing/2016/5/13/chartex" xmlns:cx8="http://schemas.microsoft.com/office/drawing/2016/5/14/chartex" xmlns:mc="http://schemas.openxmlformats.org/markup-compatibility/2006" xmlns:aink="http://schemas.microsoft.com/office/drawing/2016/ink" xmlns:am3d="http://schemas.microsoft.com/office/drawing/2017/model3d" xmlns:o="urn:schemas-microsoft-com:office:office" xmlns:oel="http://schemas.microsoft.com/office/2019/extlst" xmlns:r="http://schemas.openxmlformats.org/officeDocument/2006/relationships" xmlns:m="http://schemas.openxmlformats.org/officeDocument/2006/math" xmlns:v="urn:schemas-microsoft-com:vml" xmlns:wp14="http://schemas.microsoft.com/office/word/2010/wordprocessingDrawing" xmlns:wp="http://schemas.openxmlformats.org/drawingml/2006/wordprocessingDrawing" xmlns:w10="urn:schemas-microsoft-com:office:word" xmlns:w="http://schemas.openxmlformats.org/wordprocessingml/2006/main" xmlns:w14="http://schemas.microsoft.com/office/word/2010/wordml" xmlns:w15="http://schemas.microsoft.com/office/word/2012/wordml" xmlns:w16cex="http://schemas.microsoft.com/office/word/2018/wordml/cex" xmlns:w16cid="http://schemas.microsoft.com/office/word/2016/wordml/cid" xmlns:w16="http://schemas.microsoft.com/office/word/2018/wordml" xmlns:w16du="http://schemas.microsoft.com/office/word/2023/wordml/word16du" xmlns:w16sdtdh="http://schemas.microsoft.com/office/word/2020/wordml/sdtdatahash" xmlns:w16se="http://schemas.microsoft.com/office/word/2015/wordml/symex" xmlns:wpg="http://schemas.microsoft.com/office/word/2010/wordprocessingGroup" xmlns:wpi="http://schemas.microsoft.com/office/word/2010/wordprocessingInk" xmlns:wne="http://schemas.microsoft.com/office/word/2006/wordml" xmlns:wps="http://schemas.microsoft.com/office/word/2010/wordprocessingShape" mc:Ignorable="w14 w15 w16se w16cid w16 w16cex w16sdtdh w16du wp14">
   <w:p>
     <w:pPr>
       <w:pStyle w:val="Rodap"/>
@@ -7744,9 +9654,11 @@
     <w:r>
       <w:tab/>
     </w:r>
+    <w:proofErr w:type="spellStart"/>
     <w:r>
       <w:t>PetConnect</w:t>
     </w:r>
+    <w:proofErr w:type="spellEnd"/>
     <w:r>
       <w:tab/>
     </w:r>
@@ -7770,7 +9682,7 @@
 </file>
 
 <file path=word/footnotes.xml><?xml version="1.0" encoding="utf-8"?>
-<w:footnotes xmlns:wpc="http://schemas.microsoft.com/office/word/2010/wordprocessingCanvas" xmlns:cx="http://schemas.microsoft.com/office/drawing/2014/chartex" xmlns:cx1="http://schemas.microsoft.com/office/drawing/2015/9/8/chartex" xmlns:cx2="http://schemas.microsoft.com/office/drawing/2015/10/21/chartex" xmlns:cx3="http://schemas.microsoft.com/office/drawing/2016/5/9/chartex" xmlns:cx4="http://schemas.microsoft.com/office/drawing/2016/5/10/chartex" xmlns:cx5="http://schemas.microsoft.com/office/drawing/2016/5/11/chartex" xmlns:cx6="http://schemas.microsoft.com/office/drawing/2016/5/12/chartex" xmlns:cx7="http://schemas.microsoft.com/office/drawing/2016/5/13/chartex" xmlns:cx8="http://schemas.microsoft.com/office/drawing/2016/5/14/chartex" xmlns:mc="http://schemas.openxmlformats.org/markup-compatibility/2006" xmlns:aink="http://schemas.microsoft.com/office/drawing/2016/ink" xmlns:am3d="http://schemas.microsoft.com/office/drawing/2017/model3d" xmlns:o="urn:schemas-microsoft-com:office:office" xmlns:oel="http://schemas.microsoft.com/office/2019/extlst" xmlns:r="http://schemas.openxmlformats.org/officeDocument/2006/relationships" xmlns:m="http://schemas.openxmlformats.org/officeDocument/2006/math" xmlns:v="urn:schemas-microsoft-com:vml" xmlns:wp14="http://schemas.microsoft.com/office/word/2010/wordprocessingDrawing" xmlns:wp="http://schemas.openxmlformats.org/drawingml/2006/wordprocessingDrawing" xmlns:w10="urn:schemas-microsoft-com:office:word" xmlns:w="http://schemas.openxmlformats.org/wordprocessingml/2006/main" xmlns:w14="http://schemas.microsoft.com/office/word/2010/wordml" xmlns:w15="http://schemas.microsoft.com/office/word/2012/wordml" xmlns:w16cex="http://schemas.microsoft.com/office/word/2018/wordml/cex" xmlns:w16cid="http://schemas.microsoft.com/office/word/2016/wordml/cid" xmlns:w16="http://schemas.microsoft.com/office/word/2018/wordml" xmlns:w16sdtdh="http://schemas.microsoft.com/office/word/2020/wordml/sdtdatahash" xmlns:w16se="http://schemas.microsoft.com/office/word/2015/wordml/symex" xmlns:wpg="http://schemas.microsoft.com/office/word/2010/wordprocessingGroup" xmlns:wpi="http://schemas.microsoft.com/office/word/2010/wordprocessingInk" xmlns:wne="http://schemas.microsoft.com/office/word/2006/wordml" xmlns:wps="http://schemas.microsoft.com/office/word/2010/wordprocessingShape" mc:Ignorable="w14 w15 w16se w16cid w16 w16cex w16sdtdh wp14">
+<w:footnotes xmlns:wpc="http://schemas.microsoft.com/office/word/2010/wordprocessingCanvas" xmlns:cx="http://schemas.microsoft.com/office/drawing/2014/chartex" xmlns:cx1="http://schemas.microsoft.com/office/drawing/2015/9/8/chartex" xmlns:cx2="http://schemas.microsoft.com/office/drawing/2015/10/21/chartex" xmlns:cx3="http://schemas.microsoft.com/office/drawing/2016/5/9/chartex" xmlns:cx4="http://schemas.microsoft.com/office/drawing/2016/5/10/chartex" xmlns:cx5="http://schemas.microsoft.com/office/drawing/2016/5/11/chartex" xmlns:cx6="http://schemas.microsoft.com/office/drawing/2016/5/12/chartex" xmlns:cx7="http://schemas.microsoft.com/office/drawing/2016/5/13/chartex" xmlns:cx8="http://schemas.microsoft.com/office/drawing/2016/5/14/chartex" xmlns:mc="http://schemas.openxmlformats.org/markup-compatibility/2006" xmlns:aink="http://schemas.microsoft.com/office/drawing/2016/ink" xmlns:am3d="http://schemas.microsoft.com/office/drawing/2017/model3d" xmlns:o="urn:schemas-microsoft-com:office:office" xmlns:oel="http://schemas.microsoft.com/office/2019/extlst" xmlns:r="http://schemas.openxmlformats.org/officeDocument/2006/relationships" xmlns:m="http://schemas.openxmlformats.org/officeDocument/2006/math" xmlns:v="urn:schemas-microsoft-com:vml" xmlns:wp14="http://schemas.microsoft.com/office/word/2010/wordprocessingDrawing" xmlns:wp="http://schemas.openxmlformats.org/drawingml/2006/wordprocessingDrawing" xmlns:w10="urn:schemas-microsoft-com:office:word" xmlns:w="http://schemas.openxmlformats.org/wordprocessingml/2006/main" xmlns:w14="http://schemas.microsoft.com/office/word/2010/wordml" xmlns:w15="http://schemas.microsoft.com/office/word/2012/wordml" xmlns:w16cex="http://schemas.microsoft.com/office/word/2018/wordml/cex" xmlns:w16cid="http://schemas.microsoft.com/office/word/2016/wordml/cid" xmlns:w16="http://schemas.microsoft.com/office/word/2018/wordml" xmlns:w16du="http://schemas.microsoft.com/office/word/2023/wordml/word16du" xmlns:w16sdtdh="http://schemas.microsoft.com/office/word/2020/wordml/sdtdatahash" xmlns:w16se="http://schemas.microsoft.com/office/word/2015/wordml/symex" xmlns:wpg="http://schemas.microsoft.com/office/word/2010/wordprocessingGroup" xmlns:wpi="http://schemas.microsoft.com/office/word/2010/wordprocessingInk" xmlns:wne="http://schemas.microsoft.com/office/word/2006/wordml" xmlns:wps="http://schemas.microsoft.com/office/word/2010/wordprocessingShape" mc:Ignorable="w14 w15 w16se w16cid w16 w16cex w16sdtdh w16du wp14">
   <w:footnote w:type="separator" w:id="-1">
     <w:p>
       <w:pPr>
@@ -7795,7 +9707,7 @@
 </file>
 
 <file path=word/header1.xml><?xml version="1.0" encoding="utf-8"?>
-<w:hdr xmlns:wpc="http://schemas.microsoft.com/office/word/2010/wordprocessingCanvas" xmlns:cx="http://schemas.microsoft.com/office/drawing/2014/chartex" xmlns:cx1="http://schemas.microsoft.com/office/drawing/2015/9/8/chartex" xmlns:cx2="http://schemas.microsoft.com/office/drawing/2015/10/21/chartex" xmlns:cx3="http://schemas.microsoft.com/office/drawing/2016/5/9/chartex" xmlns:cx4="http://schemas.microsoft.com/office/drawing/2016/5/10/chartex" xmlns:cx5="http://schemas.microsoft.com/office/drawing/2016/5/11/chartex" xmlns:cx6="http://schemas.microsoft.com/office/drawing/2016/5/12/chartex" xmlns:cx7="http://schemas.microsoft.com/office/drawing/2016/5/13/chartex" xmlns:cx8="http://schemas.microsoft.com/office/drawing/2016/5/14/chartex" xmlns:mc="http://schemas.openxmlformats.org/markup-compatibility/2006" xmlns:aink="http://schemas.microsoft.com/office/drawing/2016/ink" xmlns:am3d="http://schemas.microsoft.com/office/drawing/2017/model3d" xmlns:o="urn:schemas-microsoft-com:office:office" xmlns:oel="http://schemas.microsoft.com/office/2019/extlst" xmlns:r="http://schemas.openxmlformats.org/officeDocument/2006/relationships" xmlns:m="http://schemas.openxmlformats.org/officeDocument/2006/math" xmlns:v="urn:schemas-microsoft-com:vml" xmlns:wp14="http://schemas.microsoft.com/office/word/2010/wordprocessingDrawing" xmlns:wp="http://schemas.openxmlformats.org/drawingml/2006/wordprocessingDrawing" xmlns:w10="urn:schemas-microsoft-com:office:word" xmlns:w="http://schemas.openxmlformats.org/wordprocessingml/2006/main" xmlns:w14="http://schemas.microsoft.com/office/word/2010/wordml" xmlns:w15="http://schemas.microsoft.com/office/word/2012/wordml" xmlns:w16cex="http://schemas.microsoft.com/office/word/2018/wordml/cex" xmlns:w16cid="http://schemas.microsoft.com/office/word/2016/wordml/cid" xmlns:w16="http://schemas.microsoft.com/office/word/2018/wordml" xmlns:w16sdtdh="http://schemas.microsoft.com/office/word/2020/wordml/sdtdatahash" xmlns:w16se="http://schemas.microsoft.com/office/word/2015/wordml/symex" xmlns:wpg="http://schemas.microsoft.com/office/word/2010/wordprocessingGroup" xmlns:wpi="http://schemas.microsoft.com/office/word/2010/wordprocessingInk" xmlns:wne="http://schemas.microsoft.com/office/word/2006/wordml" xmlns:wps="http://schemas.microsoft.com/office/word/2010/wordprocessingShape" mc:Ignorable="w14 w15 w16se w16cid w16 w16cex w16sdtdh wp14">
+<w:hdr xmlns:wpc="http://schemas.microsoft.com/office/word/2010/wordprocessingCanvas" xmlns:cx="http://schemas.microsoft.com/office/drawing/2014/chartex" xmlns:cx1="http://schemas.microsoft.com/office/drawing/2015/9/8/chartex" xmlns:cx2="http://schemas.microsoft.com/office/drawing/2015/10/21/chartex" xmlns:cx3="http://schemas.microsoft.com/office/drawing/2016/5/9/chartex" xmlns:cx4="http://schemas.microsoft.com/office/drawing/2016/5/10/chartex" xmlns:cx5="http://schemas.microsoft.com/office/drawing/2016/5/11/chartex" xmlns:cx6="http://schemas.microsoft.com/office/drawing/2016/5/12/chartex" xmlns:cx7="http://schemas.microsoft.com/office/drawing/2016/5/13/chartex" xmlns:cx8="http://schemas.microsoft.com/office/drawing/2016/5/14/chartex" xmlns:mc="http://schemas.openxmlformats.org/markup-compatibility/2006" xmlns:aink="http://schemas.microsoft.com/office/drawing/2016/ink" xmlns:am3d="http://schemas.microsoft.com/office/drawing/2017/model3d" xmlns:o="urn:schemas-microsoft-com:office:office" xmlns:oel="http://schemas.microsoft.com/office/2019/extlst" xmlns:r="http://schemas.openxmlformats.org/officeDocument/2006/relationships" xmlns:m="http://schemas.openxmlformats.org/officeDocument/2006/math" xmlns:v="urn:schemas-microsoft-com:vml" xmlns:wp14="http://schemas.microsoft.com/office/word/2010/wordprocessingDrawing" xmlns:wp="http://schemas.openxmlformats.org/drawingml/2006/wordprocessingDrawing" xmlns:w10="urn:schemas-microsoft-com:office:word" xmlns:w="http://schemas.openxmlformats.org/wordprocessingml/2006/main" xmlns:w14="http://schemas.microsoft.com/office/word/2010/wordml" xmlns:w15="http://schemas.microsoft.com/office/word/2012/wordml" xmlns:w16cex="http://schemas.microsoft.com/office/word/2018/wordml/cex" xmlns:w16cid="http://schemas.microsoft.com/office/word/2016/wordml/cid" xmlns:w16="http://schemas.microsoft.com/office/word/2018/wordml" xmlns:w16du="http://schemas.microsoft.com/office/word/2023/wordml/word16du" xmlns:w16sdtdh="http://schemas.microsoft.com/office/word/2020/wordml/sdtdatahash" xmlns:w16se="http://schemas.microsoft.com/office/word/2015/wordml/symex" xmlns:wpg="http://schemas.microsoft.com/office/word/2010/wordprocessingGroup" xmlns:wpi="http://schemas.microsoft.com/office/word/2010/wordprocessingInk" xmlns:wne="http://schemas.microsoft.com/office/word/2006/wordml" xmlns:wps="http://schemas.microsoft.com/office/word/2010/wordprocessingShape" mc:Ignorable="w14 w15 w16se w16cid w16 w16cex w16sdtdh w16du wp14">
   <w:tbl>
     <w:tblPr>
       <w:tblStyle w:val="Tabelacomgrade"/>
@@ -7980,7 +9892,7 @@
 </file>
 
 <file path=word/numbering.xml><?xml version="1.0" encoding="utf-8"?>
-<w:numbering xmlns:wpc="http://schemas.microsoft.com/office/word/2010/wordprocessingCanvas" xmlns:cx="http://schemas.microsoft.com/office/drawing/2014/chartex" xmlns:cx1="http://schemas.microsoft.com/office/drawing/2015/9/8/chartex" xmlns:cx2="http://schemas.microsoft.com/office/drawing/2015/10/21/chartex" xmlns:cx3="http://schemas.microsoft.com/office/drawing/2016/5/9/chartex" xmlns:cx4="http://schemas.microsoft.com/office/drawing/2016/5/10/chartex" xmlns:cx5="http://schemas.microsoft.com/office/drawing/2016/5/11/chartex" xmlns:cx6="http://schemas.microsoft.com/office/drawing/2016/5/12/chartex" xmlns:cx7="http://schemas.microsoft.com/office/drawing/2016/5/13/chartex" xmlns:cx8="http://schemas.microsoft.com/office/drawing/2016/5/14/chartex" xmlns:mc="http://schemas.openxmlformats.org/markup-compatibility/2006" xmlns:aink="http://schemas.microsoft.com/office/drawing/2016/ink" xmlns:am3d="http://schemas.microsoft.com/office/drawing/2017/model3d" xmlns:o="urn:schemas-microsoft-com:office:office" xmlns:oel="http://schemas.microsoft.com/office/2019/extlst" xmlns:r="http://schemas.openxmlformats.org/officeDocument/2006/relationships" xmlns:m="http://schemas.openxmlformats.org/officeDocument/2006/math" xmlns:v="urn:schemas-microsoft-com:vml" xmlns:wp14="http://schemas.microsoft.com/office/word/2010/wordprocessingDrawing" xmlns:wp="http://schemas.openxmlformats.org/drawingml/2006/wordprocessingDrawing" xmlns:w10="urn:schemas-microsoft-com:office:word" xmlns:w="http://schemas.openxmlformats.org/wordprocessingml/2006/main" xmlns:w14="http://schemas.microsoft.com/office/word/2010/wordml" xmlns:w15="http://schemas.microsoft.com/office/word/2012/wordml" xmlns:w16cex="http://schemas.microsoft.com/office/word/2018/wordml/cex" xmlns:w16cid="http://schemas.microsoft.com/office/word/2016/wordml/cid" xmlns:w16="http://schemas.microsoft.com/office/word/2018/wordml" xmlns:w16sdtdh="http://schemas.microsoft.com/office/word/2020/wordml/sdtdatahash" xmlns:w16se="http://schemas.microsoft.com/office/word/2015/wordml/symex" xmlns:wpg="http://schemas.microsoft.com/office/word/2010/wordprocessingGroup" xmlns:wpi="http://schemas.microsoft.com/office/word/2010/wordprocessingInk" xmlns:wne="http://schemas.microsoft.com/office/word/2006/wordml" xmlns:wps="http://schemas.microsoft.com/office/word/2010/wordprocessingShape" mc:Ignorable="w14 w15 w16se w16cid w16 w16cex w16sdtdh wp14">
+<w:numbering xmlns:wpc="http://schemas.microsoft.com/office/word/2010/wordprocessingCanvas" xmlns:cx="http://schemas.microsoft.com/office/drawing/2014/chartex" xmlns:cx1="http://schemas.microsoft.com/office/drawing/2015/9/8/chartex" xmlns:cx2="http://schemas.microsoft.com/office/drawing/2015/10/21/chartex" xmlns:cx3="http://schemas.microsoft.com/office/drawing/2016/5/9/chartex" xmlns:cx4="http://schemas.microsoft.com/office/drawing/2016/5/10/chartex" xmlns:cx5="http://schemas.microsoft.com/office/drawing/2016/5/11/chartex" xmlns:cx6="http://schemas.microsoft.com/office/drawing/2016/5/12/chartex" xmlns:cx7="http://schemas.microsoft.com/office/drawing/2016/5/13/chartex" xmlns:cx8="http://schemas.microsoft.com/office/drawing/2016/5/14/chartex" xmlns:mc="http://schemas.openxmlformats.org/markup-compatibility/2006" xmlns:aink="http://schemas.microsoft.com/office/drawing/2016/ink" xmlns:am3d="http://schemas.microsoft.com/office/drawing/2017/model3d" xmlns:o="urn:schemas-microsoft-com:office:office" xmlns:oel="http://schemas.microsoft.com/office/2019/extlst" xmlns:r="http://schemas.openxmlformats.org/officeDocument/2006/relationships" xmlns:m="http://schemas.openxmlformats.org/officeDocument/2006/math" xmlns:v="urn:schemas-microsoft-com:vml" xmlns:wp14="http://schemas.microsoft.com/office/word/2010/wordprocessingDrawing" xmlns:wp="http://schemas.openxmlformats.org/drawingml/2006/wordprocessingDrawing" xmlns:w10="urn:schemas-microsoft-com:office:word" xmlns:w="http://schemas.openxmlformats.org/wordprocessingml/2006/main" xmlns:w14="http://schemas.microsoft.com/office/word/2010/wordml" xmlns:w15="http://schemas.microsoft.com/office/word/2012/wordml" xmlns:w16cex="http://schemas.microsoft.com/office/word/2018/wordml/cex" xmlns:w16cid="http://schemas.microsoft.com/office/word/2016/wordml/cid" xmlns:w16="http://schemas.microsoft.com/office/word/2018/wordml" xmlns:w16du="http://schemas.microsoft.com/office/word/2023/wordml/word16du" xmlns:w16sdtdh="http://schemas.microsoft.com/office/word/2020/wordml/sdtdatahash" xmlns:w16se="http://schemas.microsoft.com/office/word/2015/wordml/symex" xmlns:wpg="http://schemas.microsoft.com/office/word/2010/wordprocessingGroup" xmlns:wpi="http://schemas.microsoft.com/office/word/2010/wordprocessingInk" xmlns:wne="http://schemas.microsoft.com/office/word/2006/wordml" xmlns:wps="http://schemas.microsoft.com/office/word/2010/wordprocessingShape" mc:Ignorable="w14 w15 w16se w16cid w16 w16cex w16sdtdh w16du wp14">
   <w:abstractNum w:abstractNumId="0" w15:restartNumberingAfterBreak="0">
     <w:nsid w:val="02B75EB1"/>
     <w:multiLevelType w:val="hybridMultilevel"/>
@@ -11339,7 +13251,7 @@
 </file>
 
 <file path=word/styles.xml><?xml version="1.0" encoding="utf-8"?>
-<w:styles xmlns:mc="http://schemas.openxmlformats.org/markup-compatibility/2006" xmlns:r="http://schemas.openxmlformats.org/officeDocument/2006/relationships" xmlns:w="http://schemas.openxmlformats.org/wordprocessingml/2006/main" xmlns:w14="http://schemas.microsoft.com/office/word/2010/wordml" xmlns:w15="http://schemas.microsoft.com/office/word/2012/wordml" xmlns:w16cex="http://schemas.microsoft.com/office/word/2018/wordml/cex" xmlns:w16cid="http://schemas.microsoft.com/office/word/2016/wordml/cid" xmlns:w16="http://schemas.microsoft.com/office/word/2018/wordml" xmlns:w16sdtdh="http://schemas.microsoft.com/office/word/2020/wordml/sdtdatahash" xmlns:w16se="http://schemas.microsoft.com/office/word/2015/wordml/symex" mc:Ignorable="w14 w15 w16se w16cid w16 w16cex w16sdtdh">
+<w:styles xmlns:mc="http://schemas.openxmlformats.org/markup-compatibility/2006" xmlns:r="http://schemas.openxmlformats.org/officeDocument/2006/relationships" xmlns:w="http://schemas.openxmlformats.org/wordprocessingml/2006/main" xmlns:w14="http://schemas.microsoft.com/office/word/2010/wordml" xmlns:w15="http://schemas.microsoft.com/office/word/2012/wordml" xmlns:w16cex="http://schemas.microsoft.com/office/word/2018/wordml/cex" xmlns:w16cid="http://schemas.microsoft.com/office/word/2016/wordml/cid" xmlns:w16="http://schemas.microsoft.com/office/word/2018/wordml" xmlns:w16du="http://schemas.microsoft.com/office/word/2023/wordml/word16du" xmlns:w16sdtdh="http://schemas.microsoft.com/office/word/2020/wordml/sdtdatahash" xmlns:w16se="http://schemas.microsoft.com/office/word/2015/wordml/symex" mc:Ignorable="w14 w15 w16se w16cid w16 w16cex w16sdtdh w16du">
   <w:docDefaults>
     <w:rPrDefault>
       <w:rPr>
@@ -12889,10 +14801,26 @@
 </file>
 
 <file path=customXml/item1.xml><?xml version="1.0" encoding="utf-8"?>
-<b:Sources xmlns:b="http://schemas.openxmlformats.org/officeDocument/2006/bibliography" xmlns="http://schemas.openxmlformats.org/officeDocument/2006/bibliography" SelectedStyle="\APASixthEditionOfficeOnline.xsl" StyleName="APA" Version="6"/>
+<p:properties xmlns:p="http://schemas.microsoft.com/office/2006/metadata/properties" xmlns:xsi="http://www.w3.org/2001/XMLSchema-instance" xmlns:pc="http://schemas.microsoft.com/office/infopath/2007/PartnerControls">
+  <documentManagement>
+    <lcf76f155ced4ddcb4097134ff3c332f xmlns="4e068848-ab80-442e-9411-f6a9d9591f59">
+      <Terms xmlns="http://schemas.microsoft.com/office/infopath/2007/PartnerControls"/>
+    </lcf76f155ced4ddcb4097134ff3c332f>
+    <TaxCatchAll xmlns="311e6695-f330-4e01-8cd5-d41d4d3de720" xsi:nil="true"/>
+  </documentManagement>
+</p:properties>
 </file>
 
 <file path=customXml/item2.xml><?xml version="1.0" encoding="utf-8"?>
+<?mso-contentType ?>
+<FormTemplates xmlns="http://schemas.microsoft.com/sharepoint/v3/contenttype/forms">
+  <Display>DocumentLibraryForm</Display>
+  <Edit>DocumentLibraryForm</Edit>
+  <New>DocumentLibraryForm</New>
+</FormTemplates>
+</file>
+
+<file path=customXml/item3.xml><?xml version="1.0" encoding="utf-8"?>
 <ct:contentTypeSchema xmlns:ct="http://schemas.microsoft.com/office/2006/metadata/contentType" xmlns:ma="http://schemas.microsoft.com/office/2006/metadata/properties/metaAttributes" ct:_="" ma:_="" ma:contentTypeName="Document" ma:contentTypeID="0x0101007D6FB4E6DB7602489515A560918BAFE6" ma:contentTypeVersion="13" ma:contentTypeDescription="Create a new document." ma:contentTypeScope="" ma:versionID="006b28b2eba7216ba998614930a82589">
   <xsd:schema xmlns:xsd="http://www.w3.org/2001/XMLSchema" xmlns:xs="http://www.w3.org/2001/XMLSchema" xmlns:p="http://schemas.microsoft.com/office/2006/metadata/properties" xmlns:ns2="4e068848-ab80-442e-9411-f6a9d9591f59" xmlns:ns3="311e6695-f330-4e01-8cd5-d41d4d3de720" targetNamespace="http://schemas.microsoft.com/office/2006/metadata/properties" ma:root="true" ma:fieldsID="43320009fb67bfe2e81d34776533a47c" ns2:_="" ns3:_="">
     <xsd:import namespace="4e068848-ab80-442e-9411-f6a9d9591f59"/>
@@ -13115,35 +15043,30 @@
 </ct:contentTypeSchema>
 </file>
 
-<file path=customXml/item3.xml><?xml version="1.0" encoding="utf-8"?>
-<?mso-contentType ?>
-<FormTemplates xmlns="http://schemas.microsoft.com/sharepoint/v3/contenttype/forms">
-  <Display>DocumentLibraryForm</Display>
-  <Edit>DocumentLibraryForm</Edit>
-  <New>DocumentLibraryForm</New>
-</FormTemplates>
-</file>
-
 <file path=customXml/item4.xml><?xml version="1.0" encoding="utf-8"?>
-<p:properties xmlns:p="http://schemas.microsoft.com/office/2006/metadata/properties" xmlns:xsi="http://www.w3.org/2001/XMLSchema-instance" xmlns:pc="http://schemas.microsoft.com/office/infopath/2007/PartnerControls">
-  <documentManagement>
-    <lcf76f155ced4ddcb4097134ff3c332f xmlns="4e068848-ab80-442e-9411-f6a9d9591f59">
-      <Terms xmlns="http://schemas.microsoft.com/office/infopath/2007/PartnerControls"/>
-    </lcf76f155ced4ddcb4097134ff3c332f>
-    <TaxCatchAll xmlns="311e6695-f330-4e01-8cd5-d41d4d3de720" xsi:nil="true"/>
-  </documentManagement>
-</p:properties>
+<b:Sources xmlns:b="http://schemas.openxmlformats.org/officeDocument/2006/bibliography" xmlns="http://schemas.openxmlformats.org/officeDocument/2006/bibliography" SelectedStyle="\APASixthEditionOfficeOnline.xsl" StyleName="APA" Version="6"/>
 </file>
 
 <file path=customXml/itemProps1.xml><?xml version="1.0" encoding="utf-8"?>
-<ds:datastoreItem xmlns:ds="http://schemas.openxmlformats.org/officeDocument/2006/customXml" ds:itemID="{5070FE65-AA96-43AB-8429-E23F25CB8DC5}">
+<ds:datastoreItem xmlns:ds="http://schemas.openxmlformats.org/officeDocument/2006/customXml" ds:itemID="{95F86C99-42FA-4EA1-8E50-0FBF23CAF963}">
   <ds:schemaRefs>
-    <ds:schemaRef ds:uri="http://schemas.openxmlformats.org/officeDocument/2006/bibliography"/>
+    <ds:schemaRef ds:uri="http://schemas.microsoft.com/office/2006/metadata/properties"/>
+    <ds:schemaRef ds:uri="http://schemas.microsoft.com/office/infopath/2007/PartnerControls"/>
+    <ds:schemaRef ds:uri="4e068848-ab80-442e-9411-f6a9d9591f59"/>
+    <ds:schemaRef ds:uri="311e6695-f330-4e01-8cd5-d41d4d3de720"/>
   </ds:schemaRefs>
 </ds:datastoreItem>
 </file>
 
 <file path=customXml/itemProps2.xml><?xml version="1.0" encoding="utf-8"?>
+<ds:datastoreItem xmlns:ds="http://schemas.openxmlformats.org/officeDocument/2006/customXml" ds:itemID="{11B1DE72-80E9-4162-B852-7908AAB96FDA}">
+  <ds:schemaRefs>
+    <ds:schemaRef ds:uri="http://schemas.microsoft.com/sharepoint/v3/contenttype/forms"/>
+  </ds:schemaRefs>
+</ds:datastoreItem>
+</file>
+
+<file path=customXml/itemProps3.xml><?xml version="1.0" encoding="utf-8"?>
 <ds:datastoreItem xmlns:ds="http://schemas.openxmlformats.org/officeDocument/2006/customXml" ds:itemID="{F11EBDB2-0BF4-4E8A-9510-B964EA52DEEB}">
   <ds:schemaRefs>
     <ds:schemaRef ds:uri="http://schemas.microsoft.com/office/2006/metadata/contentType"/>
@@ -13162,21 +15085,10 @@
 </ds:datastoreItem>
 </file>
 
-<file path=customXml/itemProps3.xml><?xml version="1.0" encoding="utf-8"?>
-<ds:datastoreItem xmlns:ds="http://schemas.openxmlformats.org/officeDocument/2006/customXml" ds:itemID="{11B1DE72-80E9-4162-B852-7908AAB96FDA}">
+<file path=customXml/itemProps4.xml><?xml version="1.0" encoding="utf-8"?>
+<ds:datastoreItem xmlns:ds="http://schemas.openxmlformats.org/officeDocument/2006/customXml" ds:itemID="{5070FE65-AA96-43AB-8429-E23F25CB8DC5}">
   <ds:schemaRefs>
-    <ds:schemaRef ds:uri="http://schemas.microsoft.com/sharepoint/v3/contenttype/forms"/>
-  </ds:schemaRefs>
-</ds:datastoreItem>
-</file>
-
-<file path=customXml/itemProps4.xml><?xml version="1.0" encoding="utf-8"?>
-<ds:datastoreItem xmlns:ds="http://schemas.openxmlformats.org/officeDocument/2006/customXml" ds:itemID="{95F86C99-42FA-4EA1-8E50-0FBF23CAF963}">
-  <ds:schemaRefs>
-    <ds:schemaRef ds:uri="http://schemas.microsoft.com/office/2006/metadata/properties"/>
-    <ds:schemaRef ds:uri="http://schemas.microsoft.com/office/infopath/2007/PartnerControls"/>
-    <ds:schemaRef ds:uri="4e068848-ab80-442e-9411-f6a9d9591f59"/>
-    <ds:schemaRef ds:uri="311e6695-f330-4e01-8cd5-d41d4d3de720"/>
+    <ds:schemaRef ds:uri="http://schemas.openxmlformats.org/officeDocument/2006/bibliography"/>
   </ds:schemaRefs>
 </ds:datastoreItem>
 </file>
</xml_diff>